<commit_message>
Documentation update; CreateLine comments added
Also returned the Select and Deselect methods beck to private
</commit_message>
<xml_diff>
--- a/Paperwork/Documentation.docx
+++ b/Paperwork/Documentation.docx
@@ -12499,6 +12499,25 @@
     </w:p>
     <w:p>
       <w:pPr>
+        <w:rPr>
+          <w:rFonts w:asciiTheme="majorHAnsi" w:hAnsiTheme="majorHAnsi" w:cstheme="majorHAnsi"/>
+          <w:b/>
+          <w:sz w:val="28"/>
+          <w:lang w:val="bg-BG"/>
+        </w:rPr>
+      </w:pPr>
+      <w:r>
+        <w:rPr>
+          <w:rFonts w:asciiTheme="majorHAnsi" w:hAnsiTheme="majorHAnsi" w:cstheme="majorHAnsi"/>
+          <w:b/>
+          <w:sz w:val="28"/>
+          <w:lang w:val="bg-BG"/>
+        </w:rPr>
+        <w:t>+ идеи за бъдещо развитие</w:t>
+      </w:r>
+    </w:p>
+    <w:p>
+      <w:pPr>
         <w:suppressAutoHyphens w:val="0"/>
         <w:overflowPunct/>
         <w:autoSpaceDE/>
@@ -12508,6 +12527,7 @@
           <w:rFonts w:asciiTheme="majorHAnsi" w:hAnsiTheme="majorHAnsi" w:cstheme="majorHAnsi"/>
           <w:b/>
           <w:sz w:val="28"/>
+          <w:lang w:val="bg-BG"/>
         </w:rPr>
       </w:pPr>
       <w:r>
@@ -12942,15 +12962,6 @@
     </w:p>
     <w:p>
       <w:pPr>
-        <w:rPr>
-          <w:rFonts w:asciiTheme="majorHAnsi" w:hAnsiTheme="majorHAnsi" w:cstheme="majorHAnsi"/>
-          <w:b/>
-          <w:sz w:val="28"/>
-        </w:rPr>
-      </w:pPr>
-    </w:p>
-    <w:p>
-      <w:pPr>
         <w:ind w:firstLine="360"/>
         <w:rPr>
           <w:rFonts w:asciiTheme="majorHAnsi" w:hAnsiTheme="majorHAnsi" w:cstheme="majorHAnsi"/>
@@ -12966,6 +12977,16 @@
         </w:rPr>
         <w:t>Всеки инструмент или действие в програмата си има отделен клас, определящ функциалността им.</w:t>
       </w:r>
+    </w:p>
+    <w:p>
+      <w:pPr>
+        <w:ind w:firstLine="360"/>
+        <w:rPr>
+          <w:rFonts w:asciiTheme="majorHAnsi" w:hAnsiTheme="majorHAnsi" w:cstheme="majorHAnsi"/>
+          <w:sz w:val="28"/>
+          <w:lang w:val="bg-BG"/>
+        </w:rPr>
+      </w:pPr>
     </w:p>
     <w:p>
       <w:pPr>
@@ -13726,7 +13747,6 @@
                 <w:rFonts w:asciiTheme="majorHAnsi" w:hAnsiTheme="majorHAnsi" w:cstheme="majorHAnsi"/>
                 <w:b w:val="0"/>
                 <w:sz w:val="28"/>
-                <w:lang w:val="bg-BG"/>
               </w:rPr>
             </w:pPr>
             <w:r>
@@ -13736,7 +13756,24 @@
                 <w:sz w:val="28"/>
                 <w:lang w:val="bg-BG"/>
               </w:rPr>
-              <w:t>Селектиране/Разселектиране на всички обекти</w:t>
+              <w:t xml:space="preserve">Построяване на правилен </w:t>
+            </w:r>
+            <w:r>
+              <w:rPr>
+                <w:rFonts w:asciiTheme="majorHAnsi" w:hAnsiTheme="majorHAnsi" w:cstheme="majorHAnsi"/>
+                <w:b w:val="0"/>
+                <w:sz w:val="28"/>
+              </w:rPr>
+              <w:t>n-</w:t>
+            </w:r>
+            <w:r>
+              <w:rPr>
+                <w:rFonts w:asciiTheme="majorHAnsi" w:hAnsiTheme="majorHAnsi" w:cstheme="majorHAnsi"/>
+                <w:b w:val="0"/>
+                <w:sz w:val="28"/>
+                <w:lang w:val="bg-BG"/>
+              </w:rPr>
+              <w:t>ъгълник</w:t>
             </w:r>
           </w:p>
         </w:tc>
@@ -13759,6 +13796,58 @@
                 <w:rFonts w:asciiTheme="majorHAnsi" w:hAnsiTheme="majorHAnsi" w:cstheme="majorHAnsi"/>
                 <w:sz w:val="28"/>
               </w:rPr>
+              <w:t>CreatePolygon.cs</w:t>
+            </w:r>
+            <w:proofErr w:type="spellEnd"/>
+          </w:p>
+        </w:tc>
+      </w:tr>
+      <w:tr>
+        <w:tc>
+          <w:tcPr>
+            <w:cnfStyle w:val="001000000000" w:firstRow="0" w:lastRow="0" w:firstColumn="1" w:lastColumn="0" w:oddVBand="0" w:evenVBand="0" w:oddHBand="0" w:evenHBand="0" w:firstRowFirstColumn="0" w:firstRowLastColumn="0" w:lastRowFirstColumn="0" w:lastRowLastColumn="0"/>
+            <w:tcW w:w="4675" w:type="dxa"/>
+          </w:tcPr>
+          <w:p>
+            <w:pPr>
+              <w:jc w:val="center"/>
+              <w:rPr>
+                <w:rFonts w:asciiTheme="majorHAnsi" w:hAnsiTheme="majorHAnsi" w:cstheme="majorHAnsi"/>
+                <w:b w:val="0"/>
+                <w:sz w:val="28"/>
+                <w:lang w:val="bg-BG"/>
+              </w:rPr>
+            </w:pPr>
+            <w:r>
+              <w:rPr>
+                <w:rFonts w:asciiTheme="majorHAnsi" w:hAnsiTheme="majorHAnsi" w:cstheme="majorHAnsi"/>
+                <w:b w:val="0"/>
+                <w:sz w:val="28"/>
+                <w:lang w:val="bg-BG"/>
+              </w:rPr>
+              <w:t>Селектиране/Разселектиране на всички обекти</w:t>
+            </w:r>
+          </w:p>
+        </w:tc>
+        <w:tc>
+          <w:tcPr>
+            <w:tcW w:w="4675" w:type="dxa"/>
+          </w:tcPr>
+          <w:p>
+            <w:pPr>
+              <w:jc w:val="center"/>
+              <w:cnfStyle w:val="000000000000" w:firstRow="0" w:lastRow="0" w:firstColumn="0" w:lastColumn="0" w:oddVBand="0" w:evenVBand="0" w:oddHBand="0" w:evenHBand="0" w:firstRowFirstColumn="0" w:firstRowLastColumn="0" w:lastRowFirstColumn="0" w:lastRowLastColumn="0"/>
+              <w:rPr>
+                <w:rFonts w:asciiTheme="majorHAnsi" w:hAnsiTheme="majorHAnsi" w:cstheme="majorHAnsi"/>
+                <w:sz w:val="28"/>
+              </w:rPr>
+            </w:pPr>
+            <w:proofErr w:type="spellStart"/>
+            <w:r>
+              <w:rPr>
+                <w:rFonts w:asciiTheme="majorHAnsi" w:hAnsiTheme="majorHAnsi" w:cstheme="majorHAnsi"/>
+                <w:sz w:val="28"/>
+              </w:rPr>
               <w:t>SelectOrDeselectAll.cs</w:t>
             </w:r>
             <w:proofErr w:type="spellEnd"/>
@@ -13766,6 +13855,9 @@
         </w:tc>
       </w:tr>
       <w:tr>
+        <w:trPr>
+          <w:cnfStyle w:val="000000100000" w:firstRow="0" w:lastRow="0" w:firstColumn="0" w:lastColumn="0" w:oddVBand="0" w:evenVBand="0" w:oddHBand="1" w:evenHBand="0" w:firstRowFirstColumn="0" w:firstRowLastColumn="0" w:lastRowFirstColumn="0" w:lastRowLastColumn="0"/>
+        </w:trPr>
         <w:tc>
           <w:tcPr>
             <w:cnfStyle w:val="001000000000" w:firstRow="0" w:lastRow="0" w:firstColumn="1" w:lastColumn="0" w:oddVBand="0" w:evenVBand="0" w:oddHBand="0" w:evenHBand="0" w:firstRowFirstColumn="0" w:firstRowLastColumn="0" w:lastRowFirstColumn="0" w:lastRowLastColumn="0"/>
@@ -13799,7 +13891,7 @@
           <w:p>
             <w:pPr>
               <w:jc w:val="center"/>
-              <w:cnfStyle w:val="000000000000" w:firstRow="0" w:lastRow="0" w:firstColumn="0" w:lastColumn="0" w:oddVBand="0" w:evenVBand="0" w:oddHBand="0" w:evenHBand="0" w:firstRowFirstColumn="0" w:firstRowLastColumn="0" w:lastRowFirstColumn="0" w:lastRowLastColumn="0"/>
+              <w:cnfStyle w:val="000000100000" w:firstRow="0" w:lastRow="0" w:firstColumn="0" w:lastColumn="0" w:oddVBand="0" w:evenVBand="0" w:oddHBand="1" w:evenHBand="0" w:firstRowFirstColumn="0" w:firstRowLastColumn="0" w:lastRowFirstColumn="0" w:lastRowLastColumn="0"/>
               <w:rPr>
                 <w:rFonts w:asciiTheme="majorHAnsi" w:hAnsiTheme="majorHAnsi" w:cstheme="majorHAnsi"/>
                 <w:sz w:val="28"/>
@@ -14264,7 +14356,23 @@
           <w:sz w:val="28"/>
           <w:lang w:val="bg-BG"/>
         </w:rPr>
-        <w:t xml:space="preserve"> обекти от чертежа. Чрез подаваните му агрументи може да се филтрира списъка по тип (точка, права, ъгъл) и условие дали дадените обекти да са селектиран.</w:t>
+        <w:t xml:space="preserve"> обекти от чертежа. Чрез подаваните му агрументи може да се филтрира списъка по тип (точка, права, ъгъл) и условие дали дадените обекти да са селектиран</w:t>
+      </w:r>
+      <w:r>
+        <w:rPr>
+          <w:rFonts w:asciiTheme="majorHAnsi" w:hAnsiTheme="majorHAnsi" w:cstheme="majorHAnsi"/>
+          <w:sz w:val="28"/>
+          <w:lang w:val="bg-BG"/>
+        </w:rPr>
+        <w:t>и</w:t>
+      </w:r>
+      <w:r>
+        <w:rPr>
+          <w:rFonts w:asciiTheme="majorHAnsi" w:hAnsiTheme="majorHAnsi" w:cstheme="majorHAnsi"/>
+          <w:sz w:val="28"/>
+          <w:lang w:val="bg-BG"/>
+        </w:rPr>
+        <w:t>.</w:t>
       </w:r>
     </w:p>
     <w:p>
@@ -14319,6 +14427,7 @@
           <w:sz w:val="28"/>
           <w:lang w:val="bg-BG"/>
         </w:rPr>
+        <w:lastRenderedPageBreak/>
         <w:t xml:space="preserve">За извеждане на съобщение до потребителя се използва този метод. </w:t>
       </w:r>
       <w:r>
@@ -14327,16 +14436,7 @@
           <w:sz w:val="28"/>
           <w:lang w:val="bg-BG"/>
         </w:rPr>
-        <w:t xml:space="preserve">Той показва даденото в аргументите съобщение (най-често за грешка) </w:t>
-      </w:r>
-      <w:r>
-        <w:rPr>
-          <w:rFonts w:asciiTheme="majorHAnsi" w:hAnsiTheme="majorHAnsi" w:cstheme="majorHAnsi"/>
-          <w:sz w:val="28"/>
-          <w:lang w:val="bg-BG"/>
-        </w:rPr>
-        <w:lastRenderedPageBreak/>
-        <w:t xml:space="preserve">като текст в сцената. </w:t>
+        <w:t xml:space="preserve">Той показва даденото в аргументите съобщение (най-често за грешка) като текст в сцената. </w:t>
       </w:r>
       <w:r>
         <w:rPr>
@@ -14704,13 +14804,11 @@
     </w:p>
     <w:p>
       <w:pPr>
-        <w:pStyle w:val="ListParagraph"/>
-        <w:ind w:firstLine="360"/>
+        <w:ind w:firstLine="720"/>
         <w:jc w:val="both"/>
         <w:rPr>
           <w:rFonts w:asciiTheme="majorHAnsi" w:hAnsiTheme="majorHAnsi" w:cstheme="majorHAnsi"/>
           <w:sz w:val="28"/>
-          <w:lang w:val="bg-BG"/>
         </w:rPr>
       </w:pPr>
       <w:r>
@@ -15074,7 +15172,7 @@
     </w:p>
     <w:p>
       <w:pPr>
-        <w:ind w:left="360" w:firstLine="360"/>
+        <w:ind w:left="720" w:firstLine="360"/>
         <w:jc w:val="both"/>
         <w:rPr>
           <w:rFonts w:asciiTheme="majorHAnsi" w:hAnsiTheme="majorHAnsi" w:cstheme="majorHAnsi"/>
@@ -15228,6 +15326,43 @@
     </w:p>
     <w:p>
       <w:pPr>
+        <w:ind w:left="360"/>
+        <w:rPr>
+          <w:rFonts w:asciiTheme="majorHAnsi" w:hAnsiTheme="majorHAnsi" w:cstheme="majorHAnsi"/>
+          <w:b/>
+          <w:sz w:val="28"/>
+          <w:lang w:val="bg-BG"/>
+        </w:rPr>
+      </w:pPr>
+      <w:r>
+        <w:rPr>
+          <w:rFonts w:asciiTheme="majorHAnsi" w:hAnsiTheme="majorHAnsi" w:cstheme="majorHAnsi"/>
+          <w:b/>
+          <w:sz w:val="28"/>
+          <w:lang w:val="bg-BG"/>
+        </w:rPr>
+        <w:t>(</w:t>
+      </w:r>
+      <w:r>
+        <w:rPr>
+          <w:rFonts w:asciiTheme="majorHAnsi" w:hAnsiTheme="majorHAnsi" w:cstheme="majorHAnsi"/>
+          <w:b/>
+          <w:sz w:val="28"/>
+        </w:rPr>
+        <w:t>to be done when coding is finished</w:t>
+      </w:r>
+      <w:r>
+        <w:rPr>
+          <w:rFonts w:asciiTheme="majorHAnsi" w:hAnsiTheme="majorHAnsi" w:cstheme="majorHAnsi"/>
+          <w:b/>
+          <w:sz w:val="28"/>
+          <w:lang w:val="bg-BG"/>
+        </w:rPr>
+        <w:t>)</w:t>
+      </w:r>
+    </w:p>
+    <w:p>
+      <w:pPr>
         <w:pStyle w:val="ListParagraph"/>
         <w:ind w:left="792"/>
         <w:rPr>
@@ -15626,6 +15761,7 @@
     <w:p>
       <w:pPr>
         <w:ind w:firstLine="720"/>
+        <w:jc w:val="both"/>
         <w:rPr>
           <w:rFonts w:asciiTheme="majorHAnsi" w:hAnsiTheme="majorHAnsi" w:cstheme="majorHAnsi"/>
           <w:sz w:val="28"/>
@@ -15814,6 +15950,547 @@
     </w:p>
     <w:p>
       <w:pPr>
+        <w:ind w:firstLine="720"/>
+        <w:jc w:val="both"/>
+        <w:rPr>
+          <w:rFonts w:asciiTheme="majorHAnsi" w:hAnsiTheme="majorHAnsi" w:cstheme="majorHAnsi"/>
+          <w:sz w:val="28"/>
+          <w:lang w:val="bg-BG"/>
+        </w:rPr>
+      </w:pPr>
+      <w:r>
+        <w:rPr>
+          <w:rFonts w:asciiTheme="majorHAnsi" w:hAnsiTheme="majorHAnsi" w:cstheme="majorHAnsi"/>
+          <w:noProof/>
+          <w:sz w:val="28"/>
+          <w:szCs w:val="28"/>
+          <w:lang w:eastAsia="en-US"/>
+        </w:rPr>
+        <mc:AlternateContent>
+          <mc:Choice Requires="wps">
+            <w:drawing>
+              <wp:anchor distT="45720" distB="45720" distL="114300" distR="114300" simplePos="0" relativeHeight="251731968" behindDoc="0" locked="0" layoutInCell="1" allowOverlap="1" wp14:anchorId="30F3C494" wp14:editId="12C92AF9">
+                <wp:simplePos x="0" y="0"/>
+                <wp:positionH relativeFrom="margin">
+                  <wp:posOffset>25400</wp:posOffset>
+                </wp:positionH>
+                <wp:positionV relativeFrom="paragraph">
+                  <wp:posOffset>1961886</wp:posOffset>
+                </wp:positionV>
+                <wp:extent cx="3148330" cy="1404620"/>
+                <wp:effectExtent l="0" t="0" r="0" b="0"/>
+                <wp:wrapSquare wrapText="bothSides"/>
+                <wp:docPr id="61" name="Text Box 2"/>
+                <wp:cNvGraphicFramePr>
+                  <a:graphicFrameLocks xmlns:a="http://schemas.openxmlformats.org/drawingml/2006/main"/>
+                </wp:cNvGraphicFramePr>
+                <a:graphic xmlns:a="http://schemas.openxmlformats.org/drawingml/2006/main">
+                  <a:graphicData uri="http://schemas.microsoft.com/office/word/2010/wordprocessingShape">
+                    <wps:wsp>
+                      <wps:cNvSpPr txBox="1">
+                        <a:spLocks noChangeArrowheads="1"/>
+                      </wps:cNvSpPr>
+                      <wps:spPr bwMode="auto">
+                        <a:xfrm>
+                          <a:off x="0" y="0"/>
+                          <a:ext cx="3148330" cy="1404620"/>
+                        </a:xfrm>
+                        <a:prstGeom prst="rect">
+                          <a:avLst/>
+                        </a:prstGeom>
+                        <a:noFill/>
+                        <a:ln w="9525">
+                          <a:noFill/>
+                          <a:miter lim="800000"/>
+                          <a:headEnd/>
+                          <a:tailEnd/>
+                        </a:ln>
+                      </wps:spPr>
+                      <wps:txbx>
+                        <w:txbxContent>
+                          <w:p>
+                            <w:pPr>
+                              <w:jc w:val="center"/>
+                              <w:rPr>
+                                <w:rFonts w:asciiTheme="minorHAnsi" w:hAnsiTheme="minorHAnsi"/>
+                                <w:i/>
+                                <w:sz w:val="20"/>
+                                <w:lang w:val="bg-BG"/>
+                              </w:rPr>
+                            </w:pPr>
+                            <w:r>
+                              <w:rPr>
+                                <w:rFonts w:asciiTheme="minorHAnsi" w:hAnsiTheme="minorHAnsi"/>
+                                <w:i/>
+                                <w:sz w:val="20"/>
+                                <w:lang w:val="bg-BG"/>
+                              </w:rPr>
+                              <w:t xml:space="preserve">Фиг </w:t>
+                            </w:r>
+                            <w:r>
+                              <w:rPr>
+                                <w:rFonts w:asciiTheme="minorHAnsi" w:hAnsiTheme="minorHAnsi"/>
+                                <w:i/>
+                                <w:sz w:val="20"/>
+                                <w:lang w:val="bg-BG"/>
+                              </w:rPr>
+                              <w:t>3.2</w:t>
+                            </w:r>
+                            <w:r>
+                              <w:rPr>
+                                <w:rFonts w:asciiTheme="minorHAnsi" w:hAnsiTheme="minorHAnsi"/>
+                                <w:i/>
+                                <w:sz w:val="20"/>
+                                <w:lang w:val="bg-BG"/>
+                              </w:rPr>
+                              <w:t xml:space="preserve"> </w:t>
+                            </w:r>
+                            <w:r>
+                              <w:rPr>
+                                <w:rFonts w:asciiTheme="minorHAnsi" w:hAnsiTheme="minorHAnsi"/>
+                                <w:i/>
+                                <w:sz w:val="20"/>
+                                <w:lang w:val="bg-BG"/>
+                              </w:rPr>
+                              <w:t>Потребителския к</w:t>
+                            </w:r>
+                            <w:r>
+                              <w:rPr>
+                                <w:rFonts w:asciiTheme="minorHAnsi" w:hAnsiTheme="minorHAnsi"/>
+                                <w:i/>
+                                <w:sz w:val="20"/>
+                                <w:lang w:val="bg-BG"/>
+                              </w:rPr>
+                              <w:t>урсор</w:t>
+                            </w:r>
+                          </w:p>
+                        </w:txbxContent>
+                      </wps:txbx>
+                      <wps:bodyPr rot="0" vert="horz" wrap="square" lIns="91440" tIns="45720" rIns="91440" bIns="45720" anchor="t" anchorCtr="0">
+                        <a:spAutoFit/>
+                      </wps:bodyPr>
+                    </wps:wsp>
+                  </a:graphicData>
+                </a:graphic>
+                <wp14:sizeRelH relativeFrom="margin">
+                  <wp14:pctWidth>0</wp14:pctWidth>
+                </wp14:sizeRelH>
+                <wp14:sizeRelV relativeFrom="margin">
+                  <wp14:pctHeight>20000</wp14:pctHeight>
+                </wp14:sizeRelV>
+              </wp:anchor>
+            </w:drawing>
+          </mc:Choice>
+          <mc:Fallback>
+            <w:pict>
+              <v:shapetype w14:anchorId="30F3C494" id="_x0000_t202" coordsize="21600,21600" o:spt="202" path="m,l,21600r21600,l21600,xe">
+                <v:stroke joinstyle="miter"/>
+                <v:path gradientshapeok="t" o:connecttype="rect"/>
+              </v:shapetype>
+              <v:shape id="_x0000_s1057" type="#_x0000_t202" style="position:absolute;left:0;text-align:left;margin-left:2pt;margin-top:154.5pt;width:247.9pt;height:110.6pt;z-index:251731968;visibility:visible;mso-wrap-style:square;mso-width-percent:0;mso-height-percent:200;mso-wrap-distance-left:9pt;mso-wrap-distance-top:3.6pt;mso-wrap-distance-right:9pt;mso-wrap-distance-bottom:3.6pt;mso-position-horizontal:absolute;mso-position-horizontal-relative:margin;mso-position-vertical:absolute;mso-position-vertical-relative:text;mso-width-percent:0;mso-height-percent:200;mso-width-relative:margin;mso-height-relative:margin;v-text-anchor:top" o:gfxdata="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" filled="f" stroked="f">
+                <v:textbox style="mso-fit-shape-to-text:t">
+                  <w:txbxContent>
+                    <w:p>
+                      <w:pPr>
+                        <w:jc w:val="center"/>
+                        <w:rPr>
+                          <w:rFonts w:asciiTheme="minorHAnsi" w:hAnsiTheme="minorHAnsi"/>
+                          <w:i/>
+                          <w:sz w:val="20"/>
+                          <w:lang w:val="bg-BG"/>
+                        </w:rPr>
+                      </w:pPr>
+                      <w:r>
+                        <w:rPr>
+                          <w:rFonts w:asciiTheme="minorHAnsi" w:hAnsiTheme="minorHAnsi"/>
+                          <w:i/>
+                          <w:sz w:val="20"/>
+                          <w:lang w:val="bg-BG"/>
+                        </w:rPr>
+                        <w:t xml:space="preserve">Фиг </w:t>
+                      </w:r>
+                      <w:r>
+                        <w:rPr>
+                          <w:rFonts w:asciiTheme="minorHAnsi" w:hAnsiTheme="minorHAnsi"/>
+                          <w:i/>
+                          <w:sz w:val="20"/>
+                          <w:lang w:val="bg-BG"/>
+                        </w:rPr>
+                        <w:t>3.2</w:t>
+                      </w:r>
+                      <w:r>
+                        <w:rPr>
+                          <w:rFonts w:asciiTheme="minorHAnsi" w:hAnsiTheme="minorHAnsi"/>
+                          <w:i/>
+                          <w:sz w:val="20"/>
+                          <w:lang w:val="bg-BG"/>
+                        </w:rPr>
+                        <w:t xml:space="preserve"> </w:t>
+                      </w:r>
+                      <w:r>
+                        <w:rPr>
+                          <w:rFonts w:asciiTheme="minorHAnsi" w:hAnsiTheme="minorHAnsi"/>
+                          <w:i/>
+                          <w:sz w:val="20"/>
+                          <w:lang w:val="bg-BG"/>
+                        </w:rPr>
+                        <w:t>Потребителския к</w:t>
+                      </w:r>
+                      <w:r>
+                        <w:rPr>
+                          <w:rFonts w:asciiTheme="minorHAnsi" w:hAnsiTheme="minorHAnsi"/>
+                          <w:i/>
+                          <w:sz w:val="20"/>
+                          <w:lang w:val="bg-BG"/>
+                        </w:rPr>
+                        <w:t>урсор</w:t>
+                      </w:r>
+                    </w:p>
+                  </w:txbxContent>
+                </v:textbox>
+                <w10:wrap type="square" anchorx="margin"/>
+              </v:shape>
+            </w:pict>
+          </mc:Fallback>
+        </mc:AlternateContent>
+      </w:r>
+    </w:p>
+    <w:p>
+      <w:pPr>
+        <w:ind w:firstLine="720"/>
+        <w:jc w:val="both"/>
+        <w:rPr>
+          <w:rFonts w:asciiTheme="majorHAnsi" w:hAnsiTheme="majorHAnsi" w:cstheme="majorHAnsi"/>
+          <w:sz w:val="28"/>
+          <w:lang w:val="bg-BG"/>
+        </w:rPr>
+      </w:pPr>
+      <w:r>
+        <w:rPr>
+          <w:rFonts w:asciiTheme="majorHAnsi" w:hAnsiTheme="majorHAnsi" w:cstheme="majorHAnsi"/>
+          <w:sz w:val="28"/>
+          <w:lang w:val="bg-BG"/>
+        </w:rPr>
+        <w:drawing>
+          <wp:anchor distT="0" distB="0" distL="114300" distR="114300" simplePos="0" relativeHeight="251729920" behindDoc="0" locked="0" layoutInCell="1" allowOverlap="1" wp14:anchorId="468A3BD9" wp14:editId="4026C654">
+            <wp:simplePos x="0" y="0"/>
+            <wp:positionH relativeFrom="column">
+              <wp:posOffset>3183063</wp:posOffset>
+            </wp:positionH>
+            <wp:positionV relativeFrom="paragraph">
+              <wp:posOffset>4182</wp:posOffset>
+            </wp:positionV>
+            <wp:extent cx="2552700" cy="1685925"/>
+            <wp:effectExtent l="0" t="0" r="0" b="9525"/>
+            <wp:wrapNone/>
+            <wp:docPr id="60" name="Picture 60"/>
+            <wp:cNvGraphicFramePr>
+              <a:graphicFrameLocks xmlns:a="http://schemas.openxmlformats.org/drawingml/2006/main" noChangeAspect="1"/>
+            </wp:cNvGraphicFramePr>
+            <a:graphic xmlns:a="http://schemas.openxmlformats.org/drawingml/2006/main">
+              <a:graphicData uri="http://schemas.openxmlformats.org/drawingml/2006/picture">
+                <pic:pic xmlns:pic="http://schemas.openxmlformats.org/drawingml/2006/picture">
+                  <pic:nvPicPr>
+                    <pic:cNvPr id="1" name=""/>
+                    <pic:cNvPicPr/>
+                  </pic:nvPicPr>
+                  <pic:blipFill>
+                    <a:blip r:embed="rId22">
+                      <a:extLst>
+                        <a:ext uri="{28A0092B-C50C-407E-A947-70E740481C1C}">
+                          <a14:useLocalDpi xmlns:a14="http://schemas.microsoft.com/office/drawing/2010/main" val="0"/>
+                        </a:ext>
+                      </a:extLst>
+                    </a:blip>
+                    <a:stretch>
+                      <a:fillRect/>
+                    </a:stretch>
+                  </pic:blipFill>
+                  <pic:spPr>
+                    <a:xfrm>
+                      <a:off x="0" y="0"/>
+                      <a:ext cx="2552700" cy="1685925"/>
+                    </a:xfrm>
+                    <a:prstGeom prst="rect">
+                      <a:avLst/>
+                    </a:prstGeom>
+                  </pic:spPr>
+                </pic:pic>
+              </a:graphicData>
+            </a:graphic>
+          </wp:anchor>
+        </w:drawing>
+      </w:r>
+      <w:r>
+        <w:rPr>
+          <w:rFonts w:asciiTheme="majorHAnsi" w:hAnsiTheme="majorHAnsi" w:cstheme="majorHAnsi"/>
+          <w:sz w:val="28"/>
+          <w:lang w:val="bg-BG"/>
+        </w:rPr>
+        <w:drawing>
+          <wp:inline distT="0" distB="0" distL="0" distR="0" wp14:anchorId="2A935DD5" wp14:editId="72837BA2">
+            <wp:extent cx="2552700" cy="1685925"/>
+            <wp:effectExtent l="0" t="0" r="0" b="9525"/>
+            <wp:docPr id="59" name="Picture 59"/>
+            <wp:cNvGraphicFramePr>
+              <a:graphicFrameLocks xmlns:a="http://schemas.openxmlformats.org/drawingml/2006/main" noChangeAspect="1"/>
+            </wp:cNvGraphicFramePr>
+            <a:graphic xmlns:a="http://schemas.openxmlformats.org/drawingml/2006/main">
+              <a:graphicData uri="http://schemas.openxmlformats.org/drawingml/2006/picture">
+                <pic:pic xmlns:pic="http://schemas.openxmlformats.org/drawingml/2006/picture">
+                  <pic:nvPicPr>
+                    <pic:cNvPr id="1" name=""/>
+                    <pic:cNvPicPr/>
+                  </pic:nvPicPr>
+                  <pic:blipFill>
+                    <a:blip r:embed="rId23">
+                      <a:extLst>
+                        <a:ext uri="{28A0092B-C50C-407E-A947-70E740481C1C}">
+                          <a14:useLocalDpi xmlns:a14="http://schemas.microsoft.com/office/drawing/2010/main" val="0"/>
+                        </a:ext>
+                      </a:extLst>
+                    </a:blip>
+                    <a:stretch>
+                      <a:fillRect/>
+                    </a:stretch>
+                  </pic:blipFill>
+                  <pic:spPr>
+                    <a:xfrm>
+                      <a:off x="0" y="0"/>
+                      <a:ext cx="2552700" cy="1685925"/>
+                    </a:xfrm>
+                    <a:prstGeom prst="rect">
+                      <a:avLst/>
+                    </a:prstGeom>
+                  </pic:spPr>
+                </pic:pic>
+              </a:graphicData>
+            </a:graphic>
+          </wp:inline>
+        </w:drawing>
+      </w:r>
+    </w:p>
+    <w:p>
+      <w:pPr>
+        <w:rPr>
+          <w:rFonts w:asciiTheme="majorHAnsi" w:hAnsiTheme="majorHAnsi" w:cstheme="majorHAnsi"/>
+          <w:sz w:val="28"/>
+          <w:lang w:val="bg-BG"/>
+        </w:rPr>
+      </w:pPr>
+      <w:r>
+        <w:rPr>
+          <w:rFonts w:asciiTheme="majorHAnsi" w:hAnsiTheme="majorHAnsi" w:cstheme="majorHAnsi"/>
+          <w:noProof/>
+          <w:sz w:val="28"/>
+          <w:szCs w:val="28"/>
+          <w:lang w:eastAsia="en-US"/>
+        </w:rPr>
+        <mc:AlternateContent>
+          <mc:Choice Requires="wps">
+            <w:drawing>
+              <wp:anchor distT="45720" distB="45720" distL="114300" distR="114300" simplePos="0" relativeHeight="251734016" behindDoc="0" locked="0" layoutInCell="1" allowOverlap="1" wp14:anchorId="432F8E75" wp14:editId="12790289">
+                <wp:simplePos x="0" y="0"/>
+                <wp:positionH relativeFrom="margin">
+                  <wp:posOffset>3374761</wp:posOffset>
+                </wp:positionH>
+                <wp:positionV relativeFrom="paragraph">
+                  <wp:posOffset>51435</wp:posOffset>
+                </wp:positionV>
+                <wp:extent cx="2216150" cy="1404620"/>
+                <wp:effectExtent l="0" t="0" r="0" b="0"/>
+                <wp:wrapSquare wrapText="bothSides"/>
+                <wp:docPr id="62" name="Text Box 2"/>
+                <wp:cNvGraphicFramePr>
+                  <a:graphicFrameLocks xmlns:a="http://schemas.openxmlformats.org/drawingml/2006/main"/>
+                </wp:cNvGraphicFramePr>
+                <a:graphic xmlns:a="http://schemas.openxmlformats.org/drawingml/2006/main">
+                  <a:graphicData uri="http://schemas.microsoft.com/office/word/2010/wordprocessingShape">
+                    <wps:wsp>
+                      <wps:cNvSpPr txBox="1">
+                        <a:spLocks noChangeArrowheads="1"/>
+                      </wps:cNvSpPr>
+                      <wps:spPr bwMode="auto">
+                        <a:xfrm>
+                          <a:off x="0" y="0"/>
+                          <a:ext cx="2216150" cy="1404620"/>
+                        </a:xfrm>
+                        <a:prstGeom prst="rect">
+                          <a:avLst/>
+                        </a:prstGeom>
+                        <a:noFill/>
+                        <a:ln w="9525">
+                          <a:noFill/>
+                          <a:miter lim="800000"/>
+                          <a:headEnd/>
+                          <a:tailEnd/>
+                        </a:ln>
+                      </wps:spPr>
+                      <wps:txbx>
+                        <w:txbxContent>
+                          <w:p>
+                            <w:pPr>
+                              <w:jc w:val="center"/>
+                              <w:rPr>
+                                <w:rFonts w:asciiTheme="minorHAnsi" w:hAnsiTheme="minorHAnsi"/>
+                                <w:i/>
+                                <w:sz w:val="20"/>
+                                <w:lang w:val="bg-BG"/>
+                              </w:rPr>
+                            </w:pPr>
+                            <w:r>
+                              <w:rPr>
+                                <w:rFonts w:asciiTheme="minorHAnsi" w:hAnsiTheme="minorHAnsi"/>
+                                <w:i/>
+                                <w:sz w:val="20"/>
+                                <w:lang w:val="bg-BG"/>
+                              </w:rPr>
+                              <w:t xml:space="preserve">Фиг </w:t>
+                            </w:r>
+                            <w:r>
+                              <w:rPr>
+                                <w:rFonts w:asciiTheme="minorHAnsi" w:hAnsiTheme="minorHAnsi"/>
+                                <w:i/>
+                                <w:sz w:val="20"/>
+                                <w:lang w:val="bg-BG"/>
+                              </w:rPr>
+                              <w:t>3.</w:t>
+                            </w:r>
+                            <w:r>
+                              <w:rPr>
+                                <w:rFonts w:asciiTheme="minorHAnsi" w:hAnsiTheme="minorHAnsi"/>
+                                <w:i/>
+                                <w:sz w:val="20"/>
+                                <w:lang w:val="bg-BG"/>
+                              </w:rPr>
+                              <w:t>3</w:t>
+                            </w:r>
+                            <w:r>
+                              <w:rPr>
+                                <w:rFonts w:asciiTheme="minorHAnsi" w:hAnsiTheme="minorHAnsi"/>
+                                <w:i/>
+                                <w:sz w:val="20"/>
+                                <w:lang w:val="bg-BG"/>
+                              </w:rPr>
+                              <w:t xml:space="preserve"> Курсор</w:t>
+                            </w:r>
+                            <w:r>
+                              <w:rPr>
+                                <w:rFonts w:asciiTheme="minorHAnsi" w:hAnsiTheme="minorHAnsi"/>
+                                <w:i/>
+                                <w:sz w:val="20"/>
+                                <w:lang w:val="bg-BG"/>
+                              </w:rPr>
+                              <w:t>а</w:t>
+                            </w:r>
+                            <w:r>
+                              <w:rPr>
+                                <w:rFonts w:asciiTheme="minorHAnsi" w:hAnsiTheme="minorHAnsi"/>
+                                <w:i/>
+                                <w:sz w:val="20"/>
+                                <w:lang w:val="bg-BG"/>
+                              </w:rPr>
+                              <w:t>, насочен към обект</w:t>
+                            </w:r>
+                          </w:p>
+                        </w:txbxContent>
+                      </wps:txbx>
+                      <wps:bodyPr rot="0" vert="horz" wrap="square" lIns="91440" tIns="45720" rIns="91440" bIns="45720" anchor="t" anchorCtr="0">
+                        <a:spAutoFit/>
+                      </wps:bodyPr>
+                    </wps:wsp>
+                  </a:graphicData>
+                </a:graphic>
+                <wp14:sizeRelH relativeFrom="margin">
+                  <wp14:pctWidth>0</wp14:pctWidth>
+                </wp14:sizeRelH>
+                <wp14:sizeRelV relativeFrom="margin">
+                  <wp14:pctHeight>20000</wp14:pctHeight>
+                </wp14:sizeRelV>
+              </wp:anchor>
+            </w:drawing>
+          </mc:Choice>
+          <mc:Fallback>
+            <w:pict>
+              <v:shape w14:anchorId="432F8E75" id="_x0000_s1058" type="#_x0000_t202" style="position:absolute;margin-left:265.75pt;margin-top:4.05pt;width:174.5pt;height:110.6pt;z-index:251734016;visibility:visible;mso-wrap-style:square;mso-width-percent:0;mso-height-percent:200;mso-wrap-distance-left:9pt;mso-wrap-distance-top:3.6pt;mso-wrap-distance-right:9pt;mso-wrap-distance-bottom:3.6pt;mso-position-horizontal:absolute;mso-position-horizontal-relative:margin;mso-position-vertical:absolute;mso-position-vertical-relative:text;mso-width-percent:0;mso-height-percent:200;mso-width-relative:margin;mso-height-relative:margin;v-text-anchor:top" o:gfxdata="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" filled="f" stroked="f">
+                <v:textbox style="mso-fit-shape-to-text:t">
+                  <w:txbxContent>
+                    <w:p>
+                      <w:pPr>
+                        <w:jc w:val="center"/>
+                        <w:rPr>
+                          <w:rFonts w:asciiTheme="minorHAnsi" w:hAnsiTheme="minorHAnsi"/>
+                          <w:i/>
+                          <w:sz w:val="20"/>
+                          <w:lang w:val="bg-BG"/>
+                        </w:rPr>
+                      </w:pPr>
+                      <w:r>
+                        <w:rPr>
+                          <w:rFonts w:asciiTheme="minorHAnsi" w:hAnsiTheme="minorHAnsi"/>
+                          <w:i/>
+                          <w:sz w:val="20"/>
+                          <w:lang w:val="bg-BG"/>
+                        </w:rPr>
+                        <w:t xml:space="preserve">Фиг </w:t>
+                      </w:r>
+                      <w:r>
+                        <w:rPr>
+                          <w:rFonts w:asciiTheme="minorHAnsi" w:hAnsiTheme="minorHAnsi"/>
+                          <w:i/>
+                          <w:sz w:val="20"/>
+                          <w:lang w:val="bg-BG"/>
+                        </w:rPr>
+                        <w:t>3.</w:t>
+                      </w:r>
+                      <w:r>
+                        <w:rPr>
+                          <w:rFonts w:asciiTheme="minorHAnsi" w:hAnsiTheme="minorHAnsi"/>
+                          <w:i/>
+                          <w:sz w:val="20"/>
+                          <w:lang w:val="bg-BG"/>
+                        </w:rPr>
+                        <w:t>3</w:t>
+                      </w:r>
+                      <w:r>
+                        <w:rPr>
+                          <w:rFonts w:asciiTheme="minorHAnsi" w:hAnsiTheme="minorHAnsi"/>
+                          <w:i/>
+                          <w:sz w:val="20"/>
+                          <w:lang w:val="bg-BG"/>
+                        </w:rPr>
+                        <w:t xml:space="preserve"> Курсор</w:t>
+                      </w:r>
+                      <w:r>
+                        <w:rPr>
+                          <w:rFonts w:asciiTheme="minorHAnsi" w:hAnsiTheme="minorHAnsi"/>
+                          <w:i/>
+                          <w:sz w:val="20"/>
+                          <w:lang w:val="bg-BG"/>
+                        </w:rPr>
+                        <w:t>а</w:t>
+                      </w:r>
+                      <w:r>
+                        <w:rPr>
+                          <w:rFonts w:asciiTheme="minorHAnsi" w:hAnsiTheme="minorHAnsi"/>
+                          <w:i/>
+                          <w:sz w:val="20"/>
+                          <w:lang w:val="bg-BG"/>
+                        </w:rPr>
+                        <w:t>, насочен към обект</w:t>
+                      </w:r>
+                    </w:p>
+                  </w:txbxContent>
+                </v:textbox>
+                <w10:wrap type="square" anchorx="margin"/>
+              </v:shape>
+            </w:pict>
+          </mc:Fallback>
+        </mc:AlternateContent>
+      </w:r>
+    </w:p>
+    <w:p>
+      <w:pPr>
         <w:rPr>
           <w:rFonts w:asciiTheme="majorHAnsi" w:hAnsiTheme="majorHAnsi" w:cstheme="majorHAnsi"/>
           <w:sz w:val="28"/>
@@ -15848,6 +16525,7 @@
       <w:pPr>
         <w:pStyle w:val="ListParagraph"/>
         <w:ind w:left="360" w:firstLine="360"/>
+        <w:jc w:val="both"/>
         <w:rPr>
           <w:rFonts w:asciiTheme="majorHAnsi" w:hAnsiTheme="majorHAnsi" w:cstheme="majorHAnsi"/>
           <w:sz w:val="28"/>
@@ -15897,58 +16575,19 @@
         </w:rPr>
         <w:t xml:space="preserve"> </w:t>
       </w:r>
-      <w:proofErr w:type="spellStart"/>
-      <w:r>
-        <w:rPr>
-          <w:rFonts w:asciiTheme="majorHAnsi" w:hAnsiTheme="majorHAnsi" w:cstheme="majorHAnsi"/>
-          <w:b/>
-          <w:sz w:val="28"/>
-        </w:rPr>
-        <w:t>Избор</w:t>
-      </w:r>
-      <w:proofErr w:type="spellEnd"/>
-      <w:r>
-        <w:rPr>
-          <w:rFonts w:asciiTheme="majorHAnsi" w:hAnsiTheme="majorHAnsi" w:cstheme="majorHAnsi"/>
-          <w:b/>
-          <w:sz w:val="28"/>
-        </w:rPr>
-        <w:t xml:space="preserve"> </w:t>
-      </w:r>
-      <w:proofErr w:type="spellStart"/>
-      <w:r>
-        <w:rPr>
-          <w:rFonts w:asciiTheme="majorHAnsi" w:hAnsiTheme="majorHAnsi" w:cstheme="majorHAnsi"/>
-          <w:b/>
-          <w:sz w:val="28"/>
-        </w:rPr>
-        <w:t>на</w:t>
-      </w:r>
-      <w:proofErr w:type="spellEnd"/>
-      <w:r>
-        <w:rPr>
-          <w:rFonts w:asciiTheme="majorHAnsi" w:hAnsiTheme="majorHAnsi" w:cstheme="majorHAnsi"/>
-          <w:b/>
-          <w:sz w:val="28"/>
-        </w:rPr>
-        <w:t xml:space="preserve"> </w:t>
-      </w:r>
-      <w:proofErr w:type="spellStart"/>
-      <w:r>
-        <w:rPr>
-          <w:rFonts w:asciiTheme="majorHAnsi" w:hAnsiTheme="majorHAnsi" w:cstheme="majorHAnsi"/>
-          <w:b/>
-          <w:sz w:val="28"/>
-        </w:rPr>
-        <w:t>платформа</w:t>
-      </w:r>
-      <w:bookmarkStart w:id="0" w:name="_GoBack"/>
-      <w:bookmarkEnd w:id="0"/>
-      <w:proofErr w:type="spellEnd"/>
+      <w:r>
+        <w:rPr>
+          <w:rFonts w:asciiTheme="majorHAnsi" w:hAnsiTheme="majorHAnsi" w:cstheme="majorHAnsi"/>
+          <w:b/>
+          <w:sz w:val="28"/>
+        </w:rPr>
+        <w:t>Избор на платформа</w:t>
+      </w:r>
     </w:p>
     <w:p>
       <w:pPr>
         <w:ind w:left="540" w:firstLine="720"/>
+        <w:jc w:val="both"/>
         <w:rPr>
           <w:rFonts w:asciiTheme="majorHAnsi" w:hAnsiTheme="majorHAnsi" w:cstheme="majorHAnsi"/>
           <w:sz w:val="28"/>
@@ -16001,11 +16640,12 @@
       <w:r>
         <w:rPr>
           <w:rFonts w:asciiTheme="majorHAnsi" w:hAnsiTheme="majorHAnsi" w:cstheme="majorHAnsi"/>
-          <w:sz w:val="28"/>
-          <w:lang w:val="bg-BG"/>
+          <w:noProof/>
+          <w:sz w:val="28"/>
+          <w:lang w:eastAsia="en-US"/>
         </w:rPr>
         <w:drawing>
-          <wp:anchor distT="0" distB="0" distL="114300" distR="114300" simplePos="0" relativeHeight="251725824" behindDoc="0" locked="0" layoutInCell="1" allowOverlap="1" wp14:anchorId="57B75032" wp14:editId="2E8C77BD">
+          <wp:anchor distT="0" distB="0" distL="114300" distR="114300" simplePos="0" relativeHeight="251725824" behindDoc="0" locked="0" layoutInCell="1" allowOverlap="1" wp14:anchorId="2E6A3F90" wp14:editId="3D153A00">
             <wp:simplePos x="0" y="0"/>
             <wp:positionH relativeFrom="margin">
               <wp:posOffset>1228725</wp:posOffset>
@@ -16028,7 +16668,7 @@
                     <pic:cNvPicPr/>
                   </pic:nvPicPr>
                   <pic:blipFill rotWithShape="1">
-                    <a:blip r:embed="rId22">
+                    <a:blip r:embed="rId24">
                       <a:extLst>
                         <a:ext uri="{28A0092B-C50C-407E-A947-70E740481C1C}">
                           <a14:useLocalDpi xmlns:a14="http://schemas.microsoft.com/office/drawing/2010/main" val="0"/>
@@ -16243,7 +16883,16 @@
                                 <w:sz w:val="20"/>
                                 <w:lang w:val="bg-BG"/>
                               </w:rPr>
-                              <w:t>3.Х Менюто за избор на платформа</w:t>
+                              <w:t>3.4</w:t>
+                            </w:r>
+                            <w:r>
+                              <w:rPr>
+                                <w:rFonts w:asciiTheme="minorHAnsi" w:hAnsiTheme="minorHAnsi"/>
+                                <w:i/>
+                                <w:sz w:val="20"/>
+                                <w:lang w:val="bg-BG"/>
+                              </w:rPr>
+                              <w:t xml:space="preserve"> Менюто за избор на платформа</w:t>
                             </w:r>
                           </w:p>
                         </w:txbxContent>
@@ -16265,7 +16914,7 @@
           </mc:Choice>
           <mc:Fallback>
             <w:pict>
-              <v:shape w14:anchorId="6749DC48" id="_x0000_s1057" type="#_x0000_t202" style="position:absolute;left:0;text-align:left;margin-left:0;margin-top:15.7pt;width:247.9pt;height:110.6pt;z-index:251727872;visibility:visible;mso-wrap-style:square;mso-width-percent:0;mso-height-percent:200;mso-wrap-distance-left:9pt;mso-wrap-distance-top:3.6pt;mso-wrap-distance-right:9pt;mso-wrap-distance-bottom:3.6pt;mso-position-horizontal:center;mso-position-horizontal-relative:margin;mso-position-vertical:absolute;mso-position-vertical-relative:text;mso-width-percent:0;mso-height-percent:200;mso-width-relative:margin;mso-height-relative:margin;v-text-anchor:top" o:gfxdata="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" filled="f" stroked="f">
+              <v:shape w14:anchorId="6749DC48" id="_x0000_s1059" type="#_x0000_t202" style="position:absolute;left:0;text-align:left;margin-left:0;margin-top:15.7pt;width:247.9pt;height:110.6pt;z-index:251727872;visibility:visible;mso-wrap-style:square;mso-width-percent:0;mso-height-percent:200;mso-wrap-distance-left:9pt;mso-wrap-distance-top:3.6pt;mso-wrap-distance-right:9pt;mso-wrap-distance-bottom:3.6pt;mso-position-horizontal:center;mso-position-horizontal-relative:margin;mso-position-vertical:absolute;mso-position-vertical-relative:text;mso-width-percent:0;mso-height-percent:200;mso-width-relative:margin;mso-height-relative:margin;v-text-anchor:top" o:gfxdata="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" filled="f" stroked="f">
                 <v:textbox style="mso-fit-shape-to-text:t">
                   <w:txbxContent>
                     <w:p>
@@ -16294,7 +16943,16 @@
                           <w:sz w:val="20"/>
                           <w:lang w:val="bg-BG"/>
                         </w:rPr>
-                        <w:t>3.Х Менюто за избор на платформа</w:t>
+                        <w:t>3.4</w:t>
+                      </w:r>
+                      <w:r>
+                        <w:rPr>
+                          <w:rFonts w:asciiTheme="minorHAnsi" w:hAnsiTheme="minorHAnsi"/>
+                          <w:i/>
+                          <w:sz w:val="20"/>
+                          <w:lang w:val="bg-BG"/>
+                        </w:rPr>
+                        <w:t xml:space="preserve"> Менюто за избор на платформа</w:t>
                       </w:r>
                     </w:p>
                   </w:txbxContent>
@@ -16329,6 +16987,7 @@
     <w:p>
       <w:pPr>
         <w:ind w:left="720" w:firstLine="720"/>
+        <w:jc w:val="both"/>
         <w:rPr>
           <w:rFonts w:asciiTheme="majorHAnsi" w:hAnsiTheme="majorHAnsi" w:cstheme="majorHAnsi"/>
           <w:sz w:val="28"/>
@@ -16416,17 +17075,151 @@
       <w:r>
         <w:rPr>
           <w:rFonts w:asciiTheme="majorHAnsi" w:hAnsiTheme="majorHAnsi" w:cstheme="majorHAnsi"/>
-          <w:sz w:val="28"/>
-          <w:lang w:val="bg-BG"/>
+          <w:b/>
+          <w:sz w:val="28"/>
+        </w:rPr>
+        <w:lastRenderedPageBreak/>
+        <w:t xml:space="preserve"> </w:t>
+      </w:r>
+      <w:r>
+        <w:rPr>
+          <w:rFonts w:asciiTheme="majorHAnsi" w:hAnsiTheme="majorHAnsi" w:cstheme="majorHAnsi"/>
+          <w:b/>
+          <w:sz w:val="28"/>
+          <w:lang w:val="bg-BG"/>
+        </w:rPr>
+        <w:t>Поддръжка</w:t>
+      </w:r>
+      <w:r>
+        <w:rPr>
+          <w:rFonts w:asciiTheme="majorHAnsi" w:hAnsiTheme="majorHAnsi" w:cstheme="majorHAnsi"/>
+          <w:b/>
+          <w:sz w:val="28"/>
+          <w:lang w:val="bg-BG"/>
+        </w:rPr>
+        <w:t xml:space="preserve"> за виртуална реалност</w:t>
+      </w:r>
+    </w:p>
+    <w:p>
+      <w:pPr>
+        <w:ind w:left="720" w:firstLine="540"/>
+        <w:jc w:val="both"/>
+        <w:rPr>
+          <w:rFonts w:asciiTheme="majorHAnsi" w:hAnsiTheme="majorHAnsi" w:cstheme="majorHAnsi"/>
+          <w:sz w:val="28"/>
+        </w:rPr>
+      </w:pPr>
+      <w:r>
+        <w:rPr>
+          <w:rFonts w:asciiTheme="majorHAnsi" w:hAnsiTheme="majorHAnsi" w:cstheme="majorHAnsi"/>
+          <w:sz w:val="28"/>
+          <w:lang w:val="bg-BG"/>
+        </w:rPr>
+        <w:t xml:space="preserve">След импортиране на пакета, предназначен за разработване на приложения за </w:t>
+      </w:r>
+      <w:r>
+        <w:rPr>
+          <w:rFonts w:asciiTheme="majorHAnsi" w:hAnsiTheme="majorHAnsi" w:cstheme="majorHAnsi"/>
+          <w:sz w:val="28"/>
+        </w:rPr>
+        <w:t>Google Cardboard</w:t>
+      </w:r>
+      <w:r>
+        <w:rPr>
+          <w:rFonts w:asciiTheme="majorHAnsi" w:hAnsiTheme="majorHAnsi" w:cstheme="majorHAnsi"/>
+          <w:sz w:val="28"/>
+          <w:lang w:val="bg-BG"/>
+        </w:rPr>
+        <w:t xml:space="preserve">, от менюто за настройки на разширената реалност трябва да бъде селектирано поддържането на виртуална реалност </w:t>
+      </w:r>
+      <w:r>
+        <w:rPr>
+          <w:rFonts w:asciiTheme="majorHAnsi" w:hAnsiTheme="majorHAnsi" w:cstheme="majorHAnsi"/>
+          <w:sz w:val="28"/>
+        </w:rPr>
+        <w:t xml:space="preserve">(Virtual Reality Supported), </w:t>
+      </w:r>
+      <w:r>
+        <w:rPr>
+          <w:rFonts w:asciiTheme="majorHAnsi" w:hAnsiTheme="majorHAnsi" w:cstheme="majorHAnsi"/>
+          <w:sz w:val="28"/>
+          <w:lang w:val="bg-BG"/>
+        </w:rPr>
+        <w:t>а след това да бъде избрано „</w:t>
+      </w:r>
+      <w:r>
+        <w:rPr>
+          <w:rFonts w:asciiTheme="majorHAnsi" w:hAnsiTheme="majorHAnsi" w:cstheme="majorHAnsi"/>
+          <w:sz w:val="28"/>
+        </w:rPr>
+        <w:t>Cardboard</w:t>
+      </w:r>
+      <w:r>
+        <w:rPr>
+          <w:rFonts w:asciiTheme="majorHAnsi" w:hAnsiTheme="majorHAnsi" w:cstheme="majorHAnsi"/>
+          <w:sz w:val="28"/>
+          <w:lang w:val="bg-BG"/>
+        </w:rPr>
+        <w:t>“ като пакет</w:t>
+      </w:r>
+      <w:r>
+        <w:rPr>
+          <w:rFonts w:asciiTheme="majorHAnsi" w:hAnsiTheme="majorHAnsi" w:cstheme="majorHAnsi"/>
+          <w:sz w:val="28"/>
+        </w:rPr>
+        <w:t>.</w:t>
+      </w:r>
+      <w:r>
+        <w:rPr>
+          <w:rFonts w:asciiTheme="majorHAnsi" w:hAnsiTheme="majorHAnsi" w:cstheme="majorHAnsi"/>
+          <w:sz w:val="28"/>
+          <w:lang w:val="bg-BG"/>
+        </w:rPr>
+        <w:t xml:space="preserve"> Менюто се намира на </w:t>
+      </w:r>
+      <w:r>
+        <w:rPr>
+          <w:rFonts w:asciiTheme="majorHAnsi" w:hAnsiTheme="majorHAnsi" w:cstheme="majorHAnsi"/>
+          <w:sz w:val="28"/>
+        </w:rPr>
+        <w:t>Edit &gt; Project Settings &gt; Player</w:t>
+      </w:r>
+      <w:r>
+        <w:rPr>
+          <w:rFonts w:asciiTheme="majorHAnsi" w:hAnsiTheme="majorHAnsi" w:cstheme="majorHAnsi"/>
+          <w:sz w:val="28"/>
+        </w:rPr>
+        <w:t xml:space="preserve"> Settings</w:t>
+      </w:r>
+      <w:r>
+        <w:rPr>
+          <w:rFonts w:asciiTheme="majorHAnsi" w:hAnsiTheme="majorHAnsi" w:cstheme="majorHAnsi"/>
+          <w:sz w:val="28"/>
+        </w:rPr>
+        <w:t xml:space="preserve"> &gt; SR Settings</w:t>
+      </w:r>
+    </w:p>
+    <w:p>
+      <w:pPr>
+        <w:rPr>
+          <w:rFonts w:asciiTheme="majorHAnsi" w:hAnsiTheme="majorHAnsi" w:cstheme="majorHAnsi"/>
+          <w:sz w:val="28"/>
+          <w:lang w:val="bg-BG"/>
+        </w:rPr>
+      </w:pPr>
+      <w:r>
+        <w:rPr>
+          <w:noProof/>
+          <w:lang w:eastAsia="en-US"/>
         </w:rPr>
         <w:drawing>
-          <wp:anchor distT="0" distB="0" distL="114300" distR="114300" simplePos="0" relativeHeight="251728896" behindDoc="0" locked="0" layoutInCell="1" allowOverlap="1" wp14:anchorId="2EBA0BF7" wp14:editId="3269D334">
+          <wp:anchor distT="0" distB="0" distL="114300" distR="114300" simplePos="0" relativeHeight="251728896" behindDoc="0" locked="0" layoutInCell="1" allowOverlap="1" wp14:anchorId="4401BE5C" wp14:editId="11F0ABF6">
             <wp:simplePos x="0" y="0"/>
             <wp:positionH relativeFrom="margin">
-              <wp:posOffset>1266825</wp:posOffset>
+              <wp:align>center</wp:align>
             </wp:positionH>
             <wp:positionV relativeFrom="paragraph">
-              <wp:posOffset>301625</wp:posOffset>
+              <wp:posOffset>366143</wp:posOffset>
             </wp:positionV>
             <wp:extent cx="3296110" cy="1848108"/>
             <wp:effectExtent l="0" t="0" r="0" b="0"/>
@@ -16443,7 +17236,7 @@
                     <pic:cNvPicPr/>
                   </pic:nvPicPr>
                   <pic:blipFill>
-                    <a:blip r:embed="rId23">
+                    <a:blip r:embed="rId25">
                       <a:extLst>
                         <a:ext uri="{28A0092B-C50C-407E-A947-70E740481C1C}">
                           <a14:useLocalDpi xmlns:a14="http://schemas.microsoft.com/office/drawing/2010/main" val="0"/>
@@ -16469,41 +17262,150 @@
           </wp:anchor>
         </w:drawing>
       </w:r>
-      <w:r>
-        <w:rPr>
-          <w:rFonts w:asciiTheme="majorHAnsi" w:hAnsiTheme="majorHAnsi" w:cstheme="majorHAnsi"/>
-          <w:b/>
-          <w:sz w:val="28"/>
-        </w:rPr>
-        <w:t xml:space="preserve"> </w:t>
-      </w:r>
-      <w:r>
-        <w:rPr>
-          <w:rFonts w:asciiTheme="majorHAnsi" w:hAnsiTheme="majorHAnsi" w:cstheme="majorHAnsi"/>
-          <w:b/>
-          <w:sz w:val="28"/>
-          <w:lang w:val="bg-BG"/>
-        </w:rPr>
-        <w:t>Поддръжка</w:t>
-      </w:r>
-      <w:r>
-        <w:rPr>
-          <w:rFonts w:asciiTheme="majorHAnsi" w:hAnsiTheme="majorHAnsi" w:cstheme="majorHAnsi"/>
-          <w:b/>
-          <w:sz w:val="28"/>
-          <w:lang w:val="bg-BG"/>
-        </w:rPr>
-        <w:t xml:space="preserve"> за виртуална реалност</w:t>
-      </w:r>
-    </w:p>
-    <w:p>
-      <w:pPr>
-        <w:rPr>
-          <w:rFonts w:asciiTheme="majorHAnsi" w:hAnsiTheme="majorHAnsi" w:cstheme="majorHAnsi"/>
-          <w:sz w:val="28"/>
-          <w:lang w:val="bg-BG"/>
-        </w:rPr>
-      </w:pPr>
+    </w:p>
+    <w:p>
+      <w:pPr>
+        <w:rPr>
+          <w:rFonts w:asciiTheme="majorHAnsi" w:hAnsiTheme="majorHAnsi" w:cstheme="majorHAnsi"/>
+          <w:sz w:val="28"/>
+        </w:rPr>
+      </w:pPr>
+      <w:r>
+        <w:rPr>
+          <w:rFonts w:asciiTheme="majorHAnsi" w:hAnsiTheme="majorHAnsi" w:cstheme="majorHAnsi"/>
+          <w:noProof/>
+          <w:sz w:val="28"/>
+          <w:szCs w:val="28"/>
+          <w:lang w:eastAsia="en-US"/>
+        </w:rPr>
+        <mc:AlternateContent>
+          <mc:Choice Requires="wps">
+            <w:drawing>
+              <wp:anchor distT="45720" distB="45720" distL="114300" distR="114300" simplePos="0" relativeHeight="251736064" behindDoc="0" locked="0" layoutInCell="1" allowOverlap="1" wp14:anchorId="06B8B6BD" wp14:editId="774723D5">
+                <wp:simplePos x="0" y="0"/>
+                <wp:positionH relativeFrom="margin">
+                  <wp:align>center</wp:align>
+                </wp:positionH>
+                <wp:positionV relativeFrom="paragraph">
+                  <wp:posOffset>2041789</wp:posOffset>
+                </wp:positionV>
+                <wp:extent cx="3700145" cy="1404620"/>
+                <wp:effectExtent l="0" t="0" r="0" b="0"/>
+                <wp:wrapSquare wrapText="bothSides"/>
+                <wp:docPr id="63" name="Text Box 2"/>
+                <wp:cNvGraphicFramePr>
+                  <a:graphicFrameLocks xmlns:a="http://schemas.openxmlformats.org/drawingml/2006/main"/>
+                </wp:cNvGraphicFramePr>
+                <a:graphic xmlns:a="http://schemas.openxmlformats.org/drawingml/2006/main">
+                  <a:graphicData uri="http://schemas.microsoft.com/office/word/2010/wordprocessingShape">
+                    <wps:wsp>
+                      <wps:cNvSpPr txBox="1">
+                        <a:spLocks noChangeArrowheads="1"/>
+                      </wps:cNvSpPr>
+                      <wps:spPr bwMode="auto">
+                        <a:xfrm>
+                          <a:off x="0" y="0"/>
+                          <a:ext cx="3700145" cy="1404620"/>
+                        </a:xfrm>
+                        <a:prstGeom prst="rect">
+                          <a:avLst/>
+                        </a:prstGeom>
+                        <a:noFill/>
+                        <a:ln w="9525">
+                          <a:noFill/>
+                          <a:miter lim="800000"/>
+                          <a:headEnd/>
+                          <a:tailEnd/>
+                        </a:ln>
+                      </wps:spPr>
+                      <wps:txbx>
+                        <w:txbxContent>
+                          <w:p>
+                            <w:pPr>
+                              <w:jc w:val="center"/>
+                              <w:rPr>
+                                <w:rFonts w:asciiTheme="minorHAnsi" w:hAnsiTheme="minorHAnsi"/>
+                                <w:i/>
+                                <w:sz w:val="20"/>
+                              </w:rPr>
+                            </w:pPr>
+                            <w:r>
+                              <w:rPr>
+                                <w:rFonts w:asciiTheme="minorHAnsi" w:hAnsiTheme="minorHAnsi"/>
+                                <w:i/>
+                                <w:sz w:val="20"/>
+                                <w:lang w:val="bg-BG"/>
+                              </w:rPr>
+                              <w:t xml:space="preserve">Фиг </w:t>
+                            </w:r>
+                            <w:r>
+                              <w:rPr>
+                                <w:rFonts w:asciiTheme="minorHAnsi" w:hAnsiTheme="minorHAnsi"/>
+                                <w:i/>
+                                <w:sz w:val="20"/>
+                                <w:lang w:val="bg-BG"/>
+                              </w:rPr>
+                              <w:t>3.5 Панела за настройки на разширената реалност</w:t>
+                            </w:r>
+                          </w:p>
+                        </w:txbxContent>
+                      </wps:txbx>
+                      <wps:bodyPr rot="0" vert="horz" wrap="square" lIns="91440" tIns="45720" rIns="91440" bIns="45720" anchor="t" anchorCtr="0">
+                        <a:spAutoFit/>
+                      </wps:bodyPr>
+                    </wps:wsp>
+                  </a:graphicData>
+                </a:graphic>
+                <wp14:sizeRelH relativeFrom="margin">
+                  <wp14:pctWidth>0</wp14:pctWidth>
+                </wp14:sizeRelH>
+                <wp14:sizeRelV relativeFrom="margin">
+                  <wp14:pctHeight>20000</wp14:pctHeight>
+                </wp14:sizeRelV>
+              </wp:anchor>
+            </w:drawing>
+          </mc:Choice>
+          <mc:Fallback>
+            <w:pict>
+              <v:shape w14:anchorId="06B8B6BD" id="_x0000_s1060" type="#_x0000_t202" style="position:absolute;margin-left:0;margin-top:160.75pt;width:291.35pt;height:110.6pt;z-index:251736064;visibility:visible;mso-wrap-style:square;mso-width-percent:0;mso-height-percent:200;mso-wrap-distance-left:9pt;mso-wrap-distance-top:3.6pt;mso-wrap-distance-right:9pt;mso-wrap-distance-bottom:3.6pt;mso-position-horizontal:center;mso-position-horizontal-relative:margin;mso-position-vertical:absolute;mso-position-vertical-relative:text;mso-width-percent:0;mso-height-percent:200;mso-width-relative:margin;mso-height-relative:margin;v-text-anchor:top" o:gfxdata="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" filled="f" stroked="f">
+                <v:textbox style="mso-fit-shape-to-text:t">
+                  <w:txbxContent>
+                    <w:p>
+                      <w:pPr>
+                        <w:jc w:val="center"/>
+                        <w:rPr>
+                          <w:rFonts w:asciiTheme="minorHAnsi" w:hAnsiTheme="minorHAnsi"/>
+                          <w:i/>
+                          <w:sz w:val="20"/>
+                        </w:rPr>
+                      </w:pPr>
+                      <w:r>
+                        <w:rPr>
+                          <w:rFonts w:asciiTheme="minorHAnsi" w:hAnsiTheme="minorHAnsi"/>
+                          <w:i/>
+                          <w:sz w:val="20"/>
+                          <w:lang w:val="bg-BG"/>
+                        </w:rPr>
+                        <w:t xml:space="preserve">Фиг </w:t>
+                      </w:r>
+                      <w:r>
+                        <w:rPr>
+                          <w:rFonts w:asciiTheme="minorHAnsi" w:hAnsiTheme="minorHAnsi"/>
+                          <w:i/>
+                          <w:sz w:val="20"/>
+                          <w:lang w:val="bg-BG"/>
+                        </w:rPr>
+                        <w:t>3.5 Панела за настройки на разширената реалност</w:t>
+                      </w:r>
+                    </w:p>
+                  </w:txbxContent>
+                </v:textbox>
+                <w10:wrap type="square" anchorx="margin"/>
+              </v:shape>
+            </w:pict>
+          </mc:Fallback>
+        </mc:AlternateContent>
+      </w:r>
     </w:p>
     <w:p>
       <w:pPr>
@@ -16556,6 +17458,114 @@
     </w:p>
     <w:p>
       <w:pPr>
+        <w:ind w:left="720" w:firstLine="540"/>
+        <w:jc w:val="both"/>
+        <w:rPr>
+          <w:rFonts w:asciiTheme="majorHAnsi" w:hAnsiTheme="majorHAnsi" w:cstheme="majorHAnsi"/>
+          <w:sz w:val="28"/>
+        </w:rPr>
+      </w:pPr>
+      <w:r>
+        <w:rPr>
+          <w:rFonts w:asciiTheme="majorHAnsi" w:hAnsiTheme="majorHAnsi" w:cstheme="majorHAnsi"/>
+          <w:sz w:val="28"/>
+        </w:rPr>
+        <w:t xml:space="preserve">Cardboard </w:t>
+      </w:r>
+      <w:r>
+        <w:rPr>
+          <w:rFonts w:asciiTheme="majorHAnsi" w:hAnsiTheme="majorHAnsi" w:cstheme="majorHAnsi"/>
+          <w:sz w:val="28"/>
+          <w:lang w:val="bg-BG"/>
+        </w:rPr>
+        <w:t xml:space="preserve">пакета изисква минимално </w:t>
+      </w:r>
+      <w:r>
+        <w:rPr>
+          <w:rFonts w:asciiTheme="majorHAnsi" w:hAnsiTheme="majorHAnsi" w:cstheme="majorHAnsi"/>
+          <w:sz w:val="28"/>
+        </w:rPr>
+        <w:t xml:space="preserve">Android API </w:t>
+      </w:r>
+      <w:r>
+        <w:rPr>
+          <w:rFonts w:asciiTheme="majorHAnsi" w:hAnsiTheme="majorHAnsi" w:cstheme="majorHAnsi"/>
+          <w:sz w:val="28"/>
+          <w:lang w:val="bg-BG"/>
+        </w:rPr>
+        <w:t>ниво</w:t>
+      </w:r>
+      <w:r>
+        <w:rPr>
+          <w:rFonts w:asciiTheme="majorHAnsi" w:hAnsiTheme="majorHAnsi" w:cstheme="majorHAnsi"/>
+          <w:sz w:val="28"/>
+          <w:lang w:val="bg-BG"/>
+        </w:rPr>
+        <w:t xml:space="preserve"> 19. Това се равнява на </w:t>
+      </w:r>
+      <w:r>
+        <w:rPr>
+          <w:rFonts w:asciiTheme="majorHAnsi" w:hAnsiTheme="majorHAnsi" w:cstheme="majorHAnsi"/>
+          <w:sz w:val="28"/>
+        </w:rPr>
+        <w:t>Android</w:t>
+      </w:r>
+      <w:r>
+        <w:rPr>
+          <w:rFonts w:asciiTheme="majorHAnsi" w:hAnsiTheme="majorHAnsi" w:cstheme="majorHAnsi"/>
+          <w:sz w:val="28"/>
+          <w:lang w:val="bg-BG"/>
+        </w:rPr>
+        <w:t xml:space="preserve"> версия 4.4</w:t>
+      </w:r>
+      <w:r>
+        <w:rPr>
+          <w:rFonts w:asciiTheme="majorHAnsi" w:hAnsiTheme="majorHAnsi" w:cstheme="majorHAnsi"/>
+          <w:sz w:val="28"/>
+        </w:rPr>
+        <w:t>.</w:t>
+      </w:r>
+      <w:r>
+        <w:rPr>
+          <w:rFonts w:asciiTheme="majorHAnsi" w:hAnsiTheme="majorHAnsi" w:cstheme="majorHAnsi"/>
+          <w:sz w:val="28"/>
+          <w:lang w:val="bg-BG"/>
+        </w:rPr>
+        <w:t xml:space="preserve"> Следователно приложението ще бъде поддържано от всички </w:t>
+      </w:r>
+      <w:r>
+        <w:rPr>
+          <w:rFonts w:asciiTheme="majorHAnsi" w:hAnsiTheme="majorHAnsi" w:cstheme="majorHAnsi"/>
+          <w:sz w:val="28"/>
+        </w:rPr>
+        <w:t xml:space="preserve">Android </w:t>
+      </w:r>
+      <w:r>
+        <w:rPr>
+          <w:rFonts w:asciiTheme="majorHAnsi" w:hAnsiTheme="majorHAnsi" w:cstheme="majorHAnsi"/>
+          <w:sz w:val="28"/>
+          <w:lang w:val="bg-BG"/>
+        </w:rPr>
+        <w:t>устройства с версия на операционната си система равна или по-висока от нея.</w:t>
+      </w:r>
+      <w:r>
+        <w:rPr>
+          <w:rFonts w:asciiTheme="majorHAnsi" w:hAnsiTheme="majorHAnsi" w:cstheme="majorHAnsi"/>
+          <w:sz w:val="28"/>
+          <w:lang w:val="bg-BG"/>
+        </w:rPr>
+        <w:t xml:space="preserve"> Тази настройса се променя от </w:t>
+      </w:r>
+      <w:r>
+        <w:rPr>
+          <w:rFonts w:asciiTheme="majorHAnsi" w:hAnsiTheme="majorHAnsi" w:cstheme="majorHAnsi"/>
+          <w:sz w:val="28"/>
+        </w:rPr>
+        <w:t>Edit &gt; Project Settings &gt; Player Settings &gt; Other Settings</w:t>
+      </w:r>
+    </w:p>
+    <w:p>
+      <w:pPr>
         <w:rPr>
           <w:rFonts w:asciiTheme="majorHAnsi" w:hAnsiTheme="majorHAnsi" w:cstheme="majorHAnsi"/>
           <w:b/>
@@ -16576,10 +17586,12 @@
         <w:rPr>
           <w:rFonts w:asciiTheme="majorHAnsi" w:hAnsiTheme="majorHAnsi" w:cstheme="majorHAnsi"/>
           <w:b/>
-          <w:sz w:val="28"/>
+          <w:noProof/>
+          <w:sz w:val="28"/>
+          <w:lang w:eastAsia="en-US"/>
         </w:rPr>
         <w:drawing>
-          <wp:inline distT="0" distB="0" distL="0" distR="0" wp14:anchorId="163D9005" wp14:editId="7B7608A9">
+          <wp:inline distT="0" distB="0" distL="0" distR="0" wp14:anchorId="7F36A4E7" wp14:editId="6E611BF0">
             <wp:extent cx="3305636" cy="1133633"/>
             <wp:effectExtent l="0" t="0" r="9525" b="9525"/>
             <wp:docPr id="58" name="Picture 58"/>
@@ -16594,7 +17606,7 @@
                     <pic:cNvPicPr/>
                   </pic:nvPicPr>
                   <pic:blipFill>
-                    <a:blip r:embed="rId24"/>
+                    <a:blip r:embed="rId26"/>
                     <a:stretch>
                       <a:fillRect/>
                     </a:stretch>
@@ -16623,6 +17635,180 @@
           <w:sz w:val="28"/>
         </w:rPr>
       </w:pPr>
+      <w:r>
+        <w:rPr>
+          <w:rFonts w:asciiTheme="majorHAnsi" w:hAnsiTheme="majorHAnsi" w:cstheme="majorHAnsi"/>
+          <w:noProof/>
+          <w:sz w:val="28"/>
+          <w:szCs w:val="28"/>
+          <w:lang w:eastAsia="en-US"/>
+        </w:rPr>
+        <mc:AlternateContent>
+          <mc:Choice Requires="wps">
+            <w:drawing>
+              <wp:anchor distT="45720" distB="45720" distL="114300" distR="114300" simplePos="0" relativeHeight="251738112" behindDoc="0" locked="0" layoutInCell="1" allowOverlap="1" wp14:anchorId="0A6C942C" wp14:editId="027D117D">
+                <wp:simplePos x="0" y="0"/>
+                <wp:positionH relativeFrom="margin">
+                  <wp:posOffset>1121410</wp:posOffset>
+                </wp:positionH>
+                <wp:positionV relativeFrom="paragraph">
+                  <wp:posOffset>51699</wp:posOffset>
+                </wp:positionV>
+                <wp:extent cx="3700145" cy="1404620"/>
+                <wp:effectExtent l="0" t="0" r="0" b="0"/>
+                <wp:wrapSquare wrapText="bothSides"/>
+                <wp:docPr id="192" name="Text Box 2"/>
+                <wp:cNvGraphicFramePr>
+                  <a:graphicFrameLocks xmlns:a="http://schemas.openxmlformats.org/drawingml/2006/main"/>
+                </wp:cNvGraphicFramePr>
+                <a:graphic xmlns:a="http://schemas.openxmlformats.org/drawingml/2006/main">
+                  <a:graphicData uri="http://schemas.microsoft.com/office/word/2010/wordprocessingShape">
+                    <wps:wsp>
+                      <wps:cNvSpPr txBox="1">
+                        <a:spLocks noChangeArrowheads="1"/>
+                      </wps:cNvSpPr>
+                      <wps:spPr bwMode="auto">
+                        <a:xfrm>
+                          <a:off x="0" y="0"/>
+                          <a:ext cx="3700145" cy="1404620"/>
+                        </a:xfrm>
+                        <a:prstGeom prst="rect">
+                          <a:avLst/>
+                        </a:prstGeom>
+                        <a:noFill/>
+                        <a:ln w="9525">
+                          <a:noFill/>
+                          <a:miter lim="800000"/>
+                          <a:headEnd/>
+                          <a:tailEnd/>
+                        </a:ln>
+                      </wps:spPr>
+                      <wps:txbx>
+                        <w:txbxContent>
+                          <w:p>
+                            <w:pPr>
+                              <w:jc w:val="center"/>
+                              <w:rPr>
+                                <w:rFonts w:asciiTheme="minorHAnsi" w:hAnsiTheme="minorHAnsi"/>
+                                <w:i/>
+                                <w:sz w:val="20"/>
+                                <w:lang w:val="bg-BG"/>
+                              </w:rPr>
+                            </w:pPr>
+                            <w:r>
+                              <w:rPr>
+                                <w:rFonts w:asciiTheme="minorHAnsi" w:hAnsiTheme="minorHAnsi"/>
+                                <w:i/>
+                                <w:sz w:val="20"/>
+                                <w:lang w:val="bg-BG"/>
+                              </w:rPr>
+                              <w:t xml:space="preserve">Фиг </w:t>
+                            </w:r>
+                            <w:r>
+                              <w:rPr>
+                                <w:rFonts w:asciiTheme="minorHAnsi" w:hAnsiTheme="minorHAnsi"/>
+                                <w:i/>
+                                <w:sz w:val="20"/>
+                                <w:lang w:val="bg-BG"/>
+                              </w:rPr>
+                              <w:t>3.6</w:t>
+                            </w:r>
+                            <w:r>
+                              <w:rPr>
+                                <w:rFonts w:asciiTheme="minorHAnsi" w:hAnsiTheme="minorHAnsi"/>
+                                <w:i/>
+                                <w:sz w:val="20"/>
+                                <w:lang w:val="bg-BG"/>
+                              </w:rPr>
+                              <w:t xml:space="preserve"> Панела за </w:t>
+                            </w:r>
+                            <w:r>
+                              <w:rPr>
+                                <w:rFonts w:asciiTheme="minorHAnsi" w:hAnsiTheme="minorHAnsi"/>
+                                <w:i/>
+                                <w:sz w:val="20"/>
+                                <w:lang w:val="bg-BG"/>
+                              </w:rPr>
+                              <w:t>различни идентификационни настройки</w:t>
+                            </w:r>
+                          </w:p>
+                        </w:txbxContent>
+                      </wps:txbx>
+                      <wps:bodyPr rot="0" vert="horz" wrap="square" lIns="91440" tIns="45720" rIns="91440" bIns="45720" anchor="t" anchorCtr="0">
+                        <a:spAutoFit/>
+                      </wps:bodyPr>
+                    </wps:wsp>
+                  </a:graphicData>
+                </a:graphic>
+                <wp14:sizeRelH relativeFrom="margin">
+                  <wp14:pctWidth>0</wp14:pctWidth>
+                </wp14:sizeRelH>
+                <wp14:sizeRelV relativeFrom="margin">
+                  <wp14:pctHeight>20000</wp14:pctHeight>
+                </wp14:sizeRelV>
+              </wp:anchor>
+            </w:drawing>
+          </mc:Choice>
+          <mc:Fallback>
+            <w:pict>
+              <v:shape w14:anchorId="0A6C942C" id="_x0000_s1061" type="#_x0000_t202" style="position:absolute;margin-left:88.3pt;margin-top:4.05pt;width:291.35pt;height:110.6pt;z-index:251738112;visibility:visible;mso-wrap-style:square;mso-width-percent:0;mso-height-percent:200;mso-wrap-distance-left:9pt;mso-wrap-distance-top:3.6pt;mso-wrap-distance-right:9pt;mso-wrap-distance-bottom:3.6pt;mso-position-horizontal:absolute;mso-position-horizontal-relative:margin;mso-position-vertical:absolute;mso-position-vertical-relative:text;mso-width-percent:0;mso-height-percent:200;mso-width-relative:margin;mso-height-relative:margin;v-text-anchor:top" o:gfxdata="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" filled="f" stroked="f">
+                <v:textbox style="mso-fit-shape-to-text:t">
+                  <w:txbxContent>
+                    <w:p>
+                      <w:pPr>
+                        <w:jc w:val="center"/>
+                        <w:rPr>
+                          <w:rFonts w:asciiTheme="minorHAnsi" w:hAnsiTheme="minorHAnsi"/>
+                          <w:i/>
+                          <w:sz w:val="20"/>
+                          <w:lang w:val="bg-BG"/>
+                        </w:rPr>
+                      </w:pPr>
+                      <w:r>
+                        <w:rPr>
+                          <w:rFonts w:asciiTheme="minorHAnsi" w:hAnsiTheme="minorHAnsi"/>
+                          <w:i/>
+                          <w:sz w:val="20"/>
+                          <w:lang w:val="bg-BG"/>
+                        </w:rPr>
+                        <w:t xml:space="preserve">Фиг </w:t>
+                      </w:r>
+                      <w:r>
+                        <w:rPr>
+                          <w:rFonts w:asciiTheme="minorHAnsi" w:hAnsiTheme="minorHAnsi"/>
+                          <w:i/>
+                          <w:sz w:val="20"/>
+                          <w:lang w:val="bg-BG"/>
+                        </w:rPr>
+                        <w:t>3.6</w:t>
+                      </w:r>
+                      <w:r>
+                        <w:rPr>
+                          <w:rFonts w:asciiTheme="minorHAnsi" w:hAnsiTheme="minorHAnsi"/>
+                          <w:i/>
+                          <w:sz w:val="20"/>
+                          <w:lang w:val="bg-BG"/>
+                        </w:rPr>
+                        <w:t xml:space="preserve"> Панела за </w:t>
+                      </w:r>
+                      <w:r>
+                        <w:rPr>
+                          <w:rFonts w:asciiTheme="minorHAnsi" w:hAnsiTheme="minorHAnsi"/>
+                          <w:i/>
+                          <w:sz w:val="20"/>
+                          <w:lang w:val="bg-BG"/>
+                        </w:rPr>
+                        <w:t>различни идентификационни настройки</w:t>
+                      </w:r>
+                    </w:p>
+                  </w:txbxContent>
+                </v:textbox>
+                <w10:wrap type="square" anchorx="margin"/>
+              </v:shape>
+            </w:pict>
+          </mc:Fallback>
+        </mc:AlternateContent>
+      </w:r>
     </w:p>
     <w:p>
       <w:pPr>
@@ -16780,6 +17966,7 @@
           <w:b/>
           <w:sz w:val="28"/>
         </w:rPr>
+        <w:lastRenderedPageBreak/>
         <w:t xml:space="preserve"> On-screen buttons</w:t>
       </w:r>
     </w:p>
@@ -16872,24 +18059,7 @@
           <w:sz w:val="28"/>
           <w:lang w:val="bg-BG"/>
         </w:rPr>
-        <w:t>Клавиатура (</w:t>
-      </w:r>
-      <w:r>
-        <w:rPr>
-          <w:rFonts w:asciiTheme="majorHAnsi" w:hAnsiTheme="majorHAnsi" w:cstheme="majorHAnsi"/>
-          <w:b/>
-          <w:sz w:val="28"/>
-        </w:rPr>
-        <w:t>when ready</w:t>
-      </w:r>
-      <w:r>
-        <w:rPr>
-          <w:rFonts w:asciiTheme="majorHAnsi" w:hAnsiTheme="majorHAnsi" w:cstheme="majorHAnsi"/>
-          <w:b/>
-          <w:sz w:val="28"/>
-          <w:lang w:val="bg-BG"/>
-        </w:rPr>
-        <w:t>)</w:t>
+        <w:t>Клавиатура</w:t>
       </w:r>
     </w:p>
     <w:p>
@@ -17060,6 +18230,897 @@
         </w:rPr>
         <w:t>Постояване на линия</w:t>
       </w:r>
+    </w:p>
+    <w:p>
+      <w:pPr>
+        <w:ind w:firstLine="720"/>
+        <w:rPr>
+          <w:rFonts w:asciiTheme="majorHAnsi" w:hAnsiTheme="majorHAnsi" w:cstheme="majorHAnsi"/>
+          <w:sz w:val="28"/>
+          <w:lang w:val="bg-BG"/>
+        </w:rPr>
+      </w:pPr>
+      <w:r>
+        <w:rPr>
+          <w:rFonts w:asciiTheme="majorHAnsi" w:hAnsiTheme="majorHAnsi" w:cstheme="majorHAnsi"/>
+          <w:sz w:val="28"/>
+          <w:lang w:val="bg-BG"/>
+        </w:rPr>
+        <w:t xml:space="preserve">В класа за построяване на линия </w:t>
+      </w:r>
+      <w:r>
+        <w:rPr>
+          <w:rFonts w:asciiTheme="majorHAnsi" w:hAnsiTheme="majorHAnsi" w:cstheme="majorHAnsi"/>
+          <w:sz w:val="28"/>
+          <w:lang w:val="bg-BG"/>
+        </w:rPr>
+        <w:t>се помещават</w:t>
+      </w:r>
+      <w:r>
+        <w:rPr>
+          <w:rFonts w:asciiTheme="majorHAnsi" w:hAnsiTheme="majorHAnsi" w:cstheme="majorHAnsi"/>
+          <w:sz w:val="28"/>
+          <w:lang w:val="bg-BG"/>
+        </w:rPr>
+        <w:t xml:space="preserve"> два метода:</w:t>
+      </w:r>
+    </w:p>
+    <w:p>
+      <w:pPr>
+        <w:ind w:firstLine="720"/>
+        <w:rPr>
+          <w:rFonts w:asciiTheme="majorHAnsi" w:hAnsiTheme="majorHAnsi" w:cstheme="majorHAnsi"/>
+          <w:sz w:val="28"/>
+          <w:lang w:val="bg-BG"/>
+        </w:rPr>
+      </w:pPr>
+    </w:p>
+    <w:p>
+      <w:pPr>
+        <w:pStyle w:val="ListParagraph"/>
+        <w:numPr>
+          <w:ilvl w:val="3"/>
+          <w:numId w:val="10"/>
+        </w:numPr>
+        <w:ind w:left="1890"/>
+        <w:rPr>
+          <w:rFonts w:asciiTheme="majorHAnsi" w:hAnsiTheme="majorHAnsi" w:cstheme="majorHAnsi"/>
+          <w:b/>
+          <w:sz w:val="28"/>
+        </w:rPr>
+      </w:pPr>
+      <w:proofErr w:type="spellStart"/>
+      <w:r>
+        <w:rPr>
+          <w:rFonts w:asciiTheme="majorHAnsi" w:hAnsiTheme="majorHAnsi" w:cstheme="majorHAnsi"/>
+          <w:b/>
+          <w:sz w:val="28"/>
+        </w:rPr>
+        <w:t>BuildLine</w:t>
+      </w:r>
+      <w:proofErr w:type="spellEnd"/>
+    </w:p>
+    <w:p>
+      <w:pPr>
+        <w:ind w:left="720" w:firstLine="522"/>
+        <w:rPr>
+          <w:rFonts w:asciiTheme="majorHAnsi" w:hAnsiTheme="majorHAnsi" w:cstheme="majorHAnsi"/>
+          <w:sz w:val="28"/>
+        </w:rPr>
+      </w:pPr>
+      <w:r>
+        <w:rPr>
+          <w:rFonts w:asciiTheme="majorHAnsi" w:hAnsiTheme="majorHAnsi" w:cstheme="majorHAnsi"/>
+          <w:noProof/>
+          <w:sz w:val="28"/>
+          <w:szCs w:val="28"/>
+          <w:lang w:eastAsia="en-US"/>
+        </w:rPr>
+        <mc:AlternateContent>
+          <mc:Choice Requires="wps">
+            <w:drawing>
+              <wp:anchor distT="45720" distB="45720" distL="114300" distR="114300" simplePos="0" relativeHeight="251747328" behindDoc="0" locked="0" layoutInCell="1" allowOverlap="1" wp14:anchorId="324A7F6C" wp14:editId="6F071165">
+                <wp:simplePos x="0" y="0"/>
+                <wp:positionH relativeFrom="margin">
+                  <wp:posOffset>2528045</wp:posOffset>
+                </wp:positionH>
+                <wp:positionV relativeFrom="paragraph">
+                  <wp:posOffset>4355823</wp:posOffset>
+                </wp:positionV>
+                <wp:extent cx="707390" cy="1404620"/>
+                <wp:effectExtent l="0" t="0" r="0" b="0"/>
+                <wp:wrapSquare wrapText="bothSides"/>
+                <wp:docPr id="198" name="Text Box 2"/>
+                <wp:cNvGraphicFramePr>
+                  <a:graphicFrameLocks xmlns:a="http://schemas.openxmlformats.org/drawingml/2006/main"/>
+                </wp:cNvGraphicFramePr>
+                <a:graphic xmlns:a="http://schemas.openxmlformats.org/drawingml/2006/main">
+                  <a:graphicData uri="http://schemas.microsoft.com/office/word/2010/wordprocessingShape">
+                    <wps:wsp>
+                      <wps:cNvSpPr txBox="1">
+                        <a:spLocks noChangeArrowheads="1"/>
+                      </wps:cNvSpPr>
+                      <wps:spPr bwMode="auto">
+                        <a:xfrm>
+                          <a:off x="0" y="0"/>
+                          <a:ext cx="707390" cy="1404620"/>
+                        </a:xfrm>
+                        <a:prstGeom prst="rect">
+                          <a:avLst/>
+                        </a:prstGeom>
+                        <a:noFill/>
+                        <a:ln w="9525">
+                          <a:noFill/>
+                          <a:miter lim="800000"/>
+                          <a:headEnd/>
+                          <a:tailEnd/>
+                        </a:ln>
+                      </wps:spPr>
+                      <wps:txbx>
+                        <w:txbxContent>
+                          <w:p>
+                            <w:pPr>
+                              <w:jc w:val="center"/>
+                              <w:rPr>
+                                <w:rFonts w:asciiTheme="minorHAnsi" w:hAnsiTheme="minorHAnsi"/>
+                                <w:i/>
+                                <w:sz w:val="20"/>
+                                <w:lang w:val="bg-BG"/>
+                              </w:rPr>
+                            </w:pPr>
+                            <w:r>
+                              <w:rPr>
+                                <w:rFonts w:asciiTheme="minorHAnsi" w:hAnsiTheme="minorHAnsi"/>
+                                <w:i/>
+                                <w:sz w:val="20"/>
+                                <w:lang w:val="bg-BG"/>
+                              </w:rPr>
+                              <w:t xml:space="preserve">Фиг </w:t>
+                            </w:r>
+                            <w:r>
+                              <w:rPr>
+                                <w:rFonts w:asciiTheme="minorHAnsi" w:hAnsiTheme="minorHAnsi"/>
+                                <w:i/>
+                                <w:sz w:val="20"/>
+                                <w:lang w:val="bg-BG"/>
+                              </w:rPr>
+                              <w:t>3.</w:t>
+                            </w:r>
+                            <w:r>
+                              <w:rPr>
+                                <w:rFonts w:asciiTheme="minorHAnsi" w:hAnsiTheme="minorHAnsi"/>
+                                <w:i/>
+                                <w:sz w:val="20"/>
+                                <w:lang w:val="bg-BG"/>
+                              </w:rPr>
+                              <w:t>9</w:t>
+                            </w:r>
+                          </w:p>
+                        </w:txbxContent>
+                      </wps:txbx>
+                      <wps:bodyPr rot="0" vert="horz" wrap="square" lIns="91440" tIns="45720" rIns="91440" bIns="45720" anchor="t" anchorCtr="0">
+                        <a:spAutoFit/>
+                      </wps:bodyPr>
+                    </wps:wsp>
+                  </a:graphicData>
+                </a:graphic>
+                <wp14:sizeRelH relativeFrom="margin">
+                  <wp14:pctWidth>0</wp14:pctWidth>
+                </wp14:sizeRelH>
+                <wp14:sizeRelV relativeFrom="margin">
+                  <wp14:pctHeight>20000</wp14:pctHeight>
+                </wp14:sizeRelV>
+              </wp:anchor>
+            </w:drawing>
+          </mc:Choice>
+          <mc:Fallback>
+            <w:pict>
+              <v:shape w14:anchorId="324A7F6C" id="_x0000_s1062" type="#_x0000_t202" style="position:absolute;left:0;text-align:left;margin-left:199.05pt;margin-top:343pt;width:55.7pt;height:110.6pt;z-index:251747328;visibility:visible;mso-wrap-style:square;mso-width-percent:0;mso-height-percent:200;mso-wrap-distance-left:9pt;mso-wrap-distance-top:3.6pt;mso-wrap-distance-right:9pt;mso-wrap-distance-bottom:3.6pt;mso-position-horizontal:absolute;mso-position-horizontal-relative:margin;mso-position-vertical:absolute;mso-position-vertical-relative:text;mso-width-percent:0;mso-height-percent:200;mso-width-relative:margin;mso-height-relative:margin;v-text-anchor:top" o:gfxdata="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" filled="f" stroked="f">
+                <v:textbox style="mso-fit-shape-to-text:t">
+                  <w:txbxContent>
+                    <w:p>
+                      <w:pPr>
+                        <w:jc w:val="center"/>
+                        <w:rPr>
+                          <w:rFonts w:asciiTheme="minorHAnsi" w:hAnsiTheme="minorHAnsi"/>
+                          <w:i/>
+                          <w:sz w:val="20"/>
+                          <w:lang w:val="bg-BG"/>
+                        </w:rPr>
+                      </w:pPr>
+                      <w:r>
+                        <w:rPr>
+                          <w:rFonts w:asciiTheme="minorHAnsi" w:hAnsiTheme="minorHAnsi"/>
+                          <w:i/>
+                          <w:sz w:val="20"/>
+                          <w:lang w:val="bg-BG"/>
+                        </w:rPr>
+                        <w:t xml:space="preserve">Фиг </w:t>
+                      </w:r>
+                      <w:r>
+                        <w:rPr>
+                          <w:rFonts w:asciiTheme="minorHAnsi" w:hAnsiTheme="minorHAnsi"/>
+                          <w:i/>
+                          <w:sz w:val="20"/>
+                          <w:lang w:val="bg-BG"/>
+                        </w:rPr>
+                        <w:t>3.</w:t>
+                      </w:r>
+                      <w:r>
+                        <w:rPr>
+                          <w:rFonts w:asciiTheme="minorHAnsi" w:hAnsiTheme="minorHAnsi"/>
+                          <w:i/>
+                          <w:sz w:val="20"/>
+                          <w:lang w:val="bg-BG"/>
+                        </w:rPr>
+                        <w:t>9</w:t>
+                      </w:r>
+                    </w:p>
+                  </w:txbxContent>
+                </v:textbox>
+                <w10:wrap type="square" anchorx="margin"/>
+              </v:shape>
+            </w:pict>
+          </mc:Fallback>
+        </mc:AlternateContent>
+      </w:r>
+      <w:r>
+        <w:rPr>
+          <w:rFonts w:asciiTheme="majorHAnsi" w:hAnsiTheme="majorHAnsi" w:cstheme="majorHAnsi"/>
+          <w:noProof/>
+          <w:sz w:val="28"/>
+          <w:szCs w:val="28"/>
+          <w:lang w:eastAsia="en-US"/>
+        </w:rPr>
+        <mc:AlternateContent>
+          <mc:Choice Requires="wps">
+            <w:drawing>
+              <wp:anchor distT="45720" distB="45720" distL="114300" distR="114300" simplePos="0" relativeHeight="251745280" behindDoc="0" locked="0" layoutInCell="1" allowOverlap="1" wp14:anchorId="60D6AF20" wp14:editId="27093A30">
+                <wp:simplePos x="0" y="0"/>
+                <wp:positionH relativeFrom="margin">
+                  <wp:posOffset>4659464</wp:posOffset>
+                </wp:positionH>
+                <wp:positionV relativeFrom="paragraph">
+                  <wp:posOffset>2502618</wp:posOffset>
+                </wp:positionV>
+                <wp:extent cx="707390" cy="1404620"/>
+                <wp:effectExtent l="0" t="0" r="0" b="0"/>
+                <wp:wrapSquare wrapText="bothSides"/>
+                <wp:docPr id="197" name="Text Box 2"/>
+                <wp:cNvGraphicFramePr>
+                  <a:graphicFrameLocks xmlns:a="http://schemas.openxmlformats.org/drawingml/2006/main"/>
+                </wp:cNvGraphicFramePr>
+                <a:graphic xmlns:a="http://schemas.openxmlformats.org/drawingml/2006/main">
+                  <a:graphicData uri="http://schemas.microsoft.com/office/word/2010/wordprocessingShape">
+                    <wps:wsp>
+                      <wps:cNvSpPr txBox="1">
+                        <a:spLocks noChangeArrowheads="1"/>
+                      </wps:cNvSpPr>
+                      <wps:spPr bwMode="auto">
+                        <a:xfrm>
+                          <a:off x="0" y="0"/>
+                          <a:ext cx="707390" cy="1404620"/>
+                        </a:xfrm>
+                        <a:prstGeom prst="rect">
+                          <a:avLst/>
+                        </a:prstGeom>
+                        <a:noFill/>
+                        <a:ln w="9525">
+                          <a:noFill/>
+                          <a:miter lim="800000"/>
+                          <a:headEnd/>
+                          <a:tailEnd/>
+                        </a:ln>
+                      </wps:spPr>
+                      <wps:txbx>
+                        <w:txbxContent>
+                          <w:p>
+                            <w:pPr>
+                              <w:jc w:val="center"/>
+                              <w:rPr>
+                                <w:rFonts w:asciiTheme="minorHAnsi" w:hAnsiTheme="minorHAnsi"/>
+                                <w:i/>
+                                <w:sz w:val="20"/>
+                                <w:lang w:val="bg-BG"/>
+                              </w:rPr>
+                            </w:pPr>
+                            <w:r>
+                              <w:rPr>
+                                <w:rFonts w:asciiTheme="minorHAnsi" w:hAnsiTheme="minorHAnsi"/>
+                                <w:i/>
+                                <w:sz w:val="20"/>
+                                <w:lang w:val="bg-BG"/>
+                              </w:rPr>
+                              <w:t xml:space="preserve">Фиг </w:t>
+                            </w:r>
+                            <w:r>
+                              <w:rPr>
+                                <w:rFonts w:asciiTheme="minorHAnsi" w:hAnsiTheme="minorHAnsi"/>
+                                <w:i/>
+                                <w:sz w:val="20"/>
+                                <w:lang w:val="bg-BG"/>
+                              </w:rPr>
+                              <w:t>3.</w:t>
+                            </w:r>
+                            <w:r>
+                              <w:rPr>
+                                <w:rFonts w:asciiTheme="minorHAnsi" w:hAnsiTheme="minorHAnsi"/>
+                                <w:i/>
+                                <w:sz w:val="20"/>
+                                <w:lang w:val="bg-BG"/>
+                              </w:rPr>
+                              <w:t>8</w:t>
+                            </w:r>
+                          </w:p>
+                        </w:txbxContent>
+                      </wps:txbx>
+                      <wps:bodyPr rot="0" vert="horz" wrap="square" lIns="91440" tIns="45720" rIns="91440" bIns="45720" anchor="t" anchorCtr="0">
+                        <a:spAutoFit/>
+                      </wps:bodyPr>
+                    </wps:wsp>
+                  </a:graphicData>
+                </a:graphic>
+                <wp14:sizeRelH relativeFrom="margin">
+                  <wp14:pctWidth>0</wp14:pctWidth>
+                </wp14:sizeRelH>
+                <wp14:sizeRelV relativeFrom="margin">
+                  <wp14:pctHeight>20000</wp14:pctHeight>
+                </wp14:sizeRelV>
+              </wp:anchor>
+            </w:drawing>
+          </mc:Choice>
+          <mc:Fallback>
+            <w:pict>
+              <v:shape w14:anchorId="60D6AF20" id="_x0000_s1063" type="#_x0000_t202" style="position:absolute;left:0;text-align:left;margin-left:366.9pt;margin-top:197.05pt;width:55.7pt;height:110.6pt;z-index:251745280;visibility:visible;mso-wrap-style:square;mso-width-percent:0;mso-height-percent:200;mso-wrap-distance-left:9pt;mso-wrap-distance-top:3.6pt;mso-wrap-distance-right:9pt;mso-wrap-distance-bottom:3.6pt;mso-position-horizontal:absolute;mso-position-horizontal-relative:margin;mso-position-vertical:absolute;mso-position-vertical-relative:text;mso-width-percent:0;mso-height-percent:200;mso-width-relative:margin;mso-height-relative:margin;v-text-anchor:top" o:gfxdata="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" filled="f" stroked="f">
+                <v:textbox style="mso-fit-shape-to-text:t">
+                  <w:txbxContent>
+                    <w:p>
+                      <w:pPr>
+                        <w:jc w:val="center"/>
+                        <w:rPr>
+                          <w:rFonts w:asciiTheme="minorHAnsi" w:hAnsiTheme="minorHAnsi"/>
+                          <w:i/>
+                          <w:sz w:val="20"/>
+                          <w:lang w:val="bg-BG"/>
+                        </w:rPr>
+                      </w:pPr>
+                      <w:r>
+                        <w:rPr>
+                          <w:rFonts w:asciiTheme="minorHAnsi" w:hAnsiTheme="minorHAnsi"/>
+                          <w:i/>
+                          <w:sz w:val="20"/>
+                          <w:lang w:val="bg-BG"/>
+                        </w:rPr>
+                        <w:t xml:space="preserve">Фиг </w:t>
+                      </w:r>
+                      <w:r>
+                        <w:rPr>
+                          <w:rFonts w:asciiTheme="minorHAnsi" w:hAnsiTheme="minorHAnsi"/>
+                          <w:i/>
+                          <w:sz w:val="20"/>
+                          <w:lang w:val="bg-BG"/>
+                        </w:rPr>
+                        <w:t>3.</w:t>
+                      </w:r>
+                      <w:r>
+                        <w:rPr>
+                          <w:rFonts w:asciiTheme="minorHAnsi" w:hAnsiTheme="minorHAnsi"/>
+                          <w:i/>
+                          <w:sz w:val="20"/>
+                          <w:lang w:val="bg-BG"/>
+                        </w:rPr>
+                        <w:t>8</w:t>
+                      </w:r>
+                    </w:p>
+                  </w:txbxContent>
+                </v:textbox>
+                <w10:wrap type="square" anchorx="margin"/>
+              </v:shape>
+            </w:pict>
+          </mc:Fallback>
+        </mc:AlternateContent>
+      </w:r>
+      <w:r>
+        <w:rPr>
+          <w:rFonts w:asciiTheme="majorHAnsi" w:hAnsiTheme="majorHAnsi" w:cstheme="majorHAnsi"/>
+          <w:noProof/>
+          <w:sz w:val="28"/>
+          <w:szCs w:val="28"/>
+          <w:lang w:eastAsia="en-US"/>
+        </w:rPr>
+        <mc:AlternateContent>
+          <mc:Choice Requires="wps">
+            <w:drawing>
+              <wp:anchor distT="45720" distB="45720" distL="114300" distR="114300" simplePos="0" relativeHeight="251743232" behindDoc="0" locked="0" layoutInCell="1" allowOverlap="1" wp14:anchorId="7B6C59E6" wp14:editId="06C1B41C">
+                <wp:simplePos x="0" y="0"/>
+                <wp:positionH relativeFrom="margin">
+                  <wp:align>left</wp:align>
+                </wp:positionH>
+                <wp:positionV relativeFrom="paragraph">
+                  <wp:posOffset>2416036</wp:posOffset>
+                </wp:positionV>
+                <wp:extent cx="707390" cy="1404620"/>
+                <wp:effectExtent l="0" t="0" r="0" b="0"/>
+                <wp:wrapSquare wrapText="bothSides"/>
+                <wp:docPr id="196" name="Text Box 2"/>
+                <wp:cNvGraphicFramePr>
+                  <a:graphicFrameLocks xmlns:a="http://schemas.openxmlformats.org/drawingml/2006/main"/>
+                </wp:cNvGraphicFramePr>
+                <a:graphic xmlns:a="http://schemas.openxmlformats.org/drawingml/2006/main">
+                  <a:graphicData uri="http://schemas.microsoft.com/office/word/2010/wordprocessingShape">
+                    <wps:wsp>
+                      <wps:cNvSpPr txBox="1">
+                        <a:spLocks noChangeArrowheads="1"/>
+                      </wps:cNvSpPr>
+                      <wps:spPr bwMode="auto">
+                        <a:xfrm>
+                          <a:off x="0" y="0"/>
+                          <a:ext cx="707390" cy="1404620"/>
+                        </a:xfrm>
+                        <a:prstGeom prst="rect">
+                          <a:avLst/>
+                        </a:prstGeom>
+                        <a:noFill/>
+                        <a:ln w="9525">
+                          <a:noFill/>
+                          <a:miter lim="800000"/>
+                          <a:headEnd/>
+                          <a:tailEnd/>
+                        </a:ln>
+                      </wps:spPr>
+                      <wps:txbx>
+                        <w:txbxContent>
+                          <w:p>
+                            <w:pPr>
+                              <w:jc w:val="center"/>
+                              <w:rPr>
+                                <w:rFonts w:asciiTheme="minorHAnsi" w:hAnsiTheme="minorHAnsi"/>
+                                <w:i/>
+                                <w:sz w:val="20"/>
+                                <w:lang w:val="bg-BG"/>
+                              </w:rPr>
+                            </w:pPr>
+                            <w:r>
+                              <w:rPr>
+                                <w:rFonts w:asciiTheme="minorHAnsi" w:hAnsiTheme="minorHAnsi"/>
+                                <w:i/>
+                                <w:sz w:val="20"/>
+                                <w:lang w:val="bg-BG"/>
+                              </w:rPr>
+                              <w:t xml:space="preserve">Фиг </w:t>
+                            </w:r>
+                            <w:r>
+                              <w:rPr>
+                                <w:rFonts w:asciiTheme="minorHAnsi" w:hAnsiTheme="minorHAnsi"/>
+                                <w:i/>
+                                <w:sz w:val="20"/>
+                                <w:lang w:val="bg-BG"/>
+                              </w:rPr>
+                              <w:t>3</w:t>
+                            </w:r>
+                            <w:r>
+                              <w:rPr>
+                                <w:rFonts w:asciiTheme="minorHAnsi" w:hAnsiTheme="minorHAnsi"/>
+                                <w:i/>
+                                <w:sz w:val="20"/>
+                                <w:lang w:val="bg-BG"/>
+                              </w:rPr>
+                              <w:t>.7</w:t>
+                            </w:r>
+                          </w:p>
+                        </w:txbxContent>
+                      </wps:txbx>
+                      <wps:bodyPr rot="0" vert="horz" wrap="square" lIns="91440" tIns="45720" rIns="91440" bIns="45720" anchor="t" anchorCtr="0">
+                        <a:spAutoFit/>
+                      </wps:bodyPr>
+                    </wps:wsp>
+                  </a:graphicData>
+                </a:graphic>
+                <wp14:sizeRelH relativeFrom="margin">
+                  <wp14:pctWidth>0</wp14:pctWidth>
+                </wp14:sizeRelH>
+                <wp14:sizeRelV relativeFrom="margin">
+                  <wp14:pctHeight>20000</wp14:pctHeight>
+                </wp14:sizeRelV>
+              </wp:anchor>
+            </w:drawing>
+          </mc:Choice>
+          <mc:Fallback>
+            <w:pict>
+              <v:shape w14:anchorId="7B6C59E6" id="_x0000_s1064" type="#_x0000_t202" style="position:absolute;left:0;text-align:left;margin-left:0;margin-top:190.25pt;width:55.7pt;height:110.6pt;z-index:251743232;visibility:visible;mso-wrap-style:square;mso-width-percent:0;mso-height-percent:200;mso-wrap-distance-left:9pt;mso-wrap-distance-top:3.6pt;mso-wrap-distance-right:9pt;mso-wrap-distance-bottom:3.6pt;mso-position-horizontal:left;mso-position-horizontal-relative:margin;mso-position-vertical:absolute;mso-position-vertical-relative:text;mso-width-percent:0;mso-height-percent:200;mso-width-relative:margin;mso-height-relative:margin;v-text-anchor:top" o:gfxdata="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" filled="f" stroked="f">
+                <v:textbox style="mso-fit-shape-to-text:t">
+                  <w:txbxContent>
+                    <w:p>
+                      <w:pPr>
+                        <w:jc w:val="center"/>
+                        <w:rPr>
+                          <w:rFonts w:asciiTheme="minorHAnsi" w:hAnsiTheme="minorHAnsi"/>
+                          <w:i/>
+                          <w:sz w:val="20"/>
+                          <w:lang w:val="bg-BG"/>
+                        </w:rPr>
+                      </w:pPr>
+                      <w:r>
+                        <w:rPr>
+                          <w:rFonts w:asciiTheme="minorHAnsi" w:hAnsiTheme="minorHAnsi"/>
+                          <w:i/>
+                          <w:sz w:val="20"/>
+                          <w:lang w:val="bg-BG"/>
+                        </w:rPr>
+                        <w:t xml:space="preserve">Фиг </w:t>
+                      </w:r>
+                      <w:r>
+                        <w:rPr>
+                          <w:rFonts w:asciiTheme="minorHAnsi" w:hAnsiTheme="minorHAnsi"/>
+                          <w:i/>
+                          <w:sz w:val="20"/>
+                          <w:lang w:val="bg-BG"/>
+                        </w:rPr>
+                        <w:t>3</w:t>
+                      </w:r>
+                      <w:r>
+                        <w:rPr>
+                          <w:rFonts w:asciiTheme="minorHAnsi" w:hAnsiTheme="minorHAnsi"/>
+                          <w:i/>
+                          <w:sz w:val="20"/>
+                          <w:lang w:val="bg-BG"/>
+                        </w:rPr>
+                        <w:t>.7</w:t>
+                      </w:r>
+                    </w:p>
+                  </w:txbxContent>
+                </v:textbox>
+                <w10:wrap type="square" anchorx="margin"/>
+              </v:shape>
+            </w:pict>
+          </mc:Fallback>
+        </mc:AlternateContent>
+      </w:r>
+      <w:r>
+        <w:rPr>
+          <w:rFonts w:asciiTheme="majorHAnsi" w:hAnsiTheme="majorHAnsi" w:cstheme="majorHAnsi"/>
+          <w:b/>
+          <w:sz w:val="28"/>
+        </w:rPr>
+        <w:drawing>
+          <wp:anchor distT="0" distB="0" distL="114300" distR="114300" simplePos="0" relativeHeight="251741184" behindDoc="1" locked="0" layoutInCell="1" allowOverlap="1" wp14:anchorId="63FF9EEE" wp14:editId="6080EF3E">
+            <wp:simplePos x="0" y="0"/>
+            <wp:positionH relativeFrom="column">
+              <wp:posOffset>1392886</wp:posOffset>
+            </wp:positionH>
+            <wp:positionV relativeFrom="paragraph">
+              <wp:posOffset>2527300</wp:posOffset>
+            </wp:positionV>
+            <wp:extent cx="3323590" cy="1919605"/>
+            <wp:effectExtent l="0" t="0" r="0" b="4445"/>
+            <wp:wrapTopAndBottom/>
+            <wp:docPr id="195" name="Picture 195"/>
+            <wp:cNvGraphicFramePr>
+              <a:graphicFrameLocks xmlns:a="http://schemas.openxmlformats.org/drawingml/2006/main" noChangeAspect="1"/>
+            </wp:cNvGraphicFramePr>
+            <a:graphic xmlns:a="http://schemas.openxmlformats.org/drawingml/2006/main">
+              <a:graphicData uri="http://schemas.openxmlformats.org/drawingml/2006/picture">
+                <pic:pic xmlns:pic="http://schemas.openxmlformats.org/drawingml/2006/picture">
+                  <pic:nvPicPr>
+                    <pic:cNvPr id="1" name=""/>
+                    <pic:cNvPicPr/>
+                  </pic:nvPicPr>
+                  <pic:blipFill>
+                    <a:blip r:embed="rId27" cstate="print">
+                      <a:extLst>
+                        <a:ext uri="{28A0092B-C50C-407E-A947-70E740481C1C}">
+                          <a14:useLocalDpi xmlns:a14="http://schemas.microsoft.com/office/drawing/2010/main" val="0"/>
+                        </a:ext>
+                      </a:extLst>
+                    </a:blip>
+                    <a:stretch>
+                      <a:fillRect/>
+                    </a:stretch>
+                  </pic:blipFill>
+                  <pic:spPr>
+                    <a:xfrm>
+                      <a:off x="0" y="0"/>
+                      <a:ext cx="3323590" cy="1919605"/>
+                    </a:xfrm>
+                    <a:prstGeom prst="rect">
+                      <a:avLst/>
+                    </a:prstGeom>
+                  </pic:spPr>
+                </pic:pic>
+              </a:graphicData>
+            </a:graphic>
+          </wp:anchor>
+        </w:drawing>
+      </w:r>
+      <w:r>
+        <w:rPr>
+          <w:rFonts w:asciiTheme="majorHAnsi" w:hAnsiTheme="majorHAnsi" w:cstheme="majorHAnsi"/>
+          <w:sz w:val="28"/>
+          <w:lang w:val="bg-BG"/>
+        </w:rPr>
+        <w:drawing>
+          <wp:anchor distT="0" distB="0" distL="114300" distR="114300" simplePos="0" relativeHeight="251740160" behindDoc="0" locked="0" layoutInCell="1" allowOverlap="1" wp14:anchorId="4D67151C" wp14:editId="06A1A91E">
+            <wp:simplePos x="0" y="0"/>
+            <wp:positionH relativeFrom="margin">
+              <wp:posOffset>3030855</wp:posOffset>
+            </wp:positionH>
+            <wp:positionV relativeFrom="paragraph">
+              <wp:posOffset>638810</wp:posOffset>
+            </wp:positionV>
+            <wp:extent cx="3234690" cy="1868170"/>
+            <wp:effectExtent l="0" t="0" r="3810" b="0"/>
+            <wp:wrapSquare wrapText="bothSides"/>
+            <wp:docPr id="194" name="Picture 194"/>
+            <wp:cNvGraphicFramePr>
+              <a:graphicFrameLocks xmlns:a="http://schemas.openxmlformats.org/drawingml/2006/main" noChangeAspect="1"/>
+            </wp:cNvGraphicFramePr>
+            <a:graphic xmlns:a="http://schemas.openxmlformats.org/drawingml/2006/main">
+              <a:graphicData uri="http://schemas.openxmlformats.org/drawingml/2006/picture">
+                <pic:pic xmlns:pic="http://schemas.openxmlformats.org/drawingml/2006/picture">
+                  <pic:nvPicPr>
+                    <pic:cNvPr id="1" name=""/>
+                    <pic:cNvPicPr/>
+                  </pic:nvPicPr>
+                  <pic:blipFill>
+                    <a:blip r:embed="rId28" cstate="print">
+                      <a:extLst>
+                        <a:ext uri="{28A0092B-C50C-407E-A947-70E740481C1C}">
+                          <a14:useLocalDpi xmlns:a14="http://schemas.microsoft.com/office/drawing/2010/main" val="0"/>
+                        </a:ext>
+                      </a:extLst>
+                    </a:blip>
+                    <a:stretch>
+                      <a:fillRect/>
+                    </a:stretch>
+                  </pic:blipFill>
+                  <pic:spPr>
+                    <a:xfrm>
+                      <a:off x="0" y="0"/>
+                      <a:ext cx="3234690" cy="1868170"/>
+                    </a:xfrm>
+                    <a:prstGeom prst="rect">
+                      <a:avLst/>
+                    </a:prstGeom>
+                  </pic:spPr>
+                </pic:pic>
+              </a:graphicData>
+            </a:graphic>
+            <wp14:sizeRelH relativeFrom="margin">
+              <wp14:pctWidth>0</wp14:pctWidth>
+            </wp14:sizeRelH>
+            <wp14:sizeRelV relativeFrom="margin">
+              <wp14:pctHeight>0</wp14:pctHeight>
+            </wp14:sizeRelV>
+          </wp:anchor>
+        </w:drawing>
+      </w:r>
+      <w:r>
+        <w:rPr>
+          <w:rFonts w:asciiTheme="majorHAnsi" w:hAnsiTheme="majorHAnsi" w:cstheme="majorHAnsi"/>
+          <w:sz w:val="28"/>
+          <w:lang w:val="bg-BG"/>
+        </w:rPr>
+        <w:t>Получава две точки като аргумент и построява линия между тях по следния начин:</w:t>
+      </w:r>
+      <w:r>
+        <w:rPr>
+          <w:rFonts w:asciiTheme="majorHAnsi" w:hAnsiTheme="majorHAnsi" w:cstheme="majorHAnsi"/>
+          <w:noProof/>
+          <w:sz w:val="28"/>
+          <w:szCs w:val="28"/>
+          <w:lang w:eastAsia="en-US"/>
+        </w:rPr>
+        <w:t xml:space="preserve"> </w:t>
+      </w:r>
+    </w:p>
+    <w:p>
+      <w:pPr>
+        <w:ind w:left="720" w:firstLine="522"/>
+        <w:rPr>
+          <w:rFonts w:asciiTheme="majorHAnsi" w:hAnsiTheme="majorHAnsi" w:cstheme="majorHAnsi"/>
+          <w:sz w:val="28"/>
+        </w:rPr>
+      </w:pPr>
+      <w:r>
+        <w:rPr>
+          <w:rFonts w:asciiTheme="majorHAnsi" w:hAnsiTheme="majorHAnsi" w:cstheme="majorHAnsi"/>
+          <w:sz w:val="28"/>
+          <w:lang w:val="bg-BG"/>
+        </w:rPr>
+        <w:drawing>
+          <wp:anchor distT="0" distB="0" distL="114300" distR="114300" simplePos="0" relativeHeight="251739136" behindDoc="0" locked="0" layoutInCell="1" allowOverlap="1" wp14:anchorId="203E67D2" wp14:editId="1521AB4C">
+            <wp:simplePos x="0" y="0"/>
+            <wp:positionH relativeFrom="margin">
+              <wp:posOffset>0</wp:posOffset>
+            </wp:positionH>
+            <wp:positionV relativeFrom="paragraph">
+              <wp:posOffset>168910</wp:posOffset>
+            </wp:positionV>
+            <wp:extent cx="3314700" cy="1914525"/>
+            <wp:effectExtent l="0" t="0" r="0" b="9525"/>
+            <wp:wrapSquare wrapText="bothSides"/>
+            <wp:docPr id="193" name="Picture 193"/>
+            <wp:cNvGraphicFramePr>
+              <a:graphicFrameLocks xmlns:a="http://schemas.openxmlformats.org/drawingml/2006/main" noChangeAspect="1"/>
+            </wp:cNvGraphicFramePr>
+            <a:graphic xmlns:a="http://schemas.openxmlformats.org/drawingml/2006/main">
+              <a:graphicData uri="http://schemas.openxmlformats.org/drawingml/2006/picture">
+                <pic:pic xmlns:pic="http://schemas.openxmlformats.org/drawingml/2006/picture">
+                  <pic:nvPicPr>
+                    <pic:cNvPr id="1" name=""/>
+                    <pic:cNvPicPr/>
+                  </pic:nvPicPr>
+                  <pic:blipFill>
+                    <a:blip r:embed="rId29" cstate="print">
+                      <a:extLst>
+                        <a:ext uri="{28A0092B-C50C-407E-A947-70E740481C1C}">
+                          <a14:useLocalDpi xmlns:a14="http://schemas.microsoft.com/office/drawing/2010/main" val="0"/>
+                        </a:ext>
+                      </a:extLst>
+                    </a:blip>
+                    <a:stretch>
+                      <a:fillRect/>
+                    </a:stretch>
+                  </pic:blipFill>
+                  <pic:spPr>
+                    <a:xfrm>
+                      <a:off x="0" y="0"/>
+                      <a:ext cx="3314700" cy="1914525"/>
+                    </a:xfrm>
+                    <a:prstGeom prst="rect">
+                      <a:avLst/>
+                    </a:prstGeom>
+                  </pic:spPr>
+                </pic:pic>
+              </a:graphicData>
+            </a:graphic>
+            <wp14:sizeRelH relativeFrom="margin">
+              <wp14:pctWidth>0</wp14:pctWidth>
+            </wp14:sizeRelH>
+            <wp14:sizeRelV relativeFrom="margin">
+              <wp14:pctHeight>0</wp14:pctHeight>
+            </wp14:sizeRelV>
+          </wp:anchor>
+        </w:drawing>
+      </w:r>
+    </w:p>
+    <w:p>
+      <w:pPr>
+        <w:ind w:left="720" w:firstLine="522"/>
+        <w:jc w:val="both"/>
+        <w:rPr>
+          <w:rFonts w:asciiTheme="majorHAnsi" w:hAnsiTheme="majorHAnsi" w:cstheme="majorHAnsi"/>
+          <w:sz w:val="28"/>
+          <w:lang w:val="bg-BG"/>
+        </w:rPr>
+      </w:pPr>
+      <w:r>
+        <w:rPr>
+          <w:rFonts w:asciiTheme="majorHAnsi" w:hAnsiTheme="majorHAnsi" w:cstheme="majorHAnsi"/>
+          <w:sz w:val="28"/>
+          <w:lang w:val="bg-BG"/>
+        </w:rPr>
+        <w:t>Първо се създава линия с дължина нула на позицията на едната точка</w:t>
+      </w:r>
+      <w:r>
+        <w:rPr>
+          <w:rFonts w:asciiTheme="minorHAnsi" w:hAnsiTheme="minorHAnsi"/>
+          <w:noProof/>
+          <w:lang w:val="bg-BG" w:eastAsia="en-US"/>
+        </w:rPr>
+        <w:t xml:space="preserve"> </w:t>
+      </w:r>
+      <w:r>
+        <w:rPr>
+          <w:rFonts w:asciiTheme="majorHAnsi" w:hAnsiTheme="majorHAnsi" w:cstheme="majorHAnsi"/>
+          <w:noProof/>
+          <w:sz w:val="28"/>
+          <w:lang w:val="bg-BG" w:eastAsia="en-US"/>
+        </w:rPr>
+        <w:t xml:space="preserve">и се измерва разстоянието между точките (Фиг. 3.7). След това </w:t>
+      </w:r>
+      <w:r>
+        <w:rPr>
+          <w:rFonts w:asciiTheme="majorHAnsi" w:hAnsiTheme="majorHAnsi" w:cstheme="majorHAnsi"/>
+          <w:noProof/>
+          <w:sz w:val="28"/>
+          <w:lang w:val="bg-BG" w:eastAsia="en-US"/>
+        </w:rPr>
+        <w:lastRenderedPageBreak/>
+        <w:t>линията бива транслирана по вектора, определен от двете точки, заставайки точно по средата им (Фиг. 3.8). Накрая дължината на линията бива зададена да е равна на разстоянието между точките. (Фиг. 3.9)</w:t>
+      </w:r>
+    </w:p>
+    <w:p>
+      <w:pPr>
+        <w:ind w:left="720" w:firstLine="522"/>
+        <w:jc w:val="both"/>
+        <w:rPr>
+          <w:rFonts w:asciiTheme="majorHAnsi" w:hAnsiTheme="majorHAnsi" w:cstheme="majorHAnsi"/>
+          <w:sz w:val="28"/>
+          <w:lang w:val="bg-BG"/>
+        </w:rPr>
+      </w:pPr>
+    </w:p>
+    <w:p>
+      <w:pPr>
+        <w:pStyle w:val="ListParagraph"/>
+        <w:numPr>
+          <w:ilvl w:val="3"/>
+          <w:numId w:val="10"/>
+        </w:numPr>
+        <w:ind w:left="1890"/>
+        <w:rPr>
+          <w:rFonts w:asciiTheme="majorHAnsi" w:hAnsiTheme="majorHAnsi" w:cstheme="majorHAnsi"/>
+          <w:sz w:val="28"/>
+          <w:lang w:val="bg-BG"/>
+        </w:rPr>
+      </w:pPr>
+      <w:proofErr w:type="spellStart"/>
+      <w:r>
+        <w:rPr>
+          <w:rFonts w:asciiTheme="majorHAnsi" w:hAnsiTheme="majorHAnsi" w:cstheme="majorHAnsi"/>
+          <w:b/>
+          <w:sz w:val="28"/>
+        </w:rPr>
+        <w:t>IsBetween</w:t>
+      </w:r>
+      <w:proofErr w:type="spellEnd"/>
+    </w:p>
+    <w:p>
+      <w:pPr>
+        <w:ind w:left="720" w:firstLine="522"/>
+        <w:rPr>
+          <w:rFonts w:asciiTheme="majorHAnsi" w:hAnsiTheme="majorHAnsi" w:cstheme="majorHAnsi"/>
+          <w:sz w:val="28"/>
+          <w:lang w:val="bg-BG"/>
+        </w:rPr>
+      </w:pPr>
+      <w:r>
+        <w:rPr>
+          <w:rFonts w:asciiTheme="majorHAnsi" w:hAnsiTheme="majorHAnsi" w:cstheme="majorHAnsi"/>
+          <w:sz w:val="28"/>
+          <w:lang w:val="bg-BG"/>
+        </w:rPr>
+        <w:t xml:space="preserve">Този метод проверява дали дадена точка се намира между други две. Той не се използва при построяването на линия, но бива извикван от класовете, наследяващи </w:t>
+      </w:r>
+      <w:proofErr w:type="spellStart"/>
+      <w:r>
+        <w:rPr>
+          <w:rFonts w:asciiTheme="majorHAnsi" w:hAnsiTheme="majorHAnsi" w:cstheme="majorHAnsi"/>
+          <w:sz w:val="28"/>
+        </w:rPr>
+        <w:t>CreateLine</w:t>
+      </w:r>
+      <w:proofErr w:type="spellEnd"/>
+      <w:r>
+        <w:rPr>
+          <w:rFonts w:asciiTheme="majorHAnsi" w:hAnsiTheme="majorHAnsi" w:cstheme="majorHAnsi"/>
+          <w:sz w:val="28"/>
+        </w:rPr>
+        <w:t>.</w:t>
+      </w:r>
+    </w:p>
+    <w:p>
+      <w:pPr>
+        <w:ind w:left="720" w:firstLine="522"/>
+        <w:rPr>
+          <w:rFonts w:asciiTheme="majorHAnsi" w:hAnsiTheme="majorHAnsi" w:cstheme="majorHAnsi"/>
+          <w:sz w:val="28"/>
+          <w:lang w:val="bg-BG"/>
+        </w:rPr>
+      </w:pPr>
+      <w:bookmarkStart w:id="0" w:name="_GoBack"/>
+      <w:bookmarkEnd w:id="0"/>
+    </w:p>
+    <w:p>
+      <w:pPr>
+        <w:ind w:left="1242"/>
+        <w:rPr>
+          <w:rFonts w:asciiTheme="majorHAnsi" w:hAnsiTheme="majorHAnsi" w:cstheme="majorHAnsi"/>
+          <w:sz w:val="28"/>
+          <w:lang w:val="bg-BG"/>
+        </w:rPr>
+      </w:pPr>
     </w:p>
     <w:p>
       <w:pPr>
@@ -17429,7 +19490,6 @@
           <w:b/>
           <w:sz w:val="28"/>
         </w:rPr>
-        <w:lastRenderedPageBreak/>
         <w:t xml:space="preserve"> </w:t>
       </w:r>
       <w:r>
@@ -18153,16 +20213,6 @@
     </w:p>
     <w:p>
       <w:pPr>
-        <w:rPr>
-          <w:rFonts w:asciiTheme="majorHAnsi" w:hAnsiTheme="majorHAnsi" w:cstheme="majorHAnsi"/>
-          <w:b/>
-          <w:sz w:val="28"/>
-          <w:lang w:val="bg-BG"/>
-        </w:rPr>
-      </w:pPr>
-    </w:p>
-    <w:p>
-      <w:pPr>
         <w:ind w:firstLine="360"/>
         <w:jc w:val="both"/>
         <w:rPr>
@@ -18367,8 +20417,8 @@
       </w:pPr>
     </w:p>
     <w:sectPr>
-      <w:footerReference w:type="even" r:id="rId25"/>
-      <w:footerReference w:type="default" r:id="rId26"/>
+      <w:footerReference w:type="even" r:id="rId30"/>
+      <w:footerReference w:type="default" r:id="rId31"/>
       <w:pgSz w:w="12240" w:h="15840"/>
       <w:pgMar w:top="1440" w:right="1440" w:bottom="1440" w:left="1440" w:header="720" w:footer="720" w:gutter="0"/>
       <w:pgNumType w:start="1"/>
@@ -18509,7 +20559,7 @@
                                     <w:noProof/>
                                     <w:color w:val="8C8C8C" w:themeColor="background1" w:themeShade="8C"/>
                                   </w:rPr>
-                                  <w:t>20</w:t>
+                                  <w:t>22</w:t>
                                 </w:r>
                                 <w:r>
                                   <w:rPr>
@@ -18621,12 +20671,12 @@
             </mc:Choice>
             <mc:Fallback>
               <w:pict>
-                <v:group id="Group 11" o:spid="_x0000_s1058" style="position:absolute;margin-left:0;margin-top:0;width:610.5pt;height:15pt;z-index:251661312;mso-width-percent:1000;mso-position-horizontal:center;mso-position-horizontal-relative:page;mso-position-vertical:center;mso-position-vertical-relative:bottom-margin-area;mso-width-percent:1000" coordorigin="-8,14978" coordsize="12255,300" o:gfxdata="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">
+                <v:group id="Group 11" o:spid="_x0000_s1065" style="position:absolute;margin-left:0;margin-top:0;width:610.5pt;height:15pt;z-index:251661312;mso-width-percent:1000;mso-position-horizontal:center;mso-position-horizontal-relative:page;mso-position-vertical:center;mso-position-vertical-relative:bottom-margin-area;mso-width-percent:1000" coordorigin="-8,14978" coordsize="12255,300" o:gfxdata="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">
                   <v:shapetype id="_x0000_t202" coordsize="21600,21600" o:spt="202" path="m,l,21600r21600,l21600,xe">
                     <v:stroke joinstyle="miter"/>
                     <v:path gradientshapeok="t" o:connecttype="rect"/>
                   </v:shapetype>
-                  <v:shape id="Text Box 25" o:spid="_x0000_s1059" type="#_x0000_t202" style="position:absolute;left:782;top:14990;width:659;height:288;visibility:visible;mso-wrap-style:square;v-text-anchor:top" o:gfxdata="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" filled="f" stroked="f">
+                  <v:shape id="Text Box 25" o:spid="_x0000_s1066" type="#_x0000_t202" style="position:absolute;left:782;top:14990;width:659;height:288;visibility:visible;mso-wrap-style:square;v-text-anchor:top" o:gfxdata="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" filled="f" stroked="f">
                     <v:textbox inset="0,0,0,0">
                       <w:txbxContent>
                         <w:p>
@@ -18647,7 +20697,7 @@
                               <w:noProof/>
                               <w:color w:val="8C8C8C" w:themeColor="background1" w:themeShade="8C"/>
                             </w:rPr>
-                            <w:t>20</w:t>
+                            <w:t>22</w:t>
                           </w:r>
                           <w:r>
                             <w:rPr>
@@ -18660,7 +20710,7 @@
                       </w:txbxContent>
                     </v:textbox>
                   </v:shape>
-                  <v:group id="Group 31" o:spid="_x0000_s1060" style="position:absolute;left:-8;top:14978;width:12255;height:230" coordorigin="-8,14978" coordsize="12255,230" o:gfxdata="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">
+                  <v:group id="Group 31" o:spid="_x0000_s1067" style="position:absolute;left:-8;top:14978;width:12255;height:230" coordorigin="-8,14978" coordsize="12255,230" o:gfxdata="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">
                     <v:shapetype id="_x0000_t34" coordsize="21600,21600" o:spt="34" o:oned="t" adj="10800" path="m,l@0,0@0,21600,21600,21600e" filled="f">
                       <v:stroke joinstyle="miter"/>
                       <v:formulas>
@@ -18672,8 +20722,8 @@
                       </v:handles>
                       <o:lock v:ext="edit" shapetype="t"/>
                     </v:shapetype>
-                    <v:shape id="AutoShape 27" o:spid="_x0000_s1061" type="#_x0000_t34" style="position:absolute;left:-8;top:14978;width:1260;height:230;flip:y;visibility:visible;mso-wrap-style:square" o:connectortype="elbow" o:gfxdata="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" strokecolor="#a5a5a5"/>
-                    <v:shape id="AutoShape 28" o:spid="_x0000_s1062" type="#_x0000_t34" style="position:absolute;left:1252;top:14978;width:10995;height:230;rotation:180;visibility:visible;mso-wrap-style:square" o:connectortype="elbow" o:gfxdata="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" adj="20904" strokecolor="#a5a5a5"/>
+                    <v:shape id="AutoShape 27" o:spid="_x0000_s1068" type="#_x0000_t34" style="position:absolute;left:-8;top:14978;width:1260;height:230;flip:y;visibility:visible;mso-wrap-style:square" o:connectortype="elbow" o:gfxdata="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" strokecolor="#a5a5a5"/>
+                    <v:shape id="AutoShape 28" o:spid="_x0000_s1069" type="#_x0000_t34" style="position:absolute;left:1252;top:14978;width:10995;height:230;rotation:180;visibility:visible;mso-wrap-style:square" o:connectortype="elbow" o:gfxdata="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" adj="20904" strokecolor="#a5a5a5"/>
                   </v:group>
                   <w10:wrap anchorx="page" anchory="margin"/>
                 </v:group>
@@ -18797,7 +20847,7 @@
                                     <w:noProof/>
                                     <w:color w:val="8C8C8C" w:themeColor="background1" w:themeShade="8C"/>
                                   </w:rPr>
-                                  <w:t>21</w:t>
+                                  <w:t>23</w:t>
                                 </w:r>
                                 <w:r>
                                   <w:rPr>
@@ -18909,12 +20959,12 @@
             </mc:Choice>
             <mc:Fallback>
               <w:pict>
-                <v:group id="Group 1" o:spid="_x0000_s1063" style="position:absolute;margin-left:0;margin-top:0;width:610.5pt;height:15pt;z-index:251659264;mso-width-percent:1000;mso-position-horizontal:center;mso-position-horizontal-relative:page;mso-position-vertical:center;mso-position-vertical-relative:bottom-margin-area;mso-width-percent:1000" coordorigin=",14970" coordsize="12255,300" o:gfxdata="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">
+                <v:group id="Group 1" o:spid="_x0000_s1070" style="position:absolute;margin-left:0;margin-top:0;width:610.5pt;height:15pt;z-index:251659264;mso-width-percent:1000;mso-position-horizontal:center;mso-position-horizontal-relative:page;mso-position-vertical:center;mso-position-vertical-relative:bottom-margin-area;mso-width-percent:1000" coordorigin=",14970" coordsize="12255,300" o:gfxdata="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">
                   <v:shapetype id="_x0000_t202" coordsize="21600,21600" o:spt="202" path="m,l,21600r21600,l21600,xe">
                     <v:stroke joinstyle="miter"/>
                     <v:path gradientshapeok="t" o:connecttype="rect"/>
                   </v:shapetype>
-                  <v:shape id="Text Box 25" o:spid="_x0000_s1064" type="#_x0000_t202" style="position:absolute;left:10803;top:14982;width:659;height:288;visibility:visible;mso-wrap-style:square;v-text-anchor:top" o:gfxdata="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" filled="f" stroked="f">
+                  <v:shape id="Text Box 25" o:spid="_x0000_s1071" type="#_x0000_t202" style="position:absolute;left:10803;top:14982;width:659;height:288;visibility:visible;mso-wrap-style:square;v-text-anchor:top" o:gfxdata="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" filled="f" stroked="f">
                     <v:textbox inset="0,0,0,0">
                       <w:txbxContent>
                         <w:p>
@@ -18935,7 +20985,7 @@
                               <w:noProof/>
                               <w:color w:val="8C8C8C" w:themeColor="background1" w:themeShade="8C"/>
                             </w:rPr>
-                            <w:t>21</w:t>
+                            <w:t>23</w:t>
                           </w:r>
                           <w:r>
                             <w:rPr>
@@ -18948,7 +20998,7 @@
                       </w:txbxContent>
                     </v:textbox>
                   </v:shape>
-                  <v:group id="Group 31" o:spid="_x0000_s1065" style="position:absolute;top:14970;width:12255;height:230;flip:x" coordorigin="-8,14978" coordsize="12255,230" o:gfxdata="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">
+                  <v:group id="Group 31" o:spid="_x0000_s1072" style="position:absolute;top:14970;width:12255;height:230;flip:x" coordorigin="-8,14978" coordsize="12255,230" o:gfxdata="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">
                     <v:shapetype id="_x0000_t34" coordsize="21600,21600" o:spt="34" o:oned="t" adj="10800" path="m,l@0,0@0,21600,21600,21600e" filled="f">
                       <v:stroke joinstyle="miter"/>
                       <v:formulas>
@@ -18960,8 +21010,8 @@
                       </v:handles>
                       <o:lock v:ext="edit" shapetype="t"/>
                     </v:shapetype>
-                    <v:shape id="AutoShape 27" o:spid="_x0000_s1066" type="#_x0000_t34" style="position:absolute;left:-8;top:14978;width:1260;height:230;flip:y;visibility:visible;mso-wrap-style:square" o:connectortype="elbow" o:gfxdata="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" strokecolor="#a5a5a5"/>
-                    <v:shape id="AutoShape 28" o:spid="_x0000_s1067" type="#_x0000_t34" style="position:absolute;left:1252;top:14978;width:10995;height:230;rotation:180;visibility:visible;mso-wrap-style:square" o:connectortype="elbow" o:gfxdata="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" adj="20904" strokecolor="#a5a5a5"/>
+                    <v:shape id="AutoShape 27" o:spid="_x0000_s1073" type="#_x0000_t34" style="position:absolute;left:-8;top:14978;width:1260;height:230;flip:y;visibility:visible;mso-wrap-style:square" o:connectortype="elbow" o:gfxdata="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" strokecolor="#a5a5a5"/>
+                    <v:shape id="AutoShape 28" o:spid="_x0000_s1074" type="#_x0000_t34" style="position:absolute;left:1252;top:14978;width:10995;height:230;rotation:180;visibility:visible;mso-wrap-style:square" o:connectortype="elbow" o:gfxdata="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" adj="20904" strokecolor="#a5a5a5"/>
                   </v:group>
                   <w10:wrap anchorx="page" anchory="margin"/>
                 </v:group>
@@ -21775,7 +23825,7 @@
 </file>
 
 <file path=customXml/itemProps1.xml><?xml version="1.0" encoding="utf-8"?>
-<ds:datastoreItem xmlns:ds="http://schemas.openxmlformats.org/officeDocument/2006/customXml" ds:itemID="{E601145D-9D1D-4186-9642-34C41C5547F6}">
+<ds:datastoreItem xmlns:ds="http://schemas.openxmlformats.org/officeDocument/2006/customXml" ds:itemID="{63C27042-B6BE-4873-91E3-F4C49543BA08}">
   <ds:schemaRefs>
     <ds:schemaRef ds:uri="http://schemas.openxmlformats.org/officeDocument/2006/bibliography"/>
   </ds:schemaRefs>

</xml_diff>

<commit_message>
Documentation Update and more Comments
</commit_message>
<xml_diff>
--- a/Paperwork/Documentation.docx
+++ b/Paperwork/Documentation.docx
@@ -13511,7 +13511,14 @@
                 <w:rFonts w:asciiTheme="majorHAnsi" w:hAnsiTheme="majorHAnsi" w:cstheme="majorHAnsi"/>
                 <w:sz w:val="28"/>
               </w:rPr>
-              <w:t>ExpandLine.cs</w:t>
+              <w:t>LineSplit</w:t>
+            </w:r>
+            <w:r>
+              <w:rPr>
+                <w:rFonts w:asciiTheme="majorHAnsi" w:hAnsiTheme="majorHAnsi" w:cstheme="majorHAnsi"/>
+                <w:sz w:val="28"/>
+              </w:rPr>
+              <w:t>.cs</w:t>
             </w:r>
             <w:proofErr w:type="spellEnd"/>
           </w:p>
@@ -23475,6 +23482,7 @@
     </w:p>
     <w:p>
       <w:pPr>
+        <w:jc w:val="both"/>
         <w:rPr>
           <w:rFonts w:asciiTheme="majorHAnsi" w:hAnsiTheme="majorHAnsi" w:cstheme="majorHAnsi"/>
           <w:sz w:val="28"/>
@@ -23565,7 +23573,7 @@
     </w:p>
     <w:p>
       <w:pPr>
-        <w:jc w:val="center"/>
+        <w:jc w:val="both"/>
         <w:rPr>
           <w:rFonts w:asciiTheme="majorHAnsi" w:hAnsiTheme="majorHAnsi" w:cstheme="majorHAnsi"/>
           <w:sz w:val="28"/>
@@ -28379,6 +28387,7 @@
     </w:p>
     <w:p>
       <w:pPr>
+        <w:jc w:val="both"/>
         <w:rPr>
           <w:rFonts w:asciiTheme="majorHAnsi" w:hAnsiTheme="majorHAnsi" w:cstheme="majorHAnsi"/>
           <w:sz w:val="28"/>
@@ -28500,7 +28509,7 @@
           </mc:Choice>
           <mc:Fallback>
             <w:pict>
-              <v:shape w14:anchorId="56A00422" id="_x0000_s1078" type="#_x0000_t202" style="position:absolute;margin-left:0;margin-top:235.2pt;width:51.6pt;height:110.6pt;z-index:251790336;visibility:visible;mso-wrap-style:square;mso-width-percent:0;mso-height-percent:200;mso-wrap-distance-left:9pt;mso-wrap-distance-top:3.6pt;mso-wrap-distance-right:9pt;mso-wrap-distance-bottom:3.6pt;mso-position-horizontal:center;mso-position-horizontal-relative:margin;mso-position-vertical:absolute;mso-position-vertical-relative:text;mso-width-percent:0;mso-height-percent:200;mso-width-relative:margin;mso-height-relative:margin;v-text-anchor:top" o:gfxdata="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" filled="f" stroked="f">
+              <v:shape w14:anchorId="56A00422" id="_x0000_s1078" type="#_x0000_t202" style="position:absolute;left:0;text-align:left;margin-left:0;margin-top:235.2pt;width:51.6pt;height:110.6pt;z-index:251790336;visibility:visible;mso-wrap-style:square;mso-width-percent:0;mso-height-percent:200;mso-wrap-distance-left:9pt;mso-wrap-distance-top:3.6pt;mso-wrap-distance-right:9pt;mso-wrap-distance-bottom:3.6pt;mso-position-horizontal:center;mso-position-horizontal-relative:margin;mso-position-vertical:absolute;mso-position-vertical-relative:text;mso-width-percent:0;mso-height-percent:200;mso-width-relative:margin;mso-height-relative:margin;v-text-anchor:top" o:gfxdata="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" filled="f" stroked="f">
                 <v:textbox style="mso-fit-shape-to-text:t">
                   <w:txbxContent>
                     <w:p>
@@ -28664,17 +28673,7 @@
           <w:sz w:val="28"/>
           <w:lang w:val="bg-BG"/>
         </w:rPr>
-        <w:t xml:space="preserve">Иначе ако петата на перпендикуляра се пада извън правата, тя бива удължена до точката </w:t>
-      </w:r>
-      <w:bookmarkStart w:id="0" w:name="_GoBack"/>
-      <w:bookmarkEnd w:id="0"/>
-      <w:r>
-        <w:rPr>
-          <w:rFonts w:asciiTheme="majorHAnsi" w:hAnsiTheme="majorHAnsi" w:cstheme="majorHAnsi"/>
-          <w:sz w:val="28"/>
-          <w:lang w:val="bg-BG"/>
-        </w:rPr>
-        <w:t>(Фиг. 3.22).</w:t>
+        <w:t>Иначе ако петата на перпендикуляра се пада извън правата, тя бива удължена до точката (Фиг. 3.22).</w:t>
       </w:r>
       <w:r>
         <w:rPr>
@@ -28816,6 +28815,350 @@
     </w:p>
     <w:p>
       <w:pPr>
+        <w:ind w:firstLine="720"/>
+        <w:jc w:val="both"/>
+        <w:rPr>
+          <w:rFonts w:asciiTheme="majorHAnsi" w:hAnsiTheme="majorHAnsi" w:cstheme="majorHAnsi"/>
+          <w:sz w:val="28"/>
+        </w:rPr>
+      </w:pPr>
+      <w:r>
+        <w:rPr>
+          <w:rFonts w:asciiTheme="majorHAnsi" w:hAnsiTheme="majorHAnsi" w:cstheme="majorHAnsi"/>
+          <w:noProof/>
+          <w:sz w:val="28"/>
+          <w:szCs w:val="28"/>
+          <w:lang w:eastAsia="en-US"/>
+        </w:rPr>
+        <mc:AlternateContent>
+          <mc:Choice Requires="wps">
+            <w:drawing>
+              <wp:anchor distT="45720" distB="45720" distL="114300" distR="114300" simplePos="0" relativeHeight="251793408" behindDoc="0" locked="0" layoutInCell="1" allowOverlap="1" wp14:anchorId="72A2016C" wp14:editId="4C1D8BB0">
+                <wp:simplePos x="0" y="0"/>
+                <wp:positionH relativeFrom="margin">
+                  <wp:align>center</wp:align>
+                </wp:positionH>
+                <wp:positionV relativeFrom="paragraph">
+                  <wp:posOffset>3015292</wp:posOffset>
+                </wp:positionV>
+                <wp:extent cx="4545965" cy="1404620"/>
+                <wp:effectExtent l="0" t="0" r="0" b="0"/>
+                <wp:wrapTopAndBottom/>
+                <wp:docPr id="229" name="Text Box 2"/>
+                <wp:cNvGraphicFramePr>
+                  <a:graphicFrameLocks xmlns:a="http://schemas.openxmlformats.org/drawingml/2006/main"/>
+                </wp:cNvGraphicFramePr>
+                <a:graphic xmlns:a="http://schemas.openxmlformats.org/drawingml/2006/main">
+                  <a:graphicData uri="http://schemas.microsoft.com/office/word/2010/wordprocessingShape">
+                    <wps:wsp>
+                      <wps:cNvSpPr txBox="1">
+                        <a:spLocks noChangeArrowheads="1"/>
+                      </wps:cNvSpPr>
+                      <wps:spPr bwMode="auto">
+                        <a:xfrm>
+                          <a:off x="0" y="0"/>
+                          <a:ext cx="4545965" cy="1404620"/>
+                        </a:xfrm>
+                        <a:prstGeom prst="rect">
+                          <a:avLst/>
+                        </a:prstGeom>
+                        <a:noFill/>
+                        <a:ln w="9525">
+                          <a:noFill/>
+                          <a:miter lim="800000"/>
+                          <a:headEnd/>
+                          <a:tailEnd/>
+                        </a:ln>
+                      </wps:spPr>
+                      <wps:txbx>
+                        <w:txbxContent>
+                          <w:p>
+                            <w:pPr>
+                              <w:jc w:val="center"/>
+                              <w:rPr>
+                                <w:rFonts w:asciiTheme="minorHAnsi" w:hAnsiTheme="minorHAnsi"/>
+                                <w:i/>
+                                <w:sz w:val="20"/>
+                                <w:lang w:val="bg-BG"/>
+                              </w:rPr>
+                            </w:pPr>
+                            <w:r>
+                              <w:rPr>
+                                <w:rFonts w:asciiTheme="minorHAnsi" w:hAnsiTheme="minorHAnsi"/>
+                                <w:i/>
+                                <w:sz w:val="20"/>
+                                <w:lang w:val="bg-BG"/>
+                              </w:rPr>
+                              <w:t xml:space="preserve">Фиг </w:t>
+                            </w:r>
+                            <w:r>
+                              <w:rPr>
+                                <w:rFonts w:asciiTheme="minorHAnsi" w:hAnsiTheme="minorHAnsi"/>
+                                <w:i/>
+                                <w:sz w:val="20"/>
+                                <w:lang w:val="bg-BG"/>
+                              </w:rPr>
+                              <w:t>3.</w:t>
+                            </w:r>
+                            <w:r>
+                              <w:rPr>
+                                <w:rFonts w:asciiTheme="minorHAnsi" w:hAnsiTheme="minorHAnsi"/>
+                                <w:i/>
+                                <w:sz w:val="20"/>
+                              </w:rPr>
+                              <w:t>2</w:t>
+                            </w:r>
+                            <w:r>
+                              <w:rPr>
+                                <w:rFonts w:asciiTheme="minorHAnsi" w:hAnsiTheme="minorHAnsi"/>
+                                <w:i/>
+                                <w:sz w:val="20"/>
+                                <w:lang w:val="bg-BG"/>
+                              </w:rPr>
+                              <w:t>3 Построени ъгли с различни цветове</w:t>
+                            </w:r>
+                          </w:p>
+                        </w:txbxContent>
+                      </wps:txbx>
+                      <wps:bodyPr rot="0" vert="horz" wrap="square" lIns="91440" tIns="45720" rIns="91440" bIns="45720" anchor="t" anchorCtr="0">
+                        <a:spAutoFit/>
+                      </wps:bodyPr>
+                    </wps:wsp>
+                  </a:graphicData>
+                </a:graphic>
+                <wp14:sizeRelH relativeFrom="margin">
+                  <wp14:pctWidth>0</wp14:pctWidth>
+                </wp14:sizeRelH>
+                <wp14:sizeRelV relativeFrom="margin">
+                  <wp14:pctHeight>20000</wp14:pctHeight>
+                </wp14:sizeRelV>
+              </wp:anchor>
+            </w:drawing>
+          </mc:Choice>
+          <mc:Fallback>
+            <w:pict>
+              <v:shape w14:anchorId="72A2016C" id="_x0000_s1079" type="#_x0000_t202" style="position:absolute;left:0;text-align:left;margin-left:0;margin-top:237.4pt;width:357.95pt;height:110.6pt;z-index:251793408;visibility:visible;mso-wrap-style:square;mso-width-percent:0;mso-height-percent:200;mso-wrap-distance-left:9pt;mso-wrap-distance-top:3.6pt;mso-wrap-distance-right:9pt;mso-wrap-distance-bottom:3.6pt;mso-position-horizontal:center;mso-position-horizontal-relative:margin;mso-position-vertical:absolute;mso-position-vertical-relative:text;mso-width-percent:0;mso-height-percent:200;mso-width-relative:margin;mso-height-relative:margin;v-text-anchor:top" o:gfxdata="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" filled="f" stroked="f">
+                <v:textbox style="mso-fit-shape-to-text:t">
+                  <w:txbxContent>
+                    <w:p>
+                      <w:pPr>
+                        <w:jc w:val="center"/>
+                        <w:rPr>
+                          <w:rFonts w:asciiTheme="minorHAnsi" w:hAnsiTheme="minorHAnsi"/>
+                          <w:i/>
+                          <w:sz w:val="20"/>
+                          <w:lang w:val="bg-BG"/>
+                        </w:rPr>
+                      </w:pPr>
+                      <w:r>
+                        <w:rPr>
+                          <w:rFonts w:asciiTheme="minorHAnsi" w:hAnsiTheme="minorHAnsi"/>
+                          <w:i/>
+                          <w:sz w:val="20"/>
+                          <w:lang w:val="bg-BG"/>
+                        </w:rPr>
+                        <w:t xml:space="preserve">Фиг </w:t>
+                      </w:r>
+                      <w:r>
+                        <w:rPr>
+                          <w:rFonts w:asciiTheme="minorHAnsi" w:hAnsiTheme="minorHAnsi"/>
+                          <w:i/>
+                          <w:sz w:val="20"/>
+                          <w:lang w:val="bg-BG"/>
+                        </w:rPr>
+                        <w:t>3.</w:t>
+                      </w:r>
+                      <w:r>
+                        <w:rPr>
+                          <w:rFonts w:asciiTheme="minorHAnsi" w:hAnsiTheme="minorHAnsi"/>
+                          <w:i/>
+                          <w:sz w:val="20"/>
+                        </w:rPr>
+                        <w:t>2</w:t>
+                      </w:r>
+                      <w:r>
+                        <w:rPr>
+                          <w:rFonts w:asciiTheme="minorHAnsi" w:hAnsiTheme="minorHAnsi"/>
+                          <w:i/>
+                          <w:sz w:val="20"/>
+                          <w:lang w:val="bg-BG"/>
+                        </w:rPr>
+                        <w:t>3 Построени ъгли с различни цветове</w:t>
+                      </w:r>
+                    </w:p>
+                  </w:txbxContent>
+                </v:textbox>
+                <w10:wrap type="topAndBottom" anchorx="margin"/>
+              </v:shape>
+            </w:pict>
+          </mc:Fallback>
+        </mc:AlternateContent>
+      </w:r>
+      <w:r>
+        <w:rPr>
+          <w:rFonts w:asciiTheme="majorHAnsi" w:hAnsiTheme="majorHAnsi" w:cstheme="majorHAnsi"/>
+          <w:noProof/>
+          <w:sz w:val="28"/>
+          <w:lang w:eastAsia="en-US"/>
+        </w:rPr>
+        <w:drawing>
+          <wp:anchor distT="0" distB="0" distL="114300" distR="114300" simplePos="0" relativeHeight="251791360" behindDoc="0" locked="0" layoutInCell="1" allowOverlap="1" wp14:anchorId="071D7F9E" wp14:editId="11B57916">
+            <wp:simplePos x="0" y="0"/>
+            <wp:positionH relativeFrom="margin">
+              <wp:align>center</wp:align>
+            </wp:positionH>
+            <wp:positionV relativeFrom="paragraph">
+              <wp:posOffset>970292</wp:posOffset>
+            </wp:positionV>
+            <wp:extent cx="1957705" cy="2060575"/>
+            <wp:effectExtent l="0" t="0" r="4445" b="0"/>
+            <wp:wrapTopAndBottom/>
+            <wp:docPr id="226" name="Picture 226"/>
+            <wp:cNvGraphicFramePr>
+              <a:graphicFrameLocks xmlns:a="http://schemas.openxmlformats.org/drawingml/2006/main" noChangeAspect="1"/>
+            </wp:cNvGraphicFramePr>
+            <a:graphic xmlns:a="http://schemas.openxmlformats.org/drawingml/2006/main">
+              <a:graphicData uri="http://schemas.openxmlformats.org/drawingml/2006/picture">
+                <pic:pic xmlns:pic="http://schemas.openxmlformats.org/drawingml/2006/picture">
+                  <pic:nvPicPr>
+                    <pic:cNvPr id="1" name=""/>
+                    <pic:cNvPicPr/>
+                  </pic:nvPicPr>
+                  <pic:blipFill>
+                    <a:blip r:embed="rId44" cstate="print">
+                      <a:extLst>
+                        <a:ext uri="{28A0092B-C50C-407E-A947-70E740481C1C}">
+                          <a14:useLocalDpi xmlns:a14="http://schemas.microsoft.com/office/drawing/2010/main" val="0"/>
+                        </a:ext>
+                      </a:extLst>
+                    </a:blip>
+                    <a:stretch>
+                      <a:fillRect/>
+                    </a:stretch>
+                  </pic:blipFill>
+                  <pic:spPr>
+                    <a:xfrm>
+                      <a:off x="0" y="0"/>
+                      <a:ext cx="1957705" cy="2060575"/>
+                    </a:xfrm>
+                    <a:prstGeom prst="rect">
+                      <a:avLst/>
+                    </a:prstGeom>
+                  </pic:spPr>
+                </pic:pic>
+              </a:graphicData>
+            </a:graphic>
+            <wp14:sizeRelH relativeFrom="margin">
+              <wp14:pctWidth>0</wp14:pctWidth>
+            </wp14:sizeRelH>
+            <wp14:sizeRelV relativeFrom="margin">
+              <wp14:pctHeight>0</wp14:pctHeight>
+            </wp14:sizeRelV>
+          </wp:anchor>
+        </w:drawing>
+      </w:r>
+      <w:r>
+        <w:rPr>
+          <w:rFonts w:asciiTheme="majorHAnsi" w:hAnsiTheme="majorHAnsi" w:cstheme="majorHAnsi"/>
+          <w:sz w:val="28"/>
+          <w:lang w:val="bg-BG"/>
+        </w:rPr>
+        <w:t xml:space="preserve">За създаването на обекти от типа ъгъл, се грижи класът </w:t>
+      </w:r>
+      <w:proofErr w:type="spellStart"/>
+      <w:r>
+        <w:rPr>
+          <w:rFonts w:asciiTheme="majorHAnsi" w:hAnsiTheme="majorHAnsi" w:cstheme="majorHAnsi"/>
+          <w:sz w:val="28"/>
+        </w:rPr>
+        <w:t>CreateAngle</w:t>
+      </w:r>
+      <w:proofErr w:type="spellEnd"/>
+      <w:r>
+        <w:rPr>
+          <w:rFonts w:asciiTheme="majorHAnsi" w:hAnsiTheme="majorHAnsi" w:cstheme="majorHAnsi"/>
+          <w:sz w:val="28"/>
+        </w:rPr>
+        <w:t>.</w:t>
+      </w:r>
+      <w:r>
+        <w:rPr>
+          <w:rFonts w:asciiTheme="majorHAnsi" w:hAnsiTheme="majorHAnsi" w:cstheme="majorHAnsi"/>
+          <w:sz w:val="28"/>
+          <w:lang w:val="bg-BG"/>
+        </w:rPr>
+        <w:t xml:space="preserve"> При селектиране на две линии от чертежа, се създава обект от типа ъгъл. След това новосъздадения ъгъл бива свързан към линиите</w:t>
+      </w:r>
+      <w:r>
+        <w:rPr>
+          <w:rFonts w:asciiTheme="majorHAnsi" w:hAnsiTheme="majorHAnsi" w:cstheme="majorHAnsi"/>
+          <w:sz w:val="28"/>
+          <w:lang w:val="bg-BG"/>
+        </w:rPr>
+        <w:t xml:space="preserve"> и му бива зададена определената форма и позиция чрез </w:t>
+      </w:r>
+      <w:proofErr w:type="spellStart"/>
+      <w:r>
+        <w:rPr>
+          <w:rFonts w:asciiTheme="majorHAnsi" w:hAnsiTheme="majorHAnsi" w:cstheme="majorHAnsi"/>
+          <w:sz w:val="28"/>
+        </w:rPr>
+        <w:t>UpdateAngle</w:t>
+      </w:r>
+      <w:proofErr w:type="spellEnd"/>
+      <w:r>
+        <w:rPr>
+          <w:rFonts w:asciiTheme="majorHAnsi" w:hAnsiTheme="majorHAnsi" w:cstheme="majorHAnsi"/>
+          <w:sz w:val="28"/>
+        </w:rPr>
+        <w:t xml:space="preserve"> </w:t>
+      </w:r>
+      <w:r>
+        <w:rPr>
+          <w:rFonts w:asciiTheme="majorHAnsi" w:hAnsiTheme="majorHAnsi" w:cstheme="majorHAnsi"/>
+          <w:sz w:val="28"/>
+          <w:lang w:val="bg-BG"/>
+        </w:rPr>
+        <w:t xml:space="preserve">метода </w:t>
+      </w:r>
+      <w:r>
+        <w:rPr>
+          <w:rFonts w:asciiTheme="majorHAnsi" w:hAnsiTheme="majorHAnsi" w:cstheme="majorHAnsi"/>
+          <w:sz w:val="28"/>
+          <w:lang w:val="bg-BG"/>
+        </w:rPr>
+        <w:t>му</w:t>
+      </w:r>
+      <w:r>
+        <w:rPr>
+          <w:rFonts w:asciiTheme="majorHAnsi" w:hAnsiTheme="majorHAnsi" w:cstheme="majorHAnsi"/>
+          <w:sz w:val="28"/>
+          <w:lang w:val="bg-BG"/>
+        </w:rPr>
+        <w:t>.</w:t>
+      </w:r>
+      <w:r>
+        <w:rPr>
+          <w:rFonts w:asciiTheme="majorHAnsi" w:hAnsiTheme="majorHAnsi" w:cstheme="majorHAnsi"/>
+          <w:noProof/>
+          <w:sz w:val="28"/>
+          <w:szCs w:val="28"/>
+          <w:lang w:eastAsia="en-US"/>
+        </w:rPr>
+        <w:t xml:space="preserve"> </w:t>
+      </w:r>
+    </w:p>
+    <w:p>
+      <w:pPr>
+        <w:rPr>
+          <w:rFonts w:asciiTheme="majorHAnsi" w:hAnsiTheme="majorHAnsi" w:cstheme="majorHAnsi"/>
+          <w:b/>
+          <w:sz w:val="28"/>
+        </w:rPr>
+      </w:pPr>
+    </w:p>
+    <w:p>
+      <w:pPr>
         <w:pStyle w:val="ListParagraph"/>
         <w:numPr>
           <w:ilvl w:val="2"/>
@@ -28823,7 +29166,6 @@
         </w:numPr>
         <w:rPr>
           <w:rFonts w:asciiTheme="majorHAnsi" w:hAnsiTheme="majorHAnsi" w:cstheme="majorHAnsi"/>
-          <w:b/>
           <w:sz w:val="28"/>
         </w:rPr>
       </w:pPr>
@@ -28852,6 +29194,1690 @@
         </w:rPr>
         <w:t>Разширение на линия</w:t>
       </w:r>
+    </w:p>
+    <w:p>
+      <w:pPr>
+        <w:ind w:firstLine="720"/>
+        <w:jc w:val="both"/>
+        <w:rPr>
+          <w:rFonts w:asciiTheme="majorHAnsi" w:hAnsiTheme="majorHAnsi" w:cstheme="majorHAnsi"/>
+          <w:sz w:val="28"/>
+          <w:lang w:val="bg-BG"/>
+        </w:rPr>
+      </w:pPr>
+      <w:r>
+        <w:rPr>
+          <w:rFonts w:asciiTheme="majorHAnsi" w:hAnsiTheme="majorHAnsi" w:cstheme="majorHAnsi"/>
+          <w:sz w:val="28"/>
+          <w:lang w:val="bg-BG"/>
+        </w:rPr>
+        <w:t>Приложението</w:t>
+      </w:r>
+      <w:r>
+        <w:rPr>
+          <w:rFonts w:asciiTheme="majorHAnsi" w:hAnsiTheme="majorHAnsi" w:cstheme="majorHAnsi"/>
+          <w:sz w:val="28"/>
+        </w:rPr>
+        <w:t xml:space="preserve"> </w:t>
+      </w:r>
+      <w:r>
+        <w:rPr>
+          <w:rFonts w:asciiTheme="majorHAnsi" w:hAnsiTheme="majorHAnsi" w:cstheme="majorHAnsi"/>
+          <w:sz w:val="28"/>
+          <w:lang w:val="bg-BG"/>
+        </w:rPr>
+        <w:t>има инструмент, който съчет</w:t>
+      </w:r>
+      <w:r>
+        <w:rPr>
+          <w:rFonts w:asciiTheme="majorHAnsi" w:hAnsiTheme="majorHAnsi" w:cstheme="majorHAnsi"/>
+          <w:sz w:val="28"/>
+          <w:lang w:val="bg-BG"/>
+        </w:rPr>
+        <w:t xml:space="preserve">ава две функционалности в едно: удължаване на права и </w:t>
+      </w:r>
+      <w:r>
+        <w:rPr>
+          <w:rFonts w:asciiTheme="majorHAnsi" w:hAnsiTheme="majorHAnsi" w:cstheme="majorHAnsi"/>
+          <w:sz w:val="28"/>
+          <w:lang w:val="bg-BG"/>
+        </w:rPr>
+        <w:t>портрояване</w:t>
+      </w:r>
+      <w:r>
+        <w:rPr>
+          <w:rFonts w:asciiTheme="majorHAnsi" w:hAnsiTheme="majorHAnsi" w:cstheme="majorHAnsi"/>
+          <w:sz w:val="28"/>
+          <w:lang w:val="bg-BG"/>
+        </w:rPr>
+        <w:t xml:space="preserve"> </w:t>
+      </w:r>
+      <w:r>
+        <w:rPr>
+          <w:rFonts w:asciiTheme="majorHAnsi" w:hAnsiTheme="majorHAnsi" w:cstheme="majorHAnsi"/>
+          <w:sz w:val="28"/>
+          <w:lang w:val="bg-BG"/>
+        </w:rPr>
+        <w:t>на нова точка върху права. Класовете</w:t>
+      </w:r>
+      <w:r>
+        <w:rPr>
+          <w:rFonts w:asciiTheme="majorHAnsi" w:hAnsiTheme="majorHAnsi" w:cstheme="majorHAnsi"/>
+          <w:sz w:val="28"/>
+          <w:lang w:val="bg-BG"/>
+        </w:rPr>
+        <w:t>, който отговаря</w:t>
+      </w:r>
+      <w:r>
+        <w:rPr>
+          <w:rFonts w:asciiTheme="majorHAnsi" w:hAnsiTheme="majorHAnsi" w:cstheme="majorHAnsi"/>
+          <w:sz w:val="28"/>
+          <w:lang w:val="bg-BG"/>
+        </w:rPr>
+        <w:t>т</w:t>
+      </w:r>
+      <w:r>
+        <w:rPr>
+          <w:rFonts w:asciiTheme="majorHAnsi" w:hAnsiTheme="majorHAnsi" w:cstheme="majorHAnsi"/>
+          <w:sz w:val="28"/>
+          <w:lang w:val="bg-BG"/>
+        </w:rPr>
+        <w:t xml:space="preserve"> за това </w:t>
+      </w:r>
+      <w:r>
+        <w:rPr>
+          <w:rFonts w:asciiTheme="majorHAnsi" w:hAnsiTheme="majorHAnsi" w:cstheme="majorHAnsi"/>
+          <w:sz w:val="28"/>
+          <w:lang w:val="bg-BG"/>
+        </w:rPr>
+        <w:t>са</w:t>
+      </w:r>
+      <w:r>
+        <w:rPr>
+          <w:rFonts w:asciiTheme="majorHAnsi" w:hAnsiTheme="majorHAnsi" w:cstheme="majorHAnsi"/>
+          <w:sz w:val="28"/>
+          <w:lang w:val="bg-BG"/>
+        </w:rPr>
+        <w:t xml:space="preserve"> </w:t>
+      </w:r>
+      <w:proofErr w:type="spellStart"/>
+      <w:r>
+        <w:rPr>
+          <w:rFonts w:asciiTheme="majorHAnsi" w:hAnsiTheme="majorHAnsi" w:cstheme="majorHAnsi"/>
+          <w:sz w:val="28"/>
+        </w:rPr>
+        <w:t>LineSplit</w:t>
+      </w:r>
+      <w:proofErr w:type="spellEnd"/>
+      <w:r>
+        <w:rPr>
+          <w:rFonts w:asciiTheme="majorHAnsi" w:hAnsiTheme="majorHAnsi" w:cstheme="majorHAnsi"/>
+          <w:sz w:val="28"/>
+          <w:lang w:val="bg-BG"/>
+        </w:rPr>
+        <w:t xml:space="preserve"> и </w:t>
+      </w:r>
+      <w:proofErr w:type="spellStart"/>
+      <w:r>
+        <w:rPr>
+          <w:rFonts w:asciiTheme="majorHAnsi" w:hAnsiTheme="majorHAnsi" w:cstheme="majorHAnsi"/>
+          <w:sz w:val="28"/>
+        </w:rPr>
+        <w:t>LineHover</w:t>
+      </w:r>
+      <w:proofErr w:type="spellEnd"/>
+      <w:r>
+        <w:rPr>
+          <w:rFonts w:asciiTheme="majorHAnsi" w:hAnsiTheme="majorHAnsi" w:cstheme="majorHAnsi"/>
+          <w:sz w:val="28"/>
+        </w:rPr>
+        <w:t xml:space="preserve">. </w:t>
+      </w:r>
+      <w:r>
+        <w:rPr>
+          <w:rFonts w:asciiTheme="majorHAnsi" w:hAnsiTheme="majorHAnsi" w:cstheme="majorHAnsi"/>
+          <w:sz w:val="28"/>
+          <w:lang w:val="bg-BG"/>
+        </w:rPr>
+        <w:t>За осъществяването на тези действия се създава помощна линия по следния начин:</w:t>
+      </w:r>
+    </w:p>
+    <w:p>
+      <w:pPr>
+        <w:ind w:firstLine="720"/>
+        <w:rPr>
+          <w:rFonts w:asciiTheme="majorHAnsi" w:hAnsiTheme="majorHAnsi" w:cstheme="majorHAnsi"/>
+          <w:sz w:val="28"/>
+        </w:rPr>
+      </w:pPr>
+    </w:p>
+    <w:p>
+      <w:pPr>
+        <w:pStyle w:val="ListParagraph"/>
+        <w:numPr>
+          <w:ilvl w:val="3"/>
+          <w:numId w:val="10"/>
+        </w:numPr>
+        <w:ind w:left="1890"/>
+        <w:rPr>
+          <w:rFonts w:asciiTheme="majorHAnsi" w:hAnsiTheme="majorHAnsi" w:cstheme="majorHAnsi"/>
+          <w:b/>
+          <w:sz w:val="28"/>
+        </w:rPr>
+      </w:pPr>
+      <w:proofErr w:type="spellStart"/>
+      <w:r>
+        <w:rPr>
+          <w:rFonts w:asciiTheme="majorHAnsi" w:hAnsiTheme="majorHAnsi" w:cstheme="majorHAnsi"/>
+          <w:b/>
+          <w:sz w:val="28"/>
+        </w:rPr>
+        <w:t>LineSplit</w:t>
+      </w:r>
+      <w:proofErr w:type="spellEnd"/>
+    </w:p>
+    <w:p>
+      <w:pPr>
+        <w:ind w:left="720" w:firstLine="522"/>
+        <w:jc w:val="both"/>
+        <w:rPr>
+          <w:rFonts w:asciiTheme="majorHAnsi" w:hAnsiTheme="majorHAnsi" w:cstheme="majorHAnsi"/>
+          <w:noProof/>
+          <w:sz w:val="28"/>
+          <w:szCs w:val="28"/>
+          <w:lang w:eastAsia="en-US"/>
+        </w:rPr>
+      </w:pPr>
+      <w:r>
+        <w:rPr>
+          <w:rFonts w:asciiTheme="majorHAnsi" w:hAnsiTheme="majorHAnsi" w:cstheme="majorHAnsi"/>
+          <w:noProof/>
+          <w:sz w:val="28"/>
+          <w:szCs w:val="28"/>
+          <w:lang w:eastAsia="en-US"/>
+        </w:rPr>
+        <mc:AlternateContent>
+          <mc:Choice Requires="wps">
+            <w:drawing>
+              <wp:anchor distT="45720" distB="45720" distL="114300" distR="114300" simplePos="0" relativeHeight="251799552" behindDoc="0" locked="0" layoutInCell="1" allowOverlap="1" wp14:anchorId="3F5FCEAE" wp14:editId="5988B171">
+                <wp:simplePos x="0" y="0"/>
+                <wp:positionH relativeFrom="margin">
+                  <wp:posOffset>3924827</wp:posOffset>
+                </wp:positionH>
+                <wp:positionV relativeFrom="paragraph">
+                  <wp:posOffset>2485198</wp:posOffset>
+                </wp:positionV>
+                <wp:extent cx="655320" cy="1404620"/>
+                <wp:effectExtent l="0" t="0" r="0" b="0"/>
+                <wp:wrapTopAndBottom/>
+                <wp:docPr id="234" name="Text Box 2"/>
+                <wp:cNvGraphicFramePr>
+                  <a:graphicFrameLocks xmlns:a="http://schemas.openxmlformats.org/drawingml/2006/main"/>
+                </wp:cNvGraphicFramePr>
+                <a:graphic xmlns:a="http://schemas.openxmlformats.org/drawingml/2006/main">
+                  <a:graphicData uri="http://schemas.microsoft.com/office/word/2010/wordprocessingShape">
+                    <wps:wsp>
+                      <wps:cNvSpPr txBox="1">
+                        <a:spLocks noChangeArrowheads="1"/>
+                      </wps:cNvSpPr>
+                      <wps:spPr bwMode="auto">
+                        <a:xfrm>
+                          <a:off x="0" y="0"/>
+                          <a:ext cx="655320" cy="1404620"/>
+                        </a:xfrm>
+                        <a:prstGeom prst="rect">
+                          <a:avLst/>
+                        </a:prstGeom>
+                        <a:noFill/>
+                        <a:ln w="9525">
+                          <a:noFill/>
+                          <a:miter lim="800000"/>
+                          <a:headEnd/>
+                          <a:tailEnd/>
+                        </a:ln>
+                      </wps:spPr>
+                      <wps:txbx>
+                        <w:txbxContent>
+                          <w:p>
+                            <w:pPr>
+                              <w:jc w:val="center"/>
+                              <w:rPr>
+                                <w:rFonts w:asciiTheme="minorHAnsi" w:hAnsiTheme="minorHAnsi"/>
+                                <w:i/>
+                                <w:sz w:val="20"/>
+                              </w:rPr>
+                            </w:pPr>
+                            <w:r>
+                              <w:rPr>
+                                <w:rFonts w:asciiTheme="minorHAnsi" w:hAnsiTheme="minorHAnsi"/>
+                                <w:i/>
+                                <w:sz w:val="20"/>
+                                <w:lang w:val="bg-BG"/>
+                              </w:rPr>
+                              <w:t xml:space="preserve">Фиг </w:t>
+                            </w:r>
+                            <w:r>
+                              <w:rPr>
+                                <w:rFonts w:asciiTheme="minorHAnsi" w:hAnsiTheme="minorHAnsi"/>
+                                <w:i/>
+                                <w:sz w:val="20"/>
+                                <w:lang w:val="bg-BG"/>
+                              </w:rPr>
+                              <w:t>3.</w:t>
+                            </w:r>
+                            <w:r>
+                              <w:rPr>
+                                <w:rFonts w:asciiTheme="minorHAnsi" w:hAnsiTheme="minorHAnsi"/>
+                                <w:i/>
+                                <w:sz w:val="20"/>
+                              </w:rPr>
+                              <w:t>2</w:t>
+                            </w:r>
+                            <w:r>
+                              <w:rPr>
+                                <w:rFonts w:asciiTheme="minorHAnsi" w:hAnsiTheme="minorHAnsi"/>
+                                <w:i/>
+                                <w:sz w:val="20"/>
+                              </w:rPr>
+                              <w:t>5</w:t>
+                            </w:r>
+                          </w:p>
+                        </w:txbxContent>
+                      </wps:txbx>
+                      <wps:bodyPr rot="0" vert="horz" wrap="square" lIns="91440" tIns="45720" rIns="91440" bIns="45720" anchor="t" anchorCtr="0">
+                        <a:spAutoFit/>
+                      </wps:bodyPr>
+                    </wps:wsp>
+                  </a:graphicData>
+                </a:graphic>
+                <wp14:sizeRelH relativeFrom="margin">
+                  <wp14:pctWidth>0</wp14:pctWidth>
+                </wp14:sizeRelH>
+                <wp14:sizeRelV relativeFrom="margin">
+                  <wp14:pctHeight>20000</wp14:pctHeight>
+                </wp14:sizeRelV>
+              </wp:anchor>
+            </w:drawing>
+          </mc:Choice>
+          <mc:Fallback>
+            <w:pict>
+              <v:shape w14:anchorId="3F5FCEAE" id="_x0000_s1080" type="#_x0000_t202" style="position:absolute;left:0;text-align:left;margin-left:309.05pt;margin-top:195.7pt;width:51.6pt;height:110.6pt;z-index:251799552;visibility:visible;mso-wrap-style:square;mso-width-percent:0;mso-height-percent:200;mso-wrap-distance-left:9pt;mso-wrap-distance-top:3.6pt;mso-wrap-distance-right:9pt;mso-wrap-distance-bottom:3.6pt;mso-position-horizontal:absolute;mso-position-horizontal-relative:margin;mso-position-vertical:absolute;mso-position-vertical-relative:text;mso-width-percent:0;mso-height-percent:200;mso-width-relative:margin;mso-height-relative:margin;v-text-anchor:top" o:gfxdata="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" filled="f" stroked="f">
+                <v:textbox style="mso-fit-shape-to-text:t">
+                  <w:txbxContent>
+                    <w:p>
+                      <w:pPr>
+                        <w:jc w:val="center"/>
+                        <w:rPr>
+                          <w:rFonts w:asciiTheme="minorHAnsi" w:hAnsiTheme="minorHAnsi"/>
+                          <w:i/>
+                          <w:sz w:val="20"/>
+                        </w:rPr>
+                      </w:pPr>
+                      <w:r>
+                        <w:rPr>
+                          <w:rFonts w:asciiTheme="minorHAnsi" w:hAnsiTheme="minorHAnsi"/>
+                          <w:i/>
+                          <w:sz w:val="20"/>
+                          <w:lang w:val="bg-BG"/>
+                        </w:rPr>
+                        <w:t xml:space="preserve">Фиг </w:t>
+                      </w:r>
+                      <w:r>
+                        <w:rPr>
+                          <w:rFonts w:asciiTheme="minorHAnsi" w:hAnsiTheme="minorHAnsi"/>
+                          <w:i/>
+                          <w:sz w:val="20"/>
+                          <w:lang w:val="bg-BG"/>
+                        </w:rPr>
+                        <w:t>3.</w:t>
+                      </w:r>
+                      <w:r>
+                        <w:rPr>
+                          <w:rFonts w:asciiTheme="minorHAnsi" w:hAnsiTheme="minorHAnsi"/>
+                          <w:i/>
+                          <w:sz w:val="20"/>
+                        </w:rPr>
+                        <w:t>2</w:t>
+                      </w:r>
+                      <w:r>
+                        <w:rPr>
+                          <w:rFonts w:asciiTheme="minorHAnsi" w:hAnsiTheme="minorHAnsi"/>
+                          <w:i/>
+                          <w:sz w:val="20"/>
+                        </w:rPr>
+                        <w:t>5</w:t>
+                      </w:r>
+                    </w:p>
+                  </w:txbxContent>
+                </v:textbox>
+                <w10:wrap type="topAndBottom" anchorx="margin"/>
+              </v:shape>
+            </w:pict>
+          </mc:Fallback>
+        </mc:AlternateContent>
+      </w:r>
+      <w:r>
+        <w:rPr>
+          <w:rFonts w:asciiTheme="majorHAnsi" w:hAnsiTheme="majorHAnsi" w:cstheme="majorHAnsi"/>
+          <w:sz w:val="28"/>
+          <w:lang w:val="bg-BG"/>
+        </w:rPr>
+        <w:drawing>
+          <wp:anchor distT="0" distB="0" distL="114300" distR="114300" simplePos="0" relativeHeight="251797504" behindDoc="0" locked="0" layoutInCell="1" allowOverlap="1" wp14:anchorId="1B954793" wp14:editId="48E79144">
+            <wp:simplePos x="0" y="0"/>
+            <wp:positionH relativeFrom="margin">
+              <wp:posOffset>3045124</wp:posOffset>
+            </wp:positionH>
+            <wp:positionV relativeFrom="paragraph">
+              <wp:posOffset>834066</wp:posOffset>
+            </wp:positionV>
+            <wp:extent cx="2733040" cy="1906270"/>
+            <wp:effectExtent l="0" t="0" r="0" b="0"/>
+            <wp:wrapSquare wrapText="bothSides"/>
+            <wp:docPr id="233" name="Picture 233"/>
+            <wp:cNvGraphicFramePr>
+              <a:graphicFrameLocks xmlns:a="http://schemas.openxmlformats.org/drawingml/2006/main" noChangeAspect="1"/>
+            </wp:cNvGraphicFramePr>
+            <a:graphic xmlns:a="http://schemas.openxmlformats.org/drawingml/2006/main">
+              <a:graphicData uri="http://schemas.openxmlformats.org/drawingml/2006/picture">
+                <pic:pic xmlns:pic="http://schemas.openxmlformats.org/drawingml/2006/picture">
+                  <pic:nvPicPr>
+                    <pic:cNvPr id="1" name=""/>
+                    <pic:cNvPicPr/>
+                  </pic:nvPicPr>
+                  <pic:blipFill>
+                    <a:blip r:embed="rId45" cstate="print">
+                      <a:extLst>
+                        <a:ext uri="{28A0092B-C50C-407E-A947-70E740481C1C}">
+                          <a14:useLocalDpi xmlns:a14="http://schemas.microsoft.com/office/drawing/2010/main" val="0"/>
+                        </a:ext>
+                      </a:extLst>
+                    </a:blip>
+                    <a:stretch>
+                      <a:fillRect/>
+                    </a:stretch>
+                  </pic:blipFill>
+                  <pic:spPr>
+                    <a:xfrm>
+                      <a:off x="0" y="0"/>
+                      <a:ext cx="2733040" cy="1906270"/>
+                    </a:xfrm>
+                    <a:prstGeom prst="rect">
+                      <a:avLst/>
+                    </a:prstGeom>
+                  </pic:spPr>
+                </pic:pic>
+              </a:graphicData>
+            </a:graphic>
+            <wp14:sizeRelH relativeFrom="margin">
+              <wp14:pctWidth>0</wp14:pctWidth>
+            </wp14:sizeRelH>
+            <wp14:sizeRelV relativeFrom="margin">
+              <wp14:pctHeight>0</wp14:pctHeight>
+            </wp14:sizeRelV>
+          </wp:anchor>
+        </w:drawing>
+      </w:r>
+      <w:r>
+        <w:rPr>
+          <w:rFonts w:asciiTheme="majorHAnsi" w:hAnsiTheme="majorHAnsi" w:cstheme="majorHAnsi"/>
+          <w:noProof/>
+          <w:sz w:val="28"/>
+          <w:szCs w:val="28"/>
+          <w:lang w:eastAsia="en-US"/>
+        </w:rPr>
+        <mc:AlternateContent>
+          <mc:Choice Requires="wps">
+            <w:drawing>
+              <wp:anchor distT="45720" distB="45720" distL="114300" distR="114300" simplePos="0" relativeHeight="251796480" behindDoc="0" locked="0" layoutInCell="1" allowOverlap="1" wp14:anchorId="58AE29EE" wp14:editId="2C8B6A47">
+                <wp:simplePos x="0" y="0"/>
+                <wp:positionH relativeFrom="margin">
+                  <wp:posOffset>741872</wp:posOffset>
+                </wp:positionH>
+                <wp:positionV relativeFrom="paragraph">
+                  <wp:posOffset>2479304</wp:posOffset>
+                </wp:positionV>
+                <wp:extent cx="655320" cy="1404620"/>
+                <wp:effectExtent l="0" t="0" r="0" b="0"/>
+                <wp:wrapTopAndBottom/>
+                <wp:docPr id="232" name="Text Box 2"/>
+                <wp:cNvGraphicFramePr>
+                  <a:graphicFrameLocks xmlns:a="http://schemas.openxmlformats.org/drawingml/2006/main"/>
+                </wp:cNvGraphicFramePr>
+                <a:graphic xmlns:a="http://schemas.openxmlformats.org/drawingml/2006/main">
+                  <a:graphicData uri="http://schemas.microsoft.com/office/word/2010/wordprocessingShape">
+                    <wps:wsp>
+                      <wps:cNvSpPr txBox="1">
+                        <a:spLocks noChangeArrowheads="1"/>
+                      </wps:cNvSpPr>
+                      <wps:spPr bwMode="auto">
+                        <a:xfrm>
+                          <a:off x="0" y="0"/>
+                          <a:ext cx="655320" cy="1404620"/>
+                        </a:xfrm>
+                        <a:prstGeom prst="rect">
+                          <a:avLst/>
+                        </a:prstGeom>
+                        <a:noFill/>
+                        <a:ln w="9525">
+                          <a:noFill/>
+                          <a:miter lim="800000"/>
+                          <a:headEnd/>
+                          <a:tailEnd/>
+                        </a:ln>
+                      </wps:spPr>
+                      <wps:txbx>
+                        <w:txbxContent>
+                          <w:p>
+                            <w:pPr>
+                              <w:jc w:val="center"/>
+                              <w:rPr>
+                                <w:rFonts w:asciiTheme="minorHAnsi" w:hAnsiTheme="minorHAnsi"/>
+                                <w:i/>
+                                <w:sz w:val="20"/>
+                              </w:rPr>
+                            </w:pPr>
+                            <w:r>
+                              <w:rPr>
+                                <w:rFonts w:asciiTheme="minorHAnsi" w:hAnsiTheme="minorHAnsi"/>
+                                <w:i/>
+                                <w:sz w:val="20"/>
+                                <w:lang w:val="bg-BG"/>
+                              </w:rPr>
+                              <w:t xml:space="preserve">Фиг </w:t>
+                            </w:r>
+                            <w:r>
+                              <w:rPr>
+                                <w:rFonts w:asciiTheme="minorHAnsi" w:hAnsiTheme="minorHAnsi"/>
+                                <w:i/>
+                                <w:sz w:val="20"/>
+                                <w:lang w:val="bg-BG"/>
+                              </w:rPr>
+                              <w:t>3.</w:t>
+                            </w:r>
+                            <w:r>
+                              <w:rPr>
+                                <w:rFonts w:asciiTheme="minorHAnsi" w:hAnsiTheme="minorHAnsi"/>
+                                <w:i/>
+                                <w:sz w:val="20"/>
+                              </w:rPr>
+                              <w:t>2</w:t>
+                            </w:r>
+                            <w:r>
+                              <w:rPr>
+                                <w:rFonts w:asciiTheme="minorHAnsi" w:hAnsiTheme="minorHAnsi"/>
+                                <w:i/>
+                                <w:sz w:val="20"/>
+                              </w:rPr>
+                              <w:t>4</w:t>
+                            </w:r>
+                          </w:p>
+                        </w:txbxContent>
+                      </wps:txbx>
+                      <wps:bodyPr rot="0" vert="horz" wrap="square" lIns="91440" tIns="45720" rIns="91440" bIns="45720" anchor="t" anchorCtr="0">
+                        <a:spAutoFit/>
+                      </wps:bodyPr>
+                    </wps:wsp>
+                  </a:graphicData>
+                </a:graphic>
+                <wp14:sizeRelH relativeFrom="margin">
+                  <wp14:pctWidth>0</wp14:pctWidth>
+                </wp14:sizeRelH>
+                <wp14:sizeRelV relativeFrom="margin">
+                  <wp14:pctHeight>20000</wp14:pctHeight>
+                </wp14:sizeRelV>
+              </wp:anchor>
+            </w:drawing>
+          </mc:Choice>
+          <mc:Fallback>
+            <w:pict>
+              <v:shape w14:anchorId="58AE29EE" id="_x0000_s1081" type="#_x0000_t202" style="position:absolute;left:0;text-align:left;margin-left:58.4pt;margin-top:195.2pt;width:51.6pt;height:110.6pt;z-index:251796480;visibility:visible;mso-wrap-style:square;mso-width-percent:0;mso-height-percent:200;mso-wrap-distance-left:9pt;mso-wrap-distance-top:3.6pt;mso-wrap-distance-right:9pt;mso-wrap-distance-bottom:3.6pt;mso-position-horizontal:absolute;mso-position-horizontal-relative:margin;mso-position-vertical:absolute;mso-position-vertical-relative:text;mso-width-percent:0;mso-height-percent:200;mso-width-relative:margin;mso-height-relative:margin;v-text-anchor:top" o:gfxdata="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" filled="f" stroked="f">
+                <v:textbox style="mso-fit-shape-to-text:t">
+                  <w:txbxContent>
+                    <w:p>
+                      <w:pPr>
+                        <w:jc w:val="center"/>
+                        <w:rPr>
+                          <w:rFonts w:asciiTheme="minorHAnsi" w:hAnsiTheme="minorHAnsi"/>
+                          <w:i/>
+                          <w:sz w:val="20"/>
+                        </w:rPr>
+                      </w:pPr>
+                      <w:r>
+                        <w:rPr>
+                          <w:rFonts w:asciiTheme="minorHAnsi" w:hAnsiTheme="minorHAnsi"/>
+                          <w:i/>
+                          <w:sz w:val="20"/>
+                          <w:lang w:val="bg-BG"/>
+                        </w:rPr>
+                        <w:t xml:space="preserve">Фиг </w:t>
+                      </w:r>
+                      <w:r>
+                        <w:rPr>
+                          <w:rFonts w:asciiTheme="minorHAnsi" w:hAnsiTheme="minorHAnsi"/>
+                          <w:i/>
+                          <w:sz w:val="20"/>
+                          <w:lang w:val="bg-BG"/>
+                        </w:rPr>
+                        <w:t>3.</w:t>
+                      </w:r>
+                      <w:r>
+                        <w:rPr>
+                          <w:rFonts w:asciiTheme="minorHAnsi" w:hAnsiTheme="minorHAnsi"/>
+                          <w:i/>
+                          <w:sz w:val="20"/>
+                        </w:rPr>
+                        <w:t>2</w:t>
+                      </w:r>
+                      <w:r>
+                        <w:rPr>
+                          <w:rFonts w:asciiTheme="minorHAnsi" w:hAnsiTheme="minorHAnsi"/>
+                          <w:i/>
+                          <w:sz w:val="20"/>
+                        </w:rPr>
+                        <w:t>4</w:t>
+                      </w:r>
+                    </w:p>
+                  </w:txbxContent>
+                </v:textbox>
+                <w10:wrap type="topAndBottom" anchorx="margin"/>
+              </v:shape>
+            </w:pict>
+          </mc:Fallback>
+        </mc:AlternateContent>
+      </w:r>
+      <w:r>
+        <w:rPr>
+          <w:rFonts w:asciiTheme="majorHAnsi" w:hAnsiTheme="majorHAnsi" w:cstheme="majorHAnsi"/>
+          <w:sz w:val="28"/>
+        </w:rPr>
+        <w:drawing>
+          <wp:anchor distT="0" distB="0" distL="114300" distR="114300" simplePos="0" relativeHeight="251794432" behindDoc="0" locked="0" layoutInCell="1" allowOverlap="1" wp14:anchorId="3AE72562" wp14:editId="5091F678">
+            <wp:simplePos x="0" y="0"/>
+            <wp:positionH relativeFrom="margin">
+              <wp:posOffset>-215900</wp:posOffset>
+            </wp:positionH>
+            <wp:positionV relativeFrom="paragraph">
+              <wp:posOffset>655955</wp:posOffset>
+            </wp:positionV>
+            <wp:extent cx="2837815" cy="2084070"/>
+            <wp:effectExtent l="0" t="0" r="635" b="0"/>
+            <wp:wrapTopAndBottom/>
+            <wp:docPr id="231" name="Picture 231"/>
+            <wp:cNvGraphicFramePr>
+              <a:graphicFrameLocks xmlns:a="http://schemas.openxmlformats.org/drawingml/2006/main" noChangeAspect="1"/>
+            </wp:cNvGraphicFramePr>
+            <a:graphic xmlns:a="http://schemas.openxmlformats.org/drawingml/2006/main">
+              <a:graphicData uri="http://schemas.openxmlformats.org/drawingml/2006/picture">
+                <pic:pic xmlns:pic="http://schemas.openxmlformats.org/drawingml/2006/picture">
+                  <pic:nvPicPr>
+                    <pic:cNvPr id="1" name=""/>
+                    <pic:cNvPicPr/>
+                  </pic:nvPicPr>
+                  <pic:blipFill>
+                    <a:blip r:embed="rId46" cstate="print">
+                      <a:extLst>
+                        <a:ext uri="{28A0092B-C50C-407E-A947-70E740481C1C}">
+                          <a14:useLocalDpi xmlns:a14="http://schemas.microsoft.com/office/drawing/2010/main" val="0"/>
+                        </a:ext>
+                      </a:extLst>
+                    </a:blip>
+                    <a:stretch>
+                      <a:fillRect/>
+                    </a:stretch>
+                  </pic:blipFill>
+                  <pic:spPr>
+                    <a:xfrm>
+                      <a:off x="0" y="0"/>
+                      <a:ext cx="2837815" cy="2084070"/>
+                    </a:xfrm>
+                    <a:prstGeom prst="rect">
+                      <a:avLst/>
+                    </a:prstGeom>
+                  </pic:spPr>
+                </pic:pic>
+              </a:graphicData>
+            </a:graphic>
+            <wp14:sizeRelH relativeFrom="margin">
+              <wp14:pctWidth>0</wp14:pctWidth>
+            </wp14:sizeRelH>
+            <wp14:sizeRelV relativeFrom="margin">
+              <wp14:pctHeight>0</wp14:pctHeight>
+            </wp14:sizeRelV>
+          </wp:anchor>
+        </w:drawing>
+      </w:r>
+      <w:r>
+        <w:rPr>
+          <w:rFonts w:asciiTheme="majorHAnsi" w:hAnsiTheme="majorHAnsi" w:cstheme="majorHAnsi"/>
+          <w:sz w:val="28"/>
+          <w:lang w:val="bg-BG"/>
+        </w:rPr>
+        <w:t xml:space="preserve">Ако искаме да построим произволна точка върху </w:t>
+      </w:r>
+      <w:r>
+        <w:rPr>
+          <w:rFonts w:asciiTheme="majorHAnsi" w:hAnsiTheme="majorHAnsi" w:cstheme="majorHAnsi"/>
+          <w:sz w:val="28"/>
+        </w:rPr>
+        <w:t>AB</w:t>
+      </w:r>
+      <w:r>
+        <w:rPr>
+          <w:rFonts w:asciiTheme="majorHAnsi" w:hAnsiTheme="majorHAnsi" w:cstheme="majorHAnsi"/>
+          <w:sz w:val="28"/>
+          <w:lang w:val="bg-BG"/>
+        </w:rPr>
+        <w:t xml:space="preserve"> (или съответно да удължим </w:t>
+      </w:r>
+      <w:r>
+        <w:rPr>
+          <w:rFonts w:asciiTheme="majorHAnsi" w:hAnsiTheme="majorHAnsi" w:cstheme="majorHAnsi"/>
+          <w:sz w:val="28"/>
+        </w:rPr>
+        <w:t>AB</w:t>
+      </w:r>
+      <w:r>
+        <w:rPr>
+          <w:rFonts w:asciiTheme="majorHAnsi" w:hAnsiTheme="majorHAnsi" w:cstheme="majorHAnsi"/>
+          <w:sz w:val="28"/>
+          <w:lang w:val="bg-BG"/>
+        </w:rPr>
+        <w:t>)</w:t>
+      </w:r>
+      <w:r>
+        <w:rPr>
+          <w:rFonts w:asciiTheme="majorHAnsi" w:hAnsiTheme="majorHAnsi" w:cstheme="majorHAnsi"/>
+          <w:sz w:val="28"/>
+        </w:rPr>
+        <w:t xml:space="preserve"> </w:t>
+      </w:r>
+      <w:r>
+        <w:rPr>
+          <w:rFonts w:asciiTheme="majorHAnsi" w:hAnsiTheme="majorHAnsi" w:cstheme="majorHAnsi"/>
+          <w:sz w:val="28"/>
+          <w:lang w:val="bg-BG"/>
+        </w:rPr>
+        <w:t xml:space="preserve">първо се създават две нови временни точки </w:t>
+      </w:r>
+      <w:r>
+        <w:rPr>
+          <w:rFonts w:asciiTheme="majorHAnsi" w:hAnsiTheme="majorHAnsi" w:cstheme="majorHAnsi"/>
+          <w:sz w:val="28"/>
+        </w:rPr>
+        <w:t>(</w:t>
+      </w:r>
+      <w:r>
+        <w:rPr>
+          <w:rFonts w:asciiTheme="majorHAnsi" w:hAnsiTheme="majorHAnsi" w:cstheme="majorHAnsi"/>
+          <w:sz w:val="28"/>
+          <w:lang w:val="bg-BG"/>
+        </w:rPr>
+        <w:t>т.</w:t>
+      </w:r>
+      <w:r>
+        <w:rPr>
+          <w:rFonts w:asciiTheme="majorHAnsi" w:hAnsiTheme="majorHAnsi" w:cstheme="majorHAnsi"/>
+          <w:sz w:val="28"/>
+        </w:rPr>
+        <w:t xml:space="preserve">C </w:t>
+      </w:r>
+      <w:r>
+        <w:rPr>
+          <w:rFonts w:asciiTheme="majorHAnsi" w:hAnsiTheme="majorHAnsi" w:cstheme="majorHAnsi"/>
+          <w:sz w:val="28"/>
+          <w:lang w:val="bg-BG"/>
+        </w:rPr>
+        <w:t>и</w:t>
+      </w:r>
+      <w:r>
+        <w:rPr>
+          <w:rFonts w:asciiTheme="majorHAnsi" w:hAnsiTheme="majorHAnsi" w:cstheme="majorHAnsi"/>
+          <w:sz w:val="28"/>
+        </w:rPr>
+        <w:t xml:space="preserve"> </w:t>
+      </w:r>
+      <w:r>
+        <w:rPr>
+          <w:rFonts w:asciiTheme="majorHAnsi" w:hAnsiTheme="majorHAnsi" w:cstheme="majorHAnsi"/>
+          <w:sz w:val="28"/>
+          <w:lang w:val="bg-BG"/>
+        </w:rPr>
+        <w:t>т.D</w:t>
+      </w:r>
+      <w:r>
+        <w:rPr>
+          <w:rFonts w:asciiTheme="majorHAnsi" w:hAnsiTheme="majorHAnsi" w:cstheme="majorHAnsi"/>
+          <w:sz w:val="28"/>
+        </w:rPr>
+        <w:t xml:space="preserve">) </w:t>
+      </w:r>
+      <w:r>
+        <w:rPr>
+          <w:rFonts w:asciiTheme="majorHAnsi" w:hAnsiTheme="majorHAnsi" w:cstheme="majorHAnsi"/>
+          <w:sz w:val="28"/>
+          <w:lang w:val="bg-BG"/>
+        </w:rPr>
+        <w:t xml:space="preserve">на </w:t>
+      </w:r>
+      <w:r>
+        <w:rPr>
+          <w:rFonts w:asciiTheme="majorHAnsi" w:hAnsiTheme="majorHAnsi" w:cstheme="majorHAnsi"/>
+          <w:sz w:val="28"/>
+          <w:lang w:val="bg-BG"/>
+        </w:rPr>
+        <w:lastRenderedPageBreak/>
+        <w:t xml:space="preserve">местата на </w:t>
+      </w:r>
+      <w:r>
+        <w:rPr>
+          <w:rFonts w:asciiTheme="majorHAnsi" w:hAnsiTheme="majorHAnsi" w:cstheme="majorHAnsi"/>
+          <w:sz w:val="28"/>
+          <w:lang w:val="bg-BG"/>
+        </w:rPr>
+        <w:t>същите позиции като точките, ограничаващи</w:t>
+      </w:r>
+      <w:r>
+        <w:rPr>
+          <w:rFonts w:asciiTheme="majorHAnsi" w:hAnsiTheme="majorHAnsi" w:cstheme="majorHAnsi"/>
+          <w:sz w:val="28"/>
+          <w:lang w:val="bg-BG"/>
+        </w:rPr>
+        <w:t xml:space="preserve"> правата (Фиг. 3.24)</w:t>
+      </w:r>
+      <w:r>
+        <w:rPr>
+          <w:rFonts w:asciiTheme="majorHAnsi" w:hAnsiTheme="majorHAnsi" w:cstheme="majorHAnsi"/>
+          <w:noProof/>
+          <w:sz w:val="28"/>
+          <w:szCs w:val="28"/>
+          <w:lang w:eastAsia="en-US"/>
+        </w:rPr>
+        <w:t xml:space="preserve">. След това тези точки биват транслирани извън </w:t>
+      </w:r>
+      <w:r>
+        <w:rPr>
+          <w:rFonts w:asciiTheme="majorHAnsi" w:hAnsiTheme="majorHAnsi" w:cstheme="majorHAnsi"/>
+          <w:noProof/>
+          <w:sz w:val="28"/>
+          <w:szCs w:val="28"/>
+          <w:lang w:val="bg-BG" w:eastAsia="en-US"/>
+        </w:rPr>
+        <w:t>линията</w:t>
+      </w:r>
+      <w:r>
+        <w:rPr>
+          <w:rFonts w:asciiTheme="majorHAnsi" w:hAnsiTheme="majorHAnsi" w:cstheme="majorHAnsi"/>
+          <w:noProof/>
+          <w:sz w:val="28"/>
+          <w:szCs w:val="28"/>
+          <w:lang w:eastAsia="en-US"/>
+        </w:rPr>
+        <w:t xml:space="preserve"> по вектора, определен от точките на правата (</w:t>
+      </w:r>
+      <w:r>
+        <w:rPr>
+          <w:rFonts w:asciiTheme="majorHAnsi" w:hAnsiTheme="majorHAnsi" w:cstheme="majorHAnsi"/>
+          <w:noProof/>
+          <w:sz w:val="28"/>
+          <w:szCs w:val="28"/>
+          <w:lang w:val="bg-BG" w:eastAsia="en-US"/>
+        </w:rPr>
+        <w:t xml:space="preserve">съответно </w:t>
+      </w:r>
+      <m:oMath>
+        <m:acc>
+          <m:accPr>
+            <m:chr m:val="⃗"/>
+            <m:ctrlPr>
+              <w:rPr>
+                <w:rFonts w:ascii="Cambria Math" w:hAnsi="Cambria Math" w:cstheme="majorHAnsi"/>
+                <w:i/>
+                <w:noProof/>
+                <w:sz w:val="28"/>
+                <w:szCs w:val="28"/>
+                <w:lang w:eastAsia="en-US"/>
+              </w:rPr>
+            </m:ctrlPr>
+          </m:accPr>
+          <m:e>
+            <m:r>
+              <w:rPr>
+                <w:rFonts w:ascii="Cambria Math" w:hAnsi="Cambria Math" w:cstheme="majorHAnsi"/>
+                <w:noProof/>
+                <w:sz w:val="28"/>
+                <w:szCs w:val="28"/>
+                <w:lang w:eastAsia="en-US"/>
+              </w:rPr>
+              <m:t>BA</m:t>
+            </m:r>
+          </m:e>
+        </m:acc>
+      </m:oMath>
+      <w:r>
+        <w:rPr>
+          <w:rFonts w:asciiTheme="majorHAnsi" w:hAnsiTheme="majorHAnsi" w:cstheme="majorHAnsi"/>
+          <w:noProof/>
+          <w:sz w:val="28"/>
+          <w:szCs w:val="28"/>
+          <w:lang w:eastAsia="en-US"/>
+        </w:rPr>
+        <w:t xml:space="preserve"> </w:t>
+      </w:r>
+      <w:r>
+        <w:rPr>
+          <w:rFonts w:asciiTheme="majorHAnsi" w:hAnsiTheme="majorHAnsi" w:cstheme="majorHAnsi"/>
+          <w:noProof/>
+          <w:sz w:val="28"/>
+          <w:szCs w:val="28"/>
+          <w:lang w:val="bg-BG" w:eastAsia="en-US"/>
+        </w:rPr>
+        <w:t>за т.</w:t>
+      </w:r>
+      <w:r>
+        <w:rPr>
+          <w:rFonts w:asciiTheme="majorHAnsi" w:hAnsiTheme="majorHAnsi" w:cstheme="majorHAnsi"/>
+          <w:noProof/>
+          <w:sz w:val="28"/>
+          <w:szCs w:val="28"/>
+          <w:lang w:eastAsia="en-US"/>
+        </w:rPr>
+        <w:t xml:space="preserve">C </w:t>
+      </w:r>
+      <w:r>
+        <w:rPr>
+          <w:rFonts w:asciiTheme="majorHAnsi" w:hAnsiTheme="majorHAnsi" w:cstheme="majorHAnsi"/>
+          <w:noProof/>
+          <w:sz w:val="28"/>
+          <w:szCs w:val="28"/>
+          <w:lang w:val="bg-BG" w:eastAsia="en-US"/>
+        </w:rPr>
+        <w:t xml:space="preserve">и </w:t>
+      </w:r>
+      <m:oMath>
+        <m:acc>
+          <m:accPr>
+            <m:chr m:val="⃗"/>
+            <m:ctrlPr>
+              <w:rPr>
+                <w:rFonts w:ascii="Cambria Math" w:hAnsi="Cambria Math" w:cstheme="majorHAnsi"/>
+                <w:i/>
+                <w:noProof/>
+                <w:sz w:val="28"/>
+                <w:szCs w:val="28"/>
+                <w:lang w:eastAsia="en-US"/>
+              </w:rPr>
+            </m:ctrlPr>
+          </m:accPr>
+          <m:e>
+            <m:r>
+              <w:rPr>
+                <w:rFonts w:ascii="Cambria Math" w:hAnsi="Cambria Math" w:cstheme="majorHAnsi"/>
+                <w:noProof/>
+                <w:sz w:val="28"/>
+                <w:szCs w:val="28"/>
+                <w:lang w:eastAsia="en-US"/>
+              </w:rPr>
+              <m:t>AB</m:t>
+            </m:r>
+          </m:e>
+        </m:acc>
+      </m:oMath>
+      <w:r>
+        <w:rPr>
+          <w:rFonts w:asciiTheme="majorHAnsi" w:hAnsiTheme="majorHAnsi" w:cstheme="majorHAnsi"/>
+          <w:noProof/>
+          <w:sz w:val="28"/>
+          <w:szCs w:val="28"/>
+          <w:lang w:eastAsia="en-US"/>
+        </w:rPr>
+        <w:t xml:space="preserve"> </w:t>
+      </w:r>
+      <w:r>
+        <w:rPr>
+          <w:rFonts w:asciiTheme="majorHAnsi" w:hAnsiTheme="majorHAnsi" w:cstheme="majorHAnsi"/>
+          <w:noProof/>
+          <w:sz w:val="28"/>
+          <w:szCs w:val="28"/>
+          <w:lang w:val="bg-BG" w:eastAsia="en-US"/>
+        </w:rPr>
+        <w:t>за т.</w:t>
+      </w:r>
+      <w:r>
+        <w:rPr>
+          <w:rFonts w:asciiTheme="majorHAnsi" w:hAnsiTheme="majorHAnsi" w:cstheme="majorHAnsi"/>
+          <w:noProof/>
+          <w:sz w:val="28"/>
+          <w:szCs w:val="28"/>
+          <w:lang w:eastAsia="en-US"/>
+        </w:rPr>
+        <w:t>D)</w:t>
+      </w:r>
+      <w:r>
+        <w:rPr>
+          <w:rFonts w:asciiTheme="majorHAnsi" w:hAnsiTheme="majorHAnsi" w:cstheme="majorHAnsi"/>
+          <w:noProof/>
+          <w:sz w:val="28"/>
+          <w:szCs w:val="28"/>
+          <w:lang w:val="bg-BG" w:eastAsia="en-US"/>
+        </w:rPr>
+        <w:t xml:space="preserve"> на определено разстояние. Това разстояние е достатъчно голямо, така че новосъздадените точки да не се забелязват в сцената. (Фиг. 3.25)</w:t>
+      </w:r>
+      <w:r>
+        <w:rPr>
+          <w:rFonts w:asciiTheme="majorHAnsi" w:hAnsiTheme="majorHAnsi" w:cstheme="majorHAnsi"/>
+          <w:noProof/>
+          <w:sz w:val="28"/>
+          <w:szCs w:val="28"/>
+          <w:lang w:eastAsia="en-US"/>
+        </w:rPr>
+        <w:t xml:space="preserve"> Нова специална спомагателна </w:t>
+      </w:r>
+      <w:r>
+        <w:rPr>
+          <w:rFonts w:asciiTheme="majorHAnsi" w:hAnsiTheme="majorHAnsi" w:cstheme="majorHAnsi"/>
+          <w:sz w:val="28"/>
+        </w:rPr>
+        <w:drawing>
+          <wp:anchor distT="0" distB="0" distL="114300" distR="114300" simplePos="0" relativeHeight="251800576" behindDoc="0" locked="0" layoutInCell="1" allowOverlap="1" wp14:anchorId="1648D1C2" wp14:editId="02A3CDDB">
+            <wp:simplePos x="0" y="0"/>
+            <wp:positionH relativeFrom="margin">
+              <wp:posOffset>0</wp:posOffset>
+            </wp:positionH>
+            <wp:positionV relativeFrom="paragraph">
+              <wp:posOffset>1558925</wp:posOffset>
+            </wp:positionV>
+            <wp:extent cx="2675890" cy="2035810"/>
+            <wp:effectExtent l="0" t="0" r="0" b="2540"/>
+            <wp:wrapTopAndBottom/>
+            <wp:docPr id="235" name="Picture 235"/>
+            <wp:cNvGraphicFramePr>
+              <a:graphicFrameLocks xmlns:a="http://schemas.openxmlformats.org/drawingml/2006/main" noChangeAspect="1"/>
+            </wp:cNvGraphicFramePr>
+            <a:graphic xmlns:a="http://schemas.openxmlformats.org/drawingml/2006/main">
+              <a:graphicData uri="http://schemas.openxmlformats.org/drawingml/2006/picture">
+                <pic:pic xmlns:pic="http://schemas.openxmlformats.org/drawingml/2006/picture">
+                  <pic:nvPicPr>
+                    <pic:cNvPr id="1" name=""/>
+                    <pic:cNvPicPr/>
+                  </pic:nvPicPr>
+                  <pic:blipFill>
+                    <a:blip r:embed="rId47" cstate="print">
+                      <a:extLst>
+                        <a:ext uri="{28A0092B-C50C-407E-A947-70E740481C1C}">
+                          <a14:useLocalDpi xmlns:a14="http://schemas.microsoft.com/office/drawing/2010/main" val="0"/>
+                        </a:ext>
+                      </a:extLst>
+                    </a:blip>
+                    <a:stretch>
+                      <a:fillRect/>
+                    </a:stretch>
+                  </pic:blipFill>
+                  <pic:spPr>
+                    <a:xfrm>
+                      <a:off x="0" y="0"/>
+                      <a:ext cx="2675890" cy="2035810"/>
+                    </a:xfrm>
+                    <a:prstGeom prst="rect">
+                      <a:avLst/>
+                    </a:prstGeom>
+                  </pic:spPr>
+                </pic:pic>
+              </a:graphicData>
+            </a:graphic>
+            <wp14:sizeRelH relativeFrom="margin">
+              <wp14:pctWidth>0</wp14:pctWidth>
+            </wp14:sizeRelH>
+            <wp14:sizeRelV relativeFrom="margin">
+              <wp14:pctHeight>0</wp14:pctHeight>
+            </wp14:sizeRelV>
+          </wp:anchor>
+        </w:drawing>
+      </w:r>
+      <w:r>
+        <w:rPr>
+          <w:rFonts w:asciiTheme="majorHAnsi" w:hAnsiTheme="majorHAnsi" w:cstheme="majorHAnsi"/>
+          <w:noProof/>
+          <w:sz w:val="28"/>
+          <w:szCs w:val="28"/>
+          <w:lang w:eastAsia="en-US"/>
+        </w:rPr>
+        <mc:AlternateContent>
+          <mc:Choice Requires="wps">
+            <w:drawing>
+              <wp:anchor distT="45720" distB="45720" distL="114300" distR="114300" simplePos="0" relativeHeight="251802624" behindDoc="0" locked="0" layoutInCell="1" allowOverlap="1" wp14:anchorId="6204A0BD" wp14:editId="669767C5">
+                <wp:simplePos x="0" y="0"/>
+                <wp:positionH relativeFrom="margin">
+                  <wp:posOffset>914400</wp:posOffset>
+                </wp:positionH>
+                <wp:positionV relativeFrom="paragraph">
+                  <wp:posOffset>3359785</wp:posOffset>
+                </wp:positionV>
+                <wp:extent cx="655320" cy="1404620"/>
+                <wp:effectExtent l="0" t="0" r="0" b="0"/>
+                <wp:wrapTopAndBottom/>
+                <wp:docPr id="236" name="Text Box 2"/>
+                <wp:cNvGraphicFramePr>
+                  <a:graphicFrameLocks xmlns:a="http://schemas.openxmlformats.org/drawingml/2006/main"/>
+                </wp:cNvGraphicFramePr>
+                <a:graphic xmlns:a="http://schemas.openxmlformats.org/drawingml/2006/main">
+                  <a:graphicData uri="http://schemas.microsoft.com/office/word/2010/wordprocessingShape">
+                    <wps:wsp>
+                      <wps:cNvSpPr txBox="1">
+                        <a:spLocks noChangeArrowheads="1"/>
+                      </wps:cNvSpPr>
+                      <wps:spPr bwMode="auto">
+                        <a:xfrm>
+                          <a:off x="0" y="0"/>
+                          <a:ext cx="655320" cy="1404620"/>
+                        </a:xfrm>
+                        <a:prstGeom prst="rect">
+                          <a:avLst/>
+                        </a:prstGeom>
+                        <a:noFill/>
+                        <a:ln w="9525">
+                          <a:noFill/>
+                          <a:miter lim="800000"/>
+                          <a:headEnd/>
+                          <a:tailEnd/>
+                        </a:ln>
+                      </wps:spPr>
+                      <wps:txbx>
+                        <w:txbxContent>
+                          <w:p>
+                            <w:pPr>
+                              <w:jc w:val="center"/>
+                              <w:rPr>
+                                <w:rFonts w:asciiTheme="minorHAnsi" w:hAnsiTheme="minorHAnsi"/>
+                                <w:i/>
+                                <w:sz w:val="20"/>
+                              </w:rPr>
+                            </w:pPr>
+                            <w:r>
+                              <w:rPr>
+                                <w:rFonts w:asciiTheme="minorHAnsi" w:hAnsiTheme="minorHAnsi"/>
+                                <w:i/>
+                                <w:sz w:val="20"/>
+                                <w:lang w:val="bg-BG"/>
+                              </w:rPr>
+                              <w:t xml:space="preserve">Фиг </w:t>
+                            </w:r>
+                            <w:r>
+                              <w:rPr>
+                                <w:rFonts w:asciiTheme="minorHAnsi" w:hAnsiTheme="minorHAnsi"/>
+                                <w:i/>
+                                <w:sz w:val="20"/>
+                                <w:lang w:val="bg-BG"/>
+                              </w:rPr>
+                              <w:t>3.</w:t>
+                            </w:r>
+                            <w:r>
+                              <w:rPr>
+                                <w:rFonts w:asciiTheme="minorHAnsi" w:hAnsiTheme="minorHAnsi"/>
+                                <w:i/>
+                                <w:sz w:val="20"/>
+                              </w:rPr>
+                              <w:t>2</w:t>
+                            </w:r>
+                            <w:r>
+                              <w:rPr>
+                                <w:rFonts w:asciiTheme="minorHAnsi" w:hAnsiTheme="minorHAnsi"/>
+                                <w:i/>
+                                <w:sz w:val="20"/>
+                              </w:rPr>
+                              <w:t>6</w:t>
+                            </w:r>
+                          </w:p>
+                        </w:txbxContent>
+                      </wps:txbx>
+                      <wps:bodyPr rot="0" vert="horz" wrap="square" lIns="91440" tIns="45720" rIns="91440" bIns="45720" anchor="t" anchorCtr="0">
+                        <a:spAutoFit/>
+                      </wps:bodyPr>
+                    </wps:wsp>
+                  </a:graphicData>
+                </a:graphic>
+                <wp14:sizeRelH relativeFrom="margin">
+                  <wp14:pctWidth>0</wp14:pctWidth>
+                </wp14:sizeRelH>
+                <wp14:sizeRelV relativeFrom="margin">
+                  <wp14:pctHeight>20000</wp14:pctHeight>
+                </wp14:sizeRelV>
+              </wp:anchor>
+            </w:drawing>
+          </mc:Choice>
+          <mc:Fallback>
+            <w:pict>
+              <v:shape w14:anchorId="6204A0BD" id="_x0000_s1082" type="#_x0000_t202" style="position:absolute;left:0;text-align:left;margin-left:1in;margin-top:264.55pt;width:51.6pt;height:110.6pt;z-index:251802624;visibility:visible;mso-wrap-style:square;mso-width-percent:0;mso-height-percent:200;mso-wrap-distance-left:9pt;mso-wrap-distance-top:3.6pt;mso-wrap-distance-right:9pt;mso-wrap-distance-bottom:3.6pt;mso-position-horizontal:absolute;mso-position-horizontal-relative:margin;mso-position-vertical:absolute;mso-position-vertical-relative:text;mso-width-percent:0;mso-height-percent:200;mso-width-relative:margin;mso-height-relative:margin;v-text-anchor:top" o:gfxdata="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" filled="f" stroked="f">
+                <v:textbox style="mso-fit-shape-to-text:t">
+                  <w:txbxContent>
+                    <w:p>
+                      <w:pPr>
+                        <w:jc w:val="center"/>
+                        <w:rPr>
+                          <w:rFonts w:asciiTheme="minorHAnsi" w:hAnsiTheme="minorHAnsi"/>
+                          <w:i/>
+                          <w:sz w:val="20"/>
+                        </w:rPr>
+                      </w:pPr>
+                      <w:r>
+                        <w:rPr>
+                          <w:rFonts w:asciiTheme="minorHAnsi" w:hAnsiTheme="minorHAnsi"/>
+                          <w:i/>
+                          <w:sz w:val="20"/>
+                          <w:lang w:val="bg-BG"/>
+                        </w:rPr>
+                        <w:t xml:space="preserve">Фиг </w:t>
+                      </w:r>
+                      <w:r>
+                        <w:rPr>
+                          <w:rFonts w:asciiTheme="minorHAnsi" w:hAnsiTheme="minorHAnsi"/>
+                          <w:i/>
+                          <w:sz w:val="20"/>
+                          <w:lang w:val="bg-BG"/>
+                        </w:rPr>
+                        <w:t>3.</w:t>
+                      </w:r>
+                      <w:r>
+                        <w:rPr>
+                          <w:rFonts w:asciiTheme="minorHAnsi" w:hAnsiTheme="minorHAnsi"/>
+                          <w:i/>
+                          <w:sz w:val="20"/>
+                        </w:rPr>
+                        <w:t>2</w:t>
+                      </w:r>
+                      <w:r>
+                        <w:rPr>
+                          <w:rFonts w:asciiTheme="minorHAnsi" w:hAnsiTheme="minorHAnsi"/>
+                          <w:i/>
+                          <w:sz w:val="20"/>
+                        </w:rPr>
+                        <w:t>6</w:t>
+                      </w:r>
+                    </w:p>
+                  </w:txbxContent>
+                </v:textbox>
+                <w10:wrap type="topAndBottom" anchorx="margin"/>
+              </v:shape>
+            </w:pict>
+          </mc:Fallback>
+        </mc:AlternateContent>
+      </w:r>
+      <w:r>
+        <w:rPr>
+          <w:rFonts w:asciiTheme="majorHAnsi" w:hAnsiTheme="majorHAnsi" w:cstheme="majorHAnsi"/>
+          <w:noProof/>
+          <w:sz w:val="28"/>
+          <w:szCs w:val="28"/>
+          <w:lang w:eastAsia="en-US"/>
+        </w:rPr>
+        <w:t xml:space="preserve">линия бива построена между точки C </w:t>
+      </w:r>
+      <w:r>
+        <w:rPr>
+          <w:rFonts w:asciiTheme="majorHAnsi" w:hAnsiTheme="majorHAnsi" w:cstheme="majorHAnsi"/>
+          <w:noProof/>
+          <w:sz w:val="28"/>
+          <w:szCs w:val="28"/>
+          <w:lang w:val="bg-BG" w:eastAsia="en-US"/>
+        </w:rPr>
+        <w:t xml:space="preserve">и </w:t>
+      </w:r>
+      <w:r>
+        <w:rPr>
+          <w:rFonts w:asciiTheme="majorHAnsi" w:hAnsiTheme="majorHAnsi" w:cstheme="majorHAnsi"/>
+          <w:noProof/>
+          <w:sz w:val="28"/>
+          <w:szCs w:val="28"/>
+          <w:lang w:eastAsia="en-US"/>
+        </w:rPr>
+        <w:t>D</w:t>
+      </w:r>
+      <w:r>
+        <w:rPr>
+          <w:rFonts w:asciiTheme="majorHAnsi" w:hAnsiTheme="majorHAnsi" w:cstheme="majorHAnsi"/>
+          <w:noProof/>
+          <w:sz w:val="28"/>
+          <w:szCs w:val="28"/>
+          <w:lang w:val="bg-BG" w:eastAsia="en-US"/>
+        </w:rPr>
+        <w:t xml:space="preserve">, </w:t>
+      </w:r>
+      <w:r>
+        <w:rPr>
+          <w:rFonts w:asciiTheme="majorHAnsi" w:hAnsiTheme="majorHAnsi" w:cstheme="majorHAnsi"/>
+          <w:noProof/>
+          <w:sz w:val="28"/>
+          <w:szCs w:val="28"/>
+          <w:lang w:eastAsia="en-US"/>
+        </w:rPr>
+        <mc:AlternateContent>
+          <mc:Choice Requires="wps">
+            <w:drawing>
+              <wp:anchor distT="45720" distB="45720" distL="114300" distR="114300" simplePos="0" relativeHeight="251805696" behindDoc="0" locked="0" layoutInCell="1" allowOverlap="1" wp14:anchorId="61C4E4E2" wp14:editId="598D9A2D">
+                <wp:simplePos x="0" y="0"/>
+                <wp:positionH relativeFrom="margin">
+                  <wp:posOffset>4201064</wp:posOffset>
+                </wp:positionH>
+                <wp:positionV relativeFrom="paragraph">
+                  <wp:posOffset>3620099</wp:posOffset>
+                </wp:positionV>
+                <wp:extent cx="655320" cy="1404620"/>
+                <wp:effectExtent l="0" t="0" r="0" b="0"/>
+                <wp:wrapTopAndBottom/>
+                <wp:docPr id="238" name="Text Box 2"/>
+                <wp:cNvGraphicFramePr>
+                  <a:graphicFrameLocks xmlns:a="http://schemas.openxmlformats.org/drawingml/2006/main"/>
+                </wp:cNvGraphicFramePr>
+                <a:graphic xmlns:a="http://schemas.openxmlformats.org/drawingml/2006/main">
+                  <a:graphicData uri="http://schemas.microsoft.com/office/word/2010/wordprocessingShape">
+                    <wps:wsp>
+                      <wps:cNvSpPr txBox="1">
+                        <a:spLocks noChangeArrowheads="1"/>
+                      </wps:cNvSpPr>
+                      <wps:spPr bwMode="auto">
+                        <a:xfrm>
+                          <a:off x="0" y="0"/>
+                          <a:ext cx="655320" cy="1404620"/>
+                        </a:xfrm>
+                        <a:prstGeom prst="rect">
+                          <a:avLst/>
+                        </a:prstGeom>
+                        <a:noFill/>
+                        <a:ln w="9525">
+                          <a:noFill/>
+                          <a:miter lim="800000"/>
+                          <a:headEnd/>
+                          <a:tailEnd/>
+                        </a:ln>
+                      </wps:spPr>
+                      <wps:txbx>
+                        <w:txbxContent>
+                          <w:p>
+                            <w:pPr>
+                              <w:jc w:val="center"/>
+                              <w:rPr>
+                                <w:rFonts w:asciiTheme="minorHAnsi" w:hAnsiTheme="minorHAnsi"/>
+                                <w:i/>
+                                <w:sz w:val="20"/>
+                                <w:lang w:val="bg-BG"/>
+                              </w:rPr>
+                            </w:pPr>
+                            <w:r>
+                              <w:rPr>
+                                <w:rFonts w:asciiTheme="minorHAnsi" w:hAnsiTheme="minorHAnsi"/>
+                                <w:i/>
+                                <w:sz w:val="20"/>
+                                <w:lang w:val="bg-BG"/>
+                              </w:rPr>
+                              <w:t xml:space="preserve">Фиг </w:t>
+                            </w:r>
+                            <w:r>
+                              <w:rPr>
+                                <w:rFonts w:asciiTheme="minorHAnsi" w:hAnsiTheme="minorHAnsi"/>
+                                <w:i/>
+                                <w:sz w:val="20"/>
+                                <w:lang w:val="bg-BG"/>
+                              </w:rPr>
+                              <w:t>3.</w:t>
+                            </w:r>
+                            <w:r>
+                              <w:rPr>
+                                <w:rFonts w:asciiTheme="minorHAnsi" w:hAnsiTheme="minorHAnsi"/>
+                                <w:i/>
+                                <w:sz w:val="20"/>
+                              </w:rPr>
+                              <w:t>2</w:t>
+                            </w:r>
+                            <w:r>
+                              <w:rPr>
+                                <w:rFonts w:asciiTheme="minorHAnsi" w:hAnsiTheme="minorHAnsi"/>
+                                <w:i/>
+                                <w:sz w:val="20"/>
+                                <w:lang w:val="bg-BG"/>
+                              </w:rPr>
+                              <w:t>7</w:t>
+                            </w:r>
+                          </w:p>
+                        </w:txbxContent>
+                      </wps:txbx>
+                      <wps:bodyPr rot="0" vert="horz" wrap="square" lIns="91440" tIns="45720" rIns="91440" bIns="45720" anchor="t" anchorCtr="0">
+                        <a:spAutoFit/>
+                      </wps:bodyPr>
+                    </wps:wsp>
+                  </a:graphicData>
+                </a:graphic>
+                <wp14:sizeRelH relativeFrom="margin">
+                  <wp14:pctWidth>0</wp14:pctWidth>
+                </wp14:sizeRelH>
+                <wp14:sizeRelV relativeFrom="margin">
+                  <wp14:pctHeight>20000</wp14:pctHeight>
+                </wp14:sizeRelV>
+              </wp:anchor>
+            </w:drawing>
+          </mc:Choice>
+          <mc:Fallback>
+            <w:pict>
+              <v:shape w14:anchorId="61C4E4E2" id="_x0000_s1083" type="#_x0000_t202" style="position:absolute;left:0;text-align:left;margin-left:330.8pt;margin-top:285.05pt;width:51.6pt;height:110.6pt;z-index:251805696;visibility:visible;mso-wrap-style:square;mso-width-percent:0;mso-height-percent:200;mso-wrap-distance-left:9pt;mso-wrap-distance-top:3.6pt;mso-wrap-distance-right:9pt;mso-wrap-distance-bottom:3.6pt;mso-position-horizontal:absolute;mso-position-horizontal-relative:margin;mso-position-vertical:absolute;mso-position-vertical-relative:text;mso-width-percent:0;mso-height-percent:200;mso-width-relative:margin;mso-height-relative:margin;v-text-anchor:top" o:gfxdata="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" filled="f" stroked="f">
+                <v:textbox style="mso-fit-shape-to-text:t">
+                  <w:txbxContent>
+                    <w:p>
+                      <w:pPr>
+                        <w:jc w:val="center"/>
+                        <w:rPr>
+                          <w:rFonts w:asciiTheme="minorHAnsi" w:hAnsiTheme="minorHAnsi"/>
+                          <w:i/>
+                          <w:sz w:val="20"/>
+                          <w:lang w:val="bg-BG"/>
+                        </w:rPr>
+                      </w:pPr>
+                      <w:r>
+                        <w:rPr>
+                          <w:rFonts w:asciiTheme="minorHAnsi" w:hAnsiTheme="minorHAnsi"/>
+                          <w:i/>
+                          <w:sz w:val="20"/>
+                          <w:lang w:val="bg-BG"/>
+                        </w:rPr>
+                        <w:t xml:space="preserve">Фиг </w:t>
+                      </w:r>
+                      <w:r>
+                        <w:rPr>
+                          <w:rFonts w:asciiTheme="minorHAnsi" w:hAnsiTheme="minorHAnsi"/>
+                          <w:i/>
+                          <w:sz w:val="20"/>
+                          <w:lang w:val="bg-BG"/>
+                        </w:rPr>
+                        <w:t>3.</w:t>
+                      </w:r>
+                      <w:r>
+                        <w:rPr>
+                          <w:rFonts w:asciiTheme="minorHAnsi" w:hAnsiTheme="minorHAnsi"/>
+                          <w:i/>
+                          <w:sz w:val="20"/>
+                        </w:rPr>
+                        <w:t>2</w:t>
+                      </w:r>
+                      <w:r>
+                        <w:rPr>
+                          <w:rFonts w:asciiTheme="minorHAnsi" w:hAnsiTheme="minorHAnsi"/>
+                          <w:i/>
+                          <w:sz w:val="20"/>
+                          <w:lang w:val="bg-BG"/>
+                        </w:rPr>
+                        <w:t>7</w:t>
+                      </w:r>
+                    </w:p>
+                  </w:txbxContent>
+                </v:textbox>
+                <w10:wrap type="topAndBottom" anchorx="margin"/>
+              </v:shape>
+            </w:pict>
+          </mc:Fallback>
+        </mc:AlternateContent>
+      </w:r>
+      <w:r>
+        <w:rPr>
+          <w:rFonts w:asciiTheme="majorHAnsi" w:hAnsiTheme="majorHAnsi" w:cstheme="majorHAnsi"/>
+          <w:noProof/>
+          <w:sz w:val="28"/>
+          <w:szCs w:val="28"/>
+          <w:lang w:eastAsia="en-US"/>
+        </w:rPr>
+        <w:drawing>
+          <wp:anchor distT="0" distB="0" distL="114300" distR="114300" simplePos="0" relativeHeight="251803648" behindDoc="0" locked="0" layoutInCell="1" allowOverlap="1" wp14:anchorId="053909A8" wp14:editId="7834320E">
+            <wp:simplePos x="0" y="0"/>
+            <wp:positionH relativeFrom="column">
+              <wp:posOffset>2976029</wp:posOffset>
+            </wp:positionH>
+            <wp:positionV relativeFrom="paragraph">
+              <wp:posOffset>1920024</wp:posOffset>
+            </wp:positionV>
+            <wp:extent cx="3105150" cy="1690370"/>
+            <wp:effectExtent l="0" t="0" r="0" b="5080"/>
+            <wp:wrapSquare wrapText="bothSides"/>
+            <wp:docPr id="237" name="Picture 237"/>
+            <wp:cNvGraphicFramePr>
+              <a:graphicFrameLocks xmlns:a="http://schemas.openxmlformats.org/drawingml/2006/main" noChangeAspect="1"/>
+            </wp:cNvGraphicFramePr>
+            <a:graphic xmlns:a="http://schemas.openxmlformats.org/drawingml/2006/main">
+              <a:graphicData uri="http://schemas.openxmlformats.org/drawingml/2006/picture">
+                <pic:pic xmlns:pic="http://schemas.openxmlformats.org/drawingml/2006/picture">
+                  <pic:nvPicPr>
+                    <pic:cNvPr id="1" name=""/>
+                    <pic:cNvPicPr/>
+                  </pic:nvPicPr>
+                  <pic:blipFill>
+                    <a:blip r:embed="rId48">
+                      <a:extLst>
+                        <a:ext uri="{28A0092B-C50C-407E-A947-70E740481C1C}">
+                          <a14:useLocalDpi xmlns:a14="http://schemas.microsoft.com/office/drawing/2010/main" val="0"/>
+                        </a:ext>
+                      </a:extLst>
+                    </a:blip>
+                    <a:stretch>
+                      <a:fillRect/>
+                    </a:stretch>
+                  </pic:blipFill>
+                  <pic:spPr>
+                    <a:xfrm>
+                      <a:off x="0" y="0"/>
+                      <a:ext cx="3105150" cy="1690370"/>
+                    </a:xfrm>
+                    <a:prstGeom prst="rect">
+                      <a:avLst/>
+                    </a:prstGeom>
+                  </pic:spPr>
+                </pic:pic>
+              </a:graphicData>
+            </a:graphic>
+            <wp14:sizeRelH relativeFrom="margin">
+              <wp14:pctWidth>0</wp14:pctWidth>
+            </wp14:sizeRelH>
+            <wp14:sizeRelV relativeFrom="margin">
+              <wp14:pctHeight>0</wp14:pctHeight>
+            </wp14:sizeRelV>
+          </wp:anchor>
+        </w:drawing>
+      </w:r>
+      <w:r>
+        <w:rPr>
+          <w:rFonts w:asciiTheme="majorHAnsi" w:hAnsiTheme="majorHAnsi" w:cstheme="majorHAnsi"/>
+          <w:noProof/>
+          <w:sz w:val="28"/>
+          <w:szCs w:val="28"/>
+          <w:lang w:val="bg-BG" w:eastAsia="en-US"/>
+        </w:rPr>
+        <w:t xml:space="preserve">която вместо </w:t>
+      </w:r>
+      <w:r>
+        <w:rPr>
+          <w:rFonts w:asciiTheme="majorHAnsi" w:hAnsiTheme="majorHAnsi" w:cstheme="majorHAnsi"/>
+          <w:noProof/>
+          <w:sz w:val="28"/>
+          <w:szCs w:val="28"/>
+          <w:lang w:eastAsia="en-US"/>
+        </w:rPr>
+        <w:t xml:space="preserve">LineObject </w:t>
+      </w:r>
+      <w:r>
+        <w:rPr>
+          <w:rFonts w:asciiTheme="majorHAnsi" w:hAnsiTheme="majorHAnsi" w:cstheme="majorHAnsi"/>
+          <w:noProof/>
+          <w:sz w:val="28"/>
+          <w:szCs w:val="28"/>
+          <w:lang w:val="bg-BG" w:eastAsia="en-US"/>
+        </w:rPr>
+        <w:t xml:space="preserve">съдържа </w:t>
+      </w:r>
+      <w:r>
+        <w:rPr>
+          <w:rFonts w:asciiTheme="majorHAnsi" w:hAnsiTheme="majorHAnsi" w:cstheme="majorHAnsi"/>
+          <w:noProof/>
+          <w:sz w:val="28"/>
+          <w:szCs w:val="28"/>
+          <w:lang w:eastAsia="en-US"/>
+        </w:rPr>
+        <w:t xml:space="preserve">LineHover </w:t>
+      </w:r>
+      <w:r>
+        <w:rPr>
+          <w:rFonts w:asciiTheme="majorHAnsi" w:hAnsiTheme="majorHAnsi" w:cstheme="majorHAnsi"/>
+          <w:noProof/>
+          <w:sz w:val="28"/>
+          <w:szCs w:val="28"/>
+          <w:lang w:val="bg-BG" w:eastAsia="en-US"/>
+        </w:rPr>
+        <w:t>класа в себе си.</w:t>
+      </w:r>
+      <w:r>
+        <w:rPr>
+          <w:rFonts w:asciiTheme="majorHAnsi" w:hAnsiTheme="majorHAnsi" w:cstheme="majorHAnsi"/>
+          <w:noProof/>
+          <w:sz w:val="28"/>
+          <w:szCs w:val="28"/>
+          <w:lang w:eastAsia="en-US"/>
+        </w:rPr>
+        <w:t xml:space="preserve"> </w:t>
+      </w:r>
+      <w:r>
+        <w:rPr>
+          <w:rFonts w:asciiTheme="majorHAnsi" w:hAnsiTheme="majorHAnsi" w:cstheme="majorHAnsi"/>
+          <w:noProof/>
+          <w:sz w:val="28"/>
+          <w:szCs w:val="28"/>
+          <w:lang w:eastAsia="en-US"/>
+        </w:rPr>
+        <w:t>(</w:t>
+      </w:r>
+      <w:r>
+        <w:rPr>
+          <w:rFonts w:asciiTheme="majorHAnsi" w:hAnsiTheme="majorHAnsi" w:cstheme="majorHAnsi"/>
+          <w:noProof/>
+          <w:sz w:val="28"/>
+          <w:szCs w:val="28"/>
+          <w:lang w:val="bg-BG" w:eastAsia="en-US"/>
+        </w:rPr>
+        <w:t>Фиг. 3.26</w:t>
+      </w:r>
+      <w:r>
+        <w:rPr>
+          <w:rFonts w:asciiTheme="majorHAnsi" w:hAnsiTheme="majorHAnsi" w:cstheme="majorHAnsi"/>
+          <w:noProof/>
+          <w:sz w:val="28"/>
+          <w:szCs w:val="28"/>
+          <w:lang w:eastAsia="en-US"/>
+        </w:rPr>
+        <w:t>)</w:t>
+      </w:r>
+    </w:p>
+    <w:p>
+      <w:pPr>
+        <w:pStyle w:val="ListParagraph"/>
+        <w:numPr>
+          <w:ilvl w:val="3"/>
+          <w:numId w:val="10"/>
+        </w:numPr>
+        <w:ind w:left="1890"/>
+        <w:rPr>
+          <w:rFonts w:asciiTheme="majorHAnsi" w:hAnsiTheme="majorHAnsi" w:cstheme="majorHAnsi"/>
+          <w:b/>
+          <w:sz w:val="28"/>
+        </w:rPr>
+      </w:pPr>
+      <w:proofErr w:type="spellStart"/>
+      <w:r>
+        <w:rPr>
+          <w:rFonts w:asciiTheme="majorHAnsi" w:hAnsiTheme="majorHAnsi" w:cstheme="majorHAnsi"/>
+          <w:b/>
+          <w:sz w:val="28"/>
+        </w:rPr>
+        <w:t>LineHover</w:t>
+      </w:r>
+      <w:proofErr w:type="spellEnd"/>
+    </w:p>
+    <w:p>
+      <w:pPr>
+        <w:ind w:left="720" w:firstLine="504"/>
+        <w:jc w:val="both"/>
+        <w:rPr>
+          <w:rFonts w:asciiTheme="majorHAnsi" w:hAnsiTheme="majorHAnsi" w:cstheme="majorHAnsi"/>
+          <w:sz w:val="28"/>
+          <w:lang w:val="bg-BG"/>
+        </w:rPr>
+      </w:pPr>
+      <w:r>
+        <w:rPr>
+          <w:rFonts w:asciiTheme="majorHAnsi" w:hAnsiTheme="majorHAnsi" w:cstheme="majorHAnsi"/>
+          <w:sz w:val="28"/>
+          <w:lang w:val="bg-BG"/>
+        </w:rPr>
+        <w:t>Този клас се</w:t>
+      </w:r>
+      <w:r>
+        <w:rPr>
+          <w:rFonts w:asciiTheme="majorHAnsi" w:hAnsiTheme="majorHAnsi" w:cstheme="majorHAnsi"/>
+          <w:sz w:val="28"/>
+          <w:lang w:val="bg-BG"/>
+        </w:rPr>
+        <w:t xml:space="preserve"> ползва само и единствено от спомагателната линия</w:t>
+      </w:r>
+      <w:r>
+        <w:rPr>
+          <w:rFonts w:asciiTheme="majorHAnsi" w:hAnsiTheme="majorHAnsi" w:cstheme="majorHAnsi"/>
+          <w:sz w:val="28"/>
+          <w:lang w:val="bg-BG"/>
+        </w:rPr>
+        <w:t xml:space="preserve">. При местене на курсора </w:t>
+      </w:r>
+      <w:r>
+        <w:rPr>
+          <w:rFonts w:asciiTheme="majorHAnsi" w:hAnsiTheme="majorHAnsi" w:cstheme="majorHAnsi"/>
+          <w:sz w:val="28"/>
+          <w:lang w:val="bg-BG"/>
+        </w:rPr>
+        <w:t>по правата може предварително да се види позицията на бъдещата точка (Фиг. 3.27)</w:t>
+      </w:r>
+      <w:r>
+        <w:rPr>
+          <w:rFonts w:asciiTheme="majorHAnsi" w:hAnsiTheme="majorHAnsi" w:cstheme="majorHAnsi"/>
+          <w:sz w:val="28"/>
+          <w:lang w:val="bg-BG"/>
+        </w:rPr>
+        <w:t>. След потвърждение от страна на потребителя, новата точка бива създадена и ако позицията ѝ е извън правата бива свързана с по-близката</w:t>
+      </w:r>
+      <w:bookmarkStart w:id="0" w:name="_GoBack"/>
+      <w:bookmarkEnd w:id="0"/>
+      <w:r>
+        <w:rPr>
+          <w:rFonts w:asciiTheme="majorHAnsi" w:hAnsiTheme="majorHAnsi" w:cstheme="majorHAnsi"/>
+          <w:sz w:val="28"/>
+          <w:lang w:val="bg-BG"/>
+        </w:rPr>
+        <w:t xml:space="preserve"> от двете точки, ограничаващи линията. Ако точката се падне да лежи на линията, самата </w:t>
+      </w:r>
+      <w:r>
+        <w:rPr>
+          <w:rFonts w:asciiTheme="majorHAnsi" w:hAnsiTheme="majorHAnsi" w:cstheme="majorHAnsi"/>
+          <w:sz w:val="28"/>
+          <w:lang w:val="bg-BG"/>
+        </w:rPr>
+        <w:t>линия</w:t>
+      </w:r>
+      <w:r>
+        <w:rPr>
+          <w:rFonts w:asciiTheme="majorHAnsi" w:hAnsiTheme="majorHAnsi" w:cstheme="majorHAnsi"/>
+          <w:sz w:val="28"/>
+          <w:lang w:val="bg-BG"/>
+        </w:rPr>
+        <w:t xml:space="preserve"> бива заменена от две прави, свързващи трите точки една за друга.</w:t>
+      </w:r>
+    </w:p>
+    <w:p>
+      <w:pPr>
+        <w:rPr>
+          <w:rFonts w:asciiTheme="majorHAnsi" w:hAnsiTheme="majorHAnsi" w:cstheme="majorHAnsi"/>
+          <w:sz w:val="28"/>
+        </w:rPr>
+      </w:pPr>
     </w:p>
     <w:p>
       <w:pPr>
@@ -28882,6 +30908,93 @@
           <w:lang w:val="bg-BG"/>
         </w:rPr>
         <w:t xml:space="preserve"> / Изтриване на обект</w:t>
+      </w:r>
+    </w:p>
+    <w:p>
+      <w:pPr>
+        <w:ind w:firstLine="720"/>
+        <w:rPr>
+          <w:rFonts w:asciiTheme="majorHAnsi" w:hAnsiTheme="majorHAnsi" w:cstheme="majorHAnsi"/>
+          <w:sz w:val="28"/>
+          <w:lang w:val="bg-BG"/>
+        </w:rPr>
+      </w:pPr>
+      <w:r>
+        <w:rPr>
+          <w:rFonts w:asciiTheme="majorHAnsi" w:hAnsiTheme="majorHAnsi" w:cstheme="majorHAnsi"/>
+          <w:sz w:val="28"/>
+          <w:lang w:val="bg-BG"/>
+        </w:rPr>
+        <w:t>Всеки един обект на чертежа може да бъде индивидуално изтрит</w:t>
+      </w:r>
+      <w:r>
+        <w:rPr>
+          <w:rFonts w:asciiTheme="majorHAnsi" w:hAnsiTheme="majorHAnsi" w:cstheme="majorHAnsi"/>
+          <w:sz w:val="28"/>
+          <w:lang w:val="bg-BG"/>
+        </w:rPr>
+        <w:t xml:space="preserve">, като обаче това може да повлияе е свързаните към него други части. Поведението на всеки един обект при неговото изтриване е дефинирано в </w:t>
+      </w:r>
+      <w:proofErr w:type="spellStart"/>
+      <w:r>
+        <w:rPr>
+          <w:rFonts w:asciiTheme="majorHAnsi" w:hAnsiTheme="majorHAnsi" w:cstheme="majorHAnsi"/>
+          <w:sz w:val="28"/>
+        </w:rPr>
+        <w:t>OnDestroy</w:t>
+      </w:r>
+      <w:proofErr w:type="spellEnd"/>
+      <w:r>
+        <w:rPr>
+          <w:rFonts w:asciiTheme="majorHAnsi" w:hAnsiTheme="majorHAnsi" w:cstheme="majorHAnsi"/>
+          <w:sz w:val="28"/>
+          <w:lang w:val="bg-BG"/>
+        </w:rPr>
+        <w:t xml:space="preserve"> метода в съответния клас на обекта. Правилата при триене са:</w:t>
+      </w:r>
+    </w:p>
+    <w:p>
+      <w:pPr>
+        <w:pStyle w:val="ListParagraph"/>
+        <w:numPr>
+          <w:ilvl w:val="0"/>
+          <w:numId w:val="17"/>
+        </w:numPr>
+        <w:rPr>
+          <w:rFonts w:asciiTheme="majorHAnsi" w:hAnsiTheme="majorHAnsi" w:cstheme="majorHAnsi"/>
+          <w:sz w:val="28"/>
+          <w:lang w:val="bg-BG"/>
+        </w:rPr>
+      </w:pPr>
+      <w:r>
+        <w:rPr>
+          <w:rFonts w:asciiTheme="majorHAnsi" w:hAnsiTheme="majorHAnsi" w:cstheme="majorHAnsi"/>
+          <w:sz w:val="28"/>
+          <w:lang w:val="bg-BG"/>
+        </w:rPr>
+        <w:t>При изтриване на точка се изтриват и всички линии, свързани за нея</w:t>
+      </w:r>
+    </w:p>
+    <w:p>
+      <w:pPr>
+        <w:pStyle w:val="ListParagraph"/>
+        <w:numPr>
+          <w:ilvl w:val="0"/>
+          <w:numId w:val="17"/>
+        </w:numPr>
+        <w:rPr>
+          <w:rFonts w:asciiTheme="majorHAnsi" w:hAnsiTheme="majorHAnsi" w:cstheme="majorHAnsi"/>
+          <w:sz w:val="28"/>
+          <w:lang w:val="bg-BG"/>
+        </w:rPr>
+      </w:pPr>
+      <w:r>
+        <w:rPr>
+          <w:rFonts w:asciiTheme="majorHAnsi" w:hAnsiTheme="majorHAnsi" w:cstheme="majorHAnsi"/>
+          <w:sz w:val="28"/>
+          <w:lang w:val="bg-BG"/>
+        </w:rPr>
+        <w:t>При изтриване на линия се изтриват и точките ѝ ако това е единствената линия към която са свързани, както и всички ъгли, свързани за нея</w:t>
       </w:r>
     </w:p>
     <w:p>
@@ -28894,16 +31007,17 @@
         <w:ind w:left="720" w:firstLine="0"/>
         <w:rPr>
           <w:rFonts w:asciiTheme="majorHAnsi" w:hAnsiTheme="majorHAnsi" w:cstheme="majorHAnsi"/>
-          <w:b/>
-          <w:sz w:val="28"/>
-        </w:rPr>
-      </w:pPr>
-      <w:r>
-        <w:rPr>
-          <w:rFonts w:asciiTheme="majorHAnsi" w:hAnsiTheme="majorHAnsi" w:cstheme="majorHAnsi"/>
-          <w:b/>
-          <w:sz w:val="28"/>
-        </w:rPr>
+          <w:sz w:val="28"/>
+          <w:lang w:val="bg-BG"/>
+        </w:rPr>
+      </w:pPr>
+      <w:r>
+        <w:rPr>
+          <w:rFonts w:asciiTheme="majorHAnsi" w:hAnsiTheme="majorHAnsi" w:cstheme="majorHAnsi"/>
+          <w:b/>
+          <w:sz w:val="28"/>
+        </w:rPr>
+        <w:lastRenderedPageBreak/>
         <w:t>Extrude (and merge to a point)</w:t>
       </w:r>
       <w:r>
@@ -28915,6 +31029,1341 @@
         </w:rPr>
         <w:t xml:space="preserve"> / Избутване на формa</w:t>
       </w:r>
+    </w:p>
+    <w:p>
+      <w:pPr>
+        <w:ind w:firstLine="720"/>
+        <w:jc w:val="both"/>
+        <w:rPr>
+          <w:rFonts w:asciiTheme="majorHAnsi" w:hAnsiTheme="majorHAnsi" w:cstheme="majorHAnsi"/>
+          <w:sz w:val="28"/>
+          <w:lang w:val="bg-BG"/>
+        </w:rPr>
+      </w:pPr>
+      <w:r>
+        <w:rPr>
+          <w:rFonts w:asciiTheme="majorHAnsi" w:hAnsiTheme="majorHAnsi" w:cstheme="majorHAnsi"/>
+          <w:sz w:val="28"/>
+          <w:lang w:val="bg-BG"/>
+        </w:rPr>
+        <w:t xml:space="preserve">Класът </w:t>
+      </w:r>
+      <w:r>
+        <w:rPr>
+          <w:rFonts w:asciiTheme="majorHAnsi" w:hAnsiTheme="majorHAnsi" w:cstheme="majorHAnsi"/>
+          <w:sz w:val="28"/>
+        </w:rPr>
+        <w:t xml:space="preserve">Extrude </w:t>
+      </w:r>
+      <w:r>
+        <w:rPr>
+          <w:rFonts w:asciiTheme="majorHAnsi" w:hAnsiTheme="majorHAnsi" w:cstheme="majorHAnsi"/>
+          <w:sz w:val="28"/>
+          <w:lang w:val="bg-BG"/>
+        </w:rPr>
+        <w:t>дава възможността двуизмерна фигура</w:t>
+      </w:r>
+      <w:r>
+        <w:rPr>
+          <w:rFonts w:asciiTheme="majorHAnsi" w:hAnsiTheme="majorHAnsi" w:cstheme="majorHAnsi"/>
+          <w:sz w:val="28"/>
+          <w:lang w:val="bg-BG"/>
+        </w:rPr>
+        <w:t xml:space="preserve"> (Фиг. 3.28)</w:t>
+      </w:r>
+      <w:r>
+        <w:rPr>
+          <w:rFonts w:asciiTheme="majorHAnsi" w:hAnsiTheme="majorHAnsi" w:cstheme="majorHAnsi"/>
+          <w:sz w:val="28"/>
+          <w:lang w:val="bg-BG"/>
+        </w:rPr>
+        <w:t xml:space="preserve"> да бъде „избутана“ в триизмерното пространство</w:t>
+      </w:r>
+      <w:r>
+        <w:rPr>
+          <w:rFonts w:asciiTheme="majorHAnsi" w:hAnsiTheme="majorHAnsi" w:cstheme="majorHAnsi"/>
+          <w:sz w:val="28"/>
+          <w:lang w:val="bg-BG"/>
+        </w:rPr>
+        <w:t xml:space="preserve"> (Фиг. 3.30)</w:t>
+      </w:r>
+      <w:r>
+        <w:rPr>
+          <w:rFonts w:asciiTheme="majorHAnsi" w:hAnsiTheme="majorHAnsi" w:cstheme="majorHAnsi"/>
+          <w:sz w:val="28"/>
+          <w:lang w:val="bg-BG"/>
+        </w:rPr>
+        <w:t xml:space="preserve">. Има опция и тази </w:t>
+      </w:r>
+      <w:r>
+        <w:rPr>
+          <w:rFonts w:asciiTheme="majorHAnsi" w:hAnsiTheme="majorHAnsi" w:cstheme="majorHAnsi"/>
+          <w:sz w:val="28"/>
+        </w:rPr>
+        <w:t xml:space="preserve">допълнителна двуизмерна </w:t>
+      </w:r>
+      <w:r>
+        <w:rPr>
+          <w:rFonts w:asciiTheme="majorHAnsi" w:hAnsiTheme="majorHAnsi" w:cstheme="majorHAnsi"/>
+          <w:sz w:val="28"/>
+          <w:lang w:val="bg-BG"/>
+        </w:rPr>
+        <w:t>фигура да бъде компресирана в една точка, създавайки пирамида</w:t>
+      </w:r>
+      <w:r>
+        <w:rPr>
+          <w:rFonts w:asciiTheme="majorHAnsi" w:hAnsiTheme="majorHAnsi" w:cstheme="majorHAnsi"/>
+          <w:sz w:val="28"/>
+          <w:lang w:val="bg-BG"/>
+        </w:rPr>
+        <w:t xml:space="preserve"> (Фиг. 3.31)</w:t>
+      </w:r>
+      <w:r>
+        <w:rPr>
+          <w:rFonts w:asciiTheme="majorHAnsi" w:hAnsiTheme="majorHAnsi" w:cstheme="majorHAnsi"/>
+          <w:sz w:val="28"/>
+          <w:lang w:val="bg-BG"/>
+        </w:rPr>
+        <w:t>. Друга полза е да се бъде намерен центъра на дадена фигура</w:t>
+      </w:r>
+      <w:r>
+        <w:rPr>
+          <w:rFonts w:asciiTheme="majorHAnsi" w:hAnsiTheme="majorHAnsi" w:cstheme="majorHAnsi"/>
+          <w:sz w:val="28"/>
+          <w:lang w:val="bg-BG"/>
+        </w:rPr>
+        <w:t xml:space="preserve"> (Фиг. 3.32)</w:t>
+      </w:r>
+      <w:r>
+        <w:rPr>
+          <w:rFonts w:asciiTheme="majorHAnsi" w:hAnsiTheme="majorHAnsi" w:cstheme="majorHAnsi"/>
+          <w:sz w:val="28"/>
+          <w:lang w:val="bg-BG"/>
+        </w:rPr>
+        <w:t>.</w:t>
+      </w:r>
+      <w:r>
+        <w:rPr>
+          <w:noProof/>
+          <w:lang w:eastAsia="en-US"/>
+        </w:rPr>
+        <w:t xml:space="preserve"> </w:t>
+      </w:r>
+    </w:p>
+    <w:p>
+      <w:pPr>
+        <w:ind w:firstLine="720"/>
+        <w:rPr>
+          <w:rFonts w:asciiTheme="majorHAnsi" w:hAnsiTheme="majorHAnsi" w:cstheme="majorHAnsi"/>
+          <w:sz w:val="28"/>
+          <w:lang w:val="bg-BG"/>
+        </w:rPr>
+      </w:pPr>
+    </w:p>
+    <w:p>
+      <w:pPr>
+        <w:ind w:firstLine="720"/>
+        <w:rPr>
+          <w:rFonts w:asciiTheme="majorHAnsi" w:hAnsiTheme="majorHAnsi" w:cstheme="majorHAnsi"/>
+          <w:sz w:val="28"/>
+          <w:lang w:val="bg-BG"/>
+        </w:rPr>
+      </w:pPr>
+      <w:r>
+        <w:rPr>
+          <w:noProof/>
+          <w:lang w:eastAsia="en-US"/>
+        </w:rPr>
+        <w:drawing>
+          <wp:anchor distT="0" distB="0" distL="114300" distR="114300" simplePos="0" relativeHeight="251808768" behindDoc="0" locked="0" layoutInCell="1" allowOverlap="1" wp14:anchorId="7569AC29" wp14:editId="71FE8958">
+            <wp:simplePos x="0" y="0"/>
+            <wp:positionH relativeFrom="column">
+              <wp:posOffset>-156845</wp:posOffset>
+            </wp:positionH>
+            <wp:positionV relativeFrom="paragraph">
+              <wp:posOffset>2254250</wp:posOffset>
+            </wp:positionV>
+            <wp:extent cx="2811780" cy="1724660"/>
+            <wp:effectExtent l="0" t="0" r="7620" b="8890"/>
+            <wp:wrapTopAndBottom/>
+            <wp:docPr id="241" name="Picture 241"/>
+            <wp:cNvGraphicFramePr>
+              <a:graphicFrameLocks xmlns:a="http://schemas.openxmlformats.org/drawingml/2006/main" noChangeAspect="1"/>
+            </wp:cNvGraphicFramePr>
+            <a:graphic xmlns:a="http://schemas.openxmlformats.org/drawingml/2006/main">
+              <a:graphicData uri="http://schemas.openxmlformats.org/drawingml/2006/picture">
+                <pic:pic xmlns:pic="http://schemas.openxmlformats.org/drawingml/2006/picture">
+                  <pic:nvPicPr>
+                    <pic:cNvPr id="1" name=""/>
+                    <pic:cNvPicPr/>
+                  </pic:nvPicPr>
+                  <pic:blipFill>
+                    <a:blip r:embed="rId49" cstate="print">
+                      <a:extLst>
+                        <a:ext uri="{28A0092B-C50C-407E-A947-70E740481C1C}">
+                          <a14:useLocalDpi xmlns:a14="http://schemas.microsoft.com/office/drawing/2010/main" val="0"/>
+                        </a:ext>
+                      </a:extLst>
+                    </a:blip>
+                    <a:stretch>
+                      <a:fillRect/>
+                    </a:stretch>
+                  </pic:blipFill>
+                  <pic:spPr>
+                    <a:xfrm>
+                      <a:off x="0" y="0"/>
+                      <a:ext cx="2811780" cy="1724660"/>
+                    </a:xfrm>
+                    <a:prstGeom prst="rect">
+                      <a:avLst/>
+                    </a:prstGeom>
+                  </pic:spPr>
+                </pic:pic>
+              </a:graphicData>
+            </a:graphic>
+            <wp14:sizeRelH relativeFrom="margin">
+              <wp14:pctWidth>0</wp14:pctWidth>
+            </wp14:sizeRelH>
+            <wp14:sizeRelV relativeFrom="margin">
+              <wp14:pctHeight>0</wp14:pctHeight>
+            </wp14:sizeRelV>
+          </wp:anchor>
+        </w:drawing>
+      </w:r>
+      <w:r>
+        <w:rPr>
+          <w:noProof/>
+          <w:lang w:eastAsia="en-US"/>
+        </w:rPr>
+        <w:drawing>
+          <wp:anchor distT="0" distB="0" distL="114300" distR="114300" simplePos="0" relativeHeight="251809792" behindDoc="0" locked="0" layoutInCell="1" allowOverlap="1" wp14:anchorId="315F8F1F" wp14:editId="3A025481">
+            <wp:simplePos x="0" y="0"/>
+            <wp:positionH relativeFrom="column">
+              <wp:posOffset>3449955</wp:posOffset>
+            </wp:positionH>
+            <wp:positionV relativeFrom="paragraph">
+              <wp:posOffset>2366645</wp:posOffset>
+            </wp:positionV>
+            <wp:extent cx="2515235" cy="1500505"/>
+            <wp:effectExtent l="0" t="0" r="0" b="4445"/>
+            <wp:wrapSquare wrapText="bothSides"/>
+            <wp:docPr id="242" name="Picture 242"/>
+            <wp:cNvGraphicFramePr>
+              <a:graphicFrameLocks xmlns:a="http://schemas.openxmlformats.org/drawingml/2006/main" noChangeAspect="1"/>
+            </wp:cNvGraphicFramePr>
+            <a:graphic xmlns:a="http://schemas.openxmlformats.org/drawingml/2006/main">
+              <a:graphicData uri="http://schemas.openxmlformats.org/drawingml/2006/picture">
+                <pic:pic xmlns:pic="http://schemas.openxmlformats.org/drawingml/2006/picture">
+                  <pic:nvPicPr>
+                    <pic:cNvPr id="1" name=""/>
+                    <pic:cNvPicPr/>
+                  </pic:nvPicPr>
+                  <pic:blipFill>
+                    <a:blip r:embed="rId50" cstate="print">
+                      <a:extLst>
+                        <a:ext uri="{28A0092B-C50C-407E-A947-70E740481C1C}">
+                          <a14:useLocalDpi xmlns:a14="http://schemas.microsoft.com/office/drawing/2010/main" val="0"/>
+                        </a:ext>
+                      </a:extLst>
+                    </a:blip>
+                    <a:stretch>
+                      <a:fillRect/>
+                    </a:stretch>
+                  </pic:blipFill>
+                  <pic:spPr>
+                    <a:xfrm>
+                      <a:off x="0" y="0"/>
+                      <a:ext cx="2515235" cy="1500505"/>
+                    </a:xfrm>
+                    <a:prstGeom prst="rect">
+                      <a:avLst/>
+                    </a:prstGeom>
+                  </pic:spPr>
+                </pic:pic>
+              </a:graphicData>
+            </a:graphic>
+            <wp14:sizeRelH relativeFrom="margin">
+              <wp14:pctWidth>0</wp14:pctWidth>
+            </wp14:sizeRelH>
+            <wp14:sizeRelV relativeFrom="margin">
+              <wp14:pctHeight>0</wp14:pctHeight>
+            </wp14:sizeRelV>
+          </wp:anchor>
+        </w:drawing>
+      </w:r>
+      <w:r>
+        <w:rPr>
+          <w:lang w:val="bg-BG"/>
+        </w:rPr>
+        <w:drawing>
+          <wp:anchor distT="0" distB="0" distL="114300" distR="114300" simplePos="0" relativeHeight="251807744" behindDoc="0" locked="0" layoutInCell="1" allowOverlap="1" wp14:anchorId="40D784EE" wp14:editId="27137AED">
+            <wp:simplePos x="0" y="0"/>
+            <wp:positionH relativeFrom="margin">
+              <wp:posOffset>3448050</wp:posOffset>
+            </wp:positionH>
+            <wp:positionV relativeFrom="paragraph">
+              <wp:posOffset>289560</wp:posOffset>
+            </wp:positionV>
+            <wp:extent cx="2493010" cy="1640840"/>
+            <wp:effectExtent l="0" t="0" r="2540" b="0"/>
+            <wp:wrapSquare wrapText="bothSides"/>
+            <wp:docPr id="240" name="Picture 240"/>
+            <wp:cNvGraphicFramePr>
+              <a:graphicFrameLocks xmlns:a="http://schemas.openxmlformats.org/drawingml/2006/main" noChangeAspect="1"/>
+            </wp:cNvGraphicFramePr>
+            <a:graphic xmlns:a="http://schemas.openxmlformats.org/drawingml/2006/main">
+              <a:graphicData uri="http://schemas.openxmlformats.org/drawingml/2006/picture">
+                <pic:pic xmlns:pic="http://schemas.openxmlformats.org/drawingml/2006/picture">
+                  <pic:nvPicPr>
+                    <pic:cNvPr id="1" name=""/>
+                    <pic:cNvPicPr/>
+                  </pic:nvPicPr>
+                  <pic:blipFill>
+                    <a:blip r:embed="rId51" cstate="print">
+                      <a:extLst>
+                        <a:ext uri="{28A0092B-C50C-407E-A947-70E740481C1C}">
+                          <a14:useLocalDpi xmlns:a14="http://schemas.microsoft.com/office/drawing/2010/main" val="0"/>
+                        </a:ext>
+                      </a:extLst>
+                    </a:blip>
+                    <a:stretch>
+                      <a:fillRect/>
+                    </a:stretch>
+                  </pic:blipFill>
+                  <pic:spPr>
+                    <a:xfrm>
+                      <a:off x="0" y="0"/>
+                      <a:ext cx="2493010" cy="1640840"/>
+                    </a:xfrm>
+                    <a:prstGeom prst="rect">
+                      <a:avLst/>
+                    </a:prstGeom>
+                  </pic:spPr>
+                </pic:pic>
+              </a:graphicData>
+            </a:graphic>
+            <wp14:sizeRelH relativeFrom="margin">
+              <wp14:pctWidth>0</wp14:pctWidth>
+            </wp14:sizeRelH>
+            <wp14:sizeRelV relativeFrom="margin">
+              <wp14:pctHeight>0</wp14:pctHeight>
+            </wp14:sizeRelV>
+          </wp:anchor>
+        </w:drawing>
+      </w:r>
+      <w:r>
+        <w:rPr>
+          <w:rFonts w:asciiTheme="majorHAnsi" w:hAnsiTheme="majorHAnsi" w:cstheme="majorHAnsi"/>
+          <w:noProof/>
+          <w:sz w:val="28"/>
+          <w:szCs w:val="28"/>
+          <w:lang w:eastAsia="en-US"/>
+        </w:rPr>
+        <mc:AlternateContent>
+          <mc:Choice Requires="wps">
+            <w:drawing>
+              <wp:anchor distT="45720" distB="45720" distL="114300" distR="114300" simplePos="0" relativeHeight="251811840" behindDoc="0" locked="0" layoutInCell="1" allowOverlap="1" wp14:anchorId="7E63245E" wp14:editId="3C771E70">
+                <wp:simplePos x="0" y="0"/>
+                <wp:positionH relativeFrom="margin">
+                  <wp:posOffset>-154940</wp:posOffset>
+                </wp:positionH>
+                <wp:positionV relativeFrom="paragraph">
+                  <wp:posOffset>1959610</wp:posOffset>
+                </wp:positionV>
+                <wp:extent cx="2783840" cy="1404620"/>
+                <wp:effectExtent l="0" t="0" r="0" b="0"/>
+                <wp:wrapTopAndBottom/>
+                <wp:docPr id="243" name="Text Box 2"/>
+                <wp:cNvGraphicFramePr>
+                  <a:graphicFrameLocks xmlns:a="http://schemas.openxmlformats.org/drawingml/2006/main"/>
+                </wp:cNvGraphicFramePr>
+                <a:graphic xmlns:a="http://schemas.openxmlformats.org/drawingml/2006/main">
+                  <a:graphicData uri="http://schemas.microsoft.com/office/word/2010/wordprocessingShape">
+                    <wps:wsp>
+                      <wps:cNvSpPr txBox="1">
+                        <a:spLocks noChangeArrowheads="1"/>
+                      </wps:cNvSpPr>
+                      <wps:spPr bwMode="auto">
+                        <a:xfrm>
+                          <a:off x="0" y="0"/>
+                          <a:ext cx="2783840" cy="1404620"/>
+                        </a:xfrm>
+                        <a:prstGeom prst="rect">
+                          <a:avLst/>
+                        </a:prstGeom>
+                        <a:noFill/>
+                        <a:ln w="9525">
+                          <a:noFill/>
+                          <a:miter lim="800000"/>
+                          <a:headEnd/>
+                          <a:tailEnd/>
+                        </a:ln>
+                      </wps:spPr>
+                      <wps:txbx>
+                        <w:txbxContent>
+                          <w:p>
+                            <w:pPr>
+                              <w:jc w:val="center"/>
+                              <w:rPr>
+                                <w:rFonts w:asciiTheme="minorHAnsi" w:hAnsiTheme="minorHAnsi"/>
+                                <w:i/>
+                                <w:sz w:val="20"/>
+                                <w:lang w:val="bg-BG"/>
+                              </w:rPr>
+                            </w:pPr>
+                            <w:r>
+                              <w:rPr>
+                                <w:rFonts w:asciiTheme="minorHAnsi" w:hAnsiTheme="minorHAnsi"/>
+                                <w:i/>
+                                <w:sz w:val="20"/>
+                                <w:lang w:val="bg-BG"/>
+                              </w:rPr>
+                              <w:t xml:space="preserve">Фиг </w:t>
+                            </w:r>
+                            <w:r>
+                              <w:rPr>
+                                <w:rFonts w:asciiTheme="minorHAnsi" w:hAnsiTheme="minorHAnsi"/>
+                                <w:i/>
+                                <w:sz w:val="20"/>
+                                <w:lang w:val="bg-BG"/>
+                              </w:rPr>
+                              <w:t>3.</w:t>
+                            </w:r>
+                            <w:r>
+                              <w:rPr>
+                                <w:rFonts w:asciiTheme="minorHAnsi" w:hAnsiTheme="minorHAnsi"/>
+                                <w:i/>
+                                <w:sz w:val="20"/>
+                              </w:rPr>
+                              <w:t>2</w:t>
+                            </w:r>
+                            <w:r>
+                              <w:rPr>
+                                <w:rFonts w:asciiTheme="minorHAnsi" w:hAnsiTheme="minorHAnsi"/>
+                                <w:i/>
+                                <w:sz w:val="20"/>
+                                <w:lang w:val="bg-BG"/>
+                              </w:rPr>
+                              <w:t>8 Правилен петоъгълник</w:t>
+                            </w:r>
+                          </w:p>
+                        </w:txbxContent>
+                      </wps:txbx>
+                      <wps:bodyPr rot="0" vert="horz" wrap="square" lIns="91440" tIns="45720" rIns="91440" bIns="45720" anchor="t" anchorCtr="0">
+                        <a:spAutoFit/>
+                      </wps:bodyPr>
+                    </wps:wsp>
+                  </a:graphicData>
+                </a:graphic>
+                <wp14:sizeRelH relativeFrom="margin">
+                  <wp14:pctWidth>0</wp14:pctWidth>
+                </wp14:sizeRelH>
+                <wp14:sizeRelV relativeFrom="margin">
+                  <wp14:pctHeight>20000</wp14:pctHeight>
+                </wp14:sizeRelV>
+              </wp:anchor>
+            </w:drawing>
+          </mc:Choice>
+          <mc:Fallback>
+            <w:pict>
+              <v:shape w14:anchorId="7E63245E" id="_x0000_s1084" type="#_x0000_t202" style="position:absolute;left:0;text-align:left;margin-left:-12.2pt;margin-top:154.3pt;width:219.2pt;height:110.6pt;z-index:251811840;visibility:visible;mso-wrap-style:square;mso-width-percent:0;mso-height-percent:200;mso-wrap-distance-left:9pt;mso-wrap-distance-top:3.6pt;mso-wrap-distance-right:9pt;mso-wrap-distance-bottom:3.6pt;mso-position-horizontal:absolute;mso-position-horizontal-relative:margin;mso-position-vertical:absolute;mso-position-vertical-relative:text;mso-width-percent:0;mso-height-percent:200;mso-width-relative:margin;mso-height-relative:margin;v-text-anchor:top" o:gfxdata="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" filled="f" stroked="f">
+                <v:textbox style="mso-fit-shape-to-text:t">
+                  <w:txbxContent>
+                    <w:p>
+                      <w:pPr>
+                        <w:jc w:val="center"/>
+                        <w:rPr>
+                          <w:rFonts w:asciiTheme="minorHAnsi" w:hAnsiTheme="minorHAnsi"/>
+                          <w:i/>
+                          <w:sz w:val="20"/>
+                          <w:lang w:val="bg-BG"/>
+                        </w:rPr>
+                      </w:pPr>
+                      <w:r>
+                        <w:rPr>
+                          <w:rFonts w:asciiTheme="minorHAnsi" w:hAnsiTheme="minorHAnsi"/>
+                          <w:i/>
+                          <w:sz w:val="20"/>
+                          <w:lang w:val="bg-BG"/>
+                        </w:rPr>
+                        <w:t xml:space="preserve">Фиг </w:t>
+                      </w:r>
+                      <w:r>
+                        <w:rPr>
+                          <w:rFonts w:asciiTheme="minorHAnsi" w:hAnsiTheme="minorHAnsi"/>
+                          <w:i/>
+                          <w:sz w:val="20"/>
+                          <w:lang w:val="bg-BG"/>
+                        </w:rPr>
+                        <w:t>3.</w:t>
+                      </w:r>
+                      <w:r>
+                        <w:rPr>
+                          <w:rFonts w:asciiTheme="minorHAnsi" w:hAnsiTheme="minorHAnsi"/>
+                          <w:i/>
+                          <w:sz w:val="20"/>
+                        </w:rPr>
+                        <w:t>2</w:t>
+                      </w:r>
+                      <w:r>
+                        <w:rPr>
+                          <w:rFonts w:asciiTheme="minorHAnsi" w:hAnsiTheme="minorHAnsi"/>
+                          <w:i/>
+                          <w:sz w:val="20"/>
+                          <w:lang w:val="bg-BG"/>
+                        </w:rPr>
+                        <w:t>8 Правилен петоъгълник</w:t>
+                      </w:r>
+                    </w:p>
+                  </w:txbxContent>
+                </v:textbox>
+                <w10:wrap type="topAndBottom" anchorx="margin"/>
+              </v:shape>
+            </w:pict>
+          </mc:Fallback>
+        </mc:AlternateContent>
+      </w:r>
+      <w:r>
+        <w:rPr>
+          <w:rFonts w:asciiTheme="majorHAnsi" w:hAnsiTheme="majorHAnsi" w:cstheme="majorHAnsi"/>
+          <w:noProof/>
+          <w:sz w:val="28"/>
+          <w:szCs w:val="28"/>
+          <w:lang w:eastAsia="en-US"/>
+        </w:rPr>
+        <mc:AlternateContent>
+          <mc:Choice Requires="wps">
+            <w:drawing>
+              <wp:anchor distT="45720" distB="45720" distL="114300" distR="114300" simplePos="0" relativeHeight="251813888" behindDoc="0" locked="0" layoutInCell="1" allowOverlap="1" wp14:anchorId="5966792E" wp14:editId="4B43AD7B">
+                <wp:simplePos x="0" y="0"/>
+                <wp:positionH relativeFrom="margin">
+                  <wp:posOffset>3295015</wp:posOffset>
+                </wp:positionH>
+                <wp:positionV relativeFrom="paragraph">
+                  <wp:posOffset>1927225</wp:posOffset>
+                </wp:positionV>
+                <wp:extent cx="2783840" cy="1404620"/>
+                <wp:effectExtent l="0" t="0" r="0" b="0"/>
+                <wp:wrapTopAndBottom/>
+                <wp:docPr id="244" name="Text Box 2"/>
+                <wp:cNvGraphicFramePr>
+                  <a:graphicFrameLocks xmlns:a="http://schemas.openxmlformats.org/drawingml/2006/main"/>
+                </wp:cNvGraphicFramePr>
+                <a:graphic xmlns:a="http://schemas.openxmlformats.org/drawingml/2006/main">
+                  <a:graphicData uri="http://schemas.microsoft.com/office/word/2010/wordprocessingShape">
+                    <wps:wsp>
+                      <wps:cNvSpPr txBox="1">
+                        <a:spLocks noChangeArrowheads="1"/>
+                      </wps:cNvSpPr>
+                      <wps:spPr bwMode="auto">
+                        <a:xfrm>
+                          <a:off x="0" y="0"/>
+                          <a:ext cx="2783840" cy="1404620"/>
+                        </a:xfrm>
+                        <a:prstGeom prst="rect">
+                          <a:avLst/>
+                        </a:prstGeom>
+                        <a:noFill/>
+                        <a:ln w="9525">
+                          <a:noFill/>
+                          <a:miter lim="800000"/>
+                          <a:headEnd/>
+                          <a:tailEnd/>
+                        </a:ln>
+                      </wps:spPr>
+                      <wps:txbx>
+                        <w:txbxContent>
+                          <w:p>
+                            <w:pPr>
+                              <w:jc w:val="center"/>
+                              <w:rPr>
+                                <w:rFonts w:asciiTheme="minorHAnsi" w:hAnsiTheme="minorHAnsi"/>
+                                <w:i/>
+                                <w:sz w:val="20"/>
+                                <w:lang w:val="bg-BG"/>
+                              </w:rPr>
+                            </w:pPr>
+                            <w:r>
+                              <w:rPr>
+                                <w:rFonts w:asciiTheme="minorHAnsi" w:hAnsiTheme="minorHAnsi"/>
+                                <w:i/>
+                                <w:sz w:val="20"/>
+                                <w:lang w:val="bg-BG"/>
+                              </w:rPr>
+                              <w:t xml:space="preserve">Фиг </w:t>
+                            </w:r>
+                            <w:r>
+                              <w:rPr>
+                                <w:rFonts w:asciiTheme="minorHAnsi" w:hAnsiTheme="minorHAnsi"/>
+                                <w:i/>
+                                <w:sz w:val="20"/>
+                                <w:lang w:val="bg-BG"/>
+                              </w:rPr>
+                              <w:t>3.</w:t>
+                            </w:r>
+                            <w:r>
+                              <w:rPr>
+                                <w:rFonts w:asciiTheme="minorHAnsi" w:hAnsiTheme="minorHAnsi"/>
+                                <w:i/>
+                                <w:sz w:val="20"/>
+                                <w:lang w:val="bg-BG"/>
+                              </w:rPr>
+                              <w:t>30</w:t>
+                            </w:r>
+                            <w:r>
+                              <w:rPr>
+                                <w:rFonts w:asciiTheme="minorHAnsi" w:hAnsiTheme="minorHAnsi"/>
+                                <w:i/>
+                                <w:sz w:val="20"/>
+                                <w:lang w:val="bg-BG"/>
+                              </w:rPr>
+                              <w:t xml:space="preserve"> </w:t>
+                            </w:r>
+                            <w:r>
+                              <w:rPr>
+                                <w:rFonts w:asciiTheme="minorHAnsi" w:hAnsiTheme="minorHAnsi"/>
+                                <w:i/>
+                                <w:sz w:val="20"/>
+                                <w:lang w:val="bg-BG"/>
+                              </w:rPr>
+                              <w:t>Правилна петоъгълна призма</w:t>
+                            </w:r>
+                          </w:p>
+                        </w:txbxContent>
+                      </wps:txbx>
+                      <wps:bodyPr rot="0" vert="horz" wrap="square" lIns="91440" tIns="45720" rIns="91440" bIns="45720" anchor="t" anchorCtr="0">
+                        <a:spAutoFit/>
+                      </wps:bodyPr>
+                    </wps:wsp>
+                  </a:graphicData>
+                </a:graphic>
+                <wp14:sizeRelH relativeFrom="margin">
+                  <wp14:pctWidth>0</wp14:pctWidth>
+                </wp14:sizeRelH>
+                <wp14:sizeRelV relativeFrom="margin">
+                  <wp14:pctHeight>20000</wp14:pctHeight>
+                </wp14:sizeRelV>
+              </wp:anchor>
+            </w:drawing>
+          </mc:Choice>
+          <mc:Fallback>
+            <w:pict>
+              <v:shape w14:anchorId="5966792E" id="_x0000_s1085" type="#_x0000_t202" style="position:absolute;left:0;text-align:left;margin-left:259.45pt;margin-top:151.75pt;width:219.2pt;height:110.6pt;z-index:251813888;visibility:visible;mso-wrap-style:square;mso-width-percent:0;mso-height-percent:200;mso-wrap-distance-left:9pt;mso-wrap-distance-top:3.6pt;mso-wrap-distance-right:9pt;mso-wrap-distance-bottom:3.6pt;mso-position-horizontal:absolute;mso-position-horizontal-relative:margin;mso-position-vertical:absolute;mso-position-vertical-relative:text;mso-width-percent:0;mso-height-percent:200;mso-width-relative:margin;mso-height-relative:margin;v-text-anchor:top" o:gfxdata="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" filled="f" stroked="f">
+                <v:textbox style="mso-fit-shape-to-text:t">
+                  <w:txbxContent>
+                    <w:p>
+                      <w:pPr>
+                        <w:jc w:val="center"/>
+                        <w:rPr>
+                          <w:rFonts w:asciiTheme="minorHAnsi" w:hAnsiTheme="minorHAnsi"/>
+                          <w:i/>
+                          <w:sz w:val="20"/>
+                          <w:lang w:val="bg-BG"/>
+                        </w:rPr>
+                      </w:pPr>
+                      <w:r>
+                        <w:rPr>
+                          <w:rFonts w:asciiTheme="minorHAnsi" w:hAnsiTheme="minorHAnsi"/>
+                          <w:i/>
+                          <w:sz w:val="20"/>
+                          <w:lang w:val="bg-BG"/>
+                        </w:rPr>
+                        <w:t xml:space="preserve">Фиг </w:t>
+                      </w:r>
+                      <w:r>
+                        <w:rPr>
+                          <w:rFonts w:asciiTheme="minorHAnsi" w:hAnsiTheme="minorHAnsi"/>
+                          <w:i/>
+                          <w:sz w:val="20"/>
+                          <w:lang w:val="bg-BG"/>
+                        </w:rPr>
+                        <w:t>3.</w:t>
+                      </w:r>
+                      <w:r>
+                        <w:rPr>
+                          <w:rFonts w:asciiTheme="minorHAnsi" w:hAnsiTheme="minorHAnsi"/>
+                          <w:i/>
+                          <w:sz w:val="20"/>
+                          <w:lang w:val="bg-BG"/>
+                        </w:rPr>
+                        <w:t>30</w:t>
+                      </w:r>
+                      <w:r>
+                        <w:rPr>
+                          <w:rFonts w:asciiTheme="minorHAnsi" w:hAnsiTheme="minorHAnsi"/>
+                          <w:i/>
+                          <w:sz w:val="20"/>
+                          <w:lang w:val="bg-BG"/>
+                        </w:rPr>
+                        <w:t xml:space="preserve"> </w:t>
+                      </w:r>
+                      <w:r>
+                        <w:rPr>
+                          <w:rFonts w:asciiTheme="minorHAnsi" w:hAnsiTheme="minorHAnsi"/>
+                          <w:i/>
+                          <w:sz w:val="20"/>
+                          <w:lang w:val="bg-BG"/>
+                        </w:rPr>
+                        <w:t>Правилна петоъгълна призма</w:t>
+                      </w:r>
+                    </w:p>
+                  </w:txbxContent>
+                </v:textbox>
+                <w10:wrap type="topAndBottom" anchorx="margin"/>
+              </v:shape>
+            </w:pict>
+          </mc:Fallback>
+        </mc:AlternateContent>
+      </w:r>
+      <w:r>
+        <w:rPr>
+          <w:rFonts w:asciiTheme="majorHAnsi" w:hAnsiTheme="majorHAnsi" w:cstheme="majorHAnsi"/>
+          <w:noProof/>
+          <w:sz w:val="28"/>
+          <w:szCs w:val="28"/>
+          <w:lang w:eastAsia="en-US"/>
+        </w:rPr>
+        <mc:AlternateContent>
+          <mc:Choice Requires="wps">
+            <w:drawing>
+              <wp:anchor distT="45720" distB="45720" distL="114300" distR="114300" simplePos="0" relativeHeight="251815936" behindDoc="0" locked="0" layoutInCell="1" allowOverlap="1" wp14:anchorId="64837D0B" wp14:editId="2360F367">
+                <wp:simplePos x="0" y="0"/>
+                <wp:positionH relativeFrom="margin">
+                  <wp:posOffset>-146685</wp:posOffset>
+                </wp:positionH>
+                <wp:positionV relativeFrom="paragraph">
+                  <wp:posOffset>4013200</wp:posOffset>
+                </wp:positionV>
+                <wp:extent cx="2783840" cy="1404620"/>
+                <wp:effectExtent l="0" t="0" r="0" b="0"/>
+                <wp:wrapTopAndBottom/>
+                <wp:docPr id="245" name="Text Box 2"/>
+                <wp:cNvGraphicFramePr>
+                  <a:graphicFrameLocks xmlns:a="http://schemas.openxmlformats.org/drawingml/2006/main"/>
+                </wp:cNvGraphicFramePr>
+                <a:graphic xmlns:a="http://schemas.openxmlformats.org/drawingml/2006/main">
+                  <a:graphicData uri="http://schemas.microsoft.com/office/word/2010/wordprocessingShape">
+                    <wps:wsp>
+                      <wps:cNvSpPr txBox="1">
+                        <a:spLocks noChangeArrowheads="1"/>
+                      </wps:cNvSpPr>
+                      <wps:spPr bwMode="auto">
+                        <a:xfrm>
+                          <a:off x="0" y="0"/>
+                          <a:ext cx="2783840" cy="1404620"/>
+                        </a:xfrm>
+                        <a:prstGeom prst="rect">
+                          <a:avLst/>
+                        </a:prstGeom>
+                        <a:noFill/>
+                        <a:ln w="9525">
+                          <a:noFill/>
+                          <a:miter lim="800000"/>
+                          <a:headEnd/>
+                          <a:tailEnd/>
+                        </a:ln>
+                      </wps:spPr>
+                      <wps:txbx>
+                        <w:txbxContent>
+                          <w:p>
+                            <w:pPr>
+                              <w:jc w:val="center"/>
+                              <w:rPr>
+                                <w:rFonts w:asciiTheme="minorHAnsi" w:hAnsiTheme="minorHAnsi"/>
+                                <w:i/>
+                                <w:sz w:val="20"/>
+                                <w:lang w:val="bg-BG"/>
+                              </w:rPr>
+                            </w:pPr>
+                            <w:r>
+                              <w:rPr>
+                                <w:rFonts w:asciiTheme="minorHAnsi" w:hAnsiTheme="minorHAnsi"/>
+                                <w:i/>
+                                <w:sz w:val="20"/>
+                                <w:lang w:val="bg-BG"/>
+                              </w:rPr>
+                              <w:t xml:space="preserve">Фиг </w:t>
+                            </w:r>
+                            <w:r>
+                              <w:rPr>
+                                <w:rFonts w:asciiTheme="minorHAnsi" w:hAnsiTheme="minorHAnsi"/>
+                                <w:i/>
+                                <w:sz w:val="20"/>
+                                <w:lang w:val="bg-BG"/>
+                              </w:rPr>
+                              <w:t>3.</w:t>
+                            </w:r>
+                            <w:r>
+                              <w:rPr>
+                                <w:rFonts w:asciiTheme="minorHAnsi" w:hAnsiTheme="minorHAnsi"/>
+                                <w:i/>
+                                <w:sz w:val="20"/>
+                                <w:lang w:val="bg-BG"/>
+                              </w:rPr>
+                              <w:t>31</w:t>
+                            </w:r>
+                            <w:r>
+                              <w:rPr>
+                                <w:rFonts w:asciiTheme="minorHAnsi" w:hAnsiTheme="minorHAnsi"/>
+                                <w:i/>
+                                <w:sz w:val="20"/>
+                                <w:lang w:val="bg-BG"/>
+                              </w:rPr>
+                              <w:t xml:space="preserve"> </w:t>
+                            </w:r>
+                            <w:r>
+                              <w:rPr>
+                                <w:rFonts w:asciiTheme="minorHAnsi" w:hAnsiTheme="minorHAnsi"/>
+                                <w:i/>
+                                <w:sz w:val="20"/>
+                                <w:lang w:val="bg-BG"/>
+                              </w:rPr>
+                              <w:t>Правилна п</w:t>
+                            </w:r>
+                            <w:r>
+                              <w:rPr>
+                                <w:rFonts w:asciiTheme="minorHAnsi" w:hAnsiTheme="minorHAnsi"/>
+                                <w:i/>
+                                <w:sz w:val="20"/>
+                                <w:lang w:val="bg-BG"/>
+                              </w:rPr>
+                              <w:t>етоъгълна п</w:t>
+                            </w:r>
+                            <w:r>
+                              <w:rPr>
+                                <w:rFonts w:asciiTheme="minorHAnsi" w:hAnsiTheme="minorHAnsi"/>
+                                <w:i/>
+                                <w:sz w:val="20"/>
+                                <w:lang w:val="bg-BG"/>
+                              </w:rPr>
+                              <w:t>ирамид</w:t>
+                            </w:r>
+                            <w:r>
+                              <w:rPr>
+                                <w:rFonts w:asciiTheme="minorHAnsi" w:hAnsiTheme="minorHAnsi"/>
+                                <w:i/>
+                                <w:sz w:val="20"/>
+                                <w:lang w:val="bg-BG"/>
+                              </w:rPr>
+                              <w:t>а</w:t>
+                            </w:r>
+                          </w:p>
+                        </w:txbxContent>
+                      </wps:txbx>
+                      <wps:bodyPr rot="0" vert="horz" wrap="square" lIns="91440" tIns="45720" rIns="91440" bIns="45720" anchor="t" anchorCtr="0">
+                        <a:spAutoFit/>
+                      </wps:bodyPr>
+                    </wps:wsp>
+                  </a:graphicData>
+                </a:graphic>
+                <wp14:sizeRelH relativeFrom="margin">
+                  <wp14:pctWidth>0</wp14:pctWidth>
+                </wp14:sizeRelH>
+                <wp14:sizeRelV relativeFrom="margin">
+                  <wp14:pctHeight>20000</wp14:pctHeight>
+                </wp14:sizeRelV>
+              </wp:anchor>
+            </w:drawing>
+          </mc:Choice>
+          <mc:Fallback>
+            <w:pict>
+              <v:shape w14:anchorId="64837D0B" id="_x0000_s1086" type="#_x0000_t202" style="position:absolute;left:0;text-align:left;margin-left:-11.55pt;margin-top:316pt;width:219.2pt;height:110.6pt;z-index:251815936;visibility:visible;mso-wrap-style:square;mso-width-percent:0;mso-height-percent:200;mso-wrap-distance-left:9pt;mso-wrap-distance-top:3.6pt;mso-wrap-distance-right:9pt;mso-wrap-distance-bottom:3.6pt;mso-position-horizontal:absolute;mso-position-horizontal-relative:margin;mso-position-vertical:absolute;mso-position-vertical-relative:text;mso-width-percent:0;mso-height-percent:200;mso-width-relative:margin;mso-height-relative:margin;v-text-anchor:top" o:gfxdata="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" filled="f" stroked="f">
+                <v:textbox style="mso-fit-shape-to-text:t">
+                  <w:txbxContent>
+                    <w:p>
+                      <w:pPr>
+                        <w:jc w:val="center"/>
+                        <w:rPr>
+                          <w:rFonts w:asciiTheme="minorHAnsi" w:hAnsiTheme="minorHAnsi"/>
+                          <w:i/>
+                          <w:sz w:val="20"/>
+                          <w:lang w:val="bg-BG"/>
+                        </w:rPr>
+                      </w:pPr>
+                      <w:r>
+                        <w:rPr>
+                          <w:rFonts w:asciiTheme="minorHAnsi" w:hAnsiTheme="minorHAnsi"/>
+                          <w:i/>
+                          <w:sz w:val="20"/>
+                          <w:lang w:val="bg-BG"/>
+                        </w:rPr>
+                        <w:t xml:space="preserve">Фиг </w:t>
+                      </w:r>
+                      <w:r>
+                        <w:rPr>
+                          <w:rFonts w:asciiTheme="minorHAnsi" w:hAnsiTheme="minorHAnsi"/>
+                          <w:i/>
+                          <w:sz w:val="20"/>
+                          <w:lang w:val="bg-BG"/>
+                        </w:rPr>
+                        <w:t>3.</w:t>
+                      </w:r>
+                      <w:r>
+                        <w:rPr>
+                          <w:rFonts w:asciiTheme="minorHAnsi" w:hAnsiTheme="minorHAnsi"/>
+                          <w:i/>
+                          <w:sz w:val="20"/>
+                          <w:lang w:val="bg-BG"/>
+                        </w:rPr>
+                        <w:t>31</w:t>
+                      </w:r>
+                      <w:r>
+                        <w:rPr>
+                          <w:rFonts w:asciiTheme="minorHAnsi" w:hAnsiTheme="minorHAnsi"/>
+                          <w:i/>
+                          <w:sz w:val="20"/>
+                          <w:lang w:val="bg-BG"/>
+                        </w:rPr>
+                        <w:t xml:space="preserve"> </w:t>
+                      </w:r>
+                      <w:r>
+                        <w:rPr>
+                          <w:rFonts w:asciiTheme="minorHAnsi" w:hAnsiTheme="minorHAnsi"/>
+                          <w:i/>
+                          <w:sz w:val="20"/>
+                          <w:lang w:val="bg-BG"/>
+                        </w:rPr>
+                        <w:t>Правилна п</w:t>
+                      </w:r>
+                      <w:r>
+                        <w:rPr>
+                          <w:rFonts w:asciiTheme="minorHAnsi" w:hAnsiTheme="minorHAnsi"/>
+                          <w:i/>
+                          <w:sz w:val="20"/>
+                          <w:lang w:val="bg-BG"/>
+                        </w:rPr>
+                        <w:t>етоъгълна п</w:t>
+                      </w:r>
+                      <w:r>
+                        <w:rPr>
+                          <w:rFonts w:asciiTheme="minorHAnsi" w:hAnsiTheme="minorHAnsi"/>
+                          <w:i/>
+                          <w:sz w:val="20"/>
+                          <w:lang w:val="bg-BG"/>
+                        </w:rPr>
+                        <w:t>ирамид</w:t>
+                      </w:r>
+                      <w:r>
+                        <w:rPr>
+                          <w:rFonts w:asciiTheme="minorHAnsi" w:hAnsiTheme="minorHAnsi"/>
+                          <w:i/>
+                          <w:sz w:val="20"/>
+                          <w:lang w:val="bg-BG"/>
+                        </w:rPr>
+                        <w:t>а</w:t>
+                      </w:r>
+                    </w:p>
+                  </w:txbxContent>
+                </v:textbox>
+                <w10:wrap type="topAndBottom" anchorx="margin"/>
+              </v:shape>
+            </w:pict>
+          </mc:Fallback>
+        </mc:AlternateContent>
+      </w:r>
+      <w:r>
+        <w:rPr>
+          <w:lang w:val="bg-BG"/>
+        </w:rPr>
+        <w:drawing>
+          <wp:anchor distT="0" distB="0" distL="114300" distR="114300" simplePos="0" relativeHeight="251806720" behindDoc="0" locked="0" layoutInCell="1" allowOverlap="1" wp14:anchorId="3A90B909" wp14:editId="5D175E24">
+            <wp:simplePos x="0" y="0"/>
+            <wp:positionH relativeFrom="margin">
+              <wp:posOffset>-146050</wp:posOffset>
+            </wp:positionH>
+            <wp:positionV relativeFrom="paragraph">
+              <wp:posOffset>283845</wp:posOffset>
+            </wp:positionV>
+            <wp:extent cx="2801620" cy="1673225"/>
+            <wp:effectExtent l="0" t="0" r="0" b="3175"/>
+            <wp:wrapTopAndBottom/>
+            <wp:docPr id="239" name="Picture 239"/>
+            <wp:cNvGraphicFramePr>
+              <a:graphicFrameLocks xmlns:a="http://schemas.openxmlformats.org/drawingml/2006/main" noChangeAspect="1"/>
+            </wp:cNvGraphicFramePr>
+            <a:graphic xmlns:a="http://schemas.openxmlformats.org/drawingml/2006/main">
+              <a:graphicData uri="http://schemas.openxmlformats.org/drawingml/2006/picture">
+                <pic:pic xmlns:pic="http://schemas.openxmlformats.org/drawingml/2006/picture">
+                  <pic:nvPicPr>
+                    <pic:cNvPr id="1" name=""/>
+                    <pic:cNvPicPr/>
+                  </pic:nvPicPr>
+                  <pic:blipFill>
+                    <a:blip r:embed="rId52">
+                      <a:extLst>
+                        <a:ext uri="{28A0092B-C50C-407E-A947-70E740481C1C}">
+                          <a14:useLocalDpi xmlns:a14="http://schemas.microsoft.com/office/drawing/2010/main" val="0"/>
+                        </a:ext>
+                      </a:extLst>
+                    </a:blip>
+                    <a:stretch>
+                      <a:fillRect/>
+                    </a:stretch>
+                  </pic:blipFill>
+                  <pic:spPr>
+                    <a:xfrm>
+                      <a:off x="0" y="0"/>
+                      <a:ext cx="2801620" cy="1673225"/>
+                    </a:xfrm>
+                    <a:prstGeom prst="rect">
+                      <a:avLst/>
+                    </a:prstGeom>
+                  </pic:spPr>
+                </pic:pic>
+              </a:graphicData>
+            </a:graphic>
+            <wp14:sizeRelH relativeFrom="margin">
+              <wp14:pctWidth>0</wp14:pctWidth>
+            </wp14:sizeRelH>
+            <wp14:sizeRelV relativeFrom="margin">
+              <wp14:pctHeight>0</wp14:pctHeight>
+            </wp14:sizeRelV>
+          </wp:anchor>
+        </w:drawing>
+      </w:r>
+      <w:r>
+        <w:rPr>
+          <w:rFonts w:asciiTheme="majorHAnsi" w:hAnsiTheme="majorHAnsi" w:cstheme="majorHAnsi"/>
+          <w:noProof/>
+          <w:sz w:val="28"/>
+          <w:szCs w:val="28"/>
+          <w:lang w:eastAsia="en-US"/>
+        </w:rPr>
+        <mc:AlternateContent>
+          <mc:Choice Requires="wps">
+            <w:drawing>
+              <wp:anchor distT="45720" distB="45720" distL="114300" distR="114300" simplePos="0" relativeHeight="251817984" behindDoc="0" locked="0" layoutInCell="1" allowOverlap="1" wp14:anchorId="095ED38B" wp14:editId="15E62E73">
+                <wp:simplePos x="0" y="0"/>
+                <wp:positionH relativeFrom="margin">
+                  <wp:posOffset>3347085</wp:posOffset>
+                </wp:positionH>
+                <wp:positionV relativeFrom="paragraph">
+                  <wp:posOffset>3875141</wp:posOffset>
+                </wp:positionV>
+                <wp:extent cx="2783840" cy="1404620"/>
+                <wp:effectExtent l="0" t="0" r="0" b="0"/>
+                <wp:wrapTopAndBottom/>
+                <wp:docPr id="246" name="Text Box 2"/>
+                <wp:cNvGraphicFramePr>
+                  <a:graphicFrameLocks xmlns:a="http://schemas.openxmlformats.org/drawingml/2006/main"/>
+                </wp:cNvGraphicFramePr>
+                <a:graphic xmlns:a="http://schemas.openxmlformats.org/drawingml/2006/main">
+                  <a:graphicData uri="http://schemas.microsoft.com/office/word/2010/wordprocessingShape">
+                    <wps:wsp>
+                      <wps:cNvSpPr txBox="1">
+                        <a:spLocks noChangeArrowheads="1"/>
+                      </wps:cNvSpPr>
+                      <wps:spPr bwMode="auto">
+                        <a:xfrm>
+                          <a:off x="0" y="0"/>
+                          <a:ext cx="2783840" cy="1404620"/>
+                        </a:xfrm>
+                        <a:prstGeom prst="rect">
+                          <a:avLst/>
+                        </a:prstGeom>
+                        <a:noFill/>
+                        <a:ln w="9525">
+                          <a:noFill/>
+                          <a:miter lim="800000"/>
+                          <a:headEnd/>
+                          <a:tailEnd/>
+                        </a:ln>
+                      </wps:spPr>
+                      <wps:txbx>
+                        <w:txbxContent>
+                          <w:p>
+                            <w:pPr>
+                              <w:jc w:val="center"/>
+                              <w:rPr>
+                                <w:rFonts w:asciiTheme="minorHAnsi" w:hAnsiTheme="minorHAnsi"/>
+                                <w:i/>
+                                <w:sz w:val="20"/>
+                                <w:lang w:val="bg-BG"/>
+                              </w:rPr>
+                            </w:pPr>
+                            <w:r>
+                              <w:rPr>
+                                <w:rFonts w:asciiTheme="minorHAnsi" w:hAnsiTheme="minorHAnsi"/>
+                                <w:i/>
+                                <w:sz w:val="20"/>
+                                <w:lang w:val="bg-BG"/>
+                              </w:rPr>
+                              <w:t xml:space="preserve">Фиг </w:t>
+                            </w:r>
+                            <w:r>
+                              <w:rPr>
+                                <w:rFonts w:asciiTheme="minorHAnsi" w:hAnsiTheme="minorHAnsi"/>
+                                <w:i/>
+                                <w:sz w:val="20"/>
+                                <w:lang w:val="bg-BG"/>
+                              </w:rPr>
+                              <w:t>3.</w:t>
+                            </w:r>
+                            <w:r>
+                              <w:rPr>
+                                <w:rFonts w:asciiTheme="minorHAnsi" w:hAnsiTheme="minorHAnsi"/>
+                                <w:i/>
+                                <w:sz w:val="20"/>
+                                <w:lang w:val="bg-BG"/>
+                              </w:rPr>
+                              <w:t>32</w:t>
+                            </w:r>
+                            <w:r>
+                              <w:rPr>
+                                <w:rFonts w:asciiTheme="minorHAnsi" w:hAnsiTheme="minorHAnsi"/>
+                                <w:i/>
+                                <w:sz w:val="20"/>
+                                <w:lang w:val="bg-BG"/>
+                              </w:rPr>
+                              <w:t xml:space="preserve"> </w:t>
+                            </w:r>
+                            <w:r>
+                              <w:rPr>
+                                <w:rFonts w:asciiTheme="minorHAnsi" w:hAnsiTheme="minorHAnsi"/>
+                                <w:i/>
+                                <w:sz w:val="20"/>
+                                <w:lang w:val="bg-BG"/>
+                              </w:rPr>
+                              <w:t>Правилен петоъгълник с център</w:t>
+                            </w:r>
+                          </w:p>
+                        </w:txbxContent>
+                      </wps:txbx>
+                      <wps:bodyPr rot="0" vert="horz" wrap="square" lIns="91440" tIns="45720" rIns="91440" bIns="45720" anchor="t" anchorCtr="0">
+                        <a:spAutoFit/>
+                      </wps:bodyPr>
+                    </wps:wsp>
+                  </a:graphicData>
+                </a:graphic>
+                <wp14:sizeRelH relativeFrom="margin">
+                  <wp14:pctWidth>0</wp14:pctWidth>
+                </wp14:sizeRelH>
+                <wp14:sizeRelV relativeFrom="margin">
+                  <wp14:pctHeight>20000</wp14:pctHeight>
+                </wp14:sizeRelV>
+              </wp:anchor>
+            </w:drawing>
+          </mc:Choice>
+          <mc:Fallback>
+            <w:pict>
+              <v:shape w14:anchorId="095ED38B" id="_x0000_s1087" type="#_x0000_t202" style="position:absolute;left:0;text-align:left;margin-left:263.55pt;margin-top:305.15pt;width:219.2pt;height:110.6pt;z-index:251817984;visibility:visible;mso-wrap-style:square;mso-width-percent:0;mso-height-percent:200;mso-wrap-distance-left:9pt;mso-wrap-distance-top:3.6pt;mso-wrap-distance-right:9pt;mso-wrap-distance-bottom:3.6pt;mso-position-horizontal:absolute;mso-position-horizontal-relative:margin;mso-position-vertical:absolute;mso-position-vertical-relative:text;mso-width-percent:0;mso-height-percent:200;mso-width-relative:margin;mso-height-relative:margin;v-text-anchor:top" o:gfxdata="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" filled="f" stroked="f">
+                <v:textbox style="mso-fit-shape-to-text:t">
+                  <w:txbxContent>
+                    <w:p>
+                      <w:pPr>
+                        <w:jc w:val="center"/>
+                        <w:rPr>
+                          <w:rFonts w:asciiTheme="minorHAnsi" w:hAnsiTheme="minorHAnsi"/>
+                          <w:i/>
+                          <w:sz w:val="20"/>
+                          <w:lang w:val="bg-BG"/>
+                        </w:rPr>
+                      </w:pPr>
+                      <w:r>
+                        <w:rPr>
+                          <w:rFonts w:asciiTheme="minorHAnsi" w:hAnsiTheme="minorHAnsi"/>
+                          <w:i/>
+                          <w:sz w:val="20"/>
+                          <w:lang w:val="bg-BG"/>
+                        </w:rPr>
+                        <w:t xml:space="preserve">Фиг </w:t>
+                      </w:r>
+                      <w:r>
+                        <w:rPr>
+                          <w:rFonts w:asciiTheme="minorHAnsi" w:hAnsiTheme="minorHAnsi"/>
+                          <w:i/>
+                          <w:sz w:val="20"/>
+                          <w:lang w:val="bg-BG"/>
+                        </w:rPr>
+                        <w:t>3.</w:t>
+                      </w:r>
+                      <w:r>
+                        <w:rPr>
+                          <w:rFonts w:asciiTheme="minorHAnsi" w:hAnsiTheme="minorHAnsi"/>
+                          <w:i/>
+                          <w:sz w:val="20"/>
+                          <w:lang w:val="bg-BG"/>
+                        </w:rPr>
+                        <w:t>32</w:t>
+                      </w:r>
+                      <w:r>
+                        <w:rPr>
+                          <w:rFonts w:asciiTheme="minorHAnsi" w:hAnsiTheme="minorHAnsi"/>
+                          <w:i/>
+                          <w:sz w:val="20"/>
+                          <w:lang w:val="bg-BG"/>
+                        </w:rPr>
+                        <w:t xml:space="preserve"> </w:t>
+                      </w:r>
+                      <w:r>
+                        <w:rPr>
+                          <w:rFonts w:asciiTheme="minorHAnsi" w:hAnsiTheme="minorHAnsi"/>
+                          <w:i/>
+                          <w:sz w:val="20"/>
+                          <w:lang w:val="bg-BG"/>
+                        </w:rPr>
+                        <w:t>Правилен петоъгълник с център</w:t>
+                      </w:r>
+                    </w:p>
+                  </w:txbxContent>
+                </v:textbox>
+                <w10:wrap type="topAndBottom" anchorx="margin"/>
+              </v:shape>
+            </w:pict>
+          </mc:Fallback>
+        </mc:AlternateContent>
+      </w:r>
+    </w:p>
+    <w:p>
+      <w:pPr>
+        <w:rPr>
+          <w:rFonts w:asciiTheme="majorHAnsi" w:hAnsiTheme="majorHAnsi" w:cstheme="majorHAnsi"/>
+          <w:sz w:val="28"/>
+          <w:lang w:val="bg-BG"/>
+        </w:rPr>
+      </w:pPr>
+    </w:p>
+    <w:p>
+      <w:pPr>
+        <w:rPr>
+          <w:rFonts w:asciiTheme="majorHAnsi" w:hAnsiTheme="majorHAnsi" w:cstheme="majorHAnsi"/>
+          <w:sz w:val="28"/>
+          <w:lang w:val="bg-BG"/>
+        </w:rPr>
+      </w:pPr>
+      <w:r>
+        <w:rPr>
+          <w:rFonts w:asciiTheme="majorHAnsi" w:hAnsiTheme="majorHAnsi" w:cstheme="majorHAnsi"/>
+          <w:sz w:val="28"/>
+          <w:lang w:val="bg-BG"/>
+        </w:rPr>
+        <w:t>Самия клас съдържа</w:t>
+      </w:r>
+      <w:r>
+        <w:rPr>
+          <w:rFonts w:asciiTheme="majorHAnsi" w:hAnsiTheme="majorHAnsi" w:cstheme="majorHAnsi"/>
+          <w:sz w:val="28"/>
+          <w:lang w:val="bg-BG"/>
+        </w:rPr>
+        <w:t xml:space="preserve"> в себе си четири метода:</w:t>
+      </w:r>
+    </w:p>
+    <w:p>
+      <w:pPr>
+        <w:ind w:firstLine="720"/>
+        <w:rPr>
+          <w:rFonts w:asciiTheme="majorHAnsi" w:hAnsiTheme="majorHAnsi" w:cstheme="majorHAnsi"/>
+          <w:sz w:val="28"/>
+          <w:lang w:val="bg-BG"/>
+        </w:rPr>
+      </w:pPr>
+    </w:p>
+    <w:p>
+      <w:pPr>
+        <w:pStyle w:val="ListParagraph"/>
+        <w:numPr>
+          <w:ilvl w:val="3"/>
+          <w:numId w:val="10"/>
+        </w:numPr>
+        <w:ind w:left="1890"/>
+        <w:rPr>
+          <w:rFonts w:asciiTheme="majorHAnsi" w:hAnsiTheme="majorHAnsi" w:cstheme="majorHAnsi"/>
+          <w:b/>
+          <w:sz w:val="28"/>
+        </w:rPr>
+      </w:pPr>
+      <w:proofErr w:type="spellStart"/>
+      <w:r>
+        <w:rPr>
+          <w:rFonts w:asciiTheme="majorHAnsi" w:hAnsiTheme="majorHAnsi" w:cstheme="majorHAnsi"/>
+          <w:b/>
+          <w:sz w:val="28"/>
+        </w:rPr>
+        <w:t>HasLoop</w:t>
+      </w:r>
+      <w:proofErr w:type="spellEnd"/>
+    </w:p>
+    <w:p>
+      <w:pPr>
+        <w:pStyle w:val="ListParagraph"/>
+        <w:numPr>
+          <w:ilvl w:val="3"/>
+          <w:numId w:val="10"/>
+        </w:numPr>
+        <w:ind w:left="1890"/>
+        <w:rPr>
+          <w:rFonts w:asciiTheme="majorHAnsi" w:hAnsiTheme="majorHAnsi" w:cstheme="majorHAnsi"/>
+          <w:b/>
+          <w:sz w:val="28"/>
+        </w:rPr>
+      </w:pPr>
+      <w:proofErr w:type="spellStart"/>
+      <w:r>
+        <w:rPr>
+          <w:rFonts w:asciiTheme="majorHAnsi" w:hAnsiTheme="majorHAnsi" w:cstheme="majorHAnsi"/>
+          <w:b/>
+          <w:sz w:val="28"/>
+        </w:rPr>
+        <w:t>GetPoints</w:t>
+      </w:r>
+      <w:proofErr w:type="spellEnd"/>
+    </w:p>
+    <w:p>
+      <w:pPr>
+        <w:pStyle w:val="ListParagraph"/>
+        <w:numPr>
+          <w:ilvl w:val="3"/>
+          <w:numId w:val="10"/>
+        </w:numPr>
+        <w:ind w:left="1890"/>
+        <w:rPr>
+          <w:rFonts w:asciiTheme="majorHAnsi" w:hAnsiTheme="majorHAnsi" w:cstheme="majorHAnsi"/>
+          <w:b/>
+          <w:sz w:val="28"/>
+        </w:rPr>
+      </w:pPr>
+      <w:proofErr w:type="spellStart"/>
+      <w:r>
+        <w:rPr>
+          <w:rFonts w:asciiTheme="majorHAnsi" w:hAnsiTheme="majorHAnsi" w:cstheme="majorHAnsi"/>
+          <w:b/>
+          <w:sz w:val="28"/>
+        </w:rPr>
+        <w:t>ChangePos</w:t>
+      </w:r>
+      <w:proofErr w:type="spellEnd"/>
+    </w:p>
+    <w:p>
+      <w:pPr>
+        <w:pStyle w:val="ListParagraph"/>
+        <w:numPr>
+          <w:ilvl w:val="3"/>
+          <w:numId w:val="10"/>
+        </w:numPr>
+        <w:ind w:left="1890"/>
+        <w:rPr>
+          <w:rFonts w:asciiTheme="majorHAnsi" w:hAnsiTheme="majorHAnsi" w:cstheme="majorHAnsi"/>
+          <w:b/>
+          <w:sz w:val="28"/>
+        </w:rPr>
+      </w:pPr>
+      <w:r>
+        <w:rPr>
+          <w:rFonts w:asciiTheme="majorHAnsi" w:hAnsiTheme="majorHAnsi" w:cstheme="majorHAnsi"/>
+          <w:b/>
+          <w:sz w:val="28"/>
+        </w:rPr>
+        <w:t>Confirm</w:t>
+      </w:r>
+    </w:p>
+    <w:p>
+      <w:pPr>
+        <w:rPr>
+          <w:rFonts w:asciiTheme="majorHAnsi" w:hAnsiTheme="majorHAnsi" w:cstheme="majorHAnsi"/>
+          <w:b/>
+          <w:sz w:val="28"/>
+        </w:rPr>
+      </w:pPr>
     </w:p>
     <w:p>
       <w:pPr>
@@ -29026,6 +32475,7 @@
           <w:b/>
           <w:sz w:val="28"/>
         </w:rPr>
+        <w:lastRenderedPageBreak/>
         <w:t xml:space="preserve"> </w:t>
       </w:r>
       <w:r>
@@ -29372,16 +32822,7 @@
           <w:sz w:val="28"/>
           <w:lang w:val="bg-BG"/>
         </w:rPr>
-        <w:t xml:space="preserve">, то е необходимо да се намери страницата на приложението по същия </w:t>
-      </w:r>
-      <w:r>
-        <w:rPr>
-          <w:rFonts w:asciiTheme="majorHAnsi" w:hAnsiTheme="majorHAnsi" w:cstheme="majorHAnsi"/>
-          <w:sz w:val="28"/>
-          <w:lang w:val="bg-BG"/>
-        </w:rPr>
-        <w:lastRenderedPageBreak/>
-        <w:t>начин и да се натисне бутона за инсталация (трябва да е влязъл резистриран профил). Веднага щом телефонът получи достъп до интернет, приложението ще започне да се сваля и ще бъде инсталирано отново от системата.</w:t>
+        <w:t>, то е необходимо да се намери страницата на приложението по същия начин и да се натисне бутона за инсталация (трябва да е влязъл резистриран профил). Веднага щом телефонът получи достъп до интернет, приложението ще започне да се сваля и ще бъде инсталирано отново от системата.</w:t>
       </w:r>
     </w:p>
     <w:p>
@@ -29940,7 +33381,6 @@
           <w:sz w:val="28"/>
           <w:lang w:val="bg-BG"/>
         </w:rPr>
-        <w:lastRenderedPageBreak/>
         <w:t xml:space="preserve">Предоставя се от </w:t>
       </w:r>
       <w:r>
@@ -30016,6 +33456,7 @@
           <w:sz w:val="32"/>
           <w:lang w:val="bg-BG"/>
         </w:rPr>
+        <w:lastRenderedPageBreak/>
         <w:t>ИЗПОЛЗВАНА ЛИТЕРАТУРА</w:t>
       </w:r>
     </w:p>
@@ -30048,8 +33489,8 @@
       </w:pPr>
     </w:p>
     <w:sectPr>
-      <w:footerReference w:type="even" r:id="rId44"/>
-      <w:footerReference w:type="default" r:id="rId45"/>
+      <w:footerReference w:type="even" r:id="rId53"/>
+      <w:footerReference w:type="default" r:id="rId54"/>
       <w:pgSz w:w="12240" w:h="15840"/>
       <w:pgMar w:top="1440" w:right="1440" w:bottom="1440" w:left="1440" w:header="720" w:footer="720" w:gutter="0"/>
       <w:pgNumType w:start="1"/>
@@ -30090,7 +33531,6 @@
         <w:docPartUnique/>
       </w:docPartObj>
     </w:sdtPr>
-    <w:sdtEndPr/>
     <w:sdtContent>
       <w:p>
         <w:pPr>
@@ -30190,7 +33630,7 @@
                                     <w:noProof/>
                                     <w:color w:val="8C8C8C" w:themeColor="background1" w:themeShade="8C"/>
                                   </w:rPr>
-                                  <w:t>28</w:t>
+                                  <w:t>30</w:t>
                                 </w:r>
                                 <w:r>
                                   <w:rPr>
@@ -30302,12 +33742,12 @@
             </mc:Choice>
             <mc:Fallback>
               <w:pict>
-                <v:group id="Group 11" o:spid="_x0000_s1079" style="position:absolute;margin-left:0;margin-top:0;width:610.5pt;height:15pt;z-index:251661312;mso-width-percent:1000;mso-position-horizontal:center;mso-position-horizontal-relative:page;mso-position-vertical:center;mso-position-vertical-relative:bottom-margin-area;mso-width-percent:1000" coordorigin="-8,14978" coordsize="12255,300" o:gfxdata="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">
+                <v:group id="Group 11" o:spid="_x0000_s1088" style="position:absolute;margin-left:0;margin-top:0;width:610.5pt;height:15pt;z-index:251661312;mso-width-percent:1000;mso-position-horizontal:center;mso-position-horizontal-relative:page;mso-position-vertical:center;mso-position-vertical-relative:bottom-margin-area;mso-width-percent:1000" coordorigin="-8,14978" coordsize="12255,300" o:gfxdata="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">
                   <v:shapetype id="_x0000_t202" coordsize="21600,21600" o:spt="202" path="m,l,21600r21600,l21600,xe">
                     <v:stroke joinstyle="miter"/>
                     <v:path gradientshapeok="t" o:connecttype="rect"/>
                   </v:shapetype>
-                  <v:shape id="Text Box 25" o:spid="_x0000_s1080" type="#_x0000_t202" style="position:absolute;left:782;top:14990;width:659;height:288;visibility:visible;mso-wrap-style:square;v-text-anchor:top" o:gfxdata="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" filled="f" stroked="f">
+                  <v:shape id="Text Box 25" o:spid="_x0000_s1089" type="#_x0000_t202" style="position:absolute;left:782;top:14990;width:659;height:288;visibility:visible;mso-wrap-style:square;v-text-anchor:top" o:gfxdata="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" filled="f" stroked="f">
                     <v:textbox inset="0,0,0,0">
                       <w:txbxContent>
                         <w:p>
@@ -30328,7 +33768,7 @@
                               <w:noProof/>
                               <w:color w:val="8C8C8C" w:themeColor="background1" w:themeShade="8C"/>
                             </w:rPr>
-                            <w:t>28</w:t>
+                            <w:t>30</w:t>
                           </w:r>
                           <w:r>
                             <w:rPr>
@@ -30341,7 +33781,7 @@
                       </w:txbxContent>
                     </v:textbox>
                   </v:shape>
-                  <v:group id="Group 31" o:spid="_x0000_s1081" style="position:absolute;left:-8;top:14978;width:12255;height:230" coordorigin="-8,14978" coordsize="12255,230" o:gfxdata="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">
+                  <v:group id="Group 31" o:spid="_x0000_s1090" style="position:absolute;left:-8;top:14978;width:12255;height:230" coordorigin="-8,14978" coordsize="12255,230" o:gfxdata="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">
                     <v:shapetype id="_x0000_t34" coordsize="21600,21600" o:spt="34" o:oned="t" adj="10800" path="m,l@0,0@0,21600,21600,21600e" filled="f">
                       <v:stroke joinstyle="miter"/>
                       <v:formulas>
@@ -30353,8 +33793,8 @@
                       </v:handles>
                       <o:lock v:ext="edit" shapetype="t"/>
                     </v:shapetype>
-                    <v:shape id="AutoShape 27" o:spid="_x0000_s1082" type="#_x0000_t34" style="position:absolute;left:-8;top:14978;width:1260;height:230;flip:y;visibility:visible;mso-wrap-style:square" o:connectortype="elbow" o:gfxdata="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" strokecolor="#a5a5a5"/>
-                    <v:shape id="AutoShape 28" o:spid="_x0000_s1083" type="#_x0000_t34" style="position:absolute;left:1252;top:14978;width:10995;height:230;rotation:180;visibility:visible;mso-wrap-style:square" o:connectortype="elbow" o:gfxdata="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" adj="20904" strokecolor="#a5a5a5"/>
+                    <v:shape id="AutoShape 27" o:spid="_x0000_s1091" type="#_x0000_t34" style="position:absolute;left:-8;top:14978;width:1260;height:230;flip:y;visibility:visible;mso-wrap-style:square" o:connectortype="elbow" o:gfxdata="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" strokecolor="#a5a5a5"/>
+                    <v:shape id="AutoShape 28" o:spid="_x0000_s1092" type="#_x0000_t34" style="position:absolute;left:1252;top:14978;width:10995;height:230;rotation:180;visibility:visible;mso-wrap-style:square" o:connectortype="elbow" o:gfxdata="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" adj="20904" strokecolor="#a5a5a5"/>
                   </v:group>
                   <w10:wrap anchorx="page" anchory="margin"/>
                 </v:group>
@@ -30378,7 +33818,6 @@
         <w:docPartUnique/>
       </w:docPartObj>
     </w:sdtPr>
-    <w:sdtEndPr/>
     <w:sdtContent>
       <w:p>
         <w:pPr>
@@ -30478,7 +33917,7 @@
                                     <w:noProof/>
                                     <w:color w:val="8C8C8C" w:themeColor="background1" w:themeShade="8C"/>
                                   </w:rPr>
-                                  <w:t>27</w:t>
+                                  <w:t>29</w:t>
                                 </w:r>
                                 <w:r>
                                   <w:rPr>
@@ -30590,12 +34029,12 @@
             </mc:Choice>
             <mc:Fallback>
               <w:pict>
-                <v:group id="Group 1" o:spid="_x0000_s1084" style="position:absolute;margin-left:0;margin-top:0;width:610.5pt;height:15pt;z-index:251659264;mso-width-percent:1000;mso-position-horizontal:center;mso-position-horizontal-relative:page;mso-position-vertical:center;mso-position-vertical-relative:bottom-margin-area;mso-width-percent:1000" coordorigin=",14970" coordsize="12255,300" o:gfxdata="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">
+                <v:group id="Group 1" o:spid="_x0000_s1093" style="position:absolute;margin-left:0;margin-top:0;width:610.5pt;height:15pt;z-index:251659264;mso-width-percent:1000;mso-position-horizontal:center;mso-position-horizontal-relative:page;mso-position-vertical:center;mso-position-vertical-relative:bottom-margin-area;mso-width-percent:1000" coordorigin=",14970" coordsize="12255,300" o:gfxdata="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">
                   <v:shapetype id="_x0000_t202" coordsize="21600,21600" o:spt="202" path="m,l,21600r21600,l21600,xe">
                     <v:stroke joinstyle="miter"/>
                     <v:path gradientshapeok="t" o:connecttype="rect"/>
                   </v:shapetype>
-                  <v:shape id="Text Box 25" o:spid="_x0000_s1085" type="#_x0000_t202" style="position:absolute;left:10803;top:14982;width:659;height:288;visibility:visible;mso-wrap-style:square;v-text-anchor:top" o:gfxdata="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" filled="f" stroked="f">
+                  <v:shape id="Text Box 25" o:spid="_x0000_s1094" type="#_x0000_t202" style="position:absolute;left:10803;top:14982;width:659;height:288;visibility:visible;mso-wrap-style:square;v-text-anchor:top" o:gfxdata="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" filled="f" stroked="f">
                     <v:textbox inset="0,0,0,0">
                       <w:txbxContent>
                         <w:p>
@@ -30616,7 +34055,7 @@
                               <w:noProof/>
                               <w:color w:val="8C8C8C" w:themeColor="background1" w:themeShade="8C"/>
                             </w:rPr>
-                            <w:t>27</w:t>
+                            <w:t>29</w:t>
                           </w:r>
                           <w:r>
                             <w:rPr>
@@ -30629,7 +34068,7 @@
                       </w:txbxContent>
                     </v:textbox>
                   </v:shape>
-                  <v:group id="Group 31" o:spid="_x0000_s1086" style="position:absolute;top:14970;width:12255;height:230;flip:x" coordorigin="-8,14978" coordsize="12255,230" o:gfxdata="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">
+                  <v:group id="Group 31" o:spid="_x0000_s1095" style="position:absolute;top:14970;width:12255;height:230;flip:x" coordorigin="-8,14978" coordsize="12255,230" o:gfxdata="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">
                     <v:shapetype id="_x0000_t34" coordsize="21600,21600" o:spt="34" o:oned="t" adj="10800" path="m,l@0,0@0,21600,21600,21600e" filled="f">
                       <v:stroke joinstyle="miter"/>
                       <v:formulas>
@@ -30641,8 +34080,8 @@
                       </v:handles>
                       <o:lock v:ext="edit" shapetype="t"/>
                     </v:shapetype>
-                    <v:shape id="AutoShape 27" o:spid="_x0000_s1087" type="#_x0000_t34" style="position:absolute;left:-8;top:14978;width:1260;height:230;flip:y;visibility:visible;mso-wrap-style:square" o:connectortype="elbow" o:gfxdata="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" strokecolor="#a5a5a5"/>
-                    <v:shape id="AutoShape 28" o:spid="_x0000_s1088" type="#_x0000_t34" style="position:absolute;left:1252;top:14978;width:10995;height:230;rotation:180;visibility:visible;mso-wrap-style:square" o:connectortype="elbow" o:gfxdata="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" adj="20904" strokecolor="#a5a5a5"/>
+                    <v:shape id="AutoShape 27" o:spid="_x0000_s1096" type="#_x0000_t34" style="position:absolute;left:-8;top:14978;width:1260;height:230;flip:y;visibility:visible;mso-wrap-style:square" o:connectortype="elbow" o:gfxdata="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" strokecolor="#a5a5a5"/>
+                    <v:shape id="AutoShape 28" o:spid="_x0000_s1097" type="#_x0000_t34" style="position:absolute;left:1252;top:14978;width:10995;height:230;rotation:180;visibility:visible;mso-wrap-style:square" o:connectortype="elbow" o:gfxdata="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" adj="20904" strokecolor="#a5a5a5"/>
                   </v:group>
                   <w10:wrap anchorx="page" anchory="margin"/>
                 </v:group>
@@ -32249,6 +35688,119 @@
       <w:pPr>
         <w:ind w:left="4320" w:hanging="1440"/>
       </w:pPr>
+    </w:lvl>
+  </w:abstractNum>
+  <w:abstractNum w:abstractNumId="16" w15:restartNumberingAfterBreak="0">
+    <w:nsid w:val="73F97185"/>
+    <w:multiLevelType w:val="hybridMultilevel"/>
+    <w:tmpl w:val="72F6C0CA"/>
+    <w:lvl w:ilvl="0" w:tplc="04090001">
+      <w:start w:val="1"/>
+      <w:numFmt w:val="bullet"/>
+      <w:lvlText w:val=""/>
+      <w:lvlJc w:val="left"/>
+      <w:pPr>
+        <w:ind w:left="1440" w:hanging="360"/>
+      </w:pPr>
+      <w:rPr>
+        <w:rFonts w:ascii="Symbol" w:hAnsi="Symbol" w:hint="default"/>
+      </w:rPr>
+    </w:lvl>
+    <w:lvl w:ilvl="1" w:tplc="04090003" w:tentative="1">
+      <w:start w:val="1"/>
+      <w:numFmt w:val="bullet"/>
+      <w:lvlText w:val="o"/>
+      <w:lvlJc w:val="left"/>
+      <w:pPr>
+        <w:ind w:left="2160" w:hanging="360"/>
+      </w:pPr>
+      <w:rPr>
+        <w:rFonts w:ascii="Courier New" w:hAnsi="Courier New" w:cs="Courier New" w:hint="default"/>
+      </w:rPr>
+    </w:lvl>
+    <w:lvl w:ilvl="2" w:tplc="04090005" w:tentative="1">
+      <w:start w:val="1"/>
+      <w:numFmt w:val="bullet"/>
+      <w:lvlText w:val=""/>
+      <w:lvlJc w:val="left"/>
+      <w:pPr>
+        <w:ind w:left="2880" w:hanging="360"/>
+      </w:pPr>
+      <w:rPr>
+        <w:rFonts w:ascii="Wingdings" w:hAnsi="Wingdings" w:hint="default"/>
+      </w:rPr>
+    </w:lvl>
+    <w:lvl w:ilvl="3" w:tplc="04090001" w:tentative="1">
+      <w:start w:val="1"/>
+      <w:numFmt w:val="bullet"/>
+      <w:lvlText w:val=""/>
+      <w:lvlJc w:val="left"/>
+      <w:pPr>
+        <w:ind w:left="3600" w:hanging="360"/>
+      </w:pPr>
+      <w:rPr>
+        <w:rFonts w:ascii="Symbol" w:hAnsi="Symbol" w:hint="default"/>
+      </w:rPr>
+    </w:lvl>
+    <w:lvl w:ilvl="4" w:tplc="04090003" w:tentative="1">
+      <w:start w:val="1"/>
+      <w:numFmt w:val="bullet"/>
+      <w:lvlText w:val="o"/>
+      <w:lvlJc w:val="left"/>
+      <w:pPr>
+        <w:ind w:left="4320" w:hanging="360"/>
+      </w:pPr>
+      <w:rPr>
+        <w:rFonts w:ascii="Courier New" w:hAnsi="Courier New" w:cs="Courier New" w:hint="default"/>
+      </w:rPr>
+    </w:lvl>
+    <w:lvl w:ilvl="5" w:tplc="04090005" w:tentative="1">
+      <w:start w:val="1"/>
+      <w:numFmt w:val="bullet"/>
+      <w:lvlText w:val=""/>
+      <w:lvlJc w:val="left"/>
+      <w:pPr>
+        <w:ind w:left="5040" w:hanging="360"/>
+      </w:pPr>
+      <w:rPr>
+        <w:rFonts w:ascii="Wingdings" w:hAnsi="Wingdings" w:hint="default"/>
+      </w:rPr>
+    </w:lvl>
+    <w:lvl w:ilvl="6" w:tplc="04090001" w:tentative="1">
+      <w:start w:val="1"/>
+      <w:numFmt w:val="bullet"/>
+      <w:lvlText w:val=""/>
+      <w:lvlJc w:val="left"/>
+      <w:pPr>
+        <w:ind w:left="5760" w:hanging="360"/>
+      </w:pPr>
+      <w:rPr>
+        <w:rFonts w:ascii="Symbol" w:hAnsi="Symbol" w:hint="default"/>
+      </w:rPr>
+    </w:lvl>
+    <w:lvl w:ilvl="7" w:tplc="04090003" w:tentative="1">
+      <w:start w:val="1"/>
+      <w:numFmt w:val="bullet"/>
+      <w:lvlText w:val="o"/>
+      <w:lvlJc w:val="left"/>
+      <w:pPr>
+        <w:ind w:left="6480" w:hanging="360"/>
+      </w:pPr>
+      <w:rPr>
+        <w:rFonts w:ascii="Courier New" w:hAnsi="Courier New" w:cs="Courier New" w:hint="default"/>
+      </w:rPr>
+    </w:lvl>
+    <w:lvl w:ilvl="8" w:tplc="04090005" w:tentative="1">
+      <w:start w:val="1"/>
+      <w:numFmt w:val="bullet"/>
+      <w:lvlText w:val=""/>
+      <w:lvlJc w:val="left"/>
+      <w:pPr>
+        <w:ind w:left="7200" w:hanging="360"/>
+      </w:pPr>
+      <w:rPr>
+        <w:rFonts w:ascii="Wingdings" w:hAnsi="Wingdings" w:hint="default"/>
+      </w:rPr>
     </w:lvl>
   </w:abstractNum>
   <w:num w:numId="1">
@@ -32298,6 +35850,9 @@
   </w:num>
   <w:num w:numId="16">
     <w:abstractNumId w:val="2"/>
+  </w:num>
+  <w:num w:numId="17">
+    <w:abstractNumId w:val="16"/>
   </w:num>
 </w:numbering>
 </file>
@@ -33477,7 +37032,7 @@
 </file>
 
 <file path=customXml/itemProps1.xml><?xml version="1.0" encoding="utf-8"?>
-<ds:datastoreItem xmlns:ds="http://schemas.openxmlformats.org/officeDocument/2006/customXml" ds:itemID="{66D04D8A-85BB-4A4E-A32D-A3A32D8B1FDF}">
+<ds:datastoreItem xmlns:ds="http://schemas.openxmlformats.org/officeDocument/2006/customXml" ds:itemID="{59E824C3-4059-4A03-9A89-FE669663DDA7}">
   <ds:schemaRefs>
     <ds:schemaRef ds:uri="http://schemas.openxmlformats.org/officeDocument/2006/bibliography"/>
   </ds:schemaRefs>

</xml_diff>

<commit_message>
Added circle creation and documentation update
Also fixed points clipping in one another
</commit_message>
<xml_diff>
--- a/Paperwork/Documentation.docx
+++ b/Paperwork/Documentation.docx
@@ -11138,7 +11138,15 @@
           <w:sz w:val="28"/>
           <w:lang w:val="bg-BG"/>
         </w:rPr>
-        <w:t>и разработки бърху тях. Базиран</w:t>
+        <w:t>и разработки в</w:t>
+      </w:r>
+      <w:r>
+        <w:rPr>
+          <w:rFonts w:asciiTheme="majorHAnsi" w:hAnsiTheme="majorHAnsi" w:cstheme="majorHAnsi"/>
+          <w:sz w:val="28"/>
+          <w:lang w:val="bg-BG"/>
+        </w:rPr>
+        <w:t>ърху тях. Базиран</w:t>
       </w:r>
       <w:r>
         <w:rPr>
@@ -12027,7 +12035,23 @@
           <w:sz w:val="28"/>
           <w:lang w:val="bg-BG"/>
         </w:rPr>
-        <w:t>Главното му предимство е малкия му размер – почти 23</w:t>
+        <w:t>Главното му предимство е малкия</w:t>
+      </w:r>
+      <w:r>
+        <w:rPr>
+          <w:rFonts w:asciiTheme="majorHAnsi" w:hAnsiTheme="majorHAnsi" w:cstheme="majorHAnsi"/>
+          <w:sz w:val="28"/>
+          <w:lang w:val="bg-BG"/>
+        </w:rPr>
+        <w:t>т</w:t>
+      </w:r>
+      <w:r>
+        <w:rPr>
+          <w:rFonts w:asciiTheme="majorHAnsi" w:hAnsiTheme="majorHAnsi" w:cstheme="majorHAnsi"/>
+          <w:sz w:val="28"/>
+          <w:lang w:val="bg-BG"/>
+        </w:rPr>
+        <w:t xml:space="preserve"> му размер – почти 23</w:t>
       </w:r>
       <w:r>
         <w:rPr>
@@ -14230,7 +14254,23 @@
           <w:sz w:val="28"/>
           <w:lang w:val="bg-BG"/>
         </w:rPr>
-        <w:t xml:space="preserve">Това е главния абстрактен метод, който бива презаписан от всеки наследяващ клас. </w:t>
+        <w:t>Това е главния</w:t>
+      </w:r>
+      <w:r>
+        <w:rPr>
+          <w:rFonts w:asciiTheme="majorHAnsi" w:hAnsiTheme="majorHAnsi" w:cstheme="majorHAnsi"/>
+          <w:sz w:val="28"/>
+          <w:lang w:val="bg-BG"/>
+        </w:rPr>
+        <w:t>т</w:t>
+      </w:r>
+      <w:r>
+        <w:rPr>
+          <w:rFonts w:asciiTheme="majorHAnsi" w:hAnsiTheme="majorHAnsi" w:cstheme="majorHAnsi"/>
+          <w:sz w:val="28"/>
+          <w:lang w:val="bg-BG"/>
+        </w:rPr>
+        <w:t xml:space="preserve"> абстрактен метод, който бива презаписан от всеки наследяващ клас. </w:t>
       </w:r>
       <w:r>
         <w:rPr>
@@ -20070,42 +20110,6 @@
         </w:rPr>
         <w:t xml:space="preserve">. </w:t>
       </w:r>
-    </w:p>
-    <w:p>
-      <w:pPr>
-        <w:ind w:left="720" w:firstLine="522"/>
-        <w:rPr>
-          <w:rFonts w:asciiTheme="majorHAnsi" w:hAnsiTheme="majorHAnsi" w:cstheme="majorHAnsi"/>
-          <w:sz w:val="28"/>
-        </w:rPr>
-      </w:pPr>
-    </w:p>
-    <w:p>
-      <w:pPr>
-        <w:ind w:left="720" w:firstLine="522"/>
-        <w:rPr>
-          <w:rFonts w:asciiTheme="majorHAnsi" w:hAnsiTheme="majorHAnsi" w:cstheme="majorHAnsi"/>
-          <w:sz w:val="28"/>
-        </w:rPr>
-      </w:pPr>
-    </w:p>
-    <w:p>
-      <w:pPr>
-        <w:ind w:left="720" w:firstLine="522"/>
-        <w:rPr>
-          <w:rFonts w:asciiTheme="majorHAnsi" w:hAnsiTheme="majorHAnsi" w:cstheme="majorHAnsi"/>
-          <w:sz w:val="28"/>
-        </w:rPr>
-      </w:pPr>
-    </w:p>
-    <w:p>
-      <w:pPr>
-        <w:ind w:left="720" w:firstLine="522"/>
-        <w:rPr>
-          <w:rFonts w:asciiTheme="majorHAnsi" w:hAnsiTheme="majorHAnsi" w:cstheme="majorHAnsi"/>
-          <w:sz w:val="28"/>
-        </w:rPr>
-      </w:pPr>
     </w:p>
     <w:p>
       <w:pPr>
@@ -20987,7 +20991,6 @@
           <w:szCs w:val="28"/>
           <w:lang w:eastAsia="en-US"/>
         </w:rPr>
-        <w:lastRenderedPageBreak/>
         <mc:AlternateContent>
           <mc:Choice Requires="wps">
             <w:drawing>
@@ -22025,16 +22028,7 @@
           <w:sz w:val="28"/>
           <w:lang w:val="bg-BG"/>
         </w:rPr>
-        <w:t xml:space="preserve">създаването на нови точки на съответните места и последователното им свързване. Например ако искаме да разделим </w:t>
-      </w:r>
-      <w:r>
-        <w:rPr>
-          <w:rFonts w:asciiTheme="majorHAnsi" w:hAnsiTheme="majorHAnsi" w:cstheme="majorHAnsi"/>
-          <w:sz w:val="28"/>
-          <w:lang w:val="bg-BG"/>
-        </w:rPr>
-        <w:lastRenderedPageBreak/>
-        <w:t xml:space="preserve">линията </w:t>
+        <w:t xml:space="preserve">създаването на нови точки на съответните места и последователното им свързване. Например ако искаме да разделим линията </w:t>
       </w:r>
       <w:r>
         <w:rPr>
@@ -22120,7 +22114,16 @@
           <w:sz w:val="28"/>
           <w:lang w:val="bg-BG"/>
         </w:rPr>
-        <w:t xml:space="preserve">. След това се създава нова точка </w:t>
+        <w:t xml:space="preserve">. След това се създава нова </w:t>
+      </w:r>
+      <w:r>
+        <w:rPr>
+          <w:rFonts w:asciiTheme="majorHAnsi" w:hAnsiTheme="majorHAnsi" w:cstheme="majorHAnsi"/>
+          <w:sz w:val="28"/>
+          <w:lang w:val="bg-BG"/>
+        </w:rPr>
+        <w:lastRenderedPageBreak/>
+        <w:t xml:space="preserve">точка </w:t>
       </w:r>
       <w:r>
         <w:rPr>
@@ -22732,7 +22735,6 @@
           <w:szCs w:val="28"/>
           <w:lang w:eastAsia="en-US"/>
         </w:rPr>
-        <w:lastRenderedPageBreak/>
         <mc:AlternateContent>
           <mc:Choice Requires="wps">
             <w:drawing>
@@ -23232,7 +23234,16 @@
           <w:sz w:val="28"/>
           <w:lang w:val="bg-BG"/>
         </w:rPr>
-        <w:t xml:space="preserve"> Ако знаем координатите на всички точки, можем да намерим и съответната позиция на точка </w:t>
+        <w:t xml:space="preserve"> Ако знаем координатите на всички точки, можем да намерим и съответната </w:t>
+      </w:r>
+      <w:r>
+        <w:rPr>
+          <w:rFonts w:asciiTheme="majorHAnsi" w:hAnsiTheme="majorHAnsi" w:cstheme="majorHAnsi"/>
+          <w:sz w:val="28"/>
+          <w:lang w:val="bg-BG"/>
+        </w:rPr>
+        <w:lastRenderedPageBreak/>
+        <w:t xml:space="preserve">позиция на точка </w:t>
       </w:r>
       <w:r>
         <w:rPr>
@@ -28607,7 +28618,6 @@
           <w:szCs w:val="28"/>
           <w:lang w:eastAsia="en-US"/>
         </w:rPr>
-        <w:lastRenderedPageBreak/>
         <mc:AlternateContent>
           <mc:Choice Requires="wps">
             <w:drawing>
@@ -28963,33 +28973,6 @@
     </w:p>
     <w:p>
       <w:pPr>
-        <w:rPr>
-          <w:rFonts w:asciiTheme="majorHAnsi" w:hAnsiTheme="majorHAnsi" w:cstheme="majorHAnsi"/>
-          <w:b/>
-          <w:sz w:val="28"/>
-        </w:rPr>
-      </w:pPr>
-    </w:p>
-    <w:p>
-      <w:pPr>
-        <w:rPr>
-          <w:rFonts w:asciiTheme="majorHAnsi" w:hAnsiTheme="majorHAnsi" w:cstheme="majorHAnsi"/>
-          <w:b/>
-          <w:sz w:val="28"/>
-        </w:rPr>
-      </w:pPr>
-    </w:p>
-    <w:p>
-      <w:pPr>
-        <w:rPr>
-          <w:rFonts w:asciiTheme="majorHAnsi" w:hAnsiTheme="majorHAnsi" w:cstheme="majorHAnsi"/>
-          <w:b/>
-          <w:sz w:val="28"/>
-        </w:rPr>
-      </w:pPr>
-    </w:p>
-    <w:p>
-      <w:pPr>
         <w:pStyle w:val="ListParagraph"/>
         <w:numPr>
           <w:ilvl w:val="2"/>
@@ -29036,7 +29019,6 @@
           <w:szCs w:val="28"/>
           <w:lang w:eastAsia="en-US"/>
         </w:rPr>
-        <w:lastRenderedPageBreak/>
         <mc:AlternateContent>
           <mc:Choice Requires="wps">
             <w:drawing>
@@ -30152,7 +30134,16 @@
           <w:sz w:val="28"/>
           <w:lang w:val="bg-BG"/>
         </w:rPr>
-        <w:t xml:space="preserve"> правата (Фиг. 3.24)</w:t>
+        <w:t xml:space="preserve"> правата (Фиг. </w:t>
+      </w:r>
+      <w:r>
+        <w:rPr>
+          <w:rFonts w:asciiTheme="majorHAnsi" w:hAnsiTheme="majorHAnsi" w:cstheme="majorHAnsi"/>
+          <w:sz w:val="28"/>
+          <w:lang w:val="bg-BG"/>
+        </w:rPr>
+        <w:lastRenderedPageBreak/>
+        <w:t>3.24)</w:t>
       </w:r>
       <w:r>
         <w:rPr>
@@ -30182,18 +30173,7 @@
           <w:szCs w:val="28"/>
           <w:lang w:eastAsia="en-US"/>
         </w:rPr>
-        <w:t xml:space="preserve"> по вектора, </w:t>
-      </w:r>
-      <w:r>
-        <w:rPr>
-          <w:rFonts w:asciiTheme="majorHAnsi" w:hAnsiTheme="majorHAnsi" w:cstheme="majorHAnsi"/>
-          <w:noProof/>
-          <w:sz w:val="28"/>
-          <w:szCs w:val="28"/>
-          <w:lang w:eastAsia="en-US"/>
-        </w:rPr>
-        <w:lastRenderedPageBreak/>
-        <w:t>определен от точките на правата (</w:t>
+        <w:t xml:space="preserve"> по вектора, определен от точките на правата (</w:t>
       </w:r>
       <w:r>
         <w:rPr>
@@ -31186,7 +31166,6 @@
           <w:b/>
           <w:sz w:val="28"/>
         </w:rPr>
-        <w:lastRenderedPageBreak/>
         <w:t>Extrude (and merge to a point)</w:t>
       </w:r>
       <w:r>
@@ -31264,12 +31243,37 @@
         </w:rPr>
         <w:t xml:space="preserve">. Има опция и тази </w:t>
       </w:r>
-      <w:r>
-        <w:rPr>
-          <w:rFonts w:asciiTheme="majorHAnsi" w:hAnsiTheme="majorHAnsi" w:cstheme="majorHAnsi"/>
-          <w:sz w:val="28"/>
-        </w:rPr>
-        <w:t xml:space="preserve">допълнителна двуизмерна </w:t>
+      <w:proofErr w:type="spellStart"/>
+      <w:r>
+        <w:rPr>
+          <w:rFonts w:asciiTheme="majorHAnsi" w:hAnsiTheme="majorHAnsi" w:cstheme="majorHAnsi"/>
+          <w:sz w:val="28"/>
+        </w:rPr>
+        <w:t>допълнителна</w:t>
+      </w:r>
+      <w:proofErr w:type="spellEnd"/>
+      <w:r>
+        <w:rPr>
+          <w:rFonts w:asciiTheme="majorHAnsi" w:hAnsiTheme="majorHAnsi" w:cstheme="majorHAnsi"/>
+          <w:sz w:val="28"/>
+        </w:rPr>
+        <w:t xml:space="preserve"> </w:t>
+      </w:r>
+      <w:proofErr w:type="spellStart"/>
+      <w:r>
+        <w:rPr>
+          <w:rFonts w:asciiTheme="majorHAnsi" w:hAnsiTheme="majorHAnsi" w:cstheme="majorHAnsi"/>
+          <w:sz w:val="28"/>
+        </w:rPr>
+        <w:t>двуизмерна</w:t>
+      </w:r>
+      <w:proofErr w:type="spellEnd"/>
+      <w:r>
+        <w:rPr>
+          <w:rFonts w:asciiTheme="majorHAnsi" w:hAnsiTheme="majorHAnsi" w:cstheme="majorHAnsi"/>
+          <w:sz w:val="28"/>
+        </w:rPr>
+        <w:t xml:space="preserve"> </w:t>
       </w:r>
       <w:r>
         <w:rPr>
@@ -32380,7 +32384,16 @@
           <w:sz w:val="28"/>
           <w:lang w:val="bg-BG"/>
         </w:rPr>
-        <w:t>След като всяка линия бива определена от две точки, тези точки трябва да се застъпват при затворения контур. Ако всяка точка се среща по два пъти – имаме затворен контур.</w:t>
+        <w:t xml:space="preserve">След като всяка линия бива определена от две точки, тези точки трябва да се застъпват при затворения контур. Ако всяка точка се среща по два пъти – имаме </w:t>
+      </w:r>
+      <w:r>
+        <w:rPr>
+          <w:rFonts w:asciiTheme="majorHAnsi" w:hAnsiTheme="majorHAnsi" w:cstheme="majorHAnsi"/>
+          <w:sz w:val="28"/>
+          <w:lang w:val="bg-BG"/>
+        </w:rPr>
+        <w:lastRenderedPageBreak/>
+        <w:t>затворен контур.</w:t>
       </w:r>
       <w:r>
         <w:rPr>
@@ -32525,25 +32538,7 @@
                                 <w:sz w:val="20"/>
                                 <w:lang w:val="bg-BG"/>
                               </w:rPr>
-                              <w:t>3.37</w:t>
-                            </w:r>
-                            <w:r>
-                              <w:rPr>
-                                <w:rFonts w:asciiTheme="minorHAnsi" w:hAnsiTheme="minorHAnsi"/>
-                                <w:i/>
-                                <w:sz w:val="20"/>
-                                <w:lang w:val="bg-BG"/>
-                              </w:rPr>
-                              <w:t xml:space="preserve"> Разделяне на </w:t>
-                            </w:r>
-                            <w:r>
-                              <w:rPr>
-                                <w:rFonts w:asciiTheme="minorHAnsi" w:hAnsiTheme="minorHAnsi"/>
-                                <w:i/>
-                                <w:sz w:val="20"/>
-                                <w:lang w:val="bg-BG"/>
-                              </w:rPr>
-                              <w:t>форма, която не образува затворен контур</w:t>
+                              <w:t>3.37 Разделяне на форма, която не образува затворен контур</w:t>
                             </w:r>
                           </w:p>
                         </w:txbxContent>
@@ -32594,25 +32589,7 @@
                           <w:sz w:val="20"/>
                           <w:lang w:val="bg-BG"/>
                         </w:rPr>
-                        <w:t>3.37</w:t>
-                      </w:r>
-                      <w:r>
-                        <w:rPr>
-                          <w:rFonts w:asciiTheme="minorHAnsi" w:hAnsiTheme="minorHAnsi"/>
-                          <w:i/>
-                          <w:sz w:val="20"/>
-                          <w:lang w:val="bg-BG"/>
-                        </w:rPr>
-                        <w:t xml:space="preserve"> Разделяне на </w:t>
-                      </w:r>
-                      <w:r>
-                        <w:rPr>
-                          <w:rFonts w:asciiTheme="minorHAnsi" w:hAnsiTheme="minorHAnsi"/>
-                          <w:i/>
-                          <w:sz w:val="20"/>
-                          <w:lang w:val="bg-BG"/>
-                        </w:rPr>
-                        <w:t>форма, която не образува затворен контур</w:t>
+                        <w:t>3.37 Разделяне на форма, която не образува затворен контур</w:t>
                       </w:r>
                     </w:p>
                   </w:txbxContent>
@@ -32699,25 +32676,7 @@
                                 <w:sz w:val="20"/>
                                 <w:lang w:val="bg-BG"/>
                               </w:rPr>
-                              <w:t xml:space="preserve">3.33 Разделяне на </w:t>
-                            </w:r>
-                            <w:r>
-                              <w:rPr>
-                                <w:rFonts w:asciiTheme="minorHAnsi" w:hAnsiTheme="minorHAnsi"/>
-                                <w:i/>
-                                <w:sz w:val="20"/>
-                                <w:lang w:val="bg-BG"/>
-                              </w:rPr>
-                              <w:t xml:space="preserve">форма, която образува </w:t>
-                            </w:r>
-                            <w:r>
-                              <w:rPr>
-                                <w:rFonts w:asciiTheme="minorHAnsi" w:hAnsiTheme="minorHAnsi"/>
-                                <w:i/>
-                                <w:sz w:val="20"/>
-                                <w:lang w:val="bg-BG"/>
-                              </w:rPr>
-                              <w:t>затворен контрур</w:t>
+                              <w:t>3.33 Разделяне на форма, която образува затворен контрур</w:t>
                             </w:r>
                           </w:p>
                         </w:txbxContent>
@@ -32768,25 +32727,7 @@
                           <w:sz w:val="20"/>
                           <w:lang w:val="bg-BG"/>
                         </w:rPr>
-                        <w:t xml:space="preserve">3.33 Разделяне на </w:t>
-                      </w:r>
-                      <w:r>
-                        <w:rPr>
-                          <w:rFonts w:asciiTheme="minorHAnsi" w:hAnsiTheme="minorHAnsi"/>
-                          <w:i/>
-                          <w:sz w:val="20"/>
-                          <w:lang w:val="bg-BG"/>
-                        </w:rPr>
-                        <w:t xml:space="preserve">форма, която образува </w:t>
-                      </w:r>
-                      <w:r>
-                        <w:rPr>
-                          <w:rFonts w:asciiTheme="minorHAnsi" w:hAnsiTheme="minorHAnsi"/>
-                          <w:i/>
-                          <w:sz w:val="20"/>
-                          <w:lang w:val="bg-BG"/>
-                        </w:rPr>
-                        <w:t>затворен контрур</w:t>
+                        <w:t>3.33 Разделяне на форма, която образува затворен контрур</w:t>
                       </w:r>
                     </w:p>
                   </w:txbxContent>
@@ -32800,8 +32741,9 @@
       <w:r>
         <w:rPr>
           <w:rFonts w:asciiTheme="majorHAnsi" w:hAnsiTheme="majorHAnsi" w:cstheme="majorHAnsi"/>
-          <w:sz w:val="28"/>
-          <w:lang w:val="bg-BG"/>
+          <w:noProof/>
+          <w:sz w:val="28"/>
+          <w:lang w:eastAsia="en-US"/>
         </w:rPr>
         <w:drawing>
           <wp:anchor distT="0" distB="0" distL="114300" distR="114300" simplePos="0" relativeHeight="251825152" behindDoc="0" locked="0" layoutInCell="1" allowOverlap="1" wp14:anchorId="201523BD" wp14:editId="6608CBF8">
@@ -32856,8 +32798,9 @@
       <w:r>
         <w:rPr>
           <w:rFonts w:asciiTheme="majorHAnsi" w:hAnsiTheme="majorHAnsi" w:cstheme="majorHAnsi"/>
-          <w:sz w:val="28"/>
-          <w:lang w:val="bg-BG"/>
+          <w:noProof/>
+          <w:sz w:val="28"/>
+          <w:lang w:eastAsia="en-US"/>
         </w:rPr>
         <w:drawing>
           <wp:anchor distT="0" distB="0" distL="114300" distR="114300" simplePos="0" relativeHeight="251819008" behindDoc="0" locked="0" layoutInCell="1" allowOverlap="1">
@@ -33111,7 +33054,7 @@
           <w:sz w:val="28"/>
           <w:lang w:val="bg-BG"/>
         </w:rPr>
-        <w:t xml:space="preserve">След активиране на инструмента при правилно селектиран затворен контур, на чертежа се появява т.нар. точка-маркер. Тя се използва за насочване на вектора, пуснат от центъра на фигурата (Фиг. 3.38), като </w:t>
+        <w:t xml:space="preserve">След активиране на инструмента при правилно селектиран затворен контур, на чертежа се появява т.нар. точка-маркер. Тя се използва за </w:t>
       </w:r>
       <w:r>
         <w:rPr>
@@ -33120,23 +33063,70 @@
           <w:lang w:val="bg-BG"/>
         </w:rPr>
         <w:lastRenderedPageBreak/>
-        <w:t xml:space="preserve">позицията ѝ може да се изменя в триизмерното пространство чрез </w:t>
-      </w:r>
-      <w:proofErr w:type="spellStart"/>
-      <w:r>
-        <w:rPr>
-          <w:rFonts w:asciiTheme="majorHAnsi" w:hAnsiTheme="majorHAnsi" w:cstheme="majorHAnsi"/>
-          <w:sz w:val="28"/>
-        </w:rPr>
-        <w:t>ChangePos</w:t>
-      </w:r>
-      <w:proofErr w:type="spellEnd"/>
-      <w:r>
-        <w:rPr>
-          <w:rFonts w:asciiTheme="majorHAnsi" w:hAnsiTheme="majorHAnsi" w:cstheme="majorHAnsi"/>
-          <w:sz w:val="28"/>
-        </w:rPr>
-        <w:t xml:space="preserve"> </w:t>
+        <w:t xml:space="preserve">насочване на вектора, пуснат от центъра на фигурата (Фиг. 3.38), като </w:t>
+      </w:r>
+      <w:r>
+        <w:rPr>
+          <w:rFonts w:asciiTheme="majorHAnsi" w:hAnsiTheme="majorHAnsi" w:cstheme="majorHAnsi"/>
+          <w:noProof/>
+          <w:sz w:val="28"/>
+          <w:lang w:eastAsia="en-US"/>
+        </w:rPr>
+        <w:drawing>
+          <wp:anchor distT="0" distB="0" distL="114300" distR="114300" simplePos="0" relativeHeight="251826176" behindDoc="0" locked="0" layoutInCell="1" allowOverlap="1" wp14:anchorId="4C8595F4" wp14:editId="3BD68BB4">
+            <wp:simplePos x="0" y="0"/>
+            <wp:positionH relativeFrom="margin">
+              <wp:posOffset>1644650</wp:posOffset>
+            </wp:positionH>
+            <wp:positionV relativeFrom="paragraph">
+              <wp:posOffset>659765</wp:posOffset>
+            </wp:positionV>
+            <wp:extent cx="2654300" cy="2355215"/>
+            <wp:effectExtent l="0" t="0" r="0" b="6985"/>
+            <wp:wrapTopAndBottom/>
+            <wp:docPr id="254" name="Picture 254"/>
+            <wp:cNvGraphicFramePr>
+              <a:graphicFrameLocks xmlns:a="http://schemas.openxmlformats.org/drawingml/2006/main" noChangeAspect="1"/>
+            </wp:cNvGraphicFramePr>
+            <a:graphic xmlns:a="http://schemas.openxmlformats.org/drawingml/2006/main">
+              <a:graphicData uri="http://schemas.openxmlformats.org/drawingml/2006/picture">
+                <pic:pic xmlns:pic="http://schemas.openxmlformats.org/drawingml/2006/picture">
+                  <pic:nvPicPr>
+                    <pic:cNvPr id="1" name=""/>
+                    <pic:cNvPicPr/>
+                  </pic:nvPicPr>
+                  <pic:blipFill>
+                    <a:blip r:embed="rId55">
+                      <a:extLst>
+                        <a:ext uri="{28A0092B-C50C-407E-A947-70E740481C1C}">
+                          <a14:useLocalDpi xmlns:a14="http://schemas.microsoft.com/office/drawing/2010/main" val="0"/>
+                        </a:ext>
+                      </a:extLst>
+                    </a:blip>
+                    <a:stretch>
+                      <a:fillRect/>
+                    </a:stretch>
+                  </pic:blipFill>
+                  <pic:spPr>
+                    <a:xfrm>
+                      <a:off x="0" y="0"/>
+                      <a:ext cx="2654300" cy="2355215"/>
+                    </a:xfrm>
+                    <a:prstGeom prst="rect">
+                      <a:avLst/>
+                    </a:prstGeom>
+                  </pic:spPr>
+                </pic:pic>
+              </a:graphicData>
+            </a:graphic>
+            <wp14:sizeRelH relativeFrom="margin">
+              <wp14:pctWidth>0</wp14:pctWidth>
+            </wp14:sizeRelH>
+            <wp14:sizeRelV relativeFrom="margin">
+              <wp14:pctHeight>0</wp14:pctHeight>
+            </wp14:sizeRelV>
+          </wp:anchor>
+        </w:drawing>
       </w:r>
       <w:r>
         <w:rPr>
@@ -33149,13 +33139,13 @@
         <mc:AlternateContent>
           <mc:Choice Requires="wps">
             <w:drawing>
-              <wp:anchor distT="45720" distB="45720" distL="114300" distR="114300" simplePos="0" relativeHeight="251828224" behindDoc="0" locked="0" layoutInCell="1" allowOverlap="1" wp14:anchorId="20280676" wp14:editId="3A8CA5A0">
+              <wp:anchor distT="45720" distB="45720" distL="114300" distR="114300" simplePos="0" relativeHeight="251828224" behindDoc="0" locked="0" layoutInCell="1" allowOverlap="1" wp14:anchorId="33391278" wp14:editId="2F86419D">
                 <wp:simplePos x="0" y="0"/>
                 <wp:positionH relativeFrom="margin">
-                  <wp:align>center</wp:align>
+                  <wp:posOffset>1579880</wp:posOffset>
                 </wp:positionH>
                 <wp:positionV relativeFrom="paragraph">
-                  <wp:posOffset>2470264</wp:posOffset>
+                  <wp:posOffset>2670175</wp:posOffset>
                 </wp:positionV>
                 <wp:extent cx="2783840" cy="1404620"/>
                 <wp:effectExtent l="0" t="0" r="0" b="0"/>
@@ -33236,7 +33226,7 @@
           </mc:Choice>
           <mc:Fallback>
             <w:pict>
-              <v:shape w14:anchorId="20280676" id="_x0000_s1090" type="#_x0000_t202" style="position:absolute;left:0;text-align:left;margin-left:0;margin-top:194.5pt;width:219.2pt;height:110.6pt;z-index:251828224;visibility:visible;mso-wrap-style:square;mso-width-percent:0;mso-height-percent:200;mso-wrap-distance-left:9pt;mso-wrap-distance-top:3.6pt;mso-wrap-distance-right:9pt;mso-wrap-distance-bottom:3.6pt;mso-position-horizontal:center;mso-position-horizontal-relative:margin;mso-position-vertical:absolute;mso-position-vertical-relative:text;mso-width-percent:0;mso-height-percent:200;mso-width-relative:margin;mso-height-relative:margin;v-text-anchor:top" o:gfxdata="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" filled="f" stroked="f">
+              <v:shape w14:anchorId="33391278" id="_x0000_s1090" type="#_x0000_t202" style="position:absolute;left:0;text-align:left;margin-left:124.4pt;margin-top:210.25pt;width:219.2pt;height:110.6pt;z-index:251828224;visibility:visible;mso-wrap-style:square;mso-width-percent:0;mso-height-percent:200;mso-wrap-distance-left:9pt;mso-wrap-distance-top:3.6pt;mso-wrap-distance-right:9pt;mso-wrap-distance-bottom:3.6pt;mso-position-horizontal:absolute;mso-position-horizontal-relative:margin;mso-position-vertical:absolute;mso-position-vertical-relative:text;mso-width-percent:0;mso-height-percent:200;mso-width-relative:margin;mso-height-relative:margin;v-text-anchor:top" o:gfxdata="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" filled="f" stroked="f">
                 <v:textbox style="mso-fit-shape-to-text:t">
                   <w:txbxContent>
                     <w:p>
@@ -33282,61 +33272,23 @@
           <w:sz w:val="28"/>
           <w:lang w:val="bg-BG"/>
         </w:rPr>
-        <w:drawing>
-          <wp:anchor distT="0" distB="0" distL="114300" distR="114300" simplePos="0" relativeHeight="251826176" behindDoc="0" locked="0" layoutInCell="1" allowOverlap="1" wp14:anchorId="27260DFA" wp14:editId="79F2EE75">
-            <wp:simplePos x="0" y="0"/>
-            <wp:positionH relativeFrom="margin">
-              <wp:posOffset>1644650</wp:posOffset>
-            </wp:positionH>
-            <wp:positionV relativeFrom="paragraph">
-              <wp:posOffset>459901</wp:posOffset>
-            </wp:positionV>
-            <wp:extent cx="2654300" cy="2355215"/>
-            <wp:effectExtent l="0" t="0" r="0" b="6985"/>
-            <wp:wrapTopAndBottom/>
-            <wp:docPr id="254" name="Picture 254"/>
-            <wp:cNvGraphicFramePr>
-              <a:graphicFrameLocks xmlns:a="http://schemas.openxmlformats.org/drawingml/2006/main" noChangeAspect="1"/>
-            </wp:cNvGraphicFramePr>
-            <a:graphic xmlns:a="http://schemas.openxmlformats.org/drawingml/2006/main">
-              <a:graphicData uri="http://schemas.openxmlformats.org/drawingml/2006/picture">
-                <pic:pic xmlns:pic="http://schemas.openxmlformats.org/drawingml/2006/picture">
-                  <pic:nvPicPr>
-                    <pic:cNvPr id="1" name=""/>
-                    <pic:cNvPicPr/>
-                  </pic:nvPicPr>
-                  <pic:blipFill>
-                    <a:blip r:embed="rId55">
-                      <a:extLst>
-                        <a:ext uri="{28A0092B-C50C-407E-A947-70E740481C1C}">
-                          <a14:useLocalDpi xmlns:a14="http://schemas.microsoft.com/office/drawing/2010/main" val="0"/>
-                        </a:ext>
-                      </a:extLst>
-                    </a:blip>
-                    <a:stretch>
-                      <a:fillRect/>
-                    </a:stretch>
-                  </pic:blipFill>
-                  <pic:spPr>
-                    <a:xfrm>
-                      <a:off x="0" y="0"/>
-                      <a:ext cx="2654300" cy="2355215"/>
-                    </a:xfrm>
-                    <a:prstGeom prst="rect">
-                      <a:avLst/>
-                    </a:prstGeom>
-                  </pic:spPr>
-                </pic:pic>
-              </a:graphicData>
-            </a:graphic>
-            <wp14:sizeRelH relativeFrom="margin">
-              <wp14:pctWidth>0</wp14:pctWidth>
-            </wp14:sizeRelH>
-            <wp14:sizeRelV relativeFrom="margin">
-              <wp14:pctHeight>0</wp14:pctHeight>
-            </wp14:sizeRelV>
-          </wp:anchor>
-        </w:drawing>
+        <w:t xml:space="preserve">позицията ѝ може да се изменя в триизмерното пространство чрез </w:t>
+      </w:r>
+      <w:proofErr w:type="spellStart"/>
+      <w:r>
+        <w:rPr>
+          <w:rFonts w:asciiTheme="majorHAnsi" w:hAnsiTheme="majorHAnsi" w:cstheme="majorHAnsi"/>
+          <w:sz w:val="28"/>
+        </w:rPr>
+        <w:t>ChangePos</w:t>
+      </w:r>
+      <w:proofErr w:type="spellEnd"/>
+      <w:r>
+        <w:rPr>
+          <w:rFonts w:asciiTheme="majorHAnsi" w:hAnsiTheme="majorHAnsi" w:cstheme="majorHAnsi"/>
+          <w:sz w:val="28"/>
+        </w:rPr>
+        <w:t xml:space="preserve"> </w:t>
       </w:r>
       <w:r>
         <w:rPr>
@@ -33521,8 +33473,9 @@
       <w:r>
         <w:rPr>
           <w:rFonts w:asciiTheme="majorHAnsi" w:hAnsiTheme="majorHAnsi" w:cstheme="majorHAnsi"/>
-          <w:sz w:val="28"/>
-          <w:lang w:val="bg-BG"/>
+          <w:noProof/>
+          <w:sz w:val="28"/>
+          <w:lang w:eastAsia="en-US"/>
         </w:rPr>
         <w:drawing>
           <wp:anchor distT="0" distB="0" distL="114300" distR="114300" simplePos="0" relativeHeight="251830272" behindDoc="0" locked="0" layoutInCell="1" allowOverlap="1" wp14:anchorId="5641DBA6" wp14:editId="37944925">
@@ -33650,8 +33603,6 @@
         </w:rPr>
         <w:t>. Има и възможност, когато дължината на вектора е нула и точката-маркер съвпада с геометричния център на фигурата да бъде построена пирамида с височина нула. По този начин може да бъде откриван центъра на определена форма (Фиг. 3.41).</w:t>
       </w:r>
-      <w:bookmarkStart w:id="0" w:name="_GoBack"/>
-      <w:bookmarkEnd w:id="0"/>
     </w:p>
     <w:p>
       <w:pPr>
@@ -33673,7 +33624,7 @@
         <mc:AlternateContent>
           <mc:Choice Requires="wps">
             <w:drawing>
-              <wp:anchor distT="45720" distB="45720" distL="114300" distR="114300" simplePos="0" relativeHeight="251837440" behindDoc="0" locked="0" layoutInCell="1" allowOverlap="1" wp14:anchorId="6ED399B3" wp14:editId="46BC4DB4">
+              <wp:anchor distT="45720" distB="45720" distL="114300" distR="114300" simplePos="0" relativeHeight="251837440" behindDoc="0" locked="0" layoutInCell="1" allowOverlap="1" wp14:anchorId="5DE5DD2B" wp14:editId="5662B19B">
                 <wp:simplePos x="0" y="0"/>
                 <wp:positionH relativeFrom="margin">
                   <wp:align>right</wp:align>
@@ -33738,16 +33689,7 @@
                                 <w:sz w:val="20"/>
                                 <w:lang w:val="bg-BG"/>
                               </w:rPr>
-                              <w:t>3.</w:t>
-                            </w:r>
-                            <w:r>
-                              <w:rPr>
-                                <w:rFonts w:asciiTheme="minorHAnsi" w:hAnsiTheme="minorHAnsi"/>
-                                <w:i/>
-                                <w:sz w:val="20"/>
-                                <w:lang w:val="bg-BG"/>
-                              </w:rPr>
-                              <w:t>41</w:t>
+                              <w:t>3.41</w:t>
                             </w:r>
                           </w:p>
                         </w:txbxContent>
@@ -33769,7 +33711,7 @@
           </mc:Choice>
           <mc:Fallback>
             <w:pict>
-              <v:shape w14:anchorId="6ED399B3" id="_x0000_s1092" type="#_x0000_t202" style="position:absolute;margin-left:168pt;margin-top:171.5pt;width:219.2pt;height:110.6pt;z-index:251837440;visibility:visible;mso-wrap-style:square;mso-width-percent:0;mso-height-percent:200;mso-wrap-distance-left:9pt;mso-wrap-distance-top:3.6pt;mso-wrap-distance-right:9pt;mso-wrap-distance-bottom:3.6pt;mso-position-horizontal:right;mso-position-horizontal-relative:margin;mso-position-vertical:absolute;mso-position-vertical-relative:text;mso-width-percent:0;mso-height-percent:200;mso-width-relative:margin;mso-height-relative:margin;v-text-anchor:top" o:gfxdata="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" filled="f" stroked="f">
+              <v:shape w14:anchorId="5DE5DD2B" id="_x0000_s1092" type="#_x0000_t202" style="position:absolute;margin-left:168pt;margin-top:171.5pt;width:219.2pt;height:110.6pt;z-index:251837440;visibility:visible;mso-wrap-style:square;mso-width-percent:0;mso-height-percent:200;mso-wrap-distance-left:9pt;mso-wrap-distance-top:3.6pt;mso-wrap-distance-right:9pt;mso-wrap-distance-bottom:3.6pt;mso-position-horizontal:right;mso-position-horizontal-relative:margin;mso-position-vertical:absolute;mso-position-vertical-relative:text;mso-width-percent:0;mso-height-percent:200;mso-width-relative:margin;mso-height-relative:margin;v-text-anchor:top" o:gfxdata="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" filled="f" stroked="f">
                 <v:textbox style="mso-fit-shape-to-text:t">
                   <w:txbxContent>
                     <w:p>
@@ -33798,16 +33740,7 @@
                           <w:sz w:val="20"/>
                           <w:lang w:val="bg-BG"/>
                         </w:rPr>
-                        <w:t>3.</w:t>
-                      </w:r>
-                      <w:r>
-                        <w:rPr>
-                          <w:rFonts w:asciiTheme="minorHAnsi" w:hAnsiTheme="minorHAnsi"/>
-                          <w:i/>
-                          <w:sz w:val="20"/>
-                          <w:lang w:val="bg-BG"/>
-                        </w:rPr>
-                        <w:t>41</w:t>
+                        <w:t>3.41</w:t>
                       </w:r>
                     </w:p>
                   </w:txbxContent>
@@ -33829,7 +33762,7 @@
         <mc:AlternateContent>
           <mc:Choice Requires="wps">
             <w:drawing>
-              <wp:anchor distT="45720" distB="45720" distL="114300" distR="114300" simplePos="0" relativeHeight="251835392" behindDoc="0" locked="0" layoutInCell="1" allowOverlap="1" wp14:anchorId="1A5C30F4" wp14:editId="5DCEB191">
+              <wp:anchor distT="45720" distB="45720" distL="114300" distR="114300" simplePos="0" relativeHeight="251835392" behindDoc="0" locked="0" layoutInCell="1" allowOverlap="1" wp14:anchorId="2344723C" wp14:editId="13DF22FE">
                 <wp:simplePos x="0" y="0"/>
                 <wp:positionH relativeFrom="margin">
                   <wp:align>left</wp:align>
@@ -33894,16 +33827,7 @@
                                 <w:sz w:val="20"/>
                                 <w:lang w:val="bg-BG"/>
                               </w:rPr>
-                              <w:t>3.</w:t>
-                            </w:r>
-                            <w:r>
-                              <w:rPr>
-                                <w:rFonts w:asciiTheme="minorHAnsi" w:hAnsiTheme="minorHAnsi"/>
-                                <w:i/>
-                                <w:sz w:val="20"/>
-                                <w:lang w:val="bg-BG"/>
-                              </w:rPr>
-                              <w:t>40</w:t>
+                              <w:t>3.40</w:t>
                             </w:r>
                           </w:p>
                         </w:txbxContent>
@@ -33925,7 +33849,7 @@
           </mc:Choice>
           <mc:Fallback>
             <w:pict>
-              <v:shape w14:anchorId="1A5C30F4" id="_x0000_s1093" type="#_x0000_t202" style="position:absolute;margin-left:0;margin-top:168.1pt;width:219.2pt;height:110.6pt;z-index:251835392;visibility:visible;mso-wrap-style:square;mso-width-percent:0;mso-height-percent:200;mso-wrap-distance-left:9pt;mso-wrap-distance-top:3.6pt;mso-wrap-distance-right:9pt;mso-wrap-distance-bottom:3.6pt;mso-position-horizontal:left;mso-position-horizontal-relative:margin;mso-position-vertical:absolute;mso-position-vertical-relative:text;mso-width-percent:0;mso-height-percent:200;mso-width-relative:margin;mso-height-relative:margin;v-text-anchor:top" o:gfxdata="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" filled="f" stroked="f">
+              <v:shape w14:anchorId="2344723C" id="_x0000_s1093" type="#_x0000_t202" style="position:absolute;margin-left:0;margin-top:168.1pt;width:219.2pt;height:110.6pt;z-index:251835392;visibility:visible;mso-wrap-style:square;mso-width-percent:0;mso-height-percent:200;mso-wrap-distance-left:9pt;mso-wrap-distance-top:3.6pt;mso-wrap-distance-right:9pt;mso-wrap-distance-bottom:3.6pt;mso-position-horizontal:left;mso-position-horizontal-relative:margin;mso-position-vertical:absolute;mso-position-vertical-relative:text;mso-width-percent:0;mso-height-percent:200;mso-width-relative:margin;mso-height-relative:margin;v-text-anchor:top" o:gfxdata="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" filled="f" stroked="f">
                 <v:textbox style="mso-fit-shape-to-text:t">
                   <w:txbxContent>
                     <w:p>
@@ -33954,16 +33878,7 @@
                           <w:sz w:val="20"/>
                           <w:lang w:val="bg-BG"/>
                         </w:rPr>
-                        <w:t>3.</w:t>
-                      </w:r>
-                      <w:r>
-                        <w:rPr>
-                          <w:rFonts w:asciiTheme="minorHAnsi" w:hAnsiTheme="minorHAnsi"/>
-                          <w:i/>
-                          <w:sz w:val="20"/>
-                          <w:lang w:val="bg-BG"/>
-                        </w:rPr>
-                        <w:t>40</w:t>
+                        <w:t>3.40</w:t>
                       </w:r>
                     </w:p>
                   </w:txbxContent>
@@ -33978,10 +33893,12 @@
         <w:rPr>
           <w:rFonts w:asciiTheme="majorHAnsi" w:hAnsiTheme="majorHAnsi" w:cstheme="majorHAnsi"/>
           <w:b/>
-          <w:sz w:val="28"/>
+          <w:noProof/>
+          <w:sz w:val="28"/>
+          <w:lang w:eastAsia="en-US"/>
         </w:rPr>
         <w:drawing>
-          <wp:anchor distT="0" distB="0" distL="114300" distR="114300" simplePos="0" relativeHeight="251833344" behindDoc="0" locked="0" layoutInCell="1" allowOverlap="1" wp14:anchorId="3E1EA426" wp14:editId="388C21AB">
+          <wp:anchor distT="0" distB="0" distL="114300" distR="114300" simplePos="0" relativeHeight="251833344" behindDoc="0" locked="0" layoutInCell="1" allowOverlap="1" wp14:anchorId="724E30C7" wp14:editId="3CB23F93">
             <wp:simplePos x="0" y="0"/>
             <wp:positionH relativeFrom="margin">
               <wp:posOffset>3291840</wp:posOffset>
@@ -34049,10 +33966,12 @@
         <w:rPr>
           <w:rFonts w:asciiTheme="majorHAnsi" w:hAnsiTheme="majorHAnsi" w:cstheme="majorHAnsi"/>
           <w:b/>
-          <w:sz w:val="28"/>
+          <w:noProof/>
+          <w:sz w:val="28"/>
+          <w:lang w:eastAsia="en-US"/>
         </w:rPr>
         <w:drawing>
-          <wp:anchor distT="0" distB="0" distL="114300" distR="114300" simplePos="0" relativeHeight="251832320" behindDoc="0" locked="0" layoutInCell="1" allowOverlap="1" wp14:anchorId="72F46B1E" wp14:editId="25BE6179">
+          <wp:anchor distT="0" distB="0" distL="114300" distR="114300" simplePos="0" relativeHeight="251832320" behindDoc="0" locked="0" layoutInCell="1" allowOverlap="1" wp14:anchorId="1D3DB8DB" wp14:editId="63E963DA">
             <wp:simplePos x="0" y="0"/>
             <wp:positionH relativeFrom="margin">
               <wp:align>left</wp:align>
@@ -34127,7 +34046,7 @@
         <w:tabs>
           <w:tab w:val="left" w:pos="1530"/>
         </w:tabs>
-        <w:ind w:left="720" w:firstLine="0"/>
+        <w:ind w:left="1890" w:hanging="540"/>
         <w:rPr>
           <w:rFonts w:asciiTheme="majorHAnsi" w:hAnsiTheme="majorHAnsi" w:cstheme="majorHAnsi"/>
           <w:b/>
@@ -34188,7 +34107,7 @@
         <w:tabs>
           <w:tab w:val="left" w:pos="1530"/>
         </w:tabs>
-        <w:ind w:left="720" w:firstLine="0"/>
+        <w:ind w:left="1890" w:hanging="540"/>
         <w:rPr>
           <w:rFonts w:asciiTheme="majorHAnsi" w:hAnsiTheme="majorHAnsi" w:cstheme="majorHAnsi"/>
           <w:b/>
@@ -34214,7 +34133,7 @@
         <w:tabs>
           <w:tab w:val="left" w:pos="1530"/>
         </w:tabs>
-        <w:ind w:left="720" w:firstLine="0"/>
+        <w:ind w:left="1890" w:hanging="540"/>
         <w:rPr>
           <w:rFonts w:asciiTheme="majorHAnsi" w:hAnsiTheme="majorHAnsi" w:cstheme="majorHAnsi"/>
           <w:b/>
@@ -34237,42 +34156,1506 @@
         </w:rPr>
         <w:t>Create Bisector</w:t>
       </w:r>
-      <w:r>
-        <w:rPr>
-          <w:rFonts w:asciiTheme="majorHAnsi" w:hAnsiTheme="majorHAnsi" w:cstheme="majorHAnsi"/>
-          <w:b/>
-          <w:sz w:val="28"/>
-          <w:lang w:val="bg-BG"/>
-        </w:rPr>
-        <w:br/>
-      </w:r>
-    </w:p>
-    <w:p>
-      <w:pPr>
-        <w:rPr>
-          <w:rFonts w:asciiTheme="majorHAnsi" w:hAnsiTheme="majorHAnsi" w:cstheme="majorHAnsi"/>
-          <w:b/>
-          <w:sz w:val="28"/>
-        </w:rPr>
-      </w:pPr>
-    </w:p>
-    <w:p>
-      <w:pPr>
-        <w:rPr>
-          <w:rFonts w:asciiTheme="majorHAnsi" w:hAnsiTheme="majorHAnsi" w:cstheme="majorHAnsi"/>
-          <w:b/>
-          <w:sz w:val="28"/>
-        </w:rPr>
-      </w:pPr>
-    </w:p>
-    <w:p>
-      <w:pPr>
-        <w:rPr>
-          <w:rFonts w:asciiTheme="majorHAnsi" w:hAnsiTheme="majorHAnsi" w:cstheme="majorHAnsi"/>
-          <w:b/>
-          <w:sz w:val="28"/>
-        </w:rPr>
-      </w:pPr>
+    </w:p>
+    <w:p>
+      <w:pPr>
+        <w:pStyle w:val="ListParagraph"/>
+        <w:numPr>
+          <w:ilvl w:val="2"/>
+          <w:numId w:val="10"/>
+        </w:numPr>
+        <w:tabs>
+          <w:tab w:val="left" w:pos="1530"/>
+        </w:tabs>
+        <w:ind w:left="1890" w:hanging="540"/>
+        <w:rPr>
+          <w:rFonts w:asciiTheme="majorHAnsi" w:hAnsiTheme="majorHAnsi" w:cstheme="majorHAnsi"/>
+          <w:b/>
+          <w:sz w:val="28"/>
+        </w:rPr>
+      </w:pPr>
+      <w:r>
+        <w:rPr>
+          <w:rFonts w:asciiTheme="majorHAnsi" w:hAnsiTheme="majorHAnsi" w:cstheme="majorHAnsi"/>
+          <w:b/>
+          <w:sz w:val="28"/>
+          <w:lang w:val="bg-BG"/>
+        </w:rPr>
+        <w:t xml:space="preserve"> </w:t>
+      </w:r>
+      <w:r>
+        <w:rPr>
+          <w:rFonts w:asciiTheme="majorHAnsi" w:hAnsiTheme="majorHAnsi" w:cstheme="majorHAnsi"/>
+          <w:b/>
+          <w:sz w:val="28"/>
+        </w:rPr>
+        <w:t>Create Circle</w:t>
+      </w:r>
+    </w:p>
+    <w:p>
+      <w:pPr>
+        <w:tabs>
+          <w:tab w:val="left" w:pos="1350"/>
+        </w:tabs>
+        <w:ind w:left="540"/>
+        <w:jc w:val="both"/>
+        <w:rPr>
+          <w:rFonts w:asciiTheme="majorHAnsi" w:hAnsiTheme="majorHAnsi" w:cstheme="majorHAnsi"/>
+          <w:sz w:val="28"/>
+        </w:rPr>
+      </w:pPr>
+      <w:r>
+        <w:rPr>
+          <w:rFonts w:asciiTheme="majorHAnsi" w:hAnsiTheme="majorHAnsi" w:cstheme="majorHAnsi"/>
+          <w:noProof/>
+          <w:sz w:val="28"/>
+          <w:szCs w:val="28"/>
+          <w:lang w:eastAsia="en-US"/>
+        </w:rPr>
+        <mc:AlternateContent>
+          <mc:Choice Requires="wps">
+            <w:drawing>
+              <wp:anchor distT="45720" distB="45720" distL="114300" distR="114300" simplePos="0" relativeHeight="251840512" behindDoc="0" locked="0" layoutInCell="1" allowOverlap="1" wp14:anchorId="7E317AD2" wp14:editId="4B41BC41">
+                <wp:simplePos x="0" y="0"/>
+                <wp:positionH relativeFrom="margin">
+                  <wp:align>center</wp:align>
+                </wp:positionH>
+                <wp:positionV relativeFrom="paragraph">
+                  <wp:posOffset>2486025</wp:posOffset>
+                </wp:positionV>
+                <wp:extent cx="2783840" cy="1404620"/>
+                <wp:effectExtent l="0" t="0" r="0" b="0"/>
+                <wp:wrapTopAndBottom/>
+                <wp:docPr id="247" name="Text Box 2"/>
+                <wp:cNvGraphicFramePr>
+                  <a:graphicFrameLocks xmlns:a="http://schemas.openxmlformats.org/drawingml/2006/main"/>
+                </wp:cNvGraphicFramePr>
+                <a:graphic xmlns:a="http://schemas.openxmlformats.org/drawingml/2006/main">
+                  <a:graphicData uri="http://schemas.microsoft.com/office/word/2010/wordprocessingShape">
+                    <wps:wsp>
+                      <wps:cNvSpPr txBox="1">
+                        <a:spLocks noChangeArrowheads="1"/>
+                      </wps:cNvSpPr>
+                      <wps:spPr bwMode="auto">
+                        <a:xfrm>
+                          <a:off x="0" y="0"/>
+                          <a:ext cx="2783840" cy="1404620"/>
+                        </a:xfrm>
+                        <a:prstGeom prst="rect">
+                          <a:avLst/>
+                        </a:prstGeom>
+                        <a:noFill/>
+                        <a:ln w="9525">
+                          <a:noFill/>
+                          <a:miter lim="800000"/>
+                          <a:headEnd/>
+                          <a:tailEnd/>
+                        </a:ln>
+                      </wps:spPr>
+                      <wps:txbx>
+                        <w:txbxContent>
+                          <w:p>
+                            <w:pPr>
+                              <w:jc w:val="center"/>
+                              <w:rPr>
+                                <w:rFonts w:asciiTheme="minorHAnsi" w:hAnsiTheme="minorHAnsi"/>
+                                <w:i/>
+                                <w:sz w:val="20"/>
+                                <w:lang w:val="bg-BG"/>
+                              </w:rPr>
+                            </w:pPr>
+                            <w:r>
+                              <w:rPr>
+                                <w:rFonts w:asciiTheme="minorHAnsi" w:hAnsiTheme="minorHAnsi"/>
+                                <w:i/>
+                                <w:sz w:val="20"/>
+                                <w:lang w:val="bg-BG"/>
+                              </w:rPr>
+                              <w:t xml:space="preserve">Фиг </w:t>
+                            </w:r>
+                            <w:r>
+                              <w:rPr>
+                                <w:rFonts w:asciiTheme="minorHAnsi" w:hAnsiTheme="minorHAnsi"/>
+                                <w:i/>
+                                <w:sz w:val="20"/>
+                                <w:lang w:val="bg-BG"/>
+                              </w:rPr>
+                              <w:t>3.42 Представяне на селектираните обекти чрез червен цвят</w:t>
+                            </w:r>
+                          </w:p>
+                        </w:txbxContent>
+                      </wps:txbx>
+                      <wps:bodyPr rot="0" vert="horz" wrap="square" lIns="91440" tIns="45720" rIns="91440" bIns="45720" anchor="t" anchorCtr="0">
+                        <a:spAutoFit/>
+                      </wps:bodyPr>
+                    </wps:wsp>
+                  </a:graphicData>
+                </a:graphic>
+                <wp14:sizeRelH relativeFrom="margin">
+                  <wp14:pctWidth>0</wp14:pctWidth>
+                </wp14:sizeRelH>
+                <wp14:sizeRelV relativeFrom="margin">
+                  <wp14:pctHeight>20000</wp14:pctHeight>
+                </wp14:sizeRelV>
+              </wp:anchor>
+            </w:drawing>
+          </mc:Choice>
+          <mc:Fallback>
+            <w:pict>
+              <v:shape w14:anchorId="7E317AD2" id="_x0000_s1094" type="#_x0000_t202" style="position:absolute;left:0;text-align:left;margin-left:0;margin-top:195.75pt;width:219.2pt;height:110.6pt;z-index:251840512;visibility:visible;mso-wrap-style:square;mso-width-percent:0;mso-height-percent:200;mso-wrap-distance-left:9pt;mso-wrap-distance-top:3.6pt;mso-wrap-distance-right:9pt;mso-wrap-distance-bottom:3.6pt;mso-position-horizontal:center;mso-position-horizontal-relative:margin;mso-position-vertical:absolute;mso-position-vertical-relative:text;mso-width-percent:0;mso-height-percent:200;mso-width-relative:margin;mso-height-relative:margin;v-text-anchor:top" o:gfxdata="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" filled="f" stroked="f">
+                <v:textbox style="mso-fit-shape-to-text:t">
+                  <w:txbxContent>
+                    <w:p>
+                      <w:pPr>
+                        <w:jc w:val="center"/>
+                        <w:rPr>
+                          <w:rFonts w:asciiTheme="minorHAnsi" w:hAnsiTheme="minorHAnsi"/>
+                          <w:i/>
+                          <w:sz w:val="20"/>
+                          <w:lang w:val="bg-BG"/>
+                        </w:rPr>
+                      </w:pPr>
+                      <w:r>
+                        <w:rPr>
+                          <w:rFonts w:asciiTheme="minorHAnsi" w:hAnsiTheme="minorHAnsi"/>
+                          <w:i/>
+                          <w:sz w:val="20"/>
+                          <w:lang w:val="bg-BG"/>
+                        </w:rPr>
+                        <w:t xml:space="preserve">Фиг </w:t>
+                      </w:r>
+                      <w:r>
+                        <w:rPr>
+                          <w:rFonts w:asciiTheme="minorHAnsi" w:hAnsiTheme="minorHAnsi"/>
+                          <w:i/>
+                          <w:sz w:val="20"/>
+                          <w:lang w:val="bg-BG"/>
+                        </w:rPr>
+                        <w:t>3.42 Представяне на селектираните обекти чрез червен цвят</w:t>
+                      </w:r>
+                    </w:p>
+                  </w:txbxContent>
+                </v:textbox>
+                <w10:wrap type="topAndBottom" anchorx="margin"/>
+              </v:shape>
+            </w:pict>
+          </mc:Fallback>
+        </mc:AlternateContent>
+      </w:r>
+      <w:r>
+        <w:rPr>
+          <w:rFonts w:asciiTheme="majorHAnsi" w:hAnsiTheme="majorHAnsi" w:cstheme="majorHAnsi"/>
+          <w:sz w:val="28"/>
+        </w:rPr>
+        <w:drawing>
+          <wp:anchor distT="0" distB="0" distL="114300" distR="114300" simplePos="0" relativeHeight="251838464" behindDoc="0" locked="0" layoutInCell="1" allowOverlap="1" wp14:anchorId="445698AC" wp14:editId="492BC8E3">
+            <wp:simplePos x="0" y="0"/>
+            <wp:positionH relativeFrom="margin">
+              <wp:posOffset>1466850</wp:posOffset>
+            </wp:positionH>
+            <wp:positionV relativeFrom="paragraph">
+              <wp:posOffset>657225</wp:posOffset>
+            </wp:positionV>
+            <wp:extent cx="3000375" cy="1951990"/>
+            <wp:effectExtent l="0" t="0" r="9525" b="0"/>
+            <wp:wrapTopAndBottom/>
+            <wp:docPr id="230" name="Picture 230"/>
+            <wp:cNvGraphicFramePr>
+              <a:graphicFrameLocks xmlns:a="http://schemas.openxmlformats.org/drawingml/2006/main" noChangeAspect="1"/>
+            </wp:cNvGraphicFramePr>
+            <a:graphic xmlns:a="http://schemas.openxmlformats.org/drawingml/2006/main">
+              <a:graphicData uri="http://schemas.openxmlformats.org/drawingml/2006/picture">
+                <pic:pic xmlns:pic="http://schemas.openxmlformats.org/drawingml/2006/picture">
+                  <pic:nvPicPr>
+                    <pic:cNvPr id="1" name=""/>
+                    <pic:cNvPicPr/>
+                  </pic:nvPicPr>
+                  <pic:blipFill>
+                    <a:blip r:embed="rId59">
+                      <a:extLst>
+                        <a:ext uri="{28A0092B-C50C-407E-A947-70E740481C1C}">
+                          <a14:useLocalDpi xmlns:a14="http://schemas.microsoft.com/office/drawing/2010/main" val="0"/>
+                        </a:ext>
+                      </a:extLst>
+                    </a:blip>
+                    <a:stretch>
+                      <a:fillRect/>
+                    </a:stretch>
+                  </pic:blipFill>
+                  <pic:spPr>
+                    <a:xfrm>
+                      <a:off x="0" y="0"/>
+                      <a:ext cx="3000375" cy="1951990"/>
+                    </a:xfrm>
+                    <a:prstGeom prst="rect">
+                      <a:avLst/>
+                    </a:prstGeom>
+                  </pic:spPr>
+                </pic:pic>
+              </a:graphicData>
+            </a:graphic>
+            <wp14:sizeRelH relativeFrom="margin">
+              <wp14:pctWidth>0</wp14:pctWidth>
+            </wp14:sizeRelH>
+            <wp14:sizeRelV relativeFrom="margin">
+              <wp14:pctHeight>0</wp14:pctHeight>
+            </wp14:sizeRelV>
+          </wp:anchor>
+        </w:drawing>
+      </w:r>
+      <w:r>
+        <w:rPr>
+          <w:rFonts w:asciiTheme="majorHAnsi" w:hAnsiTheme="majorHAnsi" w:cstheme="majorHAnsi"/>
+          <w:sz w:val="28"/>
+          <w:lang w:val="bg-BG"/>
+        </w:rPr>
+        <w:tab/>
+      </w:r>
+      <w:r>
+        <w:rPr>
+          <w:rFonts w:asciiTheme="majorHAnsi" w:hAnsiTheme="majorHAnsi" w:cstheme="majorHAnsi"/>
+          <w:sz w:val="28"/>
+          <w:lang w:val="bg-BG"/>
+        </w:rPr>
+        <w:t xml:space="preserve">При селектиране на </w:t>
+      </w:r>
+      <w:r>
+        <w:rPr>
+          <w:rFonts w:asciiTheme="majorHAnsi" w:hAnsiTheme="majorHAnsi" w:cstheme="majorHAnsi"/>
+          <w:sz w:val="28"/>
+          <w:lang w:val="bg-BG"/>
+        </w:rPr>
+        <w:t>точка, линия и ъгъл една единствена окръжност бива дефинирана. Тази окръжн</w:t>
+      </w:r>
+      <w:bookmarkStart w:id="0" w:name="_GoBack"/>
+      <w:bookmarkEnd w:id="0"/>
+      <w:r>
+        <w:rPr>
+          <w:rFonts w:asciiTheme="majorHAnsi" w:hAnsiTheme="majorHAnsi" w:cstheme="majorHAnsi"/>
+          <w:sz w:val="28"/>
+          <w:lang w:val="bg-BG"/>
+        </w:rPr>
+        <w:t>ост бива създадена с център селектираната точка, радиус – селектираната права и ротация – избрания ъгъл.</w:t>
+      </w:r>
+      <w:r>
+        <w:rPr>
+          <w:rFonts w:asciiTheme="majorHAnsi" w:hAnsiTheme="majorHAnsi" w:cstheme="majorHAnsi"/>
+          <w:sz w:val="28"/>
+        </w:rPr>
+        <w:t xml:space="preserve"> </w:t>
+      </w:r>
+    </w:p>
+    <w:p>
+      <w:pPr>
+        <w:tabs>
+          <w:tab w:val="left" w:pos="1350"/>
+        </w:tabs>
+        <w:ind w:left="540"/>
+        <w:jc w:val="both"/>
+        <w:rPr>
+          <w:rFonts w:asciiTheme="majorHAnsi" w:hAnsiTheme="majorHAnsi" w:cstheme="majorHAnsi"/>
+          <w:sz w:val="28"/>
+          <w:lang w:val="bg-BG"/>
+        </w:rPr>
+      </w:pPr>
+    </w:p>
+    <w:p>
+      <w:pPr>
+        <w:tabs>
+          <w:tab w:val="left" w:pos="1350"/>
+        </w:tabs>
+        <w:ind w:left="540"/>
+        <w:jc w:val="both"/>
+        <w:rPr>
+          <w:rFonts w:asciiTheme="majorHAnsi" w:hAnsiTheme="majorHAnsi" w:cstheme="majorHAnsi"/>
+          <w:sz w:val="28"/>
+          <w:lang w:val="bg-BG"/>
+        </w:rPr>
+      </w:pPr>
+      <w:r>
+        <w:rPr>
+          <w:rFonts w:asciiTheme="majorHAnsi" w:hAnsiTheme="majorHAnsi" w:cstheme="majorHAnsi"/>
+          <w:sz w:val="28"/>
+          <w:lang w:val="bg-BG"/>
+        </w:rPr>
+        <w:t>След като определените елементи биват селектирани</w:t>
+      </w:r>
+      <w:r>
+        <w:rPr>
+          <w:rFonts w:asciiTheme="majorHAnsi" w:hAnsiTheme="majorHAnsi" w:cstheme="majorHAnsi"/>
+          <w:sz w:val="28"/>
+        </w:rPr>
+        <w:t xml:space="preserve"> </w:t>
+      </w:r>
+      <w:r>
+        <w:rPr>
+          <w:rFonts w:asciiTheme="majorHAnsi" w:hAnsiTheme="majorHAnsi" w:cstheme="majorHAnsi"/>
+          <w:sz w:val="28"/>
+          <w:lang w:val="bg-BG"/>
+        </w:rPr>
+        <w:t xml:space="preserve">(Фиг. 3.42) биват изчислени следните неща: </w:t>
+      </w:r>
+      <w:r>
+        <w:rPr>
+          <w:rFonts w:asciiTheme="majorHAnsi" w:hAnsiTheme="majorHAnsi" w:cstheme="majorHAnsi"/>
+          <w:sz w:val="28"/>
+        </w:rPr>
+        <w:t>в</w:t>
+      </w:r>
+      <w:r>
+        <w:rPr>
+          <w:rFonts w:asciiTheme="majorHAnsi" w:hAnsiTheme="majorHAnsi" w:cstheme="majorHAnsi"/>
+          <w:sz w:val="28"/>
+          <w:lang w:val="bg-BG"/>
+        </w:rPr>
+        <w:t xml:space="preserve">екторът </w:t>
+      </w:r>
+      <m:oMath>
+        <m:acc>
+          <m:accPr>
+            <m:chr m:val="⃗"/>
+            <m:ctrlPr>
+              <w:rPr>
+                <w:rFonts w:ascii="Cambria Math" w:hAnsi="Cambria Math" w:cstheme="majorHAnsi"/>
+                <w:i/>
+                <w:sz w:val="28"/>
+              </w:rPr>
+            </m:ctrlPr>
+          </m:accPr>
+          <m:e>
+            <m:r>
+              <w:rPr>
+                <w:rFonts w:ascii="Cambria Math" w:hAnsi="Cambria Math" w:cstheme="majorHAnsi"/>
+                <w:sz w:val="28"/>
+              </w:rPr>
+              <m:t>BD</m:t>
+            </m:r>
+          </m:e>
+        </m:acc>
+      </m:oMath>
+      <w:r>
+        <w:rPr>
+          <w:rFonts w:asciiTheme="majorHAnsi" w:hAnsiTheme="majorHAnsi" w:cstheme="majorHAnsi"/>
+          <w:sz w:val="28"/>
+        </w:rPr>
+        <w:t>,</w:t>
+      </w:r>
+      <w:r>
+        <w:rPr>
+          <w:rFonts w:asciiTheme="majorHAnsi" w:hAnsiTheme="majorHAnsi" w:cstheme="majorHAnsi"/>
+          <w:sz w:val="28"/>
+          <w:lang w:val="bg-BG"/>
+        </w:rPr>
+        <w:t xml:space="preserve"> който е перпендикулярен на равнината</w:t>
+      </w:r>
+      <w:r>
+        <w:rPr>
+          <w:rFonts w:asciiTheme="majorHAnsi" w:hAnsiTheme="majorHAnsi" w:cstheme="majorHAnsi"/>
+          <w:sz w:val="28"/>
+        </w:rPr>
+        <w:t xml:space="preserve"> </w:t>
+      </w:r>
+      <w:r>
+        <w:rPr>
+          <w:rFonts w:asciiTheme="majorHAnsi" w:hAnsiTheme="majorHAnsi" w:cstheme="majorHAnsi"/>
+          <w:sz w:val="28"/>
+          <w:lang w:val="bg-BG"/>
+        </w:rPr>
+        <w:t xml:space="preserve">чрез векторното произведение на </w:t>
+      </w:r>
+      <m:oMath>
+        <m:acc>
+          <m:accPr>
+            <m:chr m:val="⃗"/>
+            <m:ctrlPr>
+              <w:rPr>
+                <w:rFonts w:ascii="Cambria Math" w:hAnsi="Cambria Math" w:cstheme="majorHAnsi"/>
+                <w:i/>
+                <w:sz w:val="28"/>
+              </w:rPr>
+            </m:ctrlPr>
+          </m:accPr>
+          <m:e>
+            <m:r>
+              <w:rPr>
+                <w:rFonts w:ascii="Cambria Math" w:hAnsi="Cambria Math" w:cstheme="majorHAnsi"/>
+                <w:sz w:val="28"/>
+              </w:rPr>
+              <m:t>BC</m:t>
+            </m:r>
+          </m:e>
+        </m:acc>
+      </m:oMath>
+      <w:r>
+        <w:rPr>
+          <w:rFonts w:asciiTheme="majorHAnsi" w:hAnsiTheme="majorHAnsi" w:cstheme="majorHAnsi"/>
+          <w:sz w:val="28"/>
+        </w:rPr>
+        <w:t xml:space="preserve"> </w:t>
+      </w:r>
+      <w:r>
+        <w:rPr>
+          <w:rFonts w:asciiTheme="majorHAnsi" w:hAnsiTheme="majorHAnsi" w:cstheme="majorHAnsi"/>
+          <w:sz w:val="28"/>
+          <w:lang w:val="bg-BG"/>
+        </w:rPr>
+        <w:t xml:space="preserve">и </w:t>
+      </w:r>
+      <m:oMath>
+        <m:acc>
+          <m:accPr>
+            <m:chr m:val="⃗"/>
+            <m:ctrlPr>
+              <w:rPr>
+                <w:rFonts w:ascii="Cambria Math" w:hAnsi="Cambria Math" w:cstheme="majorHAnsi"/>
+                <w:i/>
+                <w:sz w:val="28"/>
+              </w:rPr>
+            </m:ctrlPr>
+          </m:accPr>
+          <m:e>
+            <m:r>
+              <w:rPr>
+                <w:rFonts w:ascii="Cambria Math" w:hAnsi="Cambria Math" w:cstheme="majorHAnsi"/>
+                <w:sz w:val="28"/>
+              </w:rPr>
+              <m:t>BA</m:t>
+            </m:r>
+          </m:e>
+        </m:acc>
+      </m:oMath>
+      <w:r>
+        <w:rPr>
+          <w:rFonts w:asciiTheme="majorHAnsi" w:hAnsiTheme="majorHAnsi" w:cstheme="majorHAnsi"/>
+          <w:sz w:val="28"/>
+          <w:lang w:val="bg-BG"/>
+        </w:rPr>
+        <w:t xml:space="preserve">; оптималния брой точки, които да описват окръжността чрез следната формула: </w:t>
+      </w:r>
+    </w:p>
+    <w:p>
+      <w:pPr>
+        <w:tabs>
+          <w:tab w:val="left" w:pos="1350"/>
+        </w:tabs>
+        <w:ind w:left="540"/>
+        <w:rPr>
+          <w:rFonts w:asciiTheme="majorHAnsi" w:hAnsiTheme="majorHAnsi" w:cstheme="majorHAnsi"/>
+          <w:sz w:val="28"/>
+          <w:lang w:val="bg-BG"/>
+        </w:rPr>
+      </w:pPr>
+    </w:p>
+    <w:p>
+      <w:pPr>
+        <w:tabs>
+          <w:tab w:val="left" w:pos="1350"/>
+        </w:tabs>
+        <w:ind w:left="540"/>
+        <w:rPr>
+          <w:rFonts w:asciiTheme="majorHAnsi" w:hAnsiTheme="majorHAnsi" w:cstheme="majorHAnsi"/>
+          <w:sz w:val="28"/>
+          <w:lang w:val="bg-BG"/>
+        </w:rPr>
+      </w:pPr>
+      <m:oMathPara>
+        <m:oMath>
+          <m:f>
+            <m:fPr>
+              <m:ctrlPr>
+                <w:rPr>
+                  <w:rFonts w:ascii="Cambria Math" w:hAnsi="Cambria Math" w:cstheme="majorHAnsi"/>
+                  <w:i/>
+                  <w:sz w:val="28"/>
+                  <w:lang w:val="bg-BG"/>
+                </w:rPr>
+              </m:ctrlPr>
+            </m:fPr>
+            <m:num>
+              <m:r>
+                <w:rPr>
+                  <w:rFonts w:ascii="Cambria Math" w:hAnsi="Cambria Math" w:cstheme="majorHAnsi"/>
+                  <w:sz w:val="28"/>
+                  <w:lang w:val="bg-BG"/>
+                </w:rPr>
+                <m:t>2×π×</m:t>
+              </m:r>
+              <m:r>
+                <w:rPr>
+                  <w:rFonts w:ascii="Cambria Math" w:hAnsi="Cambria Math" w:cstheme="majorHAnsi"/>
+                  <w:sz w:val="28"/>
+                </w:rPr>
+                <m:t>дължината на BC</m:t>
+              </m:r>
+            </m:num>
+            <m:den>
+              <m:eqArr>
+                <m:eqArrPr>
+                  <m:ctrlPr>
+                    <w:rPr>
+                      <w:rFonts w:ascii="Cambria Math" w:hAnsi="Cambria Math" w:cstheme="majorHAnsi"/>
+                      <w:i/>
+                      <w:sz w:val="28"/>
+                      <w:lang w:val="bg-BG"/>
+                    </w:rPr>
+                  </m:ctrlPr>
+                </m:eqArrPr>
+                <m:e>
+                  <m:r>
+                    <w:rPr>
+                      <w:rFonts w:ascii="Cambria Math" w:hAnsi="Cambria Math" w:cstheme="majorHAnsi"/>
+                      <w:sz w:val="28"/>
+                      <w:lang w:val="bg-BG"/>
+                    </w:rPr>
+                    <m:t>радиус на сферата,</m:t>
+                  </m:r>
+                </m:e>
+                <m:e>
+                  <m:r>
+                    <w:rPr>
+                      <w:rFonts w:ascii="Cambria Math" w:hAnsi="Cambria Math" w:cstheme="majorHAnsi"/>
+                      <w:sz w:val="28"/>
+                      <w:lang w:val="bg-BG"/>
+                    </w:rPr>
+                    <m:t xml:space="preserve"> репрезентираща точка×2</m:t>
+                  </m:r>
+                </m:e>
+              </m:eqArr>
+            </m:den>
+          </m:f>
+          <m:r>
+            <w:rPr>
+              <w:rFonts w:asciiTheme="majorHAnsi" w:hAnsiTheme="majorHAnsi" w:cstheme="majorHAnsi"/>
+              <w:b/>
+              <w:sz w:val="28"/>
+              <w:lang w:val="bg-BG"/>
+            </w:rPr>
+            <w:br/>
+          </m:r>
+        </m:oMath>
+      </m:oMathPara>
+    </w:p>
+    <w:p>
+      <w:pPr>
+        <w:tabs>
+          <w:tab w:val="left" w:pos="1350"/>
+        </w:tabs>
+        <w:ind w:left="540"/>
+        <w:rPr>
+          <w:rFonts w:asciiTheme="majorHAnsi" w:hAnsiTheme="majorHAnsi" w:cstheme="majorHAnsi"/>
+          <w:sz w:val="28"/>
+          <w:lang w:val="bg-BG"/>
+        </w:rPr>
+      </w:pPr>
+      <w:r>
+        <w:rPr>
+          <w:rFonts w:asciiTheme="majorHAnsi" w:hAnsiTheme="majorHAnsi" w:cstheme="majorHAnsi"/>
+          <w:sz w:val="28"/>
+          <w:lang w:val="bg-BG"/>
+        </w:rPr>
+        <w:t>както и ъгъла между всеки две точки на окръжността чрез</w:t>
+      </w:r>
+      <w:r>
+        <w:rPr>
+          <w:rFonts w:asciiTheme="majorHAnsi" w:hAnsiTheme="majorHAnsi" w:cstheme="majorHAnsi"/>
+          <w:sz w:val="28"/>
+          <w:lang w:val="bg-BG"/>
+        </w:rPr>
+        <w:t xml:space="preserve"> делението</w:t>
+      </w:r>
+    </w:p>
+    <w:p>
+      <w:pPr>
+        <w:tabs>
+          <w:tab w:val="left" w:pos="1350"/>
+        </w:tabs>
+        <w:ind w:left="540"/>
+        <w:rPr>
+          <w:rFonts w:asciiTheme="majorHAnsi" w:hAnsiTheme="majorHAnsi" w:cstheme="majorHAnsi"/>
+          <w:sz w:val="28"/>
+          <w:lang w:val="bg-BG"/>
+        </w:rPr>
+      </w:pPr>
+    </w:p>
+    <w:p>
+      <w:pPr>
+        <w:tabs>
+          <w:tab w:val="left" w:pos="1350"/>
+        </w:tabs>
+        <w:ind w:left="540"/>
+        <w:rPr>
+          <w:rFonts w:asciiTheme="majorHAnsi" w:hAnsiTheme="majorHAnsi" w:cstheme="majorHAnsi"/>
+          <w:sz w:val="28"/>
+          <w:lang w:val="bg-BG"/>
+        </w:rPr>
+      </w:pPr>
+      <m:oMathPara>
+        <m:oMath>
+          <m:r>
+            <w:rPr>
+              <w:rFonts w:ascii="Cambria Math" w:hAnsi="Cambria Math" w:cstheme="majorHAnsi"/>
+              <w:sz w:val="28"/>
+              <w:lang w:val="bg-BG"/>
+            </w:rPr>
+            <m:t>360÷брой точки</m:t>
+          </m:r>
+        </m:oMath>
+      </m:oMathPara>
+    </w:p>
+    <w:p>
+      <w:pPr>
+        <w:tabs>
+          <w:tab w:val="left" w:pos="1350"/>
+        </w:tabs>
+        <w:ind w:left="540"/>
+        <w:rPr>
+          <w:rFonts w:asciiTheme="majorHAnsi" w:hAnsiTheme="majorHAnsi" w:cstheme="majorHAnsi"/>
+          <w:sz w:val="28"/>
+          <w:lang w:val="bg-BG"/>
+        </w:rPr>
+      </w:pPr>
+    </w:p>
+    <w:p>
+      <w:pPr>
+        <w:tabs>
+          <w:tab w:val="left" w:pos="1350"/>
+        </w:tabs>
+        <w:ind w:left="540"/>
+        <w:rPr>
+          <w:rFonts w:asciiTheme="majorHAnsi" w:hAnsiTheme="majorHAnsi" w:cstheme="majorHAnsi"/>
+          <w:i/>
+          <w:sz w:val="28"/>
+        </w:rPr>
+      </w:pPr>
+      <w:r>
+        <w:rPr>
+          <w:rFonts w:asciiTheme="majorHAnsi" w:hAnsiTheme="majorHAnsi" w:cstheme="majorHAnsi"/>
+          <w:sz w:val="28"/>
+          <w:lang w:val="bg-BG"/>
+        </w:rPr>
+        <w:t>След като всичко това бива изчислено (Фиг. 3.43)</w:t>
+      </w:r>
+      <w:r>
+        <w:rPr>
+          <w:rFonts w:asciiTheme="majorHAnsi" w:hAnsiTheme="majorHAnsi" w:cstheme="majorHAnsi"/>
+          <w:noProof/>
+          <w:sz w:val="28"/>
+          <w:szCs w:val="28"/>
+          <w:lang w:eastAsia="en-US"/>
+        </w:rPr>
+        <w:t xml:space="preserve"> </w:t>
+      </w:r>
+      <w:r>
+        <w:rPr>
+          <w:rFonts w:asciiTheme="majorHAnsi" w:hAnsiTheme="majorHAnsi" w:cstheme="majorHAnsi"/>
+          <w:noProof/>
+          <w:sz w:val="28"/>
+          <w:szCs w:val="28"/>
+          <w:lang w:val="bg-BG" w:eastAsia="en-US"/>
+        </w:rPr>
+        <w:t>на позицията на т.</w:t>
+      </w:r>
+      <w:r>
+        <w:rPr>
+          <w:rFonts w:asciiTheme="majorHAnsi" w:hAnsiTheme="majorHAnsi" w:cstheme="majorHAnsi"/>
+          <w:noProof/>
+          <w:sz w:val="28"/>
+          <w:szCs w:val="28"/>
+          <w:lang w:eastAsia="en-US"/>
+        </w:rPr>
+        <w:t>C</w:t>
+      </w:r>
+      <w:r>
+        <w:rPr>
+          <w:rFonts w:asciiTheme="majorHAnsi" w:hAnsiTheme="majorHAnsi" w:cstheme="majorHAnsi"/>
+          <w:noProof/>
+          <w:sz w:val="28"/>
+          <w:szCs w:val="28"/>
+          <w:lang w:val="bg-BG" w:eastAsia="en-US"/>
+        </w:rPr>
+        <w:t xml:space="preserve"> се създава първата нова точка от отръжността. Тази новосъздадена точка бива завъртяна около вектора </w:t>
+      </w:r>
+      <m:oMath>
+        <m:acc>
+          <m:accPr>
+            <m:chr m:val="⃗"/>
+            <m:ctrlPr>
+              <w:rPr>
+                <w:rFonts w:ascii="Cambria Math" w:hAnsi="Cambria Math" w:cstheme="majorHAnsi"/>
+                <w:i/>
+                <w:noProof/>
+                <w:sz w:val="28"/>
+                <w:szCs w:val="28"/>
+                <w:lang w:eastAsia="en-US"/>
+              </w:rPr>
+            </m:ctrlPr>
+          </m:accPr>
+          <m:e>
+            <m:r>
+              <w:rPr>
+                <w:rFonts w:ascii="Cambria Math" w:hAnsi="Cambria Math" w:cstheme="majorHAnsi"/>
+                <w:noProof/>
+                <w:sz w:val="28"/>
+                <w:szCs w:val="28"/>
+                <w:lang w:eastAsia="en-US"/>
+              </w:rPr>
+              <m:t>BD</m:t>
+            </m:r>
+          </m:e>
+        </m:acc>
+      </m:oMath>
+      <w:r>
+        <w:rPr>
+          <w:rFonts w:asciiTheme="majorHAnsi" w:hAnsiTheme="majorHAnsi" w:cstheme="majorHAnsi"/>
+          <w:noProof/>
+          <w:sz w:val="28"/>
+          <w:szCs w:val="28"/>
+          <w:lang w:eastAsia="en-US"/>
+        </w:rPr>
+        <w:t xml:space="preserve"> </w:t>
+      </w:r>
+      <w:r>
+        <w:rPr>
+          <w:rFonts w:asciiTheme="majorHAnsi" w:hAnsiTheme="majorHAnsi" w:cstheme="majorHAnsi"/>
+          <w:noProof/>
+          <w:sz w:val="28"/>
+          <w:szCs w:val="28"/>
+          <w:lang w:val="bg-BG" w:eastAsia="en-US"/>
+        </w:rPr>
+        <w:t xml:space="preserve">с ъгъл, равен на </w:t>
+      </w:r>
+      <m:oMath>
+        <m:r>
+          <w:rPr>
+            <w:rFonts w:ascii="Cambria Math" w:hAnsi="Cambria Math" w:cstheme="majorHAnsi"/>
+            <w:noProof/>
+            <w:sz w:val="28"/>
+            <w:szCs w:val="28"/>
+            <w:lang w:val="bg-BG" w:eastAsia="en-US"/>
+          </w:rPr>
+          <m:t>изчисления ъгъл×индекс на точката</m:t>
+        </m:r>
+      </m:oMath>
+      <w:r>
+        <w:rPr>
+          <w:rFonts w:asciiTheme="majorHAnsi" w:hAnsiTheme="majorHAnsi" w:cstheme="majorHAnsi"/>
+          <w:noProof/>
+          <w:sz w:val="28"/>
+          <w:szCs w:val="28"/>
+          <w:lang w:val="bg-BG" w:eastAsia="en-US"/>
+        </w:rPr>
+        <w:t>, като индексът започва от 1 и се увеличава с единица за всяка следваща точка (Фиг. 3.44). Накрая всички създадени точки биват свързани помежду си чрез линии. (Фиг. 3.45)</w:t>
+      </w:r>
+    </w:p>
+    <w:p>
+      <w:pPr>
+        <w:rPr>
+          <w:rFonts w:asciiTheme="majorHAnsi" w:hAnsiTheme="majorHAnsi" w:cstheme="majorHAnsi"/>
+          <w:b/>
+          <w:sz w:val="28"/>
+        </w:rPr>
+      </w:pPr>
+    </w:p>
+    <w:p>
+      <w:pPr>
+        <w:rPr>
+          <w:rFonts w:asciiTheme="majorHAnsi" w:hAnsiTheme="majorHAnsi" w:cstheme="majorHAnsi"/>
+          <w:b/>
+          <w:sz w:val="28"/>
+        </w:rPr>
+      </w:pPr>
+    </w:p>
+    <w:p>
+      <w:pPr>
+        <w:rPr>
+          <w:rFonts w:asciiTheme="majorHAnsi" w:hAnsiTheme="majorHAnsi" w:cstheme="majorHAnsi"/>
+          <w:b/>
+          <w:sz w:val="28"/>
+        </w:rPr>
+      </w:pPr>
+      <w:r>
+        <w:rPr>
+          <w:rFonts w:asciiTheme="minorHAnsi" w:hAnsiTheme="minorHAnsi"/>
+          <w:lang w:val="bg-BG"/>
+        </w:rPr>
+        <w:drawing>
+          <wp:anchor distT="0" distB="0" distL="114300" distR="114300" simplePos="0" relativeHeight="251848704" behindDoc="0" locked="0" layoutInCell="1" allowOverlap="1" wp14:anchorId="63CABFD1" wp14:editId="742D943B">
+            <wp:simplePos x="0" y="0"/>
+            <wp:positionH relativeFrom="margin">
+              <wp:posOffset>1397635</wp:posOffset>
+            </wp:positionH>
+            <wp:positionV relativeFrom="paragraph">
+              <wp:posOffset>2410724</wp:posOffset>
+            </wp:positionV>
+            <wp:extent cx="3148330" cy="2218055"/>
+            <wp:effectExtent l="0" t="0" r="0" b="0"/>
+            <wp:wrapTopAndBottom/>
+            <wp:docPr id="267" name="Picture 267"/>
+            <wp:cNvGraphicFramePr>
+              <a:graphicFrameLocks xmlns:a="http://schemas.openxmlformats.org/drawingml/2006/main" noChangeAspect="1"/>
+            </wp:cNvGraphicFramePr>
+            <a:graphic xmlns:a="http://schemas.openxmlformats.org/drawingml/2006/main">
+              <a:graphicData uri="http://schemas.openxmlformats.org/drawingml/2006/picture">
+                <pic:pic xmlns:pic="http://schemas.openxmlformats.org/drawingml/2006/picture">
+                  <pic:nvPicPr>
+                    <pic:cNvPr id="1" name=""/>
+                    <pic:cNvPicPr/>
+                  </pic:nvPicPr>
+                  <pic:blipFill>
+                    <a:blip r:embed="rId60">
+                      <a:extLst>
+                        <a:ext uri="{28A0092B-C50C-407E-A947-70E740481C1C}">
+                          <a14:useLocalDpi xmlns:a14="http://schemas.microsoft.com/office/drawing/2010/main" val="0"/>
+                        </a:ext>
+                      </a:extLst>
+                    </a:blip>
+                    <a:stretch>
+                      <a:fillRect/>
+                    </a:stretch>
+                  </pic:blipFill>
+                  <pic:spPr>
+                    <a:xfrm>
+                      <a:off x="0" y="0"/>
+                      <a:ext cx="3148330" cy="2218055"/>
+                    </a:xfrm>
+                    <a:prstGeom prst="rect">
+                      <a:avLst/>
+                    </a:prstGeom>
+                  </pic:spPr>
+                </pic:pic>
+              </a:graphicData>
+            </a:graphic>
+          </wp:anchor>
+        </w:drawing>
+      </w:r>
+      <w:r>
+        <w:rPr>
+          <w:rFonts w:asciiTheme="majorHAnsi" w:hAnsiTheme="majorHAnsi" w:cstheme="majorHAnsi"/>
+          <w:noProof/>
+          <w:sz w:val="28"/>
+          <w:szCs w:val="28"/>
+          <w:lang w:eastAsia="en-US"/>
+        </w:rPr>
+        <mc:AlternateContent>
+          <mc:Choice Requires="wps">
+            <w:drawing>
+              <wp:anchor distT="45720" distB="45720" distL="114300" distR="114300" simplePos="0" relativeHeight="251850752" behindDoc="0" locked="0" layoutInCell="1" allowOverlap="1" wp14:anchorId="0714C7C8" wp14:editId="4340F70F">
+                <wp:simplePos x="0" y="0"/>
+                <wp:positionH relativeFrom="margin">
+                  <wp:align>center</wp:align>
+                </wp:positionH>
+                <wp:positionV relativeFrom="paragraph">
+                  <wp:posOffset>4493823</wp:posOffset>
+                </wp:positionV>
+                <wp:extent cx="2783840" cy="1404620"/>
+                <wp:effectExtent l="0" t="0" r="0" b="0"/>
+                <wp:wrapTopAndBottom/>
+                <wp:docPr id="268" name="Text Box 2"/>
+                <wp:cNvGraphicFramePr>
+                  <a:graphicFrameLocks xmlns:a="http://schemas.openxmlformats.org/drawingml/2006/main"/>
+                </wp:cNvGraphicFramePr>
+                <a:graphic xmlns:a="http://schemas.openxmlformats.org/drawingml/2006/main">
+                  <a:graphicData uri="http://schemas.microsoft.com/office/word/2010/wordprocessingShape">
+                    <wps:wsp>
+                      <wps:cNvSpPr txBox="1">
+                        <a:spLocks noChangeArrowheads="1"/>
+                      </wps:cNvSpPr>
+                      <wps:spPr bwMode="auto">
+                        <a:xfrm>
+                          <a:off x="0" y="0"/>
+                          <a:ext cx="2783840" cy="1404620"/>
+                        </a:xfrm>
+                        <a:prstGeom prst="rect">
+                          <a:avLst/>
+                        </a:prstGeom>
+                        <a:noFill/>
+                        <a:ln w="9525">
+                          <a:noFill/>
+                          <a:miter lim="800000"/>
+                          <a:headEnd/>
+                          <a:tailEnd/>
+                        </a:ln>
+                      </wps:spPr>
+                      <wps:txbx>
+                        <w:txbxContent>
+                          <w:p>
+                            <w:pPr>
+                              <w:jc w:val="center"/>
+                              <w:rPr>
+                                <w:rFonts w:asciiTheme="minorHAnsi" w:hAnsiTheme="minorHAnsi"/>
+                                <w:i/>
+                                <w:sz w:val="20"/>
+                                <w:lang w:val="bg-BG"/>
+                              </w:rPr>
+                            </w:pPr>
+                            <w:r>
+                              <w:rPr>
+                                <w:rFonts w:asciiTheme="minorHAnsi" w:hAnsiTheme="minorHAnsi"/>
+                                <w:i/>
+                                <w:sz w:val="20"/>
+                                <w:lang w:val="bg-BG"/>
+                              </w:rPr>
+                              <w:t xml:space="preserve">Фиг </w:t>
+                            </w:r>
+                            <w:r>
+                              <w:rPr>
+                                <w:rFonts w:asciiTheme="minorHAnsi" w:hAnsiTheme="minorHAnsi"/>
+                                <w:i/>
+                                <w:sz w:val="20"/>
+                                <w:lang w:val="bg-BG"/>
+                              </w:rPr>
+                              <w:t>3.45</w:t>
+                            </w:r>
+                          </w:p>
+                        </w:txbxContent>
+                      </wps:txbx>
+                      <wps:bodyPr rot="0" vert="horz" wrap="square" lIns="91440" tIns="45720" rIns="91440" bIns="45720" anchor="t" anchorCtr="0">
+                        <a:spAutoFit/>
+                      </wps:bodyPr>
+                    </wps:wsp>
+                  </a:graphicData>
+                </a:graphic>
+                <wp14:sizeRelH relativeFrom="margin">
+                  <wp14:pctWidth>0</wp14:pctWidth>
+                </wp14:sizeRelH>
+                <wp14:sizeRelV relativeFrom="margin">
+                  <wp14:pctHeight>20000</wp14:pctHeight>
+                </wp14:sizeRelV>
+              </wp:anchor>
+            </w:drawing>
+          </mc:Choice>
+          <mc:Fallback>
+            <w:pict>
+              <v:shape w14:anchorId="0714C7C8" id="_x0000_s1095" type="#_x0000_t202" style="position:absolute;margin-left:0;margin-top:353.85pt;width:219.2pt;height:110.6pt;z-index:251850752;visibility:visible;mso-wrap-style:square;mso-width-percent:0;mso-height-percent:200;mso-wrap-distance-left:9pt;mso-wrap-distance-top:3.6pt;mso-wrap-distance-right:9pt;mso-wrap-distance-bottom:3.6pt;mso-position-horizontal:center;mso-position-horizontal-relative:margin;mso-position-vertical:absolute;mso-position-vertical-relative:text;mso-width-percent:0;mso-height-percent:200;mso-width-relative:margin;mso-height-relative:margin;v-text-anchor:top" o:gfxdata="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" filled="f" stroked="f">
+                <v:textbox style="mso-fit-shape-to-text:t">
+                  <w:txbxContent>
+                    <w:p>
+                      <w:pPr>
+                        <w:jc w:val="center"/>
+                        <w:rPr>
+                          <w:rFonts w:asciiTheme="minorHAnsi" w:hAnsiTheme="minorHAnsi"/>
+                          <w:i/>
+                          <w:sz w:val="20"/>
+                          <w:lang w:val="bg-BG"/>
+                        </w:rPr>
+                      </w:pPr>
+                      <w:r>
+                        <w:rPr>
+                          <w:rFonts w:asciiTheme="minorHAnsi" w:hAnsiTheme="minorHAnsi"/>
+                          <w:i/>
+                          <w:sz w:val="20"/>
+                          <w:lang w:val="bg-BG"/>
+                        </w:rPr>
+                        <w:t xml:space="preserve">Фиг </w:t>
+                      </w:r>
+                      <w:r>
+                        <w:rPr>
+                          <w:rFonts w:asciiTheme="minorHAnsi" w:hAnsiTheme="minorHAnsi"/>
+                          <w:i/>
+                          <w:sz w:val="20"/>
+                          <w:lang w:val="bg-BG"/>
+                        </w:rPr>
+                        <w:t>3.45</w:t>
+                      </w:r>
+                    </w:p>
+                  </w:txbxContent>
+                </v:textbox>
+                <w10:wrap type="topAndBottom" anchorx="margin"/>
+              </v:shape>
+            </w:pict>
+          </mc:Fallback>
+        </mc:AlternateContent>
+      </w:r>
+      <w:r>
+        <w:rPr>
+          <w:rFonts w:asciiTheme="majorHAnsi" w:hAnsiTheme="majorHAnsi" w:cstheme="majorHAnsi"/>
+          <w:b/>
+          <w:noProof/>
+          <w:sz w:val="28"/>
+          <w:lang w:eastAsia="en-US"/>
+        </w:rPr>
+        <mc:AlternateContent>
+          <mc:Choice Requires="wps">
+            <w:drawing>
+              <wp:anchor distT="0" distB="0" distL="114300" distR="114300" simplePos="0" relativeHeight="251847680" behindDoc="0" locked="0" layoutInCell="1" allowOverlap="1" wp14:anchorId="180EF539" wp14:editId="10E24E9F">
+                <wp:simplePos x="0" y="0"/>
+                <wp:positionH relativeFrom="column">
+                  <wp:posOffset>4555267</wp:posOffset>
+                </wp:positionH>
+                <wp:positionV relativeFrom="paragraph">
+                  <wp:posOffset>1547139</wp:posOffset>
+                </wp:positionV>
+                <wp:extent cx="45719" cy="469537"/>
+                <wp:effectExtent l="0" t="40640" r="28575" b="85725"/>
+                <wp:wrapNone/>
+                <wp:docPr id="266" name="Curved Connector 266"/>
+                <wp:cNvGraphicFramePr/>
+                <a:graphic xmlns:a="http://schemas.openxmlformats.org/drawingml/2006/main">
+                  <a:graphicData uri="http://schemas.microsoft.com/office/word/2010/wordprocessingShape">
+                    <wps:wsp>
+                      <wps:cNvCnPr/>
+                      <wps:spPr>
+                        <a:xfrm rot="16200000" flipH="1" flipV="1">
+                          <a:off x="0" y="0"/>
+                          <a:ext cx="45719" cy="469537"/>
+                        </a:xfrm>
+                        <a:prstGeom prst="curvedConnector3">
+                          <a:avLst>
+                            <a:gd name="adj1" fmla="val 234001"/>
+                          </a:avLst>
+                        </a:prstGeom>
+                        <a:ln>
+                          <a:tailEnd type="triangle"/>
+                        </a:ln>
+                      </wps:spPr>
+                      <wps:style>
+                        <a:lnRef idx="1">
+                          <a:schemeClr val="dk1"/>
+                        </a:lnRef>
+                        <a:fillRef idx="0">
+                          <a:schemeClr val="dk1"/>
+                        </a:fillRef>
+                        <a:effectRef idx="0">
+                          <a:schemeClr val="dk1"/>
+                        </a:effectRef>
+                        <a:fontRef idx="minor">
+                          <a:schemeClr val="tx1"/>
+                        </a:fontRef>
+                      </wps:style>
+                      <wps:bodyPr/>
+                    </wps:wsp>
+                  </a:graphicData>
+                </a:graphic>
+                <wp14:sizeRelH relativeFrom="margin">
+                  <wp14:pctWidth>0</wp14:pctWidth>
+                </wp14:sizeRelH>
+                <wp14:sizeRelV relativeFrom="margin">
+                  <wp14:pctHeight>0</wp14:pctHeight>
+                </wp14:sizeRelV>
+              </wp:anchor>
+            </w:drawing>
+          </mc:Choice>
+          <mc:Fallback>
+            <w:pict>
+              <v:shapetype w14:anchorId="2E879464" id="_x0000_t38" coordsize="21600,21600" o:spt="38" o:oned="t" path="m,c@0,0@1,5400@1,10800@1,16200@2,21600,21600,21600e" filled="f">
+                <v:formulas>
+                  <v:f eqn="mid #0 0"/>
+                  <v:f eqn="val #0"/>
+                  <v:f eqn="mid #0 21600"/>
+                </v:formulas>
+                <v:path arrowok="t" fillok="f" o:connecttype="none"/>
+                <v:handles>
+                  <v:h position="#0,center"/>
+                </v:handles>
+                <o:lock v:ext="edit" shapetype="t"/>
+              </v:shapetype>
+              <v:shape id="Curved Connector 266" o:spid="_x0000_s1026" type="#_x0000_t38" style="position:absolute;margin-left:358.7pt;margin-top:121.8pt;width:3.6pt;height:36.95pt;rotation:-90;flip:x y;z-index:251847680;visibility:visible;mso-wrap-style:square;mso-width-percent:0;mso-height-percent:0;mso-wrap-distance-left:9pt;mso-wrap-distance-top:0;mso-wrap-distance-right:9pt;mso-wrap-distance-bottom:0;mso-position-horizontal:absolute;mso-position-horizontal-relative:text;mso-position-vertical:absolute;mso-position-vertical-relative:text;mso-width-percent:0;mso-height-percent:0;mso-width-relative:margin;mso-height-relative:margin" o:gfxdata="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" adj="50544" strokecolor="black [3200]" strokeweight=".5pt">
+                <v:stroke endarrow="block" joinstyle="miter"/>
+              </v:shape>
+            </w:pict>
+          </mc:Fallback>
+        </mc:AlternateContent>
+      </w:r>
+      <w:r>
+        <w:rPr>
+          <w:rFonts w:asciiTheme="majorHAnsi" w:hAnsiTheme="majorHAnsi" w:cstheme="majorHAnsi"/>
+          <w:b/>
+          <w:sz w:val="28"/>
+        </w:rPr>
+        <w:drawing>
+          <wp:anchor distT="0" distB="0" distL="114300" distR="114300" simplePos="0" relativeHeight="251842560" behindDoc="0" locked="0" layoutInCell="1" allowOverlap="1" wp14:anchorId="54EEE51B" wp14:editId="6BD81140">
+            <wp:simplePos x="0" y="0"/>
+            <wp:positionH relativeFrom="margin">
+              <wp:posOffset>3238500</wp:posOffset>
+            </wp:positionH>
+            <wp:positionV relativeFrom="paragraph">
+              <wp:posOffset>304800</wp:posOffset>
+            </wp:positionV>
+            <wp:extent cx="2703830" cy="1905000"/>
+            <wp:effectExtent l="0" t="0" r="1270" b="0"/>
+            <wp:wrapSquare wrapText="bothSides"/>
+            <wp:docPr id="250" name="Picture 250"/>
+            <wp:cNvGraphicFramePr>
+              <a:graphicFrameLocks xmlns:a="http://schemas.openxmlformats.org/drawingml/2006/main" noChangeAspect="1"/>
+            </wp:cNvGraphicFramePr>
+            <a:graphic xmlns:a="http://schemas.openxmlformats.org/drawingml/2006/main">
+              <a:graphicData uri="http://schemas.openxmlformats.org/drawingml/2006/picture">
+                <pic:pic xmlns:pic="http://schemas.openxmlformats.org/drawingml/2006/picture">
+                  <pic:nvPicPr>
+                    <pic:cNvPr id="1" name=""/>
+                    <pic:cNvPicPr/>
+                  </pic:nvPicPr>
+                  <pic:blipFill>
+                    <a:blip r:embed="rId61" cstate="print">
+                      <a:extLst>
+                        <a:ext uri="{28A0092B-C50C-407E-A947-70E740481C1C}">
+                          <a14:useLocalDpi xmlns:a14="http://schemas.microsoft.com/office/drawing/2010/main" val="0"/>
+                        </a:ext>
+                      </a:extLst>
+                    </a:blip>
+                    <a:stretch>
+                      <a:fillRect/>
+                    </a:stretch>
+                  </pic:blipFill>
+                  <pic:spPr>
+                    <a:xfrm>
+                      <a:off x="0" y="0"/>
+                      <a:ext cx="2703830" cy="1905000"/>
+                    </a:xfrm>
+                    <a:prstGeom prst="rect">
+                      <a:avLst/>
+                    </a:prstGeom>
+                  </pic:spPr>
+                </pic:pic>
+              </a:graphicData>
+            </a:graphic>
+            <wp14:sizeRelH relativeFrom="margin">
+              <wp14:pctWidth>0</wp14:pctWidth>
+            </wp14:sizeRelH>
+            <wp14:sizeRelV relativeFrom="margin">
+              <wp14:pctHeight>0</wp14:pctHeight>
+            </wp14:sizeRelV>
+          </wp:anchor>
+        </w:drawing>
+      </w:r>
+      <w:r>
+        <w:rPr>
+          <w:rFonts w:asciiTheme="majorHAnsi" w:hAnsiTheme="majorHAnsi" w:cstheme="majorHAnsi"/>
+          <w:noProof/>
+          <w:sz w:val="28"/>
+          <w:szCs w:val="28"/>
+          <w:lang w:eastAsia="en-US"/>
+        </w:rPr>
+        <mc:AlternateContent>
+          <mc:Choice Requires="wps">
+            <w:drawing>
+              <wp:anchor distT="45720" distB="45720" distL="114300" distR="114300" simplePos="0" relativeHeight="251846656" behindDoc="0" locked="0" layoutInCell="1" allowOverlap="1" wp14:anchorId="3F0B265F" wp14:editId="29CBF1B1">
+                <wp:simplePos x="0" y="0"/>
+                <wp:positionH relativeFrom="margin">
+                  <wp:posOffset>3238500</wp:posOffset>
+                </wp:positionH>
+                <wp:positionV relativeFrom="paragraph">
+                  <wp:posOffset>2124075</wp:posOffset>
+                </wp:positionV>
+                <wp:extent cx="2783840" cy="1404620"/>
+                <wp:effectExtent l="0" t="0" r="0" b="0"/>
+                <wp:wrapTopAndBottom/>
+                <wp:docPr id="263" name="Text Box 2"/>
+                <wp:cNvGraphicFramePr>
+                  <a:graphicFrameLocks xmlns:a="http://schemas.openxmlformats.org/drawingml/2006/main"/>
+                </wp:cNvGraphicFramePr>
+                <a:graphic xmlns:a="http://schemas.openxmlformats.org/drawingml/2006/main">
+                  <a:graphicData uri="http://schemas.microsoft.com/office/word/2010/wordprocessingShape">
+                    <wps:wsp>
+                      <wps:cNvSpPr txBox="1">
+                        <a:spLocks noChangeArrowheads="1"/>
+                      </wps:cNvSpPr>
+                      <wps:spPr bwMode="auto">
+                        <a:xfrm>
+                          <a:off x="0" y="0"/>
+                          <a:ext cx="2783840" cy="1404620"/>
+                        </a:xfrm>
+                        <a:prstGeom prst="rect">
+                          <a:avLst/>
+                        </a:prstGeom>
+                        <a:noFill/>
+                        <a:ln w="9525">
+                          <a:noFill/>
+                          <a:miter lim="800000"/>
+                          <a:headEnd/>
+                          <a:tailEnd/>
+                        </a:ln>
+                      </wps:spPr>
+                      <wps:txbx>
+                        <w:txbxContent>
+                          <w:p>
+                            <w:pPr>
+                              <w:jc w:val="center"/>
+                              <w:rPr>
+                                <w:rFonts w:asciiTheme="minorHAnsi" w:hAnsiTheme="minorHAnsi"/>
+                                <w:i/>
+                                <w:sz w:val="20"/>
+                                <w:lang w:val="bg-BG"/>
+                              </w:rPr>
+                            </w:pPr>
+                            <w:r>
+                              <w:rPr>
+                                <w:rFonts w:asciiTheme="minorHAnsi" w:hAnsiTheme="minorHAnsi"/>
+                                <w:i/>
+                                <w:sz w:val="20"/>
+                                <w:lang w:val="bg-BG"/>
+                              </w:rPr>
+                              <w:t xml:space="preserve">Фиг </w:t>
+                            </w:r>
+                            <w:r>
+                              <w:rPr>
+                                <w:rFonts w:asciiTheme="minorHAnsi" w:hAnsiTheme="minorHAnsi"/>
+                                <w:i/>
+                                <w:sz w:val="20"/>
+                                <w:lang w:val="bg-BG"/>
+                              </w:rPr>
+                              <w:t>3.44</w:t>
+                            </w:r>
+                          </w:p>
+                        </w:txbxContent>
+                      </wps:txbx>
+                      <wps:bodyPr rot="0" vert="horz" wrap="square" lIns="91440" tIns="45720" rIns="91440" bIns="45720" anchor="t" anchorCtr="0">
+                        <a:spAutoFit/>
+                      </wps:bodyPr>
+                    </wps:wsp>
+                  </a:graphicData>
+                </a:graphic>
+                <wp14:sizeRelH relativeFrom="margin">
+                  <wp14:pctWidth>0</wp14:pctWidth>
+                </wp14:sizeRelH>
+                <wp14:sizeRelV relativeFrom="margin">
+                  <wp14:pctHeight>20000</wp14:pctHeight>
+                </wp14:sizeRelV>
+              </wp:anchor>
+            </w:drawing>
+          </mc:Choice>
+          <mc:Fallback>
+            <w:pict>
+              <v:shape w14:anchorId="3F0B265F" id="_x0000_s1096" type="#_x0000_t202" style="position:absolute;margin-left:255pt;margin-top:167.25pt;width:219.2pt;height:110.6pt;z-index:251846656;visibility:visible;mso-wrap-style:square;mso-width-percent:0;mso-height-percent:200;mso-wrap-distance-left:9pt;mso-wrap-distance-top:3.6pt;mso-wrap-distance-right:9pt;mso-wrap-distance-bottom:3.6pt;mso-position-horizontal:absolute;mso-position-horizontal-relative:margin;mso-position-vertical:absolute;mso-position-vertical-relative:text;mso-width-percent:0;mso-height-percent:200;mso-width-relative:margin;mso-height-relative:margin;v-text-anchor:top" o:gfxdata="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" filled="f" stroked="f">
+                <v:textbox style="mso-fit-shape-to-text:t">
+                  <w:txbxContent>
+                    <w:p>
+                      <w:pPr>
+                        <w:jc w:val="center"/>
+                        <w:rPr>
+                          <w:rFonts w:asciiTheme="minorHAnsi" w:hAnsiTheme="minorHAnsi"/>
+                          <w:i/>
+                          <w:sz w:val="20"/>
+                          <w:lang w:val="bg-BG"/>
+                        </w:rPr>
+                      </w:pPr>
+                      <w:r>
+                        <w:rPr>
+                          <w:rFonts w:asciiTheme="minorHAnsi" w:hAnsiTheme="minorHAnsi"/>
+                          <w:i/>
+                          <w:sz w:val="20"/>
+                          <w:lang w:val="bg-BG"/>
+                        </w:rPr>
+                        <w:t xml:space="preserve">Фиг </w:t>
+                      </w:r>
+                      <w:r>
+                        <w:rPr>
+                          <w:rFonts w:asciiTheme="minorHAnsi" w:hAnsiTheme="minorHAnsi"/>
+                          <w:i/>
+                          <w:sz w:val="20"/>
+                          <w:lang w:val="bg-BG"/>
+                        </w:rPr>
+                        <w:t>3.44</w:t>
+                      </w:r>
+                    </w:p>
+                  </w:txbxContent>
+                </v:textbox>
+                <w10:wrap type="topAndBottom" anchorx="margin"/>
+              </v:shape>
+            </w:pict>
+          </mc:Fallback>
+        </mc:AlternateContent>
+      </w:r>
+      <w:r>
+        <w:rPr>
+          <w:rFonts w:asciiTheme="majorHAnsi" w:hAnsiTheme="majorHAnsi" w:cstheme="majorHAnsi"/>
+          <w:noProof/>
+          <w:sz w:val="28"/>
+          <w:szCs w:val="28"/>
+          <w:lang w:eastAsia="en-US"/>
+        </w:rPr>
+        <mc:AlternateContent>
+          <mc:Choice Requires="wps">
+            <w:drawing>
+              <wp:anchor distT="45720" distB="45720" distL="114300" distR="114300" simplePos="0" relativeHeight="251844608" behindDoc="0" locked="0" layoutInCell="1" allowOverlap="1" wp14:anchorId="2637AD9B" wp14:editId="410BCB5B">
+                <wp:simplePos x="0" y="0"/>
+                <wp:positionH relativeFrom="margin">
+                  <wp:posOffset>-19050</wp:posOffset>
+                </wp:positionH>
+                <wp:positionV relativeFrom="paragraph">
+                  <wp:posOffset>2127885</wp:posOffset>
+                </wp:positionV>
+                <wp:extent cx="2783840" cy="1404620"/>
+                <wp:effectExtent l="0" t="0" r="0" b="0"/>
+                <wp:wrapTopAndBottom/>
+                <wp:docPr id="262" name="Text Box 2"/>
+                <wp:cNvGraphicFramePr>
+                  <a:graphicFrameLocks xmlns:a="http://schemas.openxmlformats.org/drawingml/2006/main"/>
+                </wp:cNvGraphicFramePr>
+                <a:graphic xmlns:a="http://schemas.openxmlformats.org/drawingml/2006/main">
+                  <a:graphicData uri="http://schemas.microsoft.com/office/word/2010/wordprocessingShape">
+                    <wps:wsp>
+                      <wps:cNvSpPr txBox="1">
+                        <a:spLocks noChangeArrowheads="1"/>
+                      </wps:cNvSpPr>
+                      <wps:spPr bwMode="auto">
+                        <a:xfrm>
+                          <a:off x="0" y="0"/>
+                          <a:ext cx="2783840" cy="1404620"/>
+                        </a:xfrm>
+                        <a:prstGeom prst="rect">
+                          <a:avLst/>
+                        </a:prstGeom>
+                        <a:noFill/>
+                        <a:ln w="9525">
+                          <a:noFill/>
+                          <a:miter lim="800000"/>
+                          <a:headEnd/>
+                          <a:tailEnd/>
+                        </a:ln>
+                      </wps:spPr>
+                      <wps:txbx>
+                        <w:txbxContent>
+                          <w:p>
+                            <w:pPr>
+                              <w:jc w:val="center"/>
+                              <w:rPr>
+                                <w:rFonts w:asciiTheme="minorHAnsi" w:hAnsiTheme="minorHAnsi"/>
+                                <w:i/>
+                                <w:sz w:val="20"/>
+                                <w:lang w:val="bg-BG"/>
+                              </w:rPr>
+                            </w:pPr>
+                            <w:r>
+                              <w:rPr>
+                                <w:rFonts w:asciiTheme="minorHAnsi" w:hAnsiTheme="minorHAnsi"/>
+                                <w:i/>
+                                <w:sz w:val="20"/>
+                                <w:lang w:val="bg-BG"/>
+                              </w:rPr>
+                              <w:t xml:space="preserve">Фиг </w:t>
+                            </w:r>
+                            <w:r>
+                              <w:rPr>
+                                <w:rFonts w:asciiTheme="minorHAnsi" w:hAnsiTheme="minorHAnsi"/>
+                                <w:i/>
+                                <w:sz w:val="20"/>
+                                <w:lang w:val="bg-BG"/>
+                              </w:rPr>
+                              <w:t>3.43</w:t>
+                            </w:r>
+                          </w:p>
+                        </w:txbxContent>
+                      </wps:txbx>
+                      <wps:bodyPr rot="0" vert="horz" wrap="square" lIns="91440" tIns="45720" rIns="91440" bIns="45720" anchor="t" anchorCtr="0">
+                        <a:spAutoFit/>
+                      </wps:bodyPr>
+                    </wps:wsp>
+                  </a:graphicData>
+                </a:graphic>
+                <wp14:sizeRelH relativeFrom="margin">
+                  <wp14:pctWidth>0</wp14:pctWidth>
+                </wp14:sizeRelH>
+                <wp14:sizeRelV relativeFrom="margin">
+                  <wp14:pctHeight>20000</wp14:pctHeight>
+                </wp14:sizeRelV>
+              </wp:anchor>
+            </w:drawing>
+          </mc:Choice>
+          <mc:Fallback>
+            <w:pict>
+              <v:shape w14:anchorId="2637AD9B" id="_x0000_s1097" type="#_x0000_t202" style="position:absolute;margin-left:-1.5pt;margin-top:167.55pt;width:219.2pt;height:110.6pt;z-index:251844608;visibility:visible;mso-wrap-style:square;mso-width-percent:0;mso-height-percent:200;mso-wrap-distance-left:9pt;mso-wrap-distance-top:3.6pt;mso-wrap-distance-right:9pt;mso-wrap-distance-bottom:3.6pt;mso-position-horizontal:absolute;mso-position-horizontal-relative:margin;mso-position-vertical:absolute;mso-position-vertical-relative:text;mso-width-percent:0;mso-height-percent:200;mso-width-relative:margin;mso-height-relative:margin;v-text-anchor:top" o:gfxdata="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" filled="f" stroked="f">
+                <v:textbox style="mso-fit-shape-to-text:t">
+                  <w:txbxContent>
+                    <w:p>
+                      <w:pPr>
+                        <w:jc w:val="center"/>
+                        <w:rPr>
+                          <w:rFonts w:asciiTheme="minorHAnsi" w:hAnsiTheme="minorHAnsi"/>
+                          <w:i/>
+                          <w:sz w:val="20"/>
+                          <w:lang w:val="bg-BG"/>
+                        </w:rPr>
+                      </w:pPr>
+                      <w:r>
+                        <w:rPr>
+                          <w:rFonts w:asciiTheme="minorHAnsi" w:hAnsiTheme="minorHAnsi"/>
+                          <w:i/>
+                          <w:sz w:val="20"/>
+                          <w:lang w:val="bg-BG"/>
+                        </w:rPr>
+                        <w:t xml:space="preserve">Фиг </w:t>
+                      </w:r>
+                      <w:r>
+                        <w:rPr>
+                          <w:rFonts w:asciiTheme="minorHAnsi" w:hAnsiTheme="minorHAnsi"/>
+                          <w:i/>
+                          <w:sz w:val="20"/>
+                          <w:lang w:val="bg-BG"/>
+                        </w:rPr>
+                        <w:t>3.43</w:t>
+                      </w:r>
+                    </w:p>
+                  </w:txbxContent>
+                </v:textbox>
+                <w10:wrap type="topAndBottom" anchorx="margin"/>
+              </v:shape>
+            </w:pict>
+          </mc:Fallback>
+        </mc:AlternateContent>
+      </w:r>
+      <w:r>
+        <w:rPr>
+          <w:rFonts w:asciiTheme="majorHAnsi" w:hAnsiTheme="majorHAnsi" w:cstheme="majorHAnsi"/>
+          <w:b/>
+          <w:sz w:val="28"/>
+        </w:rPr>
+        <w:drawing>
+          <wp:anchor distT="0" distB="0" distL="114300" distR="114300" simplePos="0" relativeHeight="251841536" behindDoc="0" locked="0" layoutInCell="1" allowOverlap="1" wp14:anchorId="7C8536CD" wp14:editId="1D944106">
+            <wp:simplePos x="0" y="0"/>
+            <wp:positionH relativeFrom="margin">
+              <wp:align>left</wp:align>
+            </wp:positionH>
+            <wp:positionV relativeFrom="paragraph">
+              <wp:posOffset>285750</wp:posOffset>
+            </wp:positionV>
+            <wp:extent cx="2750820" cy="1885950"/>
+            <wp:effectExtent l="0" t="0" r="0" b="0"/>
+            <wp:wrapTopAndBottom/>
+            <wp:docPr id="249" name="Picture 249"/>
+            <wp:cNvGraphicFramePr>
+              <a:graphicFrameLocks xmlns:a="http://schemas.openxmlformats.org/drawingml/2006/main" noChangeAspect="1"/>
+            </wp:cNvGraphicFramePr>
+            <a:graphic xmlns:a="http://schemas.openxmlformats.org/drawingml/2006/main">
+              <a:graphicData uri="http://schemas.openxmlformats.org/drawingml/2006/picture">
+                <pic:pic xmlns:pic="http://schemas.openxmlformats.org/drawingml/2006/picture">
+                  <pic:nvPicPr>
+                    <pic:cNvPr id="1" name=""/>
+                    <pic:cNvPicPr/>
+                  </pic:nvPicPr>
+                  <pic:blipFill>
+                    <a:blip r:embed="rId62" cstate="print">
+                      <a:extLst>
+                        <a:ext uri="{28A0092B-C50C-407E-A947-70E740481C1C}">
+                          <a14:useLocalDpi xmlns:a14="http://schemas.microsoft.com/office/drawing/2010/main" val="0"/>
+                        </a:ext>
+                      </a:extLst>
+                    </a:blip>
+                    <a:stretch>
+                      <a:fillRect/>
+                    </a:stretch>
+                  </pic:blipFill>
+                  <pic:spPr>
+                    <a:xfrm>
+                      <a:off x="0" y="0"/>
+                      <a:ext cx="2750820" cy="1885950"/>
+                    </a:xfrm>
+                    <a:prstGeom prst="rect">
+                      <a:avLst/>
+                    </a:prstGeom>
+                  </pic:spPr>
+                </pic:pic>
+              </a:graphicData>
+            </a:graphic>
+            <wp14:sizeRelH relativeFrom="margin">
+              <wp14:pctWidth>0</wp14:pctWidth>
+            </wp14:sizeRelH>
+            <wp14:sizeRelV relativeFrom="margin">
+              <wp14:pctHeight>0</wp14:pctHeight>
+            </wp14:sizeRelV>
+          </wp:anchor>
+        </w:drawing>
+      </w:r>
     </w:p>
     <w:p>
       <w:pPr>
@@ -34509,16 +35892,7 @@
           <w:sz w:val="28"/>
           <w:lang w:val="bg-BG"/>
         </w:rPr>
-        <w:t xml:space="preserve">, се търси приложението по име или по </w:t>
-      </w:r>
-      <w:r>
-        <w:rPr>
-          <w:rFonts w:asciiTheme="majorHAnsi" w:hAnsiTheme="majorHAnsi" w:cstheme="majorHAnsi"/>
-          <w:sz w:val="28"/>
-          <w:lang w:val="bg-BG"/>
-        </w:rPr>
-        <w:lastRenderedPageBreak/>
-        <w:t>производител. След откриването му може да бъде видяно описание на приложението, снимки и последни актуализации.</w:t>
+        <w:t>, се търси приложението по име или по производител. След откриването му може да бъде видяно описание на приложението, снимки и последни актуализации.</w:t>
       </w:r>
     </w:p>
     <w:p>
@@ -34582,7 +35956,23 @@
           <w:sz w:val="28"/>
           <w:lang w:val="bg-BG"/>
         </w:rPr>
-        <w:t>, то е необходимо да се намери страницата на приложението по същия начин и да се натисне бутона за инсталация (трябва да е влязъл резистриран профил). Веднага щом телефонът получи достъп до интернет, приложението ще започне да се сваля и ще бъде инсталирано отново от системата.</w:t>
+        <w:t>, то е необходимо да се намери страницата на приложението по същия начин и да се натисне бутона за ин</w:t>
+      </w:r>
+      <w:r>
+        <w:rPr>
+          <w:rFonts w:asciiTheme="majorHAnsi" w:hAnsiTheme="majorHAnsi" w:cstheme="majorHAnsi"/>
+          <w:sz w:val="28"/>
+          <w:lang w:val="bg-BG"/>
+        </w:rPr>
+        <w:t>сталация (трябва да е влязъл рег</w:t>
+      </w:r>
+      <w:r>
+        <w:rPr>
+          <w:rFonts w:asciiTheme="majorHAnsi" w:hAnsiTheme="majorHAnsi" w:cstheme="majorHAnsi"/>
+          <w:sz w:val="28"/>
+          <w:lang w:val="bg-BG"/>
+        </w:rPr>
+        <w:t>истриран профил). Веднага щом телефонът получи достъп до интернет, приложението ще започне да се сваля и ще бъде инсталирано отново от системата.</w:t>
       </w:r>
     </w:p>
     <w:p>
@@ -34771,15 +36161,40 @@
           <w:sz w:val="28"/>
           <w:lang w:val="bg-BG"/>
         </w:rPr>
-        <w:t xml:space="preserve"> или по друг начин. Откриването на прехвърления файл става посредством файлов мениджър</w:t>
-      </w:r>
-      <w:r>
-        <w:rPr>
-          <w:rFonts w:asciiTheme="majorHAnsi" w:hAnsiTheme="majorHAnsi" w:cstheme="majorHAnsi"/>
-          <w:sz w:val="28"/>
-          <w:lang w:val="bg-BG"/>
-        </w:rPr>
-        <w:t xml:space="preserve"> като след стартирането му системата ще попита за потвърждение дали приложението да бъде инсталирано. След преглед на исканите права и разрешаване на инсталацията приложението ще бъде инсталирано, като след това иконата му ще с епояви в менюто.</w:t>
+        <w:t xml:space="preserve"> или по друг начин. Откриването на прехвърления </w:t>
+      </w:r>
+      <w:r>
+        <w:rPr>
+          <w:rFonts w:asciiTheme="majorHAnsi" w:hAnsiTheme="majorHAnsi" w:cstheme="majorHAnsi"/>
+          <w:sz w:val="28"/>
+          <w:lang w:val="bg-BG"/>
+        </w:rPr>
+        <w:lastRenderedPageBreak/>
+        <w:t>файл става посредством файлов мениджър</w:t>
+      </w:r>
+      <w:r>
+        <w:rPr>
+          <w:rFonts w:asciiTheme="majorHAnsi" w:hAnsiTheme="majorHAnsi" w:cstheme="majorHAnsi"/>
+          <w:sz w:val="28"/>
+          <w:lang w:val="bg-BG"/>
+        </w:rPr>
+        <w:t xml:space="preserve"> като след стартирането му системата ще попита за потвърждение дали приложението да бъде инсталирано. След преглед на исканите права и разрешаване на инсталацията приложението ще бъде инсталирано, </w:t>
+      </w:r>
+      <w:r>
+        <w:rPr>
+          <w:rFonts w:asciiTheme="majorHAnsi" w:hAnsiTheme="majorHAnsi" w:cstheme="majorHAnsi"/>
+          <w:sz w:val="28"/>
+          <w:lang w:val="bg-BG"/>
+        </w:rPr>
+        <w:t xml:space="preserve">като след това иконата му ще се </w:t>
+      </w:r>
+      <w:r>
+        <w:rPr>
+          <w:rFonts w:asciiTheme="majorHAnsi" w:hAnsiTheme="majorHAnsi" w:cstheme="majorHAnsi"/>
+          <w:sz w:val="28"/>
+          <w:lang w:val="bg-BG"/>
+        </w:rPr>
+        <w:t>появи в менюто.</w:t>
       </w:r>
     </w:p>
     <w:p>
@@ -35248,8 +36663,8 @@
       </w:pPr>
     </w:p>
     <w:sectPr>
-      <w:footerReference w:type="even" r:id="rId59"/>
-      <w:footerReference w:type="default" r:id="rId60"/>
+      <w:footerReference w:type="even" r:id="rId63"/>
+      <w:footerReference w:type="default" r:id="rId64"/>
       <w:pgSz w:w="12240" w:h="15840"/>
       <w:pgMar w:top="1440" w:right="1440" w:bottom="1440" w:left="1440" w:header="720" w:footer="720" w:gutter="0"/>
       <w:pgNumType w:start="1"/>
@@ -35389,7 +36804,7 @@
                                     <w:noProof/>
                                     <w:color w:val="8C8C8C" w:themeColor="background1" w:themeShade="8C"/>
                                   </w:rPr>
-                                  <w:t>34</w:t>
+                                  <w:t>32</w:t>
                                 </w:r>
                                 <w:r>
                                   <w:rPr>
@@ -35501,12 +36916,12 @@
             </mc:Choice>
             <mc:Fallback>
               <w:pict>
-                <v:group id="Group 11" o:spid="_x0000_s1094" style="position:absolute;margin-left:0;margin-top:0;width:610.5pt;height:15pt;z-index:251661312;mso-width-percent:1000;mso-position-horizontal:center;mso-position-horizontal-relative:page;mso-position-vertical:center;mso-position-vertical-relative:bottom-margin-area;mso-width-percent:1000" coordorigin="-8,14978" coordsize="12255,300" o:gfxdata="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">
+                <v:group id="Group 11" o:spid="_x0000_s1098" style="position:absolute;margin-left:0;margin-top:0;width:610.5pt;height:15pt;z-index:251661312;mso-width-percent:1000;mso-position-horizontal:center;mso-position-horizontal-relative:page;mso-position-vertical:center;mso-position-vertical-relative:bottom-margin-area;mso-width-percent:1000" coordorigin="-8,14978" coordsize="12255,300" o:gfxdata="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">
                   <v:shapetype id="_x0000_t202" coordsize="21600,21600" o:spt="202" path="m,l,21600r21600,l21600,xe">
                     <v:stroke joinstyle="miter"/>
                     <v:path gradientshapeok="t" o:connecttype="rect"/>
                   </v:shapetype>
-                  <v:shape id="Text Box 25" o:spid="_x0000_s1095" type="#_x0000_t202" style="position:absolute;left:782;top:14990;width:659;height:288;visibility:visible;mso-wrap-style:square;v-text-anchor:top" o:gfxdata="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" filled="f" stroked="f">
+                  <v:shape id="Text Box 25" o:spid="_x0000_s1099" type="#_x0000_t202" style="position:absolute;left:782;top:14990;width:659;height:288;visibility:visible;mso-wrap-style:square;v-text-anchor:top" o:gfxdata="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" filled="f" stroked="f">
                     <v:textbox inset="0,0,0,0">
                       <w:txbxContent>
                         <w:p>
@@ -35527,7 +36942,7 @@
                               <w:noProof/>
                               <w:color w:val="8C8C8C" w:themeColor="background1" w:themeShade="8C"/>
                             </w:rPr>
-                            <w:t>34</w:t>
+                            <w:t>32</w:t>
                           </w:r>
                           <w:r>
                             <w:rPr>
@@ -35540,7 +36955,7 @@
                       </w:txbxContent>
                     </v:textbox>
                   </v:shape>
-                  <v:group id="Group 31" o:spid="_x0000_s1096" style="position:absolute;left:-8;top:14978;width:12255;height:230" coordorigin="-8,14978" coordsize="12255,230" o:gfxdata="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">
+                  <v:group id="Group 31" o:spid="_x0000_s1100" style="position:absolute;left:-8;top:14978;width:12255;height:230" coordorigin="-8,14978" coordsize="12255,230" o:gfxdata="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">
                     <v:shapetype id="_x0000_t34" coordsize="21600,21600" o:spt="34" o:oned="t" adj="10800" path="m,l@0,0@0,21600,21600,21600e" filled="f">
                       <v:stroke joinstyle="miter"/>
                       <v:formulas>
@@ -35552,8 +36967,8 @@
                       </v:handles>
                       <o:lock v:ext="edit" shapetype="t"/>
                     </v:shapetype>
-                    <v:shape id="AutoShape 27" o:spid="_x0000_s1097" type="#_x0000_t34" style="position:absolute;left:-8;top:14978;width:1260;height:230;flip:y;visibility:visible;mso-wrap-style:square" o:connectortype="elbow" o:gfxdata="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" strokecolor="#a5a5a5"/>
-                    <v:shape id="AutoShape 28" o:spid="_x0000_s1098" type="#_x0000_t34" style="position:absolute;left:1252;top:14978;width:10995;height:230;rotation:180;visibility:visible;mso-wrap-style:square" o:connectortype="elbow" o:gfxdata="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" adj="20904" strokecolor="#a5a5a5"/>
+                    <v:shape id="AutoShape 27" o:spid="_x0000_s1101" type="#_x0000_t34" style="position:absolute;left:-8;top:14978;width:1260;height:230;flip:y;visibility:visible;mso-wrap-style:square" o:connectortype="elbow" o:gfxdata="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" strokecolor="#a5a5a5"/>
+                    <v:shape id="AutoShape 28" o:spid="_x0000_s1102" type="#_x0000_t34" style="position:absolute;left:1252;top:14978;width:10995;height:230;rotation:180;visibility:visible;mso-wrap-style:square" o:connectortype="elbow" o:gfxdata="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" adj="20904" strokecolor="#a5a5a5"/>
                   </v:group>
                   <w10:wrap anchorx="page" anchory="margin"/>
                 </v:group>
@@ -35676,7 +37091,7 @@
                                     <w:noProof/>
                                     <w:color w:val="8C8C8C" w:themeColor="background1" w:themeShade="8C"/>
                                   </w:rPr>
-                                  <w:t>35</w:t>
+                                  <w:t>33</w:t>
                                 </w:r>
                                 <w:r>
                                   <w:rPr>
@@ -35788,12 +37203,12 @@
             </mc:Choice>
             <mc:Fallback>
               <w:pict>
-                <v:group id="Group 1" o:spid="_x0000_s1099" style="position:absolute;margin-left:0;margin-top:0;width:610.5pt;height:15pt;z-index:251659264;mso-width-percent:1000;mso-position-horizontal:center;mso-position-horizontal-relative:page;mso-position-vertical:center;mso-position-vertical-relative:bottom-margin-area;mso-width-percent:1000" coordorigin=",14970" coordsize="12255,300" o:gfxdata="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">
+                <v:group id="Group 1" o:spid="_x0000_s1103" style="position:absolute;margin-left:0;margin-top:0;width:610.5pt;height:15pt;z-index:251659264;mso-width-percent:1000;mso-position-horizontal:center;mso-position-horizontal-relative:page;mso-position-vertical:center;mso-position-vertical-relative:bottom-margin-area;mso-width-percent:1000" coordorigin=",14970" coordsize="12255,300" o:gfxdata="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">
                   <v:shapetype id="_x0000_t202" coordsize="21600,21600" o:spt="202" path="m,l,21600r21600,l21600,xe">
                     <v:stroke joinstyle="miter"/>
                     <v:path gradientshapeok="t" o:connecttype="rect"/>
                   </v:shapetype>
-                  <v:shape id="Text Box 25" o:spid="_x0000_s1100" type="#_x0000_t202" style="position:absolute;left:10803;top:14982;width:659;height:288;visibility:visible;mso-wrap-style:square;v-text-anchor:top" o:gfxdata="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" filled="f" stroked="f">
+                  <v:shape id="Text Box 25" o:spid="_x0000_s1104" type="#_x0000_t202" style="position:absolute;left:10803;top:14982;width:659;height:288;visibility:visible;mso-wrap-style:square;v-text-anchor:top" o:gfxdata="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" filled="f" stroked="f">
                     <v:textbox inset="0,0,0,0">
                       <w:txbxContent>
                         <w:p>
@@ -35814,7 +37229,7 @@
                               <w:noProof/>
                               <w:color w:val="8C8C8C" w:themeColor="background1" w:themeShade="8C"/>
                             </w:rPr>
-                            <w:t>35</w:t>
+                            <w:t>33</w:t>
                           </w:r>
                           <w:r>
                             <w:rPr>
@@ -35827,7 +37242,7 @@
                       </w:txbxContent>
                     </v:textbox>
                   </v:shape>
-                  <v:group id="Group 31" o:spid="_x0000_s1101" style="position:absolute;top:14970;width:12255;height:230;flip:x" coordorigin="-8,14978" coordsize="12255,230" o:gfxdata="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">
+                  <v:group id="Group 31" o:spid="_x0000_s1105" style="position:absolute;top:14970;width:12255;height:230;flip:x" coordorigin="-8,14978" coordsize="12255,230" o:gfxdata="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">
                     <v:shapetype id="_x0000_t34" coordsize="21600,21600" o:spt="34" o:oned="t" adj="10800" path="m,l@0,0@0,21600,21600,21600e" filled="f">
                       <v:stroke joinstyle="miter"/>
                       <v:formulas>
@@ -35839,8 +37254,8 @@
                       </v:handles>
                       <o:lock v:ext="edit" shapetype="t"/>
                     </v:shapetype>
-                    <v:shape id="AutoShape 27" o:spid="_x0000_s1102" type="#_x0000_t34" style="position:absolute;left:-8;top:14978;width:1260;height:230;flip:y;visibility:visible;mso-wrap-style:square" o:connectortype="elbow" o:gfxdata="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" strokecolor="#a5a5a5"/>
-                    <v:shape id="AutoShape 28" o:spid="_x0000_s1103" type="#_x0000_t34" style="position:absolute;left:1252;top:14978;width:10995;height:230;rotation:180;visibility:visible;mso-wrap-style:square" o:connectortype="elbow" o:gfxdata="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" adj="20904" strokecolor="#a5a5a5"/>
+                    <v:shape id="AutoShape 27" o:spid="_x0000_s1106" type="#_x0000_t34" style="position:absolute;left:-8;top:14978;width:1260;height:230;flip:y;visibility:visible;mso-wrap-style:square" o:connectortype="elbow" o:gfxdata="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" strokecolor="#a5a5a5"/>
+                    <v:shape id="AutoShape 28" o:spid="_x0000_s1107" type="#_x0000_t34" style="position:absolute;left:1252;top:14978;width:10995;height:230;rotation:180;visibility:visible;mso-wrap-style:square" o:connectortype="elbow" o:gfxdata="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" adj="20904" strokecolor="#a5a5a5"/>
                   </v:group>
                   <w10:wrap anchorx="page" anchory="margin"/>
                 </v:group>
@@ -38525,6 +39940,550 @@
 </w:styles>
 </file>
 
+<file path=word/glossary/document.xml><?xml version="1.0" encoding="utf-8"?>
+<w:glossaryDocument xmlns:wpc="http://schemas.microsoft.com/office/word/2010/wordprocessingCanvas" xmlns:cx="http://schemas.microsoft.com/office/drawing/2014/chartex" xmlns:mc="http://schemas.openxmlformats.org/markup-compatibility/2006" xmlns:o="urn:schemas-microsoft-com:office:office" xmlns:r="http://schemas.openxmlformats.org/officeDocument/2006/relationships" xmlns:m="http://schemas.openxmlformats.org/officeDocument/2006/math" xmlns:v="urn:schemas-microsoft-com:vml" xmlns:wp14="http://schemas.microsoft.com/office/word/2010/wordprocessingDrawing" xmlns:wp="http://schemas.openxmlformats.org/drawingml/2006/wordprocessingDrawing" xmlns:w10="urn:schemas-microsoft-com:office:word" xmlns:w="http://schemas.openxmlformats.org/wordprocessingml/2006/main" xmlns:w14="http://schemas.microsoft.com/office/word/2010/wordml" xmlns:w15="http://schemas.microsoft.com/office/word/2012/wordml" xmlns:w16se="http://schemas.microsoft.com/office/word/2015/wordml/symex" xmlns:wpg="http://schemas.microsoft.com/office/word/2010/wordprocessingGroup" xmlns:wpi="http://schemas.microsoft.com/office/word/2010/wordprocessingInk" xmlns:wne="http://schemas.microsoft.com/office/word/2006/wordml" xmlns:wps="http://schemas.microsoft.com/office/word/2010/wordprocessingShape" mc:Ignorable="w14 w15 w16se wp14"/>
+</file>
+
+<file path=word/glossary/fontTable.xml><?xml version="1.0" encoding="utf-8"?>
+<w:fonts xmlns:mc="http://schemas.openxmlformats.org/markup-compatibility/2006" xmlns:r="http://schemas.openxmlformats.org/officeDocument/2006/relationships" xmlns:w="http://schemas.openxmlformats.org/wordprocessingml/2006/main" xmlns:w14="http://schemas.microsoft.com/office/word/2010/wordml" xmlns:w15="http://schemas.microsoft.com/office/word/2012/wordml" xmlns:w16se="http://schemas.microsoft.com/office/word/2015/wordml/symex" mc:Ignorable="w14 w15 w16se">
+  <w:font w:name="Symbol">
+    <w:panose1 w:val="05050102010706020507"/>
+    <w:charset w:val="02"/>
+    <w:family w:val="roman"/>
+    <w:pitch w:val="variable"/>
+    <w:sig w:usb0="00000000" w:usb1="10000000" w:usb2="00000000" w:usb3="00000000" w:csb0="80000000" w:csb1="00000000"/>
+  </w:font>
+  <w:font w:name="Times New Roman">
+    <w:panose1 w:val="02020603050405020304"/>
+    <w:charset w:val="00"/>
+    <w:family w:val="roman"/>
+    <w:pitch w:val="variable"/>
+    <w:sig w:usb0="E0002EFF" w:usb1="C000785B" w:usb2="00000009" w:usb3="00000000" w:csb0="000001FF" w:csb1="00000000"/>
+  </w:font>
+  <w:font w:name="Courier New">
+    <w:panose1 w:val="02070309020205020404"/>
+    <w:charset w:val="00"/>
+    <w:family w:val="modern"/>
+    <w:pitch w:val="fixed"/>
+    <w:sig w:usb0="E0002EFF" w:usb1="C0007843" w:usb2="00000009" w:usb3="00000000" w:csb0="000001FF" w:csb1="00000000"/>
+  </w:font>
+  <w:font w:name="Wingdings">
+    <w:panose1 w:val="05000000000000000000"/>
+    <w:charset w:val="02"/>
+    <w:family w:val="auto"/>
+    <w:pitch w:val="variable"/>
+    <w:sig w:usb0="00000000" w:usb1="10000000" w:usb2="00000000" w:usb3="00000000" w:csb0="80000000" w:csb1="00000000"/>
+  </w:font>
+  <w:font w:name="Calibri">
+    <w:panose1 w:val="020F0502020204030204"/>
+    <w:charset w:val="00"/>
+    <w:family w:val="swiss"/>
+    <w:pitch w:val="variable"/>
+    <w:sig w:usb0="E0002AFF" w:usb1="C000247B" w:usb2="00000009" w:usb3="00000000" w:csb0="000001FF" w:csb1="00000000"/>
+  </w:font>
+  <w:font w:name="Sentry">
+    <w:altName w:val="Courier New"/>
+    <w:charset w:val="00"/>
+    <w:family w:val="swiss"/>
+    <w:pitch w:val="variable"/>
+    <w:sig w:usb0="00000003" w:usb1="00000000" w:usb2="00000000" w:usb3="00000000" w:csb0="00000001" w:csb1="00000000"/>
+  </w:font>
+  <w:font w:name="Calibri Light">
+    <w:panose1 w:val="020F0302020204030204"/>
+    <w:charset w:val="00"/>
+    <w:family w:val="swiss"/>
+    <w:pitch w:val="variable"/>
+    <w:sig w:usb0="E0002AFF" w:usb1="C000247B" w:usb2="00000009" w:usb3="00000000" w:csb0="000001FF" w:csb1="00000000"/>
+  </w:font>
+  <w:font w:name="Cambria Math">
+    <w:panose1 w:val="02040503050406030204"/>
+    <w:charset w:val="00"/>
+    <w:family w:val="roman"/>
+    <w:pitch w:val="variable"/>
+    <w:sig w:usb0="E00006FF" w:usb1="420024FF" w:usb2="02000000" w:usb3="00000000" w:csb0="0000019F" w:csb1="00000000"/>
+  </w:font>
+</w:fonts>
+</file>
+
+<file path=word/glossary/settings.xml><?xml version="1.0" encoding="utf-8"?>
+<w:settings xmlns:mc="http://schemas.openxmlformats.org/markup-compatibility/2006" xmlns:o="urn:schemas-microsoft-com:office:office" xmlns:r="http://schemas.openxmlformats.org/officeDocument/2006/relationships" xmlns:m="http://schemas.openxmlformats.org/officeDocument/2006/math" xmlns:v="urn:schemas-microsoft-com:vml" xmlns:w10="urn:schemas-microsoft-com:office:word" xmlns:w="http://schemas.openxmlformats.org/wordprocessingml/2006/main" xmlns:w14="http://schemas.microsoft.com/office/word/2010/wordml" xmlns:w15="http://schemas.microsoft.com/office/word/2012/wordml" xmlns:w16se="http://schemas.microsoft.com/office/word/2015/wordml/symex" xmlns:sl="http://schemas.openxmlformats.org/schemaLibrary/2006/main" mc:Ignorable="w14 w15 w16se">
+  <w:view w:val="normal"/>
+  <w:defaultTabStop w:val="720"/>
+  <w:characterSpacingControl w:val="doNotCompress"/>
+  <w:compat>
+    <w:useFELayout/>
+    <w:compatSetting w:name="compatibilityMode" w:uri="http://schemas.microsoft.com/office/word" w:val="15"/>
+    <w:compatSetting w:name="overrideTableStyleFontSizeAndJustification" w:uri="http://schemas.microsoft.com/office/word" w:val="1"/>
+    <w:compatSetting w:name="enableOpenTypeFeatures" w:uri="http://schemas.microsoft.com/office/word" w:val="1"/>
+    <w:compatSetting w:name="doNotFlipMirrorIndents" w:uri="http://schemas.microsoft.com/office/word" w:val="1"/>
+    <w:compatSetting w:name="differentiateMultirowTableHeaders" w:uri="http://schemas.microsoft.com/office/word" w:val="1"/>
+  </w:compat>
+  <w:rsids>
+    <w:rsidRoot w:val="002D036B"/>
+    <w:rsid w:val="002D036B"/>
+  </w:rsids>
+  <m:mathPr>
+    <m:mathFont m:val="Cambria Math"/>
+    <m:brkBin m:val="before"/>
+    <m:brkBinSub m:val="--"/>
+    <m:smallFrac m:val="0"/>
+    <m:dispDef/>
+    <m:lMargin m:val="0"/>
+    <m:rMargin m:val="0"/>
+    <m:defJc m:val="centerGroup"/>
+    <m:wrapIndent m:val="1440"/>
+    <m:intLim m:val="subSup"/>
+    <m:naryLim m:val="undOvr"/>
+  </m:mathPr>
+  <w:themeFontLang w:val="en-US"/>
+  <w:clrSchemeMapping w:bg1="light1" w:t1="dark1" w:bg2="light2" w:t2="dark2" w:accent1="accent1" w:accent2="accent2" w:accent3="accent3" w:accent4="accent4" w:accent5="accent5" w:accent6="accent6" w:hyperlink="hyperlink" w:followedHyperlink="followedHyperlink"/>
+  <w:decimalSymbol w:val="."/>
+  <w:listSeparator w:val=","/>
+  <w15:chartTrackingRefBased/>
+</w:settings>
+</file>
+
+<file path=word/glossary/styles.xml><?xml version="1.0" encoding="utf-8"?>
+<w:styles xmlns:mc="http://schemas.openxmlformats.org/markup-compatibility/2006" xmlns:r="http://schemas.openxmlformats.org/officeDocument/2006/relationships" xmlns:w="http://schemas.openxmlformats.org/wordprocessingml/2006/main" xmlns:w14="http://schemas.microsoft.com/office/word/2010/wordml" xmlns:w15="http://schemas.microsoft.com/office/word/2012/wordml" xmlns:w16se="http://schemas.microsoft.com/office/word/2015/wordml/symex" mc:Ignorable="w14 w15 w16se">
+  <w:docDefaults>
+    <w:rPrDefault>
+      <w:rPr>
+        <w:rFonts w:asciiTheme="minorHAnsi" w:eastAsiaTheme="minorEastAsia" w:hAnsiTheme="minorHAnsi" w:cstheme="minorBidi"/>
+        <w:sz w:val="22"/>
+        <w:szCs w:val="22"/>
+        <w:lang w:val="en-US" w:eastAsia="en-US" w:bidi="ar-SA"/>
+      </w:rPr>
+    </w:rPrDefault>
+    <w:pPrDefault>
+      <w:pPr>
+        <w:spacing w:after="160" w:line="259" w:lineRule="auto"/>
+      </w:pPr>
+    </w:pPrDefault>
+  </w:docDefaults>
+  <w:latentStyles w:defLockedState="0" w:defUIPriority="99" w:defSemiHidden="0" w:defUnhideWhenUsed="0" w:defQFormat="0" w:count="371">
+    <w:lsdException w:name="Normal" w:uiPriority="0" w:qFormat="1"/>
+    <w:lsdException w:name="heading 1" w:uiPriority="9" w:qFormat="1"/>
+    <w:lsdException w:name="heading 2" w:semiHidden="1" w:uiPriority="9" w:unhideWhenUsed="1" w:qFormat="1"/>
+    <w:lsdException w:name="heading 3" w:semiHidden="1" w:uiPriority="9" w:unhideWhenUsed="1" w:qFormat="1"/>
+    <w:lsdException w:name="heading 4" w:semiHidden="1" w:uiPriority="9" w:unhideWhenUsed="1" w:qFormat="1"/>
+    <w:lsdException w:name="heading 5" w:semiHidden="1" w:uiPriority="9" w:unhideWhenUsed="1" w:qFormat="1"/>
+    <w:lsdException w:name="heading 6" w:semiHidden="1" w:uiPriority="9" w:unhideWhenUsed="1" w:qFormat="1"/>
+    <w:lsdException w:name="heading 7" w:semiHidden="1" w:uiPriority="9" w:unhideWhenUsed="1" w:qFormat="1"/>
+    <w:lsdException w:name="heading 8" w:semiHidden="1" w:uiPriority="9" w:unhideWhenUsed="1" w:qFormat="1"/>
+    <w:lsdException w:name="heading 9" w:semiHidden="1" w:uiPriority="9" w:unhideWhenUsed="1" w:qFormat="1"/>
+    <w:lsdException w:name="index 1" w:semiHidden="1" w:unhideWhenUsed="1"/>
+    <w:lsdException w:name="index 2" w:semiHidden="1" w:unhideWhenUsed="1"/>
+    <w:lsdException w:name="index 3" w:semiHidden="1" w:unhideWhenUsed="1"/>
+    <w:lsdException w:name="index 4" w:semiHidden="1" w:unhideWhenUsed="1"/>
+    <w:lsdException w:name="index 5" w:semiHidden="1" w:unhideWhenUsed="1"/>
+    <w:lsdException w:name="index 6" w:semiHidden="1" w:unhideWhenUsed="1"/>
+    <w:lsdException w:name="index 7" w:semiHidden="1" w:unhideWhenUsed="1"/>
+    <w:lsdException w:name="index 8" w:semiHidden="1" w:unhideWhenUsed="1"/>
+    <w:lsdException w:name="index 9" w:semiHidden="1" w:unhideWhenUsed="1"/>
+    <w:lsdException w:name="toc 1" w:semiHidden="1" w:uiPriority="39" w:unhideWhenUsed="1"/>
+    <w:lsdException w:name="toc 2" w:semiHidden="1" w:uiPriority="39" w:unhideWhenUsed="1"/>
+    <w:lsdException w:name="toc 3" w:semiHidden="1" w:uiPriority="39" w:unhideWhenUsed="1"/>
+    <w:lsdException w:name="toc 4" w:semiHidden="1" w:uiPriority="39" w:unhideWhenUsed="1"/>
+    <w:lsdException w:name="toc 5" w:semiHidden="1" w:uiPriority="39" w:unhideWhenUsed="1"/>
+    <w:lsdException w:name="toc 6" w:semiHidden="1" w:uiPriority="39" w:unhideWhenUsed="1"/>
+    <w:lsdException w:name="toc 7" w:semiHidden="1" w:uiPriority="39" w:unhideWhenUsed="1"/>
+    <w:lsdException w:name="toc 8" w:semiHidden="1" w:uiPriority="39" w:unhideWhenUsed="1"/>
+    <w:lsdException w:name="toc 9" w:semiHidden="1" w:uiPriority="39" w:unhideWhenUsed="1"/>
+    <w:lsdException w:name="Normal Indent" w:semiHidden="1" w:unhideWhenUsed="1"/>
+    <w:lsdException w:name="footnote text" w:semiHidden="1" w:unhideWhenUsed="1"/>
+    <w:lsdException w:name="annotation text" w:semiHidden="1" w:unhideWhenUsed="1"/>
+    <w:lsdException w:name="header" w:semiHidden="1" w:unhideWhenUsed="1"/>
+    <w:lsdException w:name="footer" w:semiHidden="1" w:unhideWhenUsed="1"/>
+    <w:lsdException w:name="index heading" w:semiHidden="1" w:unhideWhenUsed="1"/>
+    <w:lsdException w:name="caption" w:semiHidden="1" w:uiPriority="35" w:unhideWhenUsed="1" w:qFormat="1"/>
+    <w:lsdException w:name="table of figures" w:semiHidden="1" w:unhideWhenUsed="1"/>
+    <w:lsdException w:name="envelope address" w:semiHidden="1" w:unhideWhenUsed="1"/>
+    <w:lsdException w:name="envelope return" w:semiHidden="1" w:unhideWhenUsed="1"/>
+    <w:lsdException w:name="footnote reference" w:semiHidden="1" w:unhideWhenUsed="1"/>
+    <w:lsdException w:name="annotation reference" w:semiHidden="1" w:unhideWhenUsed="1"/>
+    <w:lsdException w:name="line number" w:semiHidden="1" w:unhideWhenUsed="1"/>
+    <w:lsdException w:name="page number" w:semiHidden="1" w:unhideWhenUsed="1"/>
+    <w:lsdException w:name="endnote reference" w:semiHidden="1" w:unhideWhenUsed="1"/>
+    <w:lsdException w:name="endnote text" w:semiHidden="1" w:unhideWhenUsed="1"/>
+    <w:lsdException w:name="table of authorities" w:semiHidden="1" w:unhideWhenUsed="1"/>
+    <w:lsdException w:name="macro" w:semiHidden="1" w:unhideWhenUsed="1"/>
+    <w:lsdException w:name="toa heading" w:semiHidden="1" w:unhideWhenUsed="1"/>
+    <w:lsdException w:name="List" w:semiHidden="1" w:unhideWhenUsed="1"/>
+    <w:lsdException w:name="List Bullet" w:semiHidden="1" w:unhideWhenUsed="1"/>
+    <w:lsdException w:name="List Number" w:semiHidden="1" w:unhideWhenUsed="1"/>
+    <w:lsdException w:name="List 2" w:semiHidden="1" w:unhideWhenUsed="1"/>
+    <w:lsdException w:name="List 3" w:semiHidden="1" w:unhideWhenUsed="1"/>
+    <w:lsdException w:name="List 4" w:semiHidden="1" w:unhideWhenUsed="1"/>
+    <w:lsdException w:name="List 5" w:semiHidden="1" w:unhideWhenUsed="1"/>
+    <w:lsdException w:name="List Bullet 2" w:semiHidden="1" w:unhideWhenUsed="1"/>
+    <w:lsdException w:name="List Bullet 3" w:semiHidden="1" w:unhideWhenUsed="1"/>
+    <w:lsdException w:name="List Bullet 4" w:semiHidden="1" w:unhideWhenUsed="1"/>
+    <w:lsdException w:name="List Bullet 5" w:semiHidden="1" w:unhideWhenUsed="1"/>
+    <w:lsdException w:name="List Number 2" w:semiHidden="1" w:unhideWhenUsed="1"/>
+    <w:lsdException w:name="List Number 3" w:semiHidden="1" w:unhideWhenUsed="1"/>
+    <w:lsdException w:name="List Number 4" w:semiHidden="1" w:unhideWhenUsed="1"/>
+    <w:lsdException w:name="List Number 5" w:semiHidden="1" w:unhideWhenUsed="1"/>
+    <w:lsdException w:name="Title" w:uiPriority="10" w:qFormat="1"/>
+    <w:lsdException w:name="Closing" w:semiHidden="1" w:unhideWhenUsed="1"/>
+    <w:lsdException w:name="Signature" w:semiHidden="1" w:unhideWhenUsed="1"/>
+    <w:lsdException w:name="Default Paragraph Font" w:semiHidden="1" w:uiPriority="1" w:unhideWhenUsed="1"/>
+    <w:lsdException w:name="Body Text" w:semiHidden="1" w:unhideWhenUsed="1"/>
+    <w:lsdException w:name="Body Text Indent" w:semiHidden="1" w:unhideWhenUsed="1"/>
+    <w:lsdException w:name="List Continue" w:semiHidden="1" w:unhideWhenUsed="1"/>
+    <w:lsdException w:name="List Continue 2" w:semiHidden="1" w:unhideWhenUsed="1"/>
+    <w:lsdException w:name="List Continue 3" w:semiHidden="1" w:unhideWhenUsed="1"/>
+    <w:lsdException w:name="List Continue 4" w:semiHidden="1" w:unhideWhenUsed="1"/>
+    <w:lsdException w:name="List Continue 5" w:semiHidden="1" w:unhideWhenUsed="1"/>
+    <w:lsdException w:name="Message Header" w:semiHidden="1" w:unhideWhenUsed="1"/>
+    <w:lsdException w:name="Subtitle" w:uiPriority="11" w:qFormat="1"/>
+    <w:lsdException w:name="Salutation" w:semiHidden="1" w:unhideWhenUsed="1"/>
+    <w:lsdException w:name="Date" w:semiHidden="1" w:unhideWhenUsed="1"/>
+    <w:lsdException w:name="Body Text First Indent" w:semiHidden="1" w:unhideWhenUsed="1"/>
+    <w:lsdException w:name="Body Text First Indent 2" w:semiHidden="1" w:unhideWhenUsed="1"/>
+    <w:lsdException w:name="Note Heading" w:semiHidden="1" w:unhideWhenUsed="1"/>
+    <w:lsdException w:name="Body Text 2" w:semiHidden="1" w:unhideWhenUsed="1"/>
+    <w:lsdException w:name="Body Text 3" w:semiHidden="1" w:unhideWhenUsed="1"/>
+    <w:lsdException w:name="Body Text Indent 2" w:semiHidden="1" w:unhideWhenUsed="1"/>
+    <w:lsdException w:name="Body Text Indent 3" w:semiHidden="1" w:unhideWhenUsed="1"/>
+    <w:lsdException w:name="Block Text" w:semiHidden="1" w:unhideWhenUsed="1"/>
+    <w:lsdException w:name="Hyperlink" w:semiHidden="1" w:unhideWhenUsed="1"/>
+    <w:lsdException w:name="FollowedHyperlink" w:semiHidden="1" w:unhideWhenUsed="1"/>
+    <w:lsdException w:name="Strong" w:uiPriority="22" w:qFormat="1"/>
+    <w:lsdException w:name="Emphasis" w:uiPriority="20" w:qFormat="1"/>
+    <w:lsdException w:name="Document Map" w:semiHidden="1" w:unhideWhenUsed="1"/>
+    <w:lsdException w:name="Plain Text" w:semiHidden="1" w:unhideWhenUsed="1"/>
+    <w:lsdException w:name="E-mail Signature" w:semiHidden="1" w:unhideWhenUsed="1"/>
+    <w:lsdException w:name="HTML Top of Form" w:semiHidden="1" w:unhideWhenUsed="1"/>
+    <w:lsdException w:name="HTML Bottom of Form" w:semiHidden="1" w:unhideWhenUsed="1"/>
+    <w:lsdException w:name="Normal (Web)" w:semiHidden="1" w:unhideWhenUsed="1"/>
+    <w:lsdException w:name="HTML Acronym" w:semiHidden="1" w:unhideWhenUsed="1"/>
+    <w:lsdException w:name="HTML Address" w:semiHidden="1" w:unhideWhenUsed="1"/>
+    <w:lsdException w:name="HTML Cite" w:semiHidden="1" w:unhideWhenUsed="1"/>
+    <w:lsdException w:name="HTML Code" w:semiHidden="1" w:unhideWhenUsed="1"/>
+    <w:lsdException w:name="HTML Definition" w:semiHidden="1" w:unhideWhenUsed="1"/>
+    <w:lsdException w:name="HTML Keyboard" w:semiHidden="1" w:unhideWhenUsed="1"/>
+    <w:lsdException w:name="HTML Preformatted" w:semiHidden="1" w:unhideWhenUsed="1"/>
+    <w:lsdException w:name="HTML Sample" w:semiHidden="1" w:unhideWhenUsed="1"/>
+    <w:lsdException w:name="HTML Typewriter" w:semiHidden="1" w:unhideWhenUsed="1"/>
+    <w:lsdException w:name="HTML Variable" w:semiHidden="1" w:unhideWhenUsed="1"/>
+    <w:lsdException w:name="Normal Table" w:semiHidden="1" w:unhideWhenUsed="1"/>
+    <w:lsdException w:name="annotation subject" w:semiHidden="1" w:unhideWhenUsed="1"/>
+    <w:lsdException w:name="No List" w:semiHidden="1" w:unhideWhenUsed="1"/>
+    <w:lsdException w:name="Outline List 1" w:semiHidden="1" w:unhideWhenUsed="1"/>
+    <w:lsdException w:name="Outline List 2" w:semiHidden="1" w:unhideWhenUsed="1"/>
+    <w:lsdException w:name="Outline List 3" w:semiHidden="1" w:unhideWhenUsed="1"/>
+    <w:lsdException w:name="Table Simple 1" w:semiHidden="1" w:unhideWhenUsed="1"/>
+    <w:lsdException w:name="Table Simple 2" w:semiHidden="1" w:unhideWhenUsed="1"/>
+    <w:lsdException w:name="Table Simple 3" w:semiHidden="1" w:unhideWhenUsed="1"/>
+    <w:lsdException w:name="Table Classic 1" w:semiHidden="1" w:unhideWhenUsed="1"/>
+    <w:lsdException w:name="Table Classic 2" w:semiHidden="1" w:unhideWhenUsed="1"/>
+    <w:lsdException w:name="Table Classic 3" w:semiHidden="1" w:unhideWhenUsed="1"/>
+    <w:lsdException w:name="Table Classic 4" w:semiHidden="1" w:unhideWhenUsed="1"/>
+    <w:lsdException w:name="Table Colorful 1" w:semiHidden="1" w:unhideWhenUsed="1"/>
+    <w:lsdException w:name="Table Colorful 2" w:semiHidden="1" w:unhideWhenUsed="1"/>
+    <w:lsdException w:name="Table Colorful 3" w:semiHidden="1" w:unhideWhenUsed="1"/>
+    <w:lsdException w:name="Table Columns 1" w:semiHidden="1" w:unhideWhenUsed="1"/>
+    <w:lsdException w:name="Table Columns 2" w:semiHidden="1" w:unhideWhenUsed="1"/>
+    <w:lsdException w:name="Table Columns 3" w:semiHidden="1" w:unhideWhenUsed="1"/>
+    <w:lsdException w:name="Table Columns 4" w:semiHidden="1" w:unhideWhenUsed="1"/>
+    <w:lsdException w:name="Table Columns 5" w:semiHidden="1" w:unhideWhenUsed="1"/>
+    <w:lsdException w:name="Table Grid 1" w:semiHidden="1" w:unhideWhenUsed="1"/>
+    <w:lsdException w:name="Table Grid 2" w:semiHidden="1" w:unhideWhenUsed="1"/>
+    <w:lsdException w:name="Table Grid 3" w:semiHidden="1" w:unhideWhenUsed="1"/>
+    <w:lsdException w:name="Table Grid 4" w:semiHidden="1" w:unhideWhenUsed="1"/>
+    <w:lsdException w:name="Table Grid 5" w:semiHidden="1" w:unhideWhenUsed="1"/>
+    <w:lsdException w:name="Table Grid 6" w:semiHidden="1" w:unhideWhenUsed="1"/>
+    <w:lsdException w:name="Table Grid 7" w:semiHidden="1" w:unhideWhenUsed="1"/>
+    <w:lsdException w:name="Table Grid 8" w:semiHidden="1" w:unhideWhenUsed="1"/>
+    <w:lsdException w:name="Table List 1" w:semiHidden="1" w:unhideWhenUsed="1"/>
+    <w:lsdException w:name="Table List 2" w:semiHidden="1" w:unhideWhenUsed="1"/>
+    <w:lsdException w:name="Table List 3" w:semiHidden="1" w:unhideWhenUsed="1"/>
+    <w:lsdException w:name="Table List 4" w:semiHidden="1" w:unhideWhenUsed="1"/>
+    <w:lsdException w:name="Table List 5" w:semiHidden="1" w:unhideWhenUsed="1"/>
+    <w:lsdException w:name="Table List 6" w:semiHidden="1" w:unhideWhenUsed="1"/>
+    <w:lsdException w:name="Table List 7" w:semiHidden="1" w:unhideWhenUsed="1"/>
+    <w:lsdException w:name="Table List 8" w:semiHidden="1" w:unhideWhenUsed="1"/>
+    <w:lsdException w:name="Table 3D effects 1" w:semiHidden="1" w:unhideWhenUsed="1"/>
+    <w:lsdException w:name="Table 3D effects 2" w:semiHidden="1" w:unhideWhenUsed="1"/>
+    <w:lsdException w:name="Table 3D effects 3" w:semiHidden="1" w:unhideWhenUsed="1"/>
+    <w:lsdException w:name="Table Contemporary" w:semiHidden="1" w:unhideWhenUsed="1"/>
+    <w:lsdException w:name="Table Elegant" w:semiHidden="1" w:unhideWhenUsed="1"/>
+    <w:lsdException w:name="Table Professional" w:semiHidden="1" w:unhideWhenUsed="1"/>
+    <w:lsdException w:name="Table Subtle 1" w:semiHidden="1" w:unhideWhenUsed="1"/>
+    <w:lsdException w:name="Table Subtle 2" w:semiHidden="1" w:unhideWhenUsed="1"/>
+    <w:lsdException w:name="Table Web 1" w:semiHidden="1" w:unhideWhenUsed="1"/>
+    <w:lsdException w:name="Table Web 2" w:semiHidden="1" w:unhideWhenUsed="1"/>
+    <w:lsdException w:name="Table Web 3" w:semiHidden="1" w:unhideWhenUsed="1"/>
+    <w:lsdException w:name="Balloon Text" w:semiHidden="1" w:unhideWhenUsed="1"/>
+    <w:lsdException w:name="Table Grid" w:uiPriority="39"/>
+    <w:lsdException w:name="Table Theme" w:semiHidden="1" w:unhideWhenUsed="1"/>
+    <w:lsdException w:name="Placeholder Text" w:semiHidden="1"/>
+    <w:lsdException w:name="No Spacing" w:uiPriority="1" w:qFormat="1"/>
+    <w:lsdException w:name="Light Shading" w:uiPriority="60"/>
+    <w:lsdException w:name="Light List" w:uiPriority="61"/>
+    <w:lsdException w:name="Light Grid" w:uiPriority="62"/>
+    <w:lsdException w:name="Medium Shading 1" w:uiPriority="63"/>
+    <w:lsdException w:name="Medium Shading 2" w:uiPriority="64"/>
+    <w:lsdException w:name="Medium List 1" w:uiPriority="65"/>
+    <w:lsdException w:name="Medium List 2" w:uiPriority="66"/>
+    <w:lsdException w:name="Medium Grid 1" w:uiPriority="67"/>
+    <w:lsdException w:name="Medium Grid 2" w:uiPriority="68"/>
+    <w:lsdException w:name="Medium Grid 3" w:uiPriority="69"/>
+    <w:lsdException w:name="Dark List" w:uiPriority="70"/>
+    <w:lsdException w:name="Colorful Shading" w:uiPriority="71"/>
+    <w:lsdException w:name="Colorful List" w:uiPriority="72"/>
+    <w:lsdException w:name="Colorful Grid" w:uiPriority="73"/>
+    <w:lsdException w:name="Light Shading Accent 1" w:uiPriority="60"/>
+    <w:lsdException w:name="Light List Accent 1" w:uiPriority="61"/>
+    <w:lsdException w:name="Light Grid Accent 1" w:uiPriority="62"/>
+    <w:lsdException w:name="Medium Shading 1 Accent 1" w:uiPriority="63"/>
+    <w:lsdException w:name="Medium Shading 2 Accent 1" w:uiPriority="64"/>
+    <w:lsdException w:name="Medium List 1 Accent 1" w:uiPriority="65"/>
+    <w:lsdException w:name="Revision" w:semiHidden="1"/>
+    <w:lsdException w:name="List Paragraph" w:uiPriority="34" w:qFormat="1"/>
+    <w:lsdException w:name="Quote" w:uiPriority="29" w:qFormat="1"/>
+    <w:lsdException w:name="Intense Quote" w:uiPriority="30" w:qFormat="1"/>
+    <w:lsdException w:name="Medium List 2 Accent 1" w:uiPriority="66"/>
+    <w:lsdException w:name="Medium Grid 1 Accent 1" w:uiPriority="67"/>
+    <w:lsdException w:name="Medium Grid 2 Accent 1" w:uiPriority="68"/>
+    <w:lsdException w:name="Medium Grid 3 Accent 1" w:uiPriority="69"/>
+    <w:lsdException w:name="Dark List Accent 1" w:uiPriority="70"/>
+    <w:lsdException w:name="Colorful Shading Accent 1" w:uiPriority="71"/>
+    <w:lsdException w:name="Colorful List Accent 1" w:uiPriority="72"/>
+    <w:lsdException w:name="Colorful Grid Accent 1" w:uiPriority="73"/>
+    <w:lsdException w:name="Light Shading Accent 2" w:uiPriority="60"/>
+    <w:lsdException w:name="Light List Accent 2" w:uiPriority="61"/>
+    <w:lsdException w:name="Light Grid Accent 2" w:uiPriority="62"/>
+    <w:lsdException w:name="Medium Shading 1 Accent 2" w:uiPriority="63"/>
+    <w:lsdException w:name="Medium Shading 2 Accent 2" w:uiPriority="64"/>
+    <w:lsdException w:name="Medium List 1 Accent 2" w:uiPriority="65"/>
+    <w:lsdException w:name="Medium List 2 Accent 2" w:uiPriority="66"/>
+    <w:lsdException w:name="Medium Grid 1 Accent 2" w:uiPriority="67"/>
+    <w:lsdException w:name="Medium Grid 2 Accent 2" w:uiPriority="68"/>
+    <w:lsdException w:name="Medium Grid 3 Accent 2" w:uiPriority="69"/>
+    <w:lsdException w:name="Dark List Accent 2" w:uiPriority="70"/>
+    <w:lsdException w:name="Colorful Shading Accent 2" w:uiPriority="71"/>
+    <w:lsdException w:name="Colorful List Accent 2" w:uiPriority="72"/>
+    <w:lsdException w:name="Colorful Grid Accent 2" w:uiPriority="73"/>
+    <w:lsdException w:name="Light Shading Accent 3" w:uiPriority="60"/>
+    <w:lsdException w:name="Light List Accent 3" w:uiPriority="61"/>
+    <w:lsdException w:name="Light Grid Accent 3" w:uiPriority="62"/>
+    <w:lsdException w:name="Medium Shading 1 Accent 3" w:uiPriority="63"/>
+    <w:lsdException w:name="Medium Shading 2 Accent 3" w:uiPriority="64"/>
+    <w:lsdException w:name="Medium List 1 Accent 3" w:uiPriority="65"/>
+    <w:lsdException w:name="Medium List 2 Accent 3" w:uiPriority="66"/>
+    <w:lsdException w:name="Medium Grid 1 Accent 3" w:uiPriority="67"/>
+    <w:lsdException w:name="Medium Grid 2 Accent 3" w:uiPriority="68"/>
+    <w:lsdException w:name="Medium Grid 3 Accent 3" w:uiPriority="69"/>
+    <w:lsdException w:name="Dark List Accent 3" w:uiPriority="70"/>
+    <w:lsdException w:name="Colorful Shading Accent 3" w:uiPriority="71"/>
+    <w:lsdException w:name="Colorful List Accent 3" w:uiPriority="72"/>
+    <w:lsdException w:name="Colorful Grid Accent 3" w:uiPriority="73"/>
+    <w:lsdException w:name="Light Shading Accent 4" w:uiPriority="60"/>
+    <w:lsdException w:name="Light List Accent 4" w:uiPriority="61"/>
+    <w:lsdException w:name="Light Grid Accent 4" w:uiPriority="62"/>
+    <w:lsdException w:name="Medium Shading 1 Accent 4" w:uiPriority="63"/>
+    <w:lsdException w:name="Medium Shading 2 Accent 4" w:uiPriority="64"/>
+    <w:lsdException w:name="Medium List 1 Accent 4" w:uiPriority="65"/>
+    <w:lsdException w:name="Medium List 2 Accent 4" w:uiPriority="66"/>
+    <w:lsdException w:name="Medium Grid 1 Accent 4" w:uiPriority="67"/>
+    <w:lsdException w:name="Medium Grid 2 Accent 4" w:uiPriority="68"/>
+    <w:lsdException w:name="Medium Grid 3 Accent 4" w:uiPriority="69"/>
+    <w:lsdException w:name="Dark List Accent 4" w:uiPriority="70"/>
+    <w:lsdException w:name="Colorful Shading Accent 4" w:uiPriority="71"/>
+    <w:lsdException w:name="Colorful List Accent 4" w:uiPriority="72"/>
+    <w:lsdException w:name="Colorful Grid Accent 4" w:uiPriority="73"/>
+    <w:lsdException w:name="Light Shading Accent 5" w:uiPriority="60"/>
+    <w:lsdException w:name="Light List Accent 5" w:uiPriority="61"/>
+    <w:lsdException w:name="Light Grid Accent 5" w:uiPriority="62"/>
+    <w:lsdException w:name="Medium Shading 1 Accent 5" w:uiPriority="63"/>
+    <w:lsdException w:name="Medium Shading 2 Accent 5" w:uiPriority="64"/>
+    <w:lsdException w:name="Medium List 1 Accent 5" w:uiPriority="65"/>
+    <w:lsdException w:name="Medium List 2 Accent 5" w:uiPriority="66"/>
+    <w:lsdException w:name="Medium Grid 1 Accent 5" w:uiPriority="67"/>
+    <w:lsdException w:name="Medium Grid 2 Accent 5" w:uiPriority="68"/>
+    <w:lsdException w:name="Medium Grid 3 Accent 5" w:uiPriority="69"/>
+    <w:lsdException w:name="Dark List Accent 5" w:uiPriority="70"/>
+    <w:lsdException w:name="Colorful Shading Accent 5" w:uiPriority="71"/>
+    <w:lsdException w:name="Colorful List Accent 5" w:uiPriority="72"/>
+    <w:lsdException w:name="Colorful Grid Accent 5" w:uiPriority="73"/>
+    <w:lsdException w:name="Light Shading Accent 6" w:uiPriority="60"/>
+    <w:lsdException w:name="Light List Accent 6" w:uiPriority="61"/>
+    <w:lsdException w:name="Light Grid Accent 6" w:uiPriority="62"/>
+    <w:lsdException w:name="Medium Shading 1 Accent 6" w:uiPriority="63"/>
+    <w:lsdException w:name="Medium Shading 2 Accent 6" w:uiPriority="64"/>
+    <w:lsdException w:name="Medium List 1 Accent 6" w:uiPriority="65"/>
+    <w:lsdException w:name="Medium List 2 Accent 6" w:uiPriority="66"/>
+    <w:lsdException w:name="Medium Grid 1 Accent 6" w:uiPriority="67"/>
+    <w:lsdException w:name="Medium Grid 2 Accent 6" w:uiPriority="68"/>
+    <w:lsdException w:name="Medium Grid 3 Accent 6" w:uiPriority="69"/>
+    <w:lsdException w:name="Dark List Accent 6" w:uiPriority="70"/>
+    <w:lsdException w:name="Colorful Shading Accent 6" w:uiPriority="71"/>
+    <w:lsdException w:name="Colorful List Accent 6" w:uiPriority="72"/>
+    <w:lsdException w:name="Colorful Grid Accent 6" w:uiPriority="73"/>
+    <w:lsdException w:name="Subtle Emphasis" w:uiPriority="19" w:qFormat="1"/>
+    <w:lsdException w:name="Intense Emphasis" w:uiPriority="21" w:qFormat="1"/>
+    <w:lsdException w:name="Subtle Reference" w:uiPriority="31" w:qFormat="1"/>
+    <w:lsdException w:name="Intense Reference" w:uiPriority="32" w:qFormat="1"/>
+    <w:lsdException w:name="Book Title" w:uiPriority="33" w:qFormat="1"/>
+    <w:lsdException w:name="Bibliography" w:semiHidden="1" w:uiPriority="37" w:unhideWhenUsed="1"/>
+    <w:lsdException w:name="TOC Heading" w:semiHidden="1" w:uiPriority="39" w:unhideWhenUsed="1" w:qFormat="1"/>
+    <w:lsdException w:name="Plain Table 1" w:uiPriority="41"/>
+    <w:lsdException w:name="Plain Table 2" w:uiPriority="42"/>
+    <w:lsdException w:name="Plain Table 3" w:uiPriority="43"/>
+    <w:lsdException w:name="Plain Table 4" w:uiPriority="44"/>
+    <w:lsdException w:name="Plain Table 5" w:uiPriority="45"/>
+    <w:lsdException w:name="Grid Table Light" w:uiPriority="40"/>
+    <w:lsdException w:name="Grid Table 1 Light" w:uiPriority="46"/>
+    <w:lsdException w:name="Grid Table 2" w:uiPriority="47"/>
+    <w:lsdException w:name="Grid Table 3" w:uiPriority="48"/>
+    <w:lsdException w:name="Grid Table 4" w:uiPriority="49"/>
+    <w:lsdException w:name="Grid Table 5 Dark" w:uiPriority="50"/>
+    <w:lsdException w:name="Grid Table 6 Colorful" w:uiPriority="51"/>
+    <w:lsdException w:name="Grid Table 7 Colorful" w:uiPriority="52"/>
+    <w:lsdException w:name="Grid Table 1 Light Accent 1" w:uiPriority="46"/>
+    <w:lsdException w:name="Grid Table 2 Accent 1" w:uiPriority="47"/>
+    <w:lsdException w:name="Grid Table 3 Accent 1" w:uiPriority="48"/>
+    <w:lsdException w:name="Grid Table 4 Accent 1" w:uiPriority="49"/>
+    <w:lsdException w:name="Grid Table 5 Dark Accent 1" w:uiPriority="50"/>
+    <w:lsdException w:name="Grid Table 6 Colorful Accent 1" w:uiPriority="51"/>
+    <w:lsdException w:name="Grid Table 7 Colorful Accent 1" w:uiPriority="52"/>
+    <w:lsdException w:name="Grid Table 1 Light Accent 2" w:uiPriority="46"/>
+    <w:lsdException w:name="Grid Table 2 Accent 2" w:uiPriority="47"/>
+    <w:lsdException w:name="Grid Table 3 Accent 2" w:uiPriority="48"/>
+    <w:lsdException w:name="Grid Table 4 Accent 2" w:uiPriority="49"/>
+    <w:lsdException w:name="Grid Table 5 Dark Accent 2" w:uiPriority="50"/>
+    <w:lsdException w:name="Grid Table 6 Colorful Accent 2" w:uiPriority="51"/>
+    <w:lsdException w:name="Grid Table 7 Colorful Accent 2" w:uiPriority="52"/>
+    <w:lsdException w:name="Grid Table 1 Light Accent 3" w:uiPriority="46"/>
+    <w:lsdException w:name="Grid Table 2 Accent 3" w:uiPriority="47"/>
+    <w:lsdException w:name="Grid Table 3 Accent 3" w:uiPriority="48"/>
+    <w:lsdException w:name="Grid Table 4 Accent 3" w:uiPriority="49"/>
+    <w:lsdException w:name="Grid Table 5 Dark Accent 3" w:uiPriority="50"/>
+    <w:lsdException w:name="Grid Table 6 Colorful Accent 3" w:uiPriority="51"/>
+    <w:lsdException w:name="Grid Table 7 Colorful Accent 3" w:uiPriority="52"/>
+    <w:lsdException w:name="Grid Table 1 Light Accent 4" w:uiPriority="46"/>
+    <w:lsdException w:name="Grid Table 2 Accent 4" w:uiPriority="47"/>
+    <w:lsdException w:name="Grid Table 3 Accent 4" w:uiPriority="48"/>
+    <w:lsdException w:name="Grid Table 4 Accent 4" w:uiPriority="49"/>
+    <w:lsdException w:name="Grid Table 5 Dark Accent 4" w:uiPriority="50"/>
+    <w:lsdException w:name="Grid Table 6 Colorful Accent 4" w:uiPriority="51"/>
+    <w:lsdException w:name="Grid Table 7 Colorful Accent 4" w:uiPriority="52"/>
+    <w:lsdException w:name="Grid Table 1 Light Accent 5" w:uiPriority="46"/>
+    <w:lsdException w:name="Grid Table 2 Accent 5" w:uiPriority="47"/>
+    <w:lsdException w:name="Grid Table 3 Accent 5" w:uiPriority="48"/>
+    <w:lsdException w:name="Grid Table 4 Accent 5" w:uiPriority="49"/>
+    <w:lsdException w:name="Grid Table 5 Dark Accent 5" w:uiPriority="50"/>
+    <w:lsdException w:name="Grid Table 6 Colorful Accent 5" w:uiPriority="51"/>
+    <w:lsdException w:name="Grid Table 7 Colorful Accent 5" w:uiPriority="52"/>
+    <w:lsdException w:name="Grid Table 1 Light Accent 6" w:uiPriority="46"/>
+    <w:lsdException w:name="Grid Table 2 Accent 6" w:uiPriority="47"/>
+    <w:lsdException w:name="Grid Table 3 Accent 6" w:uiPriority="48"/>
+    <w:lsdException w:name="Grid Table 4 Accent 6" w:uiPriority="49"/>
+    <w:lsdException w:name="Grid Table 5 Dark Accent 6" w:uiPriority="50"/>
+    <w:lsdException w:name="Grid Table 6 Colorful Accent 6" w:uiPriority="51"/>
+    <w:lsdException w:name="Grid Table 7 Colorful Accent 6" w:uiPriority="52"/>
+    <w:lsdException w:name="List Table 1 Light" w:uiPriority="46"/>
+    <w:lsdException w:name="List Table 2" w:uiPriority="47"/>
+    <w:lsdException w:name="List Table 3" w:uiPriority="48"/>
+    <w:lsdException w:name="List Table 4" w:uiPriority="49"/>
+    <w:lsdException w:name="List Table 5 Dark" w:uiPriority="50"/>
+    <w:lsdException w:name="List Table 6 Colorful" w:uiPriority="51"/>
+    <w:lsdException w:name="List Table 7 Colorful" w:uiPriority="52"/>
+    <w:lsdException w:name="List Table 1 Light Accent 1" w:uiPriority="46"/>
+    <w:lsdException w:name="List Table 2 Accent 1" w:uiPriority="47"/>
+    <w:lsdException w:name="List Table 3 Accent 1" w:uiPriority="48"/>
+    <w:lsdException w:name="List Table 4 Accent 1" w:uiPriority="49"/>
+    <w:lsdException w:name="List Table 5 Dark Accent 1" w:uiPriority="50"/>
+    <w:lsdException w:name="List Table 6 Colorful Accent 1" w:uiPriority="51"/>
+    <w:lsdException w:name="List Table 7 Colorful Accent 1" w:uiPriority="52"/>
+    <w:lsdException w:name="List Table 1 Light Accent 2" w:uiPriority="46"/>
+    <w:lsdException w:name="List Table 2 Accent 2" w:uiPriority="47"/>
+    <w:lsdException w:name="List Table 3 Accent 2" w:uiPriority="48"/>
+    <w:lsdException w:name="List Table 4 Accent 2" w:uiPriority="49"/>
+    <w:lsdException w:name="List Table 5 Dark Accent 2" w:uiPriority="50"/>
+    <w:lsdException w:name="List Table 6 Colorful Accent 2" w:uiPriority="51"/>
+    <w:lsdException w:name="List Table 7 Colorful Accent 2" w:uiPriority="52"/>
+    <w:lsdException w:name="List Table 1 Light Accent 3" w:uiPriority="46"/>
+    <w:lsdException w:name="List Table 2 Accent 3" w:uiPriority="47"/>
+    <w:lsdException w:name="List Table 3 Accent 3" w:uiPriority="48"/>
+    <w:lsdException w:name="List Table 4 Accent 3" w:uiPriority="49"/>
+    <w:lsdException w:name="List Table 5 Dark Accent 3" w:uiPriority="50"/>
+    <w:lsdException w:name="List Table 6 Colorful Accent 3" w:uiPriority="51"/>
+    <w:lsdException w:name="List Table 7 Colorful Accent 3" w:uiPriority="52"/>
+    <w:lsdException w:name="List Table 1 Light Accent 4" w:uiPriority="46"/>
+    <w:lsdException w:name="List Table 2 Accent 4" w:uiPriority="47"/>
+    <w:lsdException w:name="List Table 3 Accent 4" w:uiPriority="48"/>
+    <w:lsdException w:name="List Table 4 Accent 4" w:uiPriority="49"/>
+    <w:lsdException w:name="List Table 5 Dark Accent 4" w:uiPriority="50"/>
+    <w:lsdException w:name="List Table 6 Colorful Accent 4" w:uiPriority="51"/>
+    <w:lsdException w:name="List Table 7 Colorful Accent 4" w:uiPriority="52"/>
+    <w:lsdException w:name="List Table 1 Light Accent 5" w:uiPriority="46"/>
+    <w:lsdException w:name="List Table 2 Accent 5" w:uiPriority="47"/>
+    <w:lsdException w:name="List Table 3 Accent 5" w:uiPriority="48"/>
+    <w:lsdException w:name="List Table 4 Accent 5" w:uiPriority="49"/>
+    <w:lsdException w:name="List Table 5 Dark Accent 5" w:uiPriority="50"/>
+    <w:lsdException w:name="List Table 6 Colorful Accent 5" w:uiPriority="51"/>
+    <w:lsdException w:name="List Table 7 Colorful Accent 5" w:uiPriority="52"/>
+    <w:lsdException w:name="List Table 1 Light Accent 6" w:uiPriority="46"/>
+    <w:lsdException w:name="List Table 2 Accent 6" w:uiPriority="47"/>
+    <w:lsdException w:name="List Table 3 Accent 6" w:uiPriority="48"/>
+    <w:lsdException w:name="List Table 4 Accent 6" w:uiPriority="49"/>
+    <w:lsdException w:name="List Table 5 Dark Accent 6" w:uiPriority="50"/>
+    <w:lsdException w:name="List Table 6 Colorful Accent 6" w:uiPriority="51"/>
+    <w:lsdException w:name="List Table 7 Colorful Accent 6" w:uiPriority="52"/>
+  </w:latentStyles>
+  <w:style w:type="paragraph" w:default="1" w:styleId="Normal">
+    <w:name w:val="Normal"/>
+    <w:qFormat/>
+  </w:style>
+  <w:style w:type="character" w:default="1" w:styleId="DefaultParagraphFont">
+    <w:name w:val="Default Paragraph Font"/>
+    <w:uiPriority w:val="1"/>
+    <w:semiHidden/>
+    <w:unhideWhenUsed/>
+  </w:style>
+  <w:style w:type="table" w:default="1" w:styleId="TableNormal">
+    <w:name w:val="Normal Table"/>
+    <w:uiPriority w:val="99"/>
+    <w:semiHidden/>
+    <w:unhideWhenUsed/>
+    <w:tblPr>
+      <w:tblInd w:w="0" w:type="dxa"/>
+      <w:tblCellMar>
+        <w:top w:w="0" w:type="dxa"/>
+        <w:left w:w="108" w:type="dxa"/>
+        <w:bottom w:w="0" w:type="dxa"/>
+        <w:right w:w="108" w:type="dxa"/>
+      </w:tblCellMar>
+    </w:tblPr>
+  </w:style>
+  <w:style w:type="numbering" w:default="1" w:styleId="NoList">
+    <w:name w:val="No List"/>
+    <w:uiPriority w:val="99"/>
+    <w:semiHidden/>
+    <w:unhideWhenUsed/>
+  </w:style>
+  <w:style w:type="character" w:styleId="PlaceholderText">
+    <w:name w:val="Placeholder Text"/>
+    <w:basedOn w:val="DefaultParagraphFont"/>
+    <w:uiPriority w:val="99"/>
+    <w:semiHidden/>
+    <w:rsid w:val="002D036B"/>
+    <w:rPr>
+      <w:color w:val="808080"/>
+    </w:rPr>
+  </w:style>
+</w:styles>
+</file>
+
+<file path=word/glossary/webSettings.xml><?xml version="1.0" encoding="utf-8"?>
+<w:webSettings xmlns:mc="http://schemas.openxmlformats.org/markup-compatibility/2006" xmlns:r="http://schemas.openxmlformats.org/officeDocument/2006/relationships" xmlns:w="http://schemas.openxmlformats.org/wordprocessingml/2006/main" xmlns:w14="http://schemas.microsoft.com/office/word/2010/wordml" xmlns:w15="http://schemas.microsoft.com/office/word/2012/wordml" xmlns:w16se="http://schemas.microsoft.com/office/word/2015/wordml/symex" mc:Ignorable="w14 w15 w16se">
+  <w:optimizeForBrowser/>
+  <w:allowPNG/>
+</w:webSettings>
+</file>
+
 <file path=word/theme/theme1.xml><?xml version="1.0" encoding="utf-8"?>
 <a:theme xmlns:a="http://schemas.openxmlformats.org/drawingml/2006/main" name="Office Theme">
   <a:themeElements>
@@ -38791,7 +40750,7 @@
 </file>
 
 <file path=customXml/itemProps1.xml><?xml version="1.0" encoding="utf-8"?>
-<ds:datastoreItem xmlns:ds="http://schemas.openxmlformats.org/officeDocument/2006/customXml" ds:itemID="{060C5707-4F40-4CD8-8240-22D8E966E193}">
+<ds:datastoreItem xmlns:ds="http://schemas.openxmlformats.org/officeDocument/2006/customXml" ds:itemID="{473CEEB5-2DB5-473B-A08B-FA6D532D618A}">
   <ds:schemaRefs>
     <ds:schemaRef ds:uri="http://schemas.openxmlformats.org/officeDocument/2006/bibliography"/>
   </ds:schemaRefs>

</xml_diff>

<commit_message>
Documentation update and outline shader fixed
Also added comments to CreateBisector
</commit_message>
<xml_diff>
--- a/Paperwork/Documentation.docx
+++ b/Paperwork/Documentation.docx
@@ -4668,7 +4668,6 @@
         </w:rPr>
         <w:t>„</w:t>
       </w:r>
-      <w:proofErr w:type="gramStart"/>
       <w:r>
         <w:rPr>
           <w:rFonts w:asciiTheme="majorHAnsi" w:hAnsiTheme="majorHAnsi" w:cstheme="majorHAnsi"/>
@@ -4687,7 +4686,6 @@
         </w:rPr>
         <w:t>“</w:t>
       </w:r>
-      <w:proofErr w:type="gramEnd"/>
       <w:r>
         <w:rPr>
           <w:rFonts w:asciiTheme="majorHAnsi" w:hAnsiTheme="majorHAnsi" w:cstheme="majorHAnsi"/>
@@ -6045,27 +6043,7 @@
           <w:szCs w:val="28"/>
           <w:lang w:val="bg-BG"/>
         </w:rPr>
-        <w:t xml:space="preserve">(„Си </w:t>
-      </w:r>
-      <w:proofErr w:type="gramStart"/>
-      <w:r>
-        <w:rPr>
-          <w:rFonts w:asciiTheme="majorHAnsi" w:hAnsiTheme="majorHAnsi" w:cstheme="majorHAnsi"/>
-          <w:sz w:val="28"/>
-          <w:szCs w:val="28"/>
-          <w:lang w:val="bg-BG"/>
-        </w:rPr>
-        <w:t>Шарп“</w:t>
-      </w:r>
-      <w:proofErr w:type="gramEnd"/>
-      <w:r>
-        <w:rPr>
-          <w:rFonts w:asciiTheme="majorHAnsi" w:hAnsiTheme="majorHAnsi" w:cstheme="majorHAnsi"/>
-          <w:sz w:val="28"/>
-          <w:szCs w:val="28"/>
-          <w:lang w:val="bg-BG"/>
-        </w:rPr>
-        <w:t>)</w:t>
+        <w:t>(„Си Шарп“)</w:t>
       </w:r>
       <w:r>
         <w:rPr>
@@ -6243,43 +6221,7 @@
           <w:sz w:val="28"/>
           <w:szCs w:val="28"/>
         </w:rPr>
-        <w:t xml:space="preserve">C#, </w:t>
-      </w:r>
-      <w:proofErr w:type="spellStart"/>
-      <w:r>
-        <w:rPr>
-          <w:rFonts w:asciiTheme="majorHAnsi" w:hAnsiTheme="majorHAnsi" w:cstheme="majorHAnsi"/>
-          <w:sz w:val="28"/>
-          <w:szCs w:val="28"/>
-        </w:rPr>
-        <w:t>както</w:t>
-      </w:r>
-      <w:proofErr w:type="spellEnd"/>
-      <w:r>
-        <w:rPr>
-          <w:rFonts w:asciiTheme="majorHAnsi" w:hAnsiTheme="majorHAnsi" w:cstheme="majorHAnsi"/>
-          <w:sz w:val="28"/>
-          <w:szCs w:val="28"/>
-        </w:rPr>
-        <w:t xml:space="preserve"> </w:t>
-      </w:r>
-      <w:proofErr w:type="spellStart"/>
-      <w:r>
-        <w:rPr>
-          <w:rFonts w:asciiTheme="majorHAnsi" w:hAnsiTheme="majorHAnsi" w:cstheme="majorHAnsi"/>
-          <w:sz w:val="28"/>
-          <w:szCs w:val="28"/>
-        </w:rPr>
-        <w:t>за</w:t>
-      </w:r>
-      <w:proofErr w:type="spellEnd"/>
-      <w:r>
-        <w:rPr>
-          <w:rFonts w:asciiTheme="majorHAnsi" w:hAnsiTheme="majorHAnsi" w:cstheme="majorHAnsi"/>
-          <w:sz w:val="28"/>
-          <w:szCs w:val="28"/>
-        </w:rPr>
-        <w:t xml:space="preserve"> </w:t>
+        <w:t xml:space="preserve">C#, както за </w:t>
       </w:r>
       <w:r>
         <w:rPr>
@@ -7212,19 +7154,8 @@
           <w:szCs w:val="28"/>
           <w:lang w:val="bg-BG"/>
         </w:rPr>
-        <w:t>„</w:t>
-      </w:r>
-      <w:proofErr w:type="gramStart"/>
-      <w:r>
-        <w:rPr>
-          <w:rFonts w:asciiTheme="majorHAnsi" w:hAnsiTheme="majorHAnsi" w:cstheme="majorHAnsi"/>
-          <w:sz w:val="28"/>
-          <w:szCs w:val="28"/>
-          <w:lang w:val="bg-BG"/>
-        </w:rPr>
-        <w:t>Андроид“</w:t>
-      </w:r>
-      <w:proofErr w:type="gramEnd"/>
+        <w:t>„Андроид“</w:t>
+      </w:r>
       <w:r>
         <w:rPr>
           <w:rFonts w:asciiTheme="majorHAnsi" w:hAnsiTheme="majorHAnsi" w:cstheme="majorHAnsi"/>
@@ -7326,27 +7257,7 @@
           <w:szCs w:val="28"/>
           <w:lang w:val="bg-BG"/>
         </w:rPr>
-        <w:t xml:space="preserve">(или „отворен </w:t>
-      </w:r>
-      <w:proofErr w:type="gramStart"/>
-      <w:r>
-        <w:rPr>
-          <w:rFonts w:asciiTheme="majorHAnsi" w:hAnsiTheme="majorHAnsi" w:cstheme="majorHAnsi"/>
-          <w:sz w:val="28"/>
-          <w:szCs w:val="28"/>
-          <w:lang w:val="bg-BG"/>
-        </w:rPr>
-        <w:t>код“</w:t>
-      </w:r>
-      <w:proofErr w:type="gramEnd"/>
-      <w:r>
-        <w:rPr>
-          <w:rFonts w:asciiTheme="majorHAnsi" w:hAnsiTheme="majorHAnsi" w:cstheme="majorHAnsi"/>
-          <w:sz w:val="28"/>
-          <w:szCs w:val="28"/>
-          <w:lang w:val="bg-BG"/>
-        </w:rPr>
-        <w:t xml:space="preserve">) модел като повечето устройства съдържат </w:t>
+        <w:t xml:space="preserve">(или „отворен код“) модел като повечето устройства съдържат </w:t>
       </w:r>
       <w:r>
         <w:rPr>
@@ -9781,17 +9692,8 @@
           <w:rFonts w:asciiTheme="majorHAnsi" w:hAnsiTheme="majorHAnsi" w:cstheme="majorHAnsi"/>
           <w:sz w:val="28"/>
         </w:rPr>
-        <w:t xml:space="preserve">Google Cardboard </w:t>
-      </w:r>
-      <w:proofErr w:type="spellStart"/>
-      <w:r>
-        <w:rPr>
-          <w:rFonts w:asciiTheme="majorHAnsi" w:hAnsiTheme="majorHAnsi" w:cstheme="majorHAnsi"/>
-          <w:sz w:val="28"/>
-        </w:rPr>
-        <w:t>визьора</w:t>
-      </w:r>
-      <w:proofErr w:type="spellEnd"/>
+        <w:t>Google Cardboard визьора</w:t>
+      </w:r>
       <w:r>
         <w:rPr>
           <w:rFonts w:asciiTheme="majorHAnsi" w:hAnsiTheme="majorHAnsi" w:cstheme="majorHAnsi"/>
@@ -11156,21 +11058,12 @@
         </w:rPr>
         <w:t xml:space="preserve"> е на </w:t>
       </w:r>
-      <w:proofErr w:type="spellStart"/>
-      <w:r>
-        <w:rPr>
-          <w:rFonts w:asciiTheme="majorHAnsi" w:hAnsiTheme="majorHAnsi" w:cstheme="majorHAnsi"/>
-          <w:sz w:val="28"/>
-        </w:rPr>
-        <w:t>Git</w:t>
-      </w:r>
-      <w:proofErr w:type="spellEnd"/>
-      <w:r>
-        <w:rPr>
-          <w:rFonts w:asciiTheme="majorHAnsi" w:hAnsiTheme="majorHAnsi" w:cstheme="majorHAnsi"/>
-          <w:sz w:val="28"/>
-        </w:rPr>
-        <w:t xml:space="preserve"> </w:t>
+      <w:r>
+        <w:rPr>
+          <w:rFonts w:asciiTheme="majorHAnsi" w:hAnsiTheme="majorHAnsi" w:cstheme="majorHAnsi"/>
+          <w:sz w:val="28"/>
+        </w:rPr>
+        <w:t xml:space="preserve">Git </w:t>
       </w:r>
       <w:r>
         <w:rPr>
@@ -13128,7 +13021,6 @@
                 <w:sz w:val="28"/>
               </w:rPr>
             </w:pPr>
-            <w:proofErr w:type="spellStart"/>
             <w:r>
               <w:rPr>
                 <w:rFonts w:asciiTheme="majorHAnsi" w:hAnsiTheme="majorHAnsi" w:cstheme="majorHAnsi"/>
@@ -13136,7 +13028,6 @@
               </w:rPr>
               <w:t>ToolButton.cs</w:t>
             </w:r>
-            <w:proofErr w:type="spellEnd"/>
           </w:p>
         </w:tc>
       </w:tr>
@@ -13180,7 +13071,6 @@
                 <w:sz w:val="28"/>
               </w:rPr>
             </w:pPr>
-            <w:proofErr w:type="spellStart"/>
             <w:r>
               <w:rPr>
                 <w:rFonts w:asciiTheme="majorHAnsi" w:hAnsiTheme="majorHAnsi" w:cstheme="majorHAnsi"/>
@@ -13188,7 +13078,6 @@
               </w:rPr>
               <w:t>CreateLine.cs</w:t>
             </w:r>
-            <w:proofErr w:type="spellEnd"/>
           </w:p>
         </w:tc>
       </w:tr>
@@ -13235,7 +13124,6 @@
                 <w:sz w:val="28"/>
               </w:rPr>
             </w:pPr>
-            <w:proofErr w:type="spellStart"/>
             <w:r>
               <w:rPr>
                 <w:rFonts w:asciiTheme="majorHAnsi" w:hAnsiTheme="majorHAnsi" w:cstheme="majorHAnsi"/>
@@ -13250,7 +13138,6 @@
               </w:rPr>
               <w:t>.cs</w:t>
             </w:r>
-            <w:proofErr w:type="spellEnd"/>
           </w:p>
         </w:tc>
       </w:tr>
@@ -13294,7 +13181,6 @@
                 <w:sz w:val="28"/>
               </w:rPr>
             </w:pPr>
-            <w:proofErr w:type="spellStart"/>
             <w:r>
               <w:rPr>
                 <w:rFonts w:asciiTheme="majorHAnsi" w:hAnsiTheme="majorHAnsi" w:cstheme="majorHAnsi"/>
@@ -13316,7 +13202,6 @@
               </w:rPr>
               <w:t>.cs</w:t>
             </w:r>
-            <w:proofErr w:type="spellEnd"/>
           </w:p>
         </w:tc>
       </w:tr>
@@ -13363,7 +13248,6 @@
                 <w:sz w:val="28"/>
               </w:rPr>
             </w:pPr>
-            <w:proofErr w:type="spellStart"/>
             <w:r>
               <w:rPr>
                 <w:rFonts w:asciiTheme="majorHAnsi" w:hAnsiTheme="majorHAnsi" w:cstheme="majorHAnsi"/>
@@ -13378,7 +13262,6 @@
               </w:rPr>
               <w:t>videLine.cs</w:t>
             </w:r>
-            <w:proofErr w:type="spellEnd"/>
           </w:p>
         </w:tc>
       </w:tr>
@@ -13422,7 +13305,6 @@
                 <w:sz w:val="28"/>
               </w:rPr>
             </w:pPr>
-            <w:proofErr w:type="spellStart"/>
             <w:r>
               <w:rPr>
                 <w:rFonts w:asciiTheme="majorHAnsi" w:hAnsiTheme="majorHAnsi" w:cstheme="majorHAnsi"/>
@@ -13430,7 +13312,6 @@
               </w:rPr>
               <w:t>CreatePerpendicular.cs</w:t>
             </w:r>
-            <w:proofErr w:type="spellEnd"/>
           </w:p>
         </w:tc>
       </w:tr>
@@ -13477,7 +13358,6 @@
                 <w:sz w:val="28"/>
               </w:rPr>
             </w:pPr>
-            <w:proofErr w:type="spellStart"/>
             <w:r>
               <w:rPr>
                 <w:rFonts w:asciiTheme="majorHAnsi" w:hAnsiTheme="majorHAnsi" w:cstheme="majorHAnsi"/>
@@ -13485,7 +13365,6 @@
               </w:rPr>
               <w:t>CreateAngle.cs</w:t>
             </w:r>
-            <w:proofErr w:type="spellEnd"/>
           </w:p>
         </w:tc>
       </w:tr>
@@ -13529,7 +13408,6 @@
                 <w:sz w:val="28"/>
               </w:rPr>
             </w:pPr>
-            <w:proofErr w:type="spellStart"/>
             <w:r>
               <w:rPr>
                 <w:rFonts w:asciiTheme="majorHAnsi" w:hAnsiTheme="majorHAnsi" w:cstheme="majorHAnsi"/>
@@ -13544,7 +13422,6 @@
               </w:rPr>
               <w:t>.cs</w:t>
             </w:r>
-            <w:proofErr w:type="spellEnd"/>
           </w:p>
         </w:tc>
       </w:tr>
@@ -13591,7 +13468,6 @@
                 <w:sz w:val="28"/>
               </w:rPr>
             </w:pPr>
-            <w:proofErr w:type="spellStart"/>
             <w:r>
               <w:rPr>
                 <w:rFonts w:asciiTheme="majorHAnsi" w:hAnsiTheme="majorHAnsi" w:cstheme="majorHAnsi"/>
@@ -13599,7 +13475,6 @@
               </w:rPr>
               <w:t>Delete.cs</w:t>
             </w:r>
-            <w:proofErr w:type="spellEnd"/>
           </w:p>
         </w:tc>
       </w:tr>
@@ -13643,7 +13518,6 @@
                 <w:sz w:val="28"/>
               </w:rPr>
             </w:pPr>
-            <w:proofErr w:type="spellStart"/>
             <w:r>
               <w:rPr>
                 <w:rFonts w:asciiTheme="majorHAnsi" w:hAnsiTheme="majorHAnsi" w:cstheme="majorHAnsi"/>
@@ -13651,7 +13525,6 @@
               </w:rPr>
               <w:t>ExtrudeFace.cs</w:t>
             </w:r>
-            <w:proofErr w:type="spellEnd"/>
           </w:p>
         </w:tc>
       </w:tr>
@@ -13698,7 +13571,6 @@
                 <w:sz w:val="28"/>
               </w:rPr>
             </w:pPr>
-            <w:proofErr w:type="spellStart"/>
             <w:r>
               <w:rPr>
                 <w:rFonts w:asciiTheme="majorHAnsi" w:hAnsiTheme="majorHAnsi" w:cstheme="majorHAnsi"/>
@@ -13706,7 +13578,6 @@
               </w:rPr>
               <w:t>Move.cs</w:t>
             </w:r>
-            <w:proofErr w:type="spellEnd"/>
           </w:p>
         </w:tc>
       </w:tr>
@@ -13750,7 +13621,6 @@
                 <w:sz w:val="28"/>
               </w:rPr>
             </w:pPr>
-            <w:proofErr w:type="spellStart"/>
             <w:r>
               <w:rPr>
                 <w:rFonts w:asciiTheme="majorHAnsi" w:hAnsiTheme="majorHAnsi" w:cstheme="majorHAnsi"/>
@@ -13758,7 +13628,6 @@
               </w:rPr>
               <w:t>Keyboard.cs</w:t>
             </w:r>
-            <w:proofErr w:type="spellEnd"/>
           </w:p>
         </w:tc>
       </w:tr>
@@ -13821,7 +13690,6 @@
                 <w:sz w:val="28"/>
               </w:rPr>
             </w:pPr>
-            <w:proofErr w:type="spellStart"/>
             <w:r>
               <w:rPr>
                 <w:rFonts w:asciiTheme="majorHAnsi" w:hAnsiTheme="majorHAnsi" w:cstheme="majorHAnsi"/>
@@ -13829,7 +13697,6 @@
               </w:rPr>
               <w:t>CreatePolygon.cs</w:t>
             </w:r>
-            <w:proofErr w:type="spellEnd"/>
           </w:p>
         </w:tc>
       </w:tr>
@@ -13873,7 +13740,6 @@
                 <w:sz w:val="28"/>
               </w:rPr>
             </w:pPr>
-            <w:proofErr w:type="spellStart"/>
             <w:r>
               <w:rPr>
                 <w:rFonts w:asciiTheme="majorHAnsi" w:hAnsiTheme="majorHAnsi" w:cstheme="majorHAnsi"/>
@@ -13881,7 +13747,6 @@
               </w:rPr>
               <w:t>SelectOrDeselectAll.cs</w:t>
             </w:r>
-            <w:proofErr w:type="spellEnd"/>
           </w:p>
         </w:tc>
       </w:tr>
@@ -13928,7 +13793,6 @@
                 <w:sz w:val="28"/>
               </w:rPr>
             </w:pPr>
-            <w:proofErr w:type="spellStart"/>
             <w:r>
               <w:rPr>
                 <w:rFonts w:asciiTheme="majorHAnsi" w:hAnsiTheme="majorHAnsi" w:cstheme="majorHAnsi"/>
@@ -13936,7 +13800,6 @@
               </w:rPr>
               <w:t>CreateBisector.cs</w:t>
             </w:r>
-            <w:proofErr w:type="spellEnd"/>
           </w:p>
         </w:tc>
       </w:tr>
@@ -14149,7 +14012,6 @@
           <w:sz w:val="28"/>
         </w:rPr>
       </w:pPr>
-      <w:proofErr w:type="spellStart"/>
       <w:r>
         <w:rPr>
           <w:rFonts w:asciiTheme="majorHAnsi" w:hAnsiTheme="majorHAnsi" w:cstheme="majorHAnsi"/>
@@ -14158,7 +14020,6 @@
         </w:rPr>
         <w:t>Tool.cs</w:t>
       </w:r>
-      <w:proofErr w:type="spellEnd"/>
     </w:p>
     <w:p>
       <w:pPr>
@@ -14178,21 +14039,12 @@
         </w:rPr>
         <w:t xml:space="preserve">Основният клас, който всички действия наследяват е </w:t>
       </w:r>
-      <w:proofErr w:type="spellStart"/>
-      <w:r>
-        <w:rPr>
-          <w:rFonts w:asciiTheme="majorHAnsi" w:hAnsiTheme="majorHAnsi" w:cstheme="majorHAnsi"/>
-          <w:sz w:val="28"/>
-        </w:rPr>
-        <w:t>Tool.cs</w:t>
-      </w:r>
-      <w:proofErr w:type="spellEnd"/>
-      <w:r>
-        <w:rPr>
-          <w:rFonts w:asciiTheme="majorHAnsi" w:hAnsiTheme="majorHAnsi" w:cstheme="majorHAnsi"/>
-          <w:sz w:val="28"/>
-        </w:rPr>
-        <w:t xml:space="preserve">. </w:t>
+      <w:r>
+        <w:rPr>
+          <w:rFonts w:asciiTheme="majorHAnsi" w:hAnsiTheme="majorHAnsi" w:cstheme="majorHAnsi"/>
+          <w:sz w:val="28"/>
+        </w:rPr>
+        <w:t xml:space="preserve">Tool.cs. </w:t>
       </w:r>
       <w:r>
         <w:rPr>
@@ -14337,7 +14189,6 @@
           <w:sz w:val="28"/>
         </w:rPr>
       </w:pPr>
-      <w:proofErr w:type="spellStart"/>
       <w:r>
         <w:rPr>
           <w:rFonts w:asciiTheme="majorHAnsi" w:hAnsiTheme="majorHAnsi" w:cstheme="majorHAnsi"/>
@@ -14346,7 +14197,6 @@
         </w:rPr>
         <w:t>GetObjects</w:t>
       </w:r>
-      <w:proofErr w:type="spellEnd"/>
     </w:p>
     <w:p>
       <w:pPr>
@@ -14447,7 +14297,6 @@
           <w:sz w:val="28"/>
         </w:rPr>
       </w:pPr>
-      <w:proofErr w:type="spellStart"/>
       <w:r>
         <w:rPr>
           <w:rFonts w:asciiTheme="majorHAnsi" w:hAnsiTheme="majorHAnsi" w:cstheme="majorHAnsi"/>
@@ -14456,7 +14305,6 @@
         </w:rPr>
         <w:t>ReportMessage</w:t>
       </w:r>
-      <w:proofErr w:type="spellEnd"/>
     </w:p>
     <w:p>
       <w:pPr>
@@ -14516,7 +14364,6 @@
         </w:rPr>
         <w:t xml:space="preserve">скрития метод </w:t>
       </w:r>
-      <w:proofErr w:type="spellStart"/>
       <w:r>
         <w:rPr>
           <w:rFonts w:asciiTheme="majorHAnsi" w:hAnsiTheme="majorHAnsi" w:cstheme="majorHAnsi"/>
@@ -14524,7 +14371,6 @@
         </w:rPr>
         <w:t>CleanMessage</w:t>
       </w:r>
-      <w:proofErr w:type="spellEnd"/>
       <w:r>
         <w:rPr>
           <w:rFonts w:asciiTheme="majorHAnsi" w:hAnsiTheme="majorHAnsi" w:cstheme="majorHAnsi"/>
@@ -14566,7 +14412,6 @@
           <w:sz w:val="28"/>
         </w:rPr>
       </w:pPr>
-      <w:proofErr w:type="spellStart"/>
       <w:r>
         <w:rPr>
           <w:rFonts w:asciiTheme="majorHAnsi" w:hAnsiTheme="majorHAnsi" w:cstheme="majorHAnsi"/>
@@ -14575,7 +14420,6 @@
         </w:rPr>
         <w:t>CleanMessage</w:t>
       </w:r>
-      <w:proofErr w:type="spellEnd"/>
     </w:p>
     <w:p>
       <w:pPr>
@@ -14595,21 +14439,12 @@
         </w:rPr>
         <w:t xml:space="preserve">Метод от тип </w:t>
       </w:r>
-      <w:proofErr w:type="spellStart"/>
-      <w:r>
-        <w:rPr>
-          <w:rFonts w:asciiTheme="majorHAnsi" w:hAnsiTheme="majorHAnsi" w:cstheme="majorHAnsi"/>
-          <w:sz w:val="28"/>
-        </w:rPr>
-        <w:t>IEnumerator</w:t>
-      </w:r>
-      <w:proofErr w:type="spellEnd"/>
-      <w:r>
-        <w:rPr>
-          <w:rFonts w:asciiTheme="majorHAnsi" w:hAnsiTheme="majorHAnsi" w:cstheme="majorHAnsi"/>
-          <w:sz w:val="28"/>
-        </w:rPr>
-        <w:t xml:space="preserve"> </w:t>
+      <w:r>
+        <w:rPr>
+          <w:rFonts w:asciiTheme="majorHAnsi" w:hAnsiTheme="majorHAnsi" w:cstheme="majorHAnsi"/>
+          <w:sz w:val="28"/>
+        </w:rPr>
+        <w:t xml:space="preserve">IEnumerator </w:t>
       </w:r>
       <w:r>
         <w:rPr>
@@ -14619,21 +14454,12 @@
         </w:rPr>
         <w:t xml:space="preserve">и извикван чрез </w:t>
       </w:r>
-      <w:proofErr w:type="spellStart"/>
-      <w:r>
-        <w:rPr>
-          <w:rFonts w:asciiTheme="majorHAnsi" w:hAnsiTheme="majorHAnsi" w:cstheme="majorHAnsi"/>
-          <w:sz w:val="28"/>
-        </w:rPr>
-        <w:t>StartCoroutine</w:t>
-      </w:r>
-      <w:proofErr w:type="spellEnd"/>
-      <w:r>
-        <w:rPr>
-          <w:rFonts w:asciiTheme="majorHAnsi" w:hAnsiTheme="majorHAnsi" w:cstheme="majorHAnsi"/>
-          <w:sz w:val="28"/>
-        </w:rPr>
-        <w:t xml:space="preserve">(). </w:t>
+      <w:r>
+        <w:rPr>
+          <w:rFonts w:asciiTheme="majorHAnsi" w:hAnsiTheme="majorHAnsi" w:cstheme="majorHAnsi"/>
+          <w:sz w:val="28"/>
+        </w:rPr>
+        <w:t xml:space="preserve">StartCoroutine(). </w:t>
       </w:r>
       <w:r>
         <w:rPr>
@@ -14670,7 +14496,6 @@
           <w:sz w:val="28"/>
         </w:rPr>
       </w:pPr>
-      <w:proofErr w:type="spellStart"/>
       <w:r>
         <w:rPr>
           <w:rFonts w:asciiTheme="majorHAnsi" w:hAnsiTheme="majorHAnsi" w:cstheme="majorHAnsi"/>
@@ -14679,7 +14504,6 @@
         </w:rPr>
         <w:t>GetTaskTransform</w:t>
       </w:r>
-      <w:proofErr w:type="spellEnd"/>
     </w:p>
     <w:p>
       <w:pPr>
@@ -14838,7 +14662,6 @@
           <w:sz w:val="28"/>
         </w:rPr>
       </w:pPr>
-      <w:proofErr w:type="spellStart"/>
       <w:r>
         <w:rPr>
           <w:rFonts w:asciiTheme="majorHAnsi" w:hAnsiTheme="majorHAnsi" w:cstheme="majorHAnsi"/>
@@ -14847,7 +14670,6 @@
         </w:rPr>
         <w:t>CreatedObject.cs</w:t>
       </w:r>
-      <w:proofErr w:type="spellEnd"/>
     </w:p>
     <w:p>
       <w:pPr>
@@ -14889,7 +14711,6 @@
           <w:sz w:val="28"/>
         </w:rPr>
       </w:pPr>
-      <w:proofErr w:type="spellStart"/>
       <w:r>
         <w:rPr>
           <w:rFonts w:asciiTheme="majorHAnsi" w:hAnsiTheme="majorHAnsi" w:cstheme="majorHAnsi"/>
@@ -14898,7 +14719,6 @@
         </w:rPr>
         <w:t>ChangeColor</w:t>
       </w:r>
-      <w:proofErr w:type="spellEnd"/>
     </w:p>
     <w:p>
       <w:pPr>
@@ -14983,21 +14803,12 @@
         </w:rPr>
         <w:t xml:space="preserve">роменя стойността на </w:t>
       </w:r>
-      <w:proofErr w:type="spellStart"/>
-      <w:r>
-        <w:rPr>
-          <w:rFonts w:asciiTheme="majorHAnsi" w:hAnsiTheme="majorHAnsi" w:cstheme="majorHAnsi"/>
-          <w:sz w:val="28"/>
-        </w:rPr>
-        <w:t>isSelected</w:t>
-      </w:r>
-      <w:proofErr w:type="spellEnd"/>
-      <w:r>
-        <w:rPr>
-          <w:rFonts w:asciiTheme="majorHAnsi" w:hAnsiTheme="majorHAnsi" w:cstheme="majorHAnsi"/>
-          <w:sz w:val="28"/>
-        </w:rPr>
-        <w:t xml:space="preserve"> </w:t>
+      <w:r>
+        <w:rPr>
+          <w:rFonts w:asciiTheme="majorHAnsi" w:hAnsiTheme="majorHAnsi" w:cstheme="majorHAnsi"/>
+          <w:sz w:val="28"/>
+        </w:rPr>
+        <w:t xml:space="preserve">isSelected </w:t>
       </w:r>
       <w:r>
         <w:rPr>
@@ -15128,21 +14939,12 @@
         </w:rPr>
         <w:t xml:space="preserve">изключва обекта от това да бъде избран. Поставя променливата </w:t>
       </w:r>
-      <w:proofErr w:type="spellStart"/>
-      <w:r>
-        <w:rPr>
-          <w:rFonts w:asciiTheme="majorHAnsi" w:hAnsiTheme="majorHAnsi" w:cstheme="majorHAnsi"/>
-          <w:sz w:val="28"/>
-        </w:rPr>
-        <w:t>isSelected</w:t>
-      </w:r>
-      <w:proofErr w:type="spellEnd"/>
-      <w:r>
-        <w:rPr>
-          <w:rFonts w:asciiTheme="majorHAnsi" w:hAnsiTheme="majorHAnsi" w:cstheme="majorHAnsi"/>
-          <w:sz w:val="28"/>
-        </w:rPr>
-        <w:t xml:space="preserve"> </w:t>
+      <w:r>
+        <w:rPr>
+          <w:rFonts w:asciiTheme="majorHAnsi" w:hAnsiTheme="majorHAnsi" w:cstheme="majorHAnsi"/>
+          <w:sz w:val="28"/>
+        </w:rPr>
+        <w:t xml:space="preserve">isSelected </w:t>
       </w:r>
       <w:r>
         <w:rPr>
@@ -15206,7 +15008,6 @@
           <w:sz w:val="28"/>
         </w:rPr>
       </w:pPr>
-      <w:proofErr w:type="spellStart"/>
       <w:r>
         <w:rPr>
           <w:rFonts w:asciiTheme="majorHAnsi" w:hAnsiTheme="majorHAnsi" w:cstheme="majorHAnsi"/>
@@ -15215,7 +15016,6 @@
         </w:rPr>
         <w:t>SelectClick</w:t>
       </w:r>
-      <w:proofErr w:type="spellEnd"/>
     </w:p>
     <w:p>
       <w:pPr>
@@ -15304,21 +15104,12 @@
         </w:rPr>
         <w:t xml:space="preserve">симост от стойността на </w:t>
       </w:r>
-      <w:proofErr w:type="spellStart"/>
-      <w:r>
-        <w:rPr>
-          <w:rFonts w:asciiTheme="majorHAnsi" w:hAnsiTheme="majorHAnsi" w:cstheme="majorHAnsi"/>
-          <w:sz w:val="28"/>
-        </w:rPr>
-        <w:t>isSelected</w:t>
-      </w:r>
-      <w:proofErr w:type="spellEnd"/>
-      <w:r>
-        <w:rPr>
-          <w:rFonts w:asciiTheme="majorHAnsi" w:hAnsiTheme="majorHAnsi" w:cstheme="majorHAnsi"/>
-          <w:sz w:val="28"/>
-        </w:rPr>
-        <w:t xml:space="preserve"> </w:t>
+      <w:r>
+        <w:rPr>
+          <w:rFonts w:asciiTheme="majorHAnsi" w:hAnsiTheme="majorHAnsi" w:cstheme="majorHAnsi"/>
+          <w:sz w:val="28"/>
+        </w:rPr>
+        <w:t xml:space="preserve">isSelected </w:t>
       </w:r>
       <w:r>
         <w:rPr>
@@ -15402,7 +15193,6 @@
           <w:sz w:val="28"/>
         </w:rPr>
       </w:pPr>
-      <w:proofErr w:type="spellStart"/>
       <w:r>
         <w:rPr>
           <w:rFonts w:asciiTheme="majorHAnsi" w:hAnsiTheme="majorHAnsi" w:cstheme="majorHAnsi"/>
@@ -15411,7 +15201,6 @@
         </w:rPr>
         <w:t>PointObject</w:t>
       </w:r>
-      <w:proofErr w:type="spellEnd"/>
     </w:p>
     <w:p>
       <w:pPr>
@@ -15426,7 +15215,6 @@
           <w:sz w:val="28"/>
         </w:rPr>
       </w:pPr>
-      <w:proofErr w:type="spellStart"/>
       <w:r>
         <w:rPr>
           <w:rFonts w:asciiTheme="majorHAnsi" w:hAnsiTheme="majorHAnsi" w:cstheme="majorHAnsi"/>
@@ -15435,7 +15223,6 @@
         </w:rPr>
         <w:t>LineObject</w:t>
       </w:r>
-      <w:proofErr w:type="spellEnd"/>
     </w:p>
     <w:p>
       <w:pPr>
@@ -15450,7 +15237,6 @@
           <w:sz w:val="28"/>
         </w:rPr>
       </w:pPr>
-      <w:proofErr w:type="spellStart"/>
       <w:r>
         <w:rPr>
           <w:rFonts w:asciiTheme="majorHAnsi" w:hAnsiTheme="majorHAnsi" w:cstheme="majorHAnsi"/>
@@ -15459,7 +15245,6 @@
         </w:rPr>
         <w:t>AngleObject</w:t>
       </w:r>
-      <w:proofErr w:type="spellEnd"/>
     </w:p>
     <w:p>
       <w:pPr>
@@ -15691,7 +15476,6 @@
           <w:sz w:val="28"/>
         </w:rPr>
       </w:pPr>
-      <w:proofErr w:type="spellStart"/>
       <w:r>
         <w:rPr>
           <w:rFonts w:asciiTheme="majorHAnsi" w:hAnsiTheme="majorHAnsi" w:cstheme="majorHAnsi"/>
@@ -15700,7 +15484,6 @@
         </w:rPr>
         <w:t>GvrEventSystem</w:t>
       </w:r>
-      <w:proofErr w:type="spellEnd"/>
     </w:p>
     <w:p>
       <w:pPr>
@@ -15720,21 +15503,12 @@
         </w:rPr>
         <w:t xml:space="preserve">Този обект съдържа в себе си класа </w:t>
       </w:r>
-      <w:proofErr w:type="spellStart"/>
-      <w:r>
-        <w:rPr>
-          <w:rFonts w:asciiTheme="majorHAnsi" w:hAnsiTheme="majorHAnsi" w:cstheme="majorHAnsi"/>
-          <w:sz w:val="28"/>
-        </w:rPr>
-        <w:t>GvrPointerInputModule</w:t>
-      </w:r>
-      <w:proofErr w:type="spellEnd"/>
-      <w:r>
-        <w:rPr>
-          <w:rFonts w:asciiTheme="majorHAnsi" w:hAnsiTheme="majorHAnsi" w:cstheme="majorHAnsi"/>
-          <w:sz w:val="28"/>
-        </w:rPr>
-        <w:t>,</w:t>
+      <w:r>
+        <w:rPr>
+          <w:rFonts w:asciiTheme="majorHAnsi" w:hAnsiTheme="majorHAnsi" w:cstheme="majorHAnsi"/>
+          <w:sz w:val="28"/>
+        </w:rPr>
+        <w:t>GvrPointerInputModule,</w:t>
       </w:r>
       <w:r>
         <w:rPr>
@@ -15744,21 +15518,12 @@
         </w:rPr>
         <w:t xml:space="preserve"> който се използва заедно с </w:t>
       </w:r>
-      <w:proofErr w:type="spellStart"/>
-      <w:r>
-        <w:rPr>
-          <w:rFonts w:asciiTheme="majorHAnsi" w:hAnsiTheme="majorHAnsi" w:cstheme="majorHAnsi"/>
-          <w:sz w:val="28"/>
-        </w:rPr>
-        <w:t>GvrBasePointer</w:t>
-      </w:r>
-      <w:proofErr w:type="spellEnd"/>
-      <w:r>
-        <w:rPr>
-          <w:rFonts w:asciiTheme="majorHAnsi" w:hAnsiTheme="majorHAnsi" w:cstheme="majorHAnsi"/>
-          <w:sz w:val="28"/>
-        </w:rPr>
-        <w:t xml:space="preserve"> </w:t>
+      <w:r>
+        <w:rPr>
+          <w:rFonts w:asciiTheme="majorHAnsi" w:hAnsiTheme="majorHAnsi" w:cstheme="majorHAnsi"/>
+          <w:sz w:val="28"/>
+        </w:rPr>
+        <w:t xml:space="preserve">GvrBasePointer </w:t>
       </w:r>
       <w:r>
         <w:rPr>
@@ -15791,37 +15556,12 @@
         </w:rPr>
         <w:t xml:space="preserve">потребителска интеракция – </w:t>
       </w:r>
-      <w:proofErr w:type="spellStart"/>
-      <w:r>
-        <w:rPr>
-          <w:rFonts w:asciiTheme="majorHAnsi" w:hAnsiTheme="majorHAnsi" w:cstheme="majorHAnsi"/>
-          <w:sz w:val="28"/>
-        </w:rPr>
-        <w:t>BaseInputModule</w:t>
-      </w:r>
-      <w:proofErr w:type="spellEnd"/>
-      <w:r>
-        <w:rPr>
-          <w:rFonts w:asciiTheme="majorHAnsi" w:hAnsiTheme="majorHAnsi" w:cstheme="majorHAnsi"/>
-          <w:sz w:val="28"/>
-        </w:rPr>
-        <w:t xml:space="preserve">. </w:t>
-      </w:r>
-      <w:proofErr w:type="spellStart"/>
-      <w:r>
-        <w:rPr>
-          <w:rFonts w:asciiTheme="majorHAnsi" w:hAnsiTheme="majorHAnsi" w:cstheme="majorHAnsi"/>
-          <w:sz w:val="28"/>
-        </w:rPr>
-        <w:t>GvrInputModule</w:t>
-      </w:r>
-      <w:proofErr w:type="spellEnd"/>
-      <w:r>
-        <w:rPr>
-          <w:rFonts w:asciiTheme="majorHAnsi" w:hAnsiTheme="majorHAnsi" w:cstheme="majorHAnsi"/>
-          <w:sz w:val="28"/>
-        </w:rPr>
-        <w:t xml:space="preserve"> </w:t>
+      <w:r>
+        <w:rPr>
+          <w:rFonts w:asciiTheme="majorHAnsi" w:hAnsiTheme="majorHAnsi" w:cstheme="majorHAnsi"/>
+          <w:sz w:val="28"/>
+        </w:rPr>
+        <w:t xml:space="preserve">BaseInputModule. GvrInputModule </w:t>
       </w:r>
       <w:r>
         <w:rPr>
@@ -15836,23 +15576,7 @@
           <w:rFonts w:asciiTheme="majorHAnsi" w:hAnsiTheme="majorHAnsi" w:cstheme="majorHAnsi"/>
           <w:sz w:val="28"/>
         </w:rPr>
-        <w:t>Canvas(</w:t>
-      </w:r>
-      <w:proofErr w:type="spellStart"/>
-      <w:r>
-        <w:rPr>
-          <w:rFonts w:asciiTheme="majorHAnsi" w:hAnsiTheme="majorHAnsi" w:cstheme="majorHAnsi"/>
-          <w:sz w:val="28"/>
-        </w:rPr>
-        <w:t>uGUI</w:t>
-      </w:r>
-      <w:proofErr w:type="spellEnd"/>
-      <w:r>
-        <w:rPr>
-          <w:rFonts w:asciiTheme="majorHAnsi" w:hAnsiTheme="majorHAnsi" w:cstheme="majorHAnsi"/>
-          <w:sz w:val="28"/>
-        </w:rPr>
-        <w:t xml:space="preserve">) </w:t>
+        <w:t xml:space="preserve">Canvas(uGUI) </w:t>
       </w:r>
       <w:r>
         <w:rPr>
@@ -15916,7 +15640,6 @@
           <w:lang w:val="bg-BG"/>
         </w:rPr>
       </w:pPr>
-      <w:proofErr w:type="spellStart"/>
       <w:r>
         <w:rPr>
           <w:rFonts w:asciiTheme="majorHAnsi" w:hAnsiTheme="majorHAnsi" w:cstheme="majorHAnsi"/>
@@ -15925,7 +15648,6 @@
         </w:rPr>
         <w:t>GvrEditorEmulator</w:t>
       </w:r>
-      <w:proofErr w:type="spellEnd"/>
     </w:p>
     <w:p>
       <w:pPr>
@@ -15953,7 +15675,6 @@
         </w:rPr>
         <w:t xml:space="preserve">от мобилно устройство. Но процеса по качване на приложението на смартфон всеки път беше доста времеемка задача. Затова обектът </w:t>
       </w:r>
-      <w:proofErr w:type="spellStart"/>
       <w:r>
         <w:rPr>
           <w:rFonts w:asciiTheme="majorHAnsi" w:hAnsiTheme="majorHAnsi" w:cstheme="majorHAnsi"/>
@@ -15961,7 +15682,6 @@
         </w:rPr>
         <w:t>GvrEditorEmulator</w:t>
       </w:r>
-      <w:proofErr w:type="spellEnd"/>
       <w:r>
         <w:rPr>
           <w:rFonts w:asciiTheme="majorHAnsi" w:hAnsiTheme="majorHAnsi" w:cstheme="majorHAnsi"/>
@@ -16075,7 +15795,6 @@
         </w:rPr>
         <w:t xml:space="preserve">Този клас наследява от </w:t>
       </w:r>
-      <w:proofErr w:type="spellStart"/>
       <w:r>
         <w:rPr>
           <w:rFonts w:asciiTheme="majorHAnsi" w:hAnsiTheme="majorHAnsi" w:cstheme="majorHAnsi"/>
@@ -16083,7 +15802,6 @@
         </w:rPr>
         <w:t>GvrBasePointer</w:t>
       </w:r>
-      <w:proofErr w:type="spellEnd"/>
       <w:r>
         <w:rPr>
           <w:rFonts w:asciiTheme="majorHAnsi" w:hAnsiTheme="majorHAnsi" w:cstheme="majorHAnsi"/>
@@ -16616,52 +16334,14 @@
         </w:rPr>
         <w:t xml:space="preserve"> </w:t>
       </w:r>
-      <w:proofErr w:type="spellStart"/>
-      <w:r>
-        <w:rPr>
-          <w:rFonts w:asciiTheme="majorHAnsi" w:hAnsiTheme="majorHAnsi" w:cstheme="majorHAnsi"/>
-          <w:b/>
-          <w:sz w:val="28"/>
-        </w:rPr>
-        <w:t>Избор</w:t>
-      </w:r>
-      <w:proofErr w:type="spellEnd"/>
-      <w:r>
-        <w:rPr>
-          <w:rFonts w:asciiTheme="majorHAnsi" w:hAnsiTheme="majorHAnsi" w:cstheme="majorHAnsi"/>
-          <w:b/>
-          <w:sz w:val="28"/>
-        </w:rPr>
-        <w:t xml:space="preserve"> </w:t>
-      </w:r>
-      <w:proofErr w:type="spellStart"/>
-      <w:r>
-        <w:rPr>
-          <w:rFonts w:asciiTheme="majorHAnsi" w:hAnsiTheme="majorHAnsi" w:cstheme="majorHAnsi"/>
-          <w:b/>
-          <w:sz w:val="28"/>
-        </w:rPr>
-        <w:t>на</w:t>
-      </w:r>
-      <w:proofErr w:type="spellEnd"/>
-      <w:r>
-        <w:rPr>
-          <w:rFonts w:asciiTheme="majorHAnsi" w:hAnsiTheme="majorHAnsi" w:cstheme="majorHAnsi"/>
-          <w:b/>
-          <w:sz w:val="28"/>
-        </w:rPr>
-        <w:t xml:space="preserve"> </w:t>
-      </w:r>
-      <w:proofErr w:type="spellStart"/>
-      <w:r>
-        <w:rPr>
-          <w:rFonts w:asciiTheme="majorHAnsi" w:hAnsiTheme="majorHAnsi" w:cstheme="majorHAnsi"/>
-          <w:b/>
-          <w:sz w:val="28"/>
-        </w:rPr>
-        <w:t>платформа</w:t>
-      </w:r>
-      <w:proofErr w:type="spellEnd"/>
+      <w:r>
+        <w:rPr>
+          <w:rFonts w:asciiTheme="majorHAnsi" w:hAnsiTheme="majorHAnsi" w:cstheme="majorHAnsi"/>
+          <w:b/>
+          <w:sz w:val="28"/>
+        </w:rPr>
+        <w:t>Избор на платформа</w:t>
+      </w:r>
     </w:p>
     <w:p>
       <w:pPr>
@@ -17913,23 +17593,13 @@
         </w:rPr>
         <w:t xml:space="preserve"> Графично представяне на елементите (</w:t>
       </w:r>
-      <w:proofErr w:type="spellStart"/>
-      <w:r>
-        <w:rPr>
-          <w:rFonts w:asciiTheme="majorHAnsi" w:hAnsiTheme="majorHAnsi" w:cstheme="majorHAnsi"/>
-          <w:b/>
-          <w:sz w:val="28"/>
-        </w:rPr>
-        <w:t>shaders</w:t>
-      </w:r>
-      <w:proofErr w:type="spellEnd"/>
-      <w:r>
-        <w:rPr>
-          <w:rFonts w:asciiTheme="majorHAnsi" w:hAnsiTheme="majorHAnsi" w:cstheme="majorHAnsi"/>
-          <w:b/>
-          <w:sz w:val="28"/>
-        </w:rPr>
-        <w:t xml:space="preserve"> n such</w:t>
+      <w:r>
+        <w:rPr>
+          <w:rFonts w:asciiTheme="majorHAnsi" w:hAnsiTheme="majorHAnsi" w:cstheme="majorHAnsi"/>
+          <w:b/>
+          <w:sz w:val="28"/>
+        </w:rPr>
+        <w:t>shaders n such</w:t>
       </w:r>
       <w:r>
         <w:rPr>
@@ -18321,7 +17991,6 @@
           <w:sz w:val="28"/>
         </w:rPr>
       </w:pPr>
-      <w:proofErr w:type="spellStart"/>
       <w:r>
         <w:rPr>
           <w:rFonts w:asciiTheme="majorHAnsi" w:hAnsiTheme="majorHAnsi" w:cstheme="majorHAnsi"/>
@@ -18330,7 +17999,6 @@
         </w:rPr>
         <w:t>BuildLine</w:t>
       </w:r>
-      <w:proofErr w:type="spellEnd"/>
     </w:p>
     <w:p>
       <w:pPr>
@@ -19088,7 +18756,6 @@
           <w:lang w:val="bg-BG"/>
         </w:rPr>
       </w:pPr>
-      <w:proofErr w:type="spellStart"/>
       <w:r>
         <w:rPr>
           <w:rFonts w:asciiTheme="majorHAnsi" w:hAnsiTheme="majorHAnsi" w:cstheme="majorHAnsi"/>
@@ -19097,7 +18764,6 @@
         </w:rPr>
         <w:t>IsBetween</w:t>
       </w:r>
-      <w:proofErr w:type="spellEnd"/>
     </w:p>
     <w:p>
       <w:pPr>
@@ -19132,21 +18798,12 @@
         </w:rPr>
         <w:t xml:space="preserve"> Той не се използва при построяването на линия, но бива извикван от класовете, наследяващи </w:t>
       </w:r>
-      <w:proofErr w:type="spellStart"/>
-      <w:r>
-        <w:rPr>
-          <w:rFonts w:asciiTheme="majorHAnsi" w:hAnsiTheme="majorHAnsi" w:cstheme="majorHAnsi"/>
-          <w:sz w:val="28"/>
-        </w:rPr>
-        <w:t>CreateLine</w:t>
-      </w:r>
-      <w:proofErr w:type="spellEnd"/>
-      <w:r>
-        <w:rPr>
-          <w:rFonts w:asciiTheme="majorHAnsi" w:hAnsiTheme="majorHAnsi" w:cstheme="majorHAnsi"/>
-          <w:sz w:val="28"/>
-        </w:rPr>
-        <w:t>.</w:t>
+      <w:r>
+        <w:rPr>
+          <w:rFonts w:asciiTheme="majorHAnsi" w:hAnsiTheme="majorHAnsi" w:cstheme="majorHAnsi"/>
+          <w:sz w:val="28"/>
+        </w:rPr>
+        <w:t>CreateLine.</w:t>
       </w:r>
     </w:p>
     <w:p>
@@ -21997,7 +21654,6 @@
         </w:rPr>
         <w:t xml:space="preserve">Инструментът се използва за разделяне на линия на няколко еднакви части. Диапазона е от 2 до 10 равни </w:t>
       </w:r>
-      <w:proofErr w:type="spellStart"/>
       <w:r>
         <w:rPr>
           <w:rFonts w:asciiTheme="majorHAnsi" w:hAnsiTheme="majorHAnsi" w:cstheme="majorHAnsi"/>
@@ -22005,7 +21661,6 @@
         </w:rPr>
         <w:t>сегмента</w:t>
       </w:r>
-      <w:proofErr w:type="spellEnd"/>
       <w:r>
         <w:rPr>
           <w:rFonts w:asciiTheme="majorHAnsi" w:hAnsiTheme="majorHAnsi" w:cstheme="majorHAnsi"/>
@@ -29254,21 +28909,12 @@
         </w:rPr>
         <w:t xml:space="preserve">За създаването на обекти от типа ъгъл, се грижи класът </w:t>
       </w:r>
-      <w:proofErr w:type="spellStart"/>
-      <w:r>
-        <w:rPr>
-          <w:rFonts w:asciiTheme="majorHAnsi" w:hAnsiTheme="majorHAnsi" w:cstheme="majorHAnsi"/>
-          <w:sz w:val="28"/>
-        </w:rPr>
-        <w:t>CreateAngle</w:t>
-      </w:r>
-      <w:proofErr w:type="spellEnd"/>
-      <w:r>
-        <w:rPr>
-          <w:rFonts w:asciiTheme="majorHAnsi" w:hAnsiTheme="majorHAnsi" w:cstheme="majorHAnsi"/>
-          <w:sz w:val="28"/>
-        </w:rPr>
-        <w:t>.</w:t>
+      <w:r>
+        <w:rPr>
+          <w:rFonts w:asciiTheme="majorHAnsi" w:hAnsiTheme="majorHAnsi" w:cstheme="majorHAnsi"/>
+          <w:sz w:val="28"/>
+        </w:rPr>
+        <w:t>CreateAngle.</w:t>
       </w:r>
       <w:r>
         <w:rPr>
@@ -29286,21 +28932,12 @@
         </w:rPr>
         <w:t xml:space="preserve"> и му бива зададена определената форма и позиция чрез </w:t>
       </w:r>
-      <w:proofErr w:type="spellStart"/>
-      <w:r>
-        <w:rPr>
-          <w:rFonts w:asciiTheme="majorHAnsi" w:hAnsiTheme="majorHAnsi" w:cstheme="majorHAnsi"/>
-          <w:sz w:val="28"/>
-        </w:rPr>
-        <w:t>UpdateAngle</w:t>
-      </w:r>
-      <w:proofErr w:type="spellEnd"/>
-      <w:r>
-        <w:rPr>
-          <w:rFonts w:asciiTheme="majorHAnsi" w:hAnsiTheme="majorHAnsi" w:cstheme="majorHAnsi"/>
-          <w:sz w:val="28"/>
-        </w:rPr>
-        <w:t xml:space="preserve"> </w:t>
+      <w:r>
+        <w:rPr>
+          <w:rFonts w:asciiTheme="majorHAnsi" w:hAnsiTheme="majorHAnsi" w:cstheme="majorHAnsi"/>
+          <w:sz w:val="28"/>
+        </w:rPr>
+        <w:t xml:space="preserve">UpdateAngle </w:t>
       </w:r>
       <w:r>
         <w:rPr>
@@ -29489,7 +29126,6 @@
         </w:rPr>
         <w:t xml:space="preserve"> </w:t>
       </w:r>
-      <w:proofErr w:type="spellStart"/>
       <w:r>
         <w:rPr>
           <w:rFonts w:asciiTheme="majorHAnsi" w:hAnsiTheme="majorHAnsi" w:cstheme="majorHAnsi"/>
@@ -29497,7 +29133,6 @@
         </w:rPr>
         <w:t>LineSplit</w:t>
       </w:r>
-      <w:proofErr w:type="spellEnd"/>
       <w:r>
         <w:rPr>
           <w:rFonts w:asciiTheme="majorHAnsi" w:hAnsiTheme="majorHAnsi" w:cstheme="majorHAnsi"/>
@@ -29506,7 +29141,6 @@
         </w:rPr>
         <w:t xml:space="preserve"> и </w:t>
       </w:r>
-      <w:proofErr w:type="spellStart"/>
       <w:r>
         <w:rPr>
           <w:rFonts w:asciiTheme="majorHAnsi" w:hAnsiTheme="majorHAnsi" w:cstheme="majorHAnsi"/>
@@ -29514,7 +29148,6 @@
         </w:rPr>
         <w:t>LineHover</w:t>
       </w:r>
-      <w:proofErr w:type="spellEnd"/>
       <w:r>
         <w:rPr>
           <w:rFonts w:asciiTheme="majorHAnsi" w:hAnsiTheme="majorHAnsi" w:cstheme="majorHAnsi"/>
@@ -29554,7 +29187,6 @@
           <w:sz w:val="28"/>
         </w:rPr>
       </w:pPr>
-      <w:proofErr w:type="spellStart"/>
       <w:r>
         <w:rPr>
           <w:rFonts w:asciiTheme="majorHAnsi" w:hAnsiTheme="majorHAnsi" w:cstheme="majorHAnsi"/>
@@ -29563,7 +29195,6 @@
         </w:rPr>
         <w:t>LineSplit</w:t>
       </w:r>
-      <w:proofErr w:type="spellEnd"/>
     </w:p>
     <w:p>
       <w:pPr>
@@ -30919,7 +30550,6 @@
           <w:sz w:val="28"/>
         </w:rPr>
       </w:pPr>
-      <w:proofErr w:type="spellStart"/>
       <w:r>
         <w:rPr>
           <w:rFonts w:asciiTheme="majorHAnsi" w:hAnsiTheme="majorHAnsi" w:cstheme="majorHAnsi"/>
@@ -30928,7 +30558,6 @@
         </w:rPr>
         <w:t>LineHover</w:t>
       </w:r>
-      <w:proofErr w:type="spellEnd"/>
     </w:p>
     <w:p>
       <w:pPr>
@@ -31062,7 +30691,6 @@
         </w:rPr>
         <w:t xml:space="preserve">, като обаче това може да повлияе е свързаните към него други части. Поведението на всеки един обект при неговото изтриване е дефинирано в </w:t>
       </w:r>
-      <w:proofErr w:type="spellStart"/>
       <w:r>
         <w:rPr>
           <w:rFonts w:asciiTheme="majorHAnsi" w:hAnsiTheme="majorHAnsi" w:cstheme="majorHAnsi"/>
@@ -31070,7 +30698,6 @@
         </w:rPr>
         <w:t>OnDestroy</w:t>
       </w:r>
-      <w:proofErr w:type="spellEnd"/>
       <w:r>
         <w:rPr>
           <w:rFonts w:asciiTheme="majorHAnsi" w:hAnsiTheme="majorHAnsi" w:cstheme="majorHAnsi"/>
@@ -31243,37 +30870,12 @@
         </w:rPr>
         <w:t xml:space="preserve">. Има опция и тази </w:t>
       </w:r>
-      <w:proofErr w:type="spellStart"/>
-      <w:r>
-        <w:rPr>
-          <w:rFonts w:asciiTheme="majorHAnsi" w:hAnsiTheme="majorHAnsi" w:cstheme="majorHAnsi"/>
-          <w:sz w:val="28"/>
-        </w:rPr>
-        <w:t>допълнителна</w:t>
-      </w:r>
-      <w:proofErr w:type="spellEnd"/>
-      <w:r>
-        <w:rPr>
-          <w:rFonts w:asciiTheme="majorHAnsi" w:hAnsiTheme="majorHAnsi" w:cstheme="majorHAnsi"/>
-          <w:sz w:val="28"/>
-        </w:rPr>
-        <w:t xml:space="preserve"> </w:t>
-      </w:r>
-      <w:proofErr w:type="spellStart"/>
-      <w:r>
-        <w:rPr>
-          <w:rFonts w:asciiTheme="majorHAnsi" w:hAnsiTheme="majorHAnsi" w:cstheme="majorHAnsi"/>
-          <w:sz w:val="28"/>
-        </w:rPr>
-        <w:t>двуизмерна</w:t>
-      </w:r>
-      <w:proofErr w:type="spellEnd"/>
-      <w:r>
-        <w:rPr>
-          <w:rFonts w:asciiTheme="majorHAnsi" w:hAnsiTheme="majorHAnsi" w:cstheme="majorHAnsi"/>
-          <w:sz w:val="28"/>
-        </w:rPr>
-        <w:t xml:space="preserve"> </w:t>
+      <w:r>
+        <w:rPr>
+          <w:rFonts w:asciiTheme="majorHAnsi" w:hAnsiTheme="majorHAnsi" w:cstheme="majorHAnsi"/>
+          <w:sz w:val="28"/>
+        </w:rPr>
+        <w:t xml:space="preserve">допълнителна двуизмерна </w:t>
       </w:r>
       <w:r>
         <w:rPr>
@@ -32263,7 +31865,6 @@
           <w:sz w:val="28"/>
         </w:rPr>
       </w:pPr>
-      <w:proofErr w:type="spellStart"/>
       <w:r>
         <w:rPr>
           <w:rFonts w:asciiTheme="majorHAnsi" w:hAnsiTheme="majorHAnsi" w:cstheme="majorHAnsi"/>
@@ -32272,7 +31873,6 @@
         </w:rPr>
         <w:t>HasLoop</w:t>
       </w:r>
-      <w:proofErr w:type="spellEnd"/>
     </w:p>
     <w:p>
       <w:pPr>
@@ -32949,7 +32549,6 @@
           <w:sz w:val="28"/>
         </w:rPr>
       </w:pPr>
-      <w:proofErr w:type="spellStart"/>
       <w:r>
         <w:rPr>
           <w:rFonts w:asciiTheme="majorHAnsi" w:hAnsiTheme="majorHAnsi" w:cstheme="majorHAnsi"/>
@@ -32958,7 +32557,6 @@
         </w:rPr>
         <w:t>GetPoints</w:t>
       </w:r>
-      <w:proofErr w:type="spellEnd"/>
     </w:p>
     <w:p>
       <w:pPr>
@@ -32978,7 +32576,6 @@
         </w:rPr>
         <w:t xml:space="preserve">Метода </w:t>
       </w:r>
-      <w:proofErr w:type="spellStart"/>
       <w:r>
         <w:rPr>
           <w:rFonts w:asciiTheme="majorHAnsi" w:hAnsiTheme="majorHAnsi" w:cstheme="majorHAnsi"/>
@@ -32986,7 +32583,6 @@
         </w:rPr>
         <w:t>GetPoints</w:t>
       </w:r>
-      <w:proofErr w:type="spellEnd"/>
       <w:r>
         <w:rPr>
           <w:rFonts w:asciiTheme="majorHAnsi" w:hAnsiTheme="majorHAnsi" w:cstheme="majorHAnsi"/>
@@ -33027,7 +32623,6 @@
           <w:sz w:val="28"/>
         </w:rPr>
       </w:pPr>
-      <w:proofErr w:type="spellStart"/>
       <w:r>
         <w:rPr>
           <w:rFonts w:asciiTheme="majorHAnsi" w:hAnsiTheme="majorHAnsi" w:cstheme="majorHAnsi"/>
@@ -33036,7 +32631,6 @@
         </w:rPr>
         <w:t>ChangePos</w:t>
       </w:r>
-      <w:proofErr w:type="spellEnd"/>
     </w:p>
     <w:p>
       <w:pPr>
@@ -33274,21 +32868,12 @@
         </w:rPr>
         <w:t xml:space="preserve">позицията ѝ може да се изменя в триизмерното пространство чрез </w:t>
       </w:r>
-      <w:proofErr w:type="spellStart"/>
-      <w:r>
-        <w:rPr>
-          <w:rFonts w:asciiTheme="majorHAnsi" w:hAnsiTheme="majorHAnsi" w:cstheme="majorHAnsi"/>
-          <w:sz w:val="28"/>
-        </w:rPr>
-        <w:t>ChangePos</w:t>
-      </w:r>
-      <w:proofErr w:type="spellEnd"/>
-      <w:r>
-        <w:rPr>
-          <w:rFonts w:asciiTheme="majorHAnsi" w:hAnsiTheme="majorHAnsi" w:cstheme="majorHAnsi"/>
-          <w:sz w:val="28"/>
-        </w:rPr>
-        <w:t xml:space="preserve"> </w:t>
+      <w:r>
+        <w:rPr>
+          <w:rFonts w:asciiTheme="majorHAnsi" w:hAnsiTheme="majorHAnsi" w:cstheme="majorHAnsi"/>
+          <w:sz w:val="28"/>
+        </w:rPr>
+        <w:t xml:space="preserve">ChangePos </w:t>
       </w:r>
       <w:r>
         <w:rPr>
@@ -33624,7 +33209,7 @@
         <mc:AlternateContent>
           <mc:Choice Requires="wps">
             <w:drawing>
-              <wp:anchor distT="45720" distB="45720" distL="114300" distR="114300" simplePos="0" relativeHeight="251837440" behindDoc="0" locked="0" layoutInCell="1" allowOverlap="1" wp14:anchorId="5DE5DD2B" wp14:editId="5662B19B">
+              <wp:anchor distT="45720" distB="45720" distL="114300" distR="114300" simplePos="0" relativeHeight="251837440" behindDoc="0" locked="0" layoutInCell="1" allowOverlap="1" wp14:anchorId="48FBC9AD" wp14:editId="7E74DE57">
                 <wp:simplePos x="0" y="0"/>
                 <wp:positionH relativeFrom="margin">
                   <wp:align>right</wp:align>
@@ -33711,7 +33296,7 @@
           </mc:Choice>
           <mc:Fallback>
             <w:pict>
-              <v:shape w14:anchorId="5DE5DD2B" id="_x0000_s1092" type="#_x0000_t202" style="position:absolute;margin-left:168pt;margin-top:171.5pt;width:219.2pt;height:110.6pt;z-index:251837440;visibility:visible;mso-wrap-style:square;mso-width-percent:0;mso-height-percent:200;mso-wrap-distance-left:9pt;mso-wrap-distance-top:3.6pt;mso-wrap-distance-right:9pt;mso-wrap-distance-bottom:3.6pt;mso-position-horizontal:right;mso-position-horizontal-relative:margin;mso-position-vertical:absolute;mso-position-vertical-relative:text;mso-width-percent:0;mso-height-percent:200;mso-width-relative:margin;mso-height-relative:margin;v-text-anchor:top" o:gfxdata="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" filled="f" stroked="f">
+              <v:shape w14:anchorId="48FBC9AD" id="_x0000_s1092" type="#_x0000_t202" style="position:absolute;margin-left:168pt;margin-top:171.5pt;width:219.2pt;height:110.6pt;z-index:251837440;visibility:visible;mso-wrap-style:square;mso-width-percent:0;mso-height-percent:200;mso-wrap-distance-left:9pt;mso-wrap-distance-top:3.6pt;mso-wrap-distance-right:9pt;mso-wrap-distance-bottom:3.6pt;mso-position-horizontal:right;mso-position-horizontal-relative:margin;mso-position-vertical:absolute;mso-position-vertical-relative:text;mso-width-percent:0;mso-height-percent:200;mso-width-relative:margin;mso-height-relative:margin;v-text-anchor:top" o:gfxdata="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" filled="f" stroked="f">
                 <v:textbox style="mso-fit-shape-to-text:t">
                   <w:txbxContent>
                     <w:p>
@@ -33762,7 +33347,7 @@
         <mc:AlternateContent>
           <mc:Choice Requires="wps">
             <w:drawing>
-              <wp:anchor distT="45720" distB="45720" distL="114300" distR="114300" simplePos="0" relativeHeight="251835392" behindDoc="0" locked="0" layoutInCell="1" allowOverlap="1" wp14:anchorId="2344723C" wp14:editId="13DF22FE">
+              <wp:anchor distT="45720" distB="45720" distL="114300" distR="114300" simplePos="0" relativeHeight="251835392" behindDoc="0" locked="0" layoutInCell="1" allowOverlap="1" wp14:anchorId="6482B068" wp14:editId="04B668EA">
                 <wp:simplePos x="0" y="0"/>
                 <wp:positionH relativeFrom="margin">
                   <wp:align>left</wp:align>
@@ -33849,7 +33434,7 @@
           </mc:Choice>
           <mc:Fallback>
             <w:pict>
-              <v:shape w14:anchorId="2344723C" id="_x0000_s1093" type="#_x0000_t202" style="position:absolute;margin-left:0;margin-top:168.1pt;width:219.2pt;height:110.6pt;z-index:251835392;visibility:visible;mso-wrap-style:square;mso-width-percent:0;mso-height-percent:200;mso-wrap-distance-left:9pt;mso-wrap-distance-top:3.6pt;mso-wrap-distance-right:9pt;mso-wrap-distance-bottom:3.6pt;mso-position-horizontal:left;mso-position-horizontal-relative:margin;mso-position-vertical:absolute;mso-position-vertical-relative:text;mso-width-percent:0;mso-height-percent:200;mso-width-relative:margin;mso-height-relative:margin;v-text-anchor:top" o:gfxdata="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" filled="f" stroked="f">
+              <v:shape w14:anchorId="6482B068" id="_x0000_s1093" type="#_x0000_t202" style="position:absolute;margin-left:0;margin-top:168.1pt;width:219.2pt;height:110.6pt;z-index:251835392;visibility:visible;mso-wrap-style:square;mso-width-percent:0;mso-height-percent:200;mso-wrap-distance-left:9pt;mso-wrap-distance-top:3.6pt;mso-wrap-distance-right:9pt;mso-wrap-distance-bottom:3.6pt;mso-position-horizontal:left;mso-position-horizontal-relative:margin;mso-position-vertical:absolute;mso-position-vertical-relative:text;mso-width-percent:0;mso-height-percent:200;mso-width-relative:margin;mso-height-relative:margin;v-text-anchor:top" o:gfxdata="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" filled="f" stroked="f">
                 <v:textbox style="mso-fit-shape-to-text:t">
                   <w:txbxContent>
                     <w:p>
@@ -33898,7 +33483,7 @@
           <w:lang w:eastAsia="en-US"/>
         </w:rPr>
         <w:drawing>
-          <wp:anchor distT="0" distB="0" distL="114300" distR="114300" simplePos="0" relativeHeight="251833344" behindDoc="0" locked="0" layoutInCell="1" allowOverlap="1" wp14:anchorId="724E30C7" wp14:editId="3CB23F93">
+          <wp:anchor distT="0" distB="0" distL="114300" distR="114300" simplePos="0" relativeHeight="251833344" behindDoc="0" locked="0" layoutInCell="1" allowOverlap="1" wp14:anchorId="64E39865" wp14:editId="0A5A4E29">
             <wp:simplePos x="0" y="0"/>
             <wp:positionH relativeFrom="margin">
               <wp:posOffset>3291840</wp:posOffset>
@@ -33971,7 +33556,7 @@
           <w:lang w:eastAsia="en-US"/>
         </w:rPr>
         <w:drawing>
-          <wp:anchor distT="0" distB="0" distL="114300" distR="114300" simplePos="0" relativeHeight="251832320" behindDoc="0" locked="0" layoutInCell="1" allowOverlap="1" wp14:anchorId="1D3DB8DB" wp14:editId="63E963DA">
+          <wp:anchor distT="0" distB="0" distL="114300" distR="114300" simplePos="0" relativeHeight="251832320" behindDoc="0" locked="0" layoutInCell="1" allowOverlap="1" wp14:anchorId="45752AD9" wp14:editId="3AF9AA43">
             <wp:simplePos x="0" y="0"/>
             <wp:positionH relativeFrom="margin">
               <wp:align>left</wp:align>
@@ -34156,6 +33741,1141 @@
         </w:rPr>
         <w:t>Create Bisector</w:t>
       </w:r>
+    </w:p>
+    <w:p>
+      <w:pPr>
+        <w:pStyle w:val="ListParagraph"/>
+        <w:tabs>
+          <w:tab w:val="left" w:pos="1440"/>
+        </w:tabs>
+        <w:ind w:left="540" w:firstLine="810"/>
+        <w:rPr>
+          <w:rFonts w:asciiTheme="minorHAnsi" w:hAnsiTheme="minorHAnsi"/>
+          <w:i/>
+          <w:sz w:val="20"/>
+          <w:lang w:val="bg-BG"/>
+        </w:rPr>
+      </w:pPr>
+    </w:p>
+    <w:p>
+      <w:pPr>
+        <w:pStyle w:val="ListParagraph"/>
+        <w:tabs>
+          <w:tab w:val="left" w:pos="1440"/>
+        </w:tabs>
+        <w:ind w:left="540" w:firstLine="810"/>
+        <w:rPr>
+          <w:rFonts w:asciiTheme="majorHAnsi" w:hAnsiTheme="majorHAnsi" w:cstheme="majorHAnsi"/>
+          <w:sz w:val="28"/>
+          <w:lang w:val="bg-BG"/>
+        </w:rPr>
+      </w:pPr>
+      <w:r>
+        <w:rPr>
+          <w:rFonts w:asciiTheme="majorHAnsi" w:hAnsiTheme="majorHAnsi" w:cstheme="majorHAnsi"/>
+          <w:sz w:val="28"/>
+          <w:lang w:val="bg-BG"/>
+        </w:rPr>
+        <w:drawing>
+          <wp:anchor distT="0" distB="0" distL="114300" distR="114300" simplePos="0" relativeHeight="251657215" behindDoc="0" locked="0" layoutInCell="1" allowOverlap="1" wp14:anchorId="01D708CD" wp14:editId="317945A3">
+            <wp:simplePos x="0" y="0"/>
+            <wp:positionH relativeFrom="margin">
+              <wp:posOffset>0</wp:posOffset>
+            </wp:positionH>
+            <wp:positionV relativeFrom="paragraph">
+              <wp:posOffset>1053465</wp:posOffset>
+            </wp:positionV>
+            <wp:extent cx="2867660" cy="1949450"/>
+            <wp:effectExtent l="0" t="0" r="8890" b="0"/>
+            <wp:wrapTopAndBottom/>
+            <wp:docPr id="274" name="Picture 274"/>
+            <wp:cNvGraphicFramePr>
+              <a:graphicFrameLocks xmlns:a="http://schemas.openxmlformats.org/drawingml/2006/main" noChangeAspect="1"/>
+            </wp:cNvGraphicFramePr>
+            <a:graphic xmlns:a="http://schemas.openxmlformats.org/drawingml/2006/main">
+              <a:graphicData uri="http://schemas.openxmlformats.org/drawingml/2006/picture">
+                <pic:pic xmlns:pic="http://schemas.openxmlformats.org/drawingml/2006/picture">
+                  <pic:nvPicPr>
+                    <pic:cNvPr id="1" name=""/>
+                    <pic:cNvPicPr/>
+                  </pic:nvPicPr>
+                  <pic:blipFill>
+                    <a:blip r:embed="rId59" cstate="print">
+                      <a:extLst>
+                        <a:ext uri="{28A0092B-C50C-407E-A947-70E740481C1C}">
+                          <a14:useLocalDpi xmlns:a14="http://schemas.microsoft.com/office/drawing/2010/main" val="0"/>
+                        </a:ext>
+                      </a:extLst>
+                    </a:blip>
+                    <a:stretch>
+                      <a:fillRect/>
+                    </a:stretch>
+                  </pic:blipFill>
+                  <pic:spPr>
+                    <a:xfrm>
+                      <a:off x="0" y="0"/>
+                      <a:ext cx="2867660" cy="1949450"/>
+                    </a:xfrm>
+                    <a:prstGeom prst="rect">
+                      <a:avLst/>
+                    </a:prstGeom>
+                  </pic:spPr>
+                </pic:pic>
+              </a:graphicData>
+            </a:graphic>
+            <wp14:sizeRelH relativeFrom="margin">
+              <wp14:pctWidth>0</wp14:pctWidth>
+            </wp14:sizeRelH>
+            <wp14:sizeRelV relativeFrom="margin">
+              <wp14:pctHeight>0</wp14:pctHeight>
+            </wp14:sizeRelV>
+          </wp:anchor>
+        </w:drawing>
+      </w:r>
+      <w:r>
+        <w:rPr>
+          <w:rFonts w:asciiTheme="majorHAnsi" w:hAnsiTheme="majorHAnsi" w:cstheme="majorHAnsi"/>
+          <w:sz w:val="28"/>
+          <w:lang w:val="bg-BG"/>
+        </w:rPr>
+        <w:drawing>
+          <wp:anchor distT="0" distB="0" distL="114300" distR="114300" simplePos="0" relativeHeight="251857920" behindDoc="0" locked="0" layoutInCell="1" allowOverlap="1" wp14:anchorId="0429C066" wp14:editId="50C6CDC3">
+            <wp:simplePos x="0" y="0"/>
+            <wp:positionH relativeFrom="column">
+              <wp:posOffset>2863850</wp:posOffset>
+            </wp:positionH>
+            <wp:positionV relativeFrom="paragraph">
+              <wp:posOffset>984885</wp:posOffset>
+            </wp:positionV>
+            <wp:extent cx="3371850" cy="2101850"/>
+            <wp:effectExtent l="0" t="0" r="0" b="0"/>
+            <wp:wrapSquare wrapText="bothSides"/>
+            <wp:docPr id="273" name="Picture 273"/>
+            <wp:cNvGraphicFramePr>
+              <a:graphicFrameLocks xmlns:a="http://schemas.openxmlformats.org/drawingml/2006/main" noChangeAspect="1"/>
+            </wp:cNvGraphicFramePr>
+            <a:graphic xmlns:a="http://schemas.openxmlformats.org/drawingml/2006/main">
+              <a:graphicData uri="http://schemas.openxmlformats.org/drawingml/2006/picture">
+                <pic:pic xmlns:pic="http://schemas.openxmlformats.org/drawingml/2006/picture">
+                  <pic:nvPicPr>
+                    <pic:cNvPr id="1" name=""/>
+                    <pic:cNvPicPr/>
+                  </pic:nvPicPr>
+                  <pic:blipFill>
+                    <a:blip r:embed="rId60">
+                      <a:extLst>
+                        <a:ext uri="{28A0092B-C50C-407E-A947-70E740481C1C}">
+                          <a14:useLocalDpi xmlns:a14="http://schemas.microsoft.com/office/drawing/2010/main" val="0"/>
+                        </a:ext>
+                      </a:extLst>
+                    </a:blip>
+                    <a:stretch>
+                      <a:fillRect/>
+                    </a:stretch>
+                  </pic:blipFill>
+                  <pic:spPr>
+                    <a:xfrm>
+                      <a:off x="0" y="0"/>
+                      <a:ext cx="3371850" cy="2101850"/>
+                    </a:xfrm>
+                    <a:prstGeom prst="rect">
+                      <a:avLst/>
+                    </a:prstGeom>
+                  </pic:spPr>
+                </pic:pic>
+              </a:graphicData>
+            </a:graphic>
+            <wp14:sizeRelH relativeFrom="margin">
+              <wp14:pctWidth>0</wp14:pctWidth>
+            </wp14:sizeRelH>
+            <wp14:sizeRelV relativeFrom="margin">
+              <wp14:pctHeight>0</wp14:pctHeight>
+            </wp14:sizeRelV>
+          </wp:anchor>
+        </w:drawing>
+      </w:r>
+      <w:r>
+        <w:rPr>
+          <w:noProof/>
+          <w:szCs w:val="28"/>
+          <w:lang w:eastAsia="en-US"/>
+        </w:rPr>
+        <mc:AlternateContent>
+          <mc:Choice Requires="wps">
+            <w:drawing>
+              <wp:anchor distT="45720" distB="45720" distL="114300" distR="114300" simplePos="0" relativeHeight="251858944" behindDoc="0" locked="0" layoutInCell="1" allowOverlap="1" wp14:anchorId="3DFDB4AE" wp14:editId="4909485C">
+                <wp:simplePos x="0" y="0"/>
+                <wp:positionH relativeFrom="margin">
+                  <wp:posOffset>3027680</wp:posOffset>
+                </wp:positionH>
+                <wp:positionV relativeFrom="paragraph">
+                  <wp:posOffset>2813685</wp:posOffset>
+                </wp:positionV>
+                <wp:extent cx="2783840" cy="1404620"/>
+                <wp:effectExtent l="0" t="0" r="0" b="0"/>
+                <wp:wrapTopAndBottom/>
+                <wp:docPr id="272" name="Text Box 2"/>
+                <wp:cNvGraphicFramePr>
+                  <a:graphicFrameLocks xmlns:a="http://schemas.openxmlformats.org/drawingml/2006/main"/>
+                </wp:cNvGraphicFramePr>
+                <a:graphic xmlns:a="http://schemas.openxmlformats.org/drawingml/2006/main">
+                  <a:graphicData uri="http://schemas.microsoft.com/office/word/2010/wordprocessingShape">
+                    <wps:wsp>
+                      <wps:cNvSpPr txBox="1">
+                        <a:spLocks noChangeArrowheads="1"/>
+                      </wps:cNvSpPr>
+                      <wps:spPr bwMode="auto">
+                        <a:xfrm>
+                          <a:off x="0" y="0"/>
+                          <a:ext cx="2783840" cy="1404620"/>
+                        </a:xfrm>
+                        <a:prstGeom prst="rect">
+                          <a:avLst/>
+                        </a:prstGeom>
+                        <a:noFill/>
+                        <a:ln w="9525">
+                          <a:noFill/>
+                          <a:miter lim="800000"/>
+                          <a:headEnd/>
+                          <a:tailEnd/>
+                        </a:ln>
+                      </wps:spPr>
+                      <wps:txbx>
+                        <w:txbxContent>
+                          <w:p>
+                            <w:pPr>
+                              <w:jc w:val="center"/>
+                              <w:rPr>
+                                <w:rFonts w:asciiTheme="minorHAnsi" w:hAnsiTheme="minorHAnsi"/>
+                                <w:i/>
+                                <w:sz w:val="20"/>
+                                <w:lang w:val="bg-BG"/>
+                              </w:rPr>
+                            </w:pPr>
+                            <w:r>
+                              <w:rPr>
+                                <w:rFonts w:asciiTheme="minorHAnsi" w:hAnsiTheme="minorHAnsi"/>
+                                <w:i/>
+                                <w:sz w:val="20"/>
+                                <w:lang w:val="bg-BG"/>
+                              </w:rPr>
+                              <w:t>Фиг Х.ХХ</w:t>
+                            </w:r>
+                          </w:p>
+                        </w:txbxContent>
+                      </wps:txbx>
+                      <wps:bodyPr rot="0" vert="horz" wrap="square" lIns="91440" tIns="45720" rIns="91440" bIns="45720" anchor="t" anchorCtr="0">
+                        <a:spAutoFit/>
+                      </wps:bodyPr>
+                    </wps:wsp>
+                  </a:graphicData>
+                </a:graphic>
+                <wp14:sizeRelH relativeFrom="margin">
+                  <wp14:pctWidth>0</wp14:pctWidth>
+                </wp14:sizeRelH>
+                <wp14:sizeRelV relativeFrom="margin">
+                  <wp14:pctHeight>20000</wp14:pctHeight>
+                </wp14:sizeRelV>
+              </wp:anchor>
+            </w:drawing>
+          </mc:Choice>
+          <mc:Fallback>
+            <w:pict>
+              <v:shape w14:anchorId="3DFDB4AE" id="_x0000_s1094" type="#_x0000_t202" style="position:absolute;left:0;text-align:left;margin-left:238.4pt;margin-top:221.55pt;width:219.2pt;height:110.6pt;z-index:251858944;visibility:visible;mso-wrap-style:square;mso-width-percent:0;mso-height-percent:200;mso-wrap-distance-left:9pt;mso-wrap-distance-top:3.6pt;mso-wrap-distance-right:9pt;mso-wrap-distance-bottom:3.6pt;mso-position-horizontal:absolute;mso-position-horizontal-relative:margin;mso-position-vertical:absolute;mso-position-vertical-relative:text;mso-width-percent:0;mso-height-percent:200;mso-width-relative:margin;mso-height-relative:margin;v-text-anchor:top" o:gfxdata="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" filled="f" stroked="f">
+                <v:textbox style="mso-fit-shape-to-text:t">
+                  <w:txbxContent>
+                    <w:p>
+                      <w:pPr>
+                        <w:jc w:val="center"/>
+                        <w:rPr>
+                          <w:rFonts w:asciiTheme="minorHAnsi" w:hAnsiTheme="minorHAnsi"/>
+                          <w:i/>
+                          <w:sz w:val="20"/>
+                          <w:lang w:val="bg-BG"/>
+                        </w:rPr>
+                      </w:pPr>
+                      <w:r>
+                        <w:rPr>
+                          <w:rFonts w:asciiTheme="minorHAnsi" w:hAnsiTheme="minorHAnsi"/>
+                          <w:i/>
+                          <w:sz w:val="20"/>
+                          <w:lang w:val="bg-BG"/>
+                        </w:rPr>
+                        <w:t>Фиг Х.ХХ</w:t>
+                      </w:r>
+                    </w:p>
+                  </w:txbxContent>
+                </v:textbox>
+                <w10:wrap type="topAndBottom" anchorx="margin"/>
+              </v:shape>
+            </w:pict>
+          </mc:Fallback>
+        </mc:AlternateContent>
+      </w:r>
+      <w:r>
+        <w:rPr>
+          <w:noProof/>
+          <w:szCs w:val="28"/>
+          <w:lang w:eastAsia="en-US"/>
+        </w:rPr>
+        <mc:AlternateContent>
+          <mc:Choice Requires="wps">
+            <w:drawing>
+              <wp:anchor distT="45720" distB="45720" distL="114300" distR="114300" simplePos="0" relativeHeight="251853824" behindDoc="0" locked="0" layoutInCell="1" allowOverlap="1" wp14:anchorId="103C4562" wp14:editId="733E7439">
+                <wp:simplePos x="0" y="0"/>
+                <wp:positionH relativeFrom="margin">
+                  <wp:posOffset>0</wp:posOffset>
+                </wp:positionH>
+                <wp:positionV relativeFrom="paragraph">
+                  <wp:posOffset>2814056</wp:posOffset>
+                </wp:positionV>
+                <wp:extent cx="2783840" cy="1404620"/>
+                <wp:effectExtent l="0" t="0" r="0" b="0"/>
+                <wp:wrapTopAndBottom/>
+                <wp:docPr id="270" name="Text Box 2"/>
+                <wp:cNvGraphicFramePr>
+                  <a:graphicFrameLocks xmlns:a="http://schemas.openxmlformats.org/drawingml/2006/main"/>
+                </wp:cNvGraphicFramePr>
+                <a:graphic xmlns:a="http://schemas.openxmlformats.org/drawingml/2006/main">
+                  <a:graphicData uri="http://schemas.microsoft.com/office/word/2010/wordprocessingShape">
+                    <wps:wsp>
+                      <wps:cNvSpPr txBox="1">
+                        <a:spLocks noChangeArrowheads="1"/>
+                      </wps:cNvSpPr>
+                      <wps:spPr bwMode="auto">
+                        <a:xfrm>
+                          <a:off x="0" y="0"/>
+                          <a:ext cx="2783840" cy="1404620"/>
+                        </a:xfrm>
+                        <a:prstGeom prst="rect">
+                          <a:avLst/>
+                        </a:prstGeom>
+                        <a:noFill/>
+                        <a:ln w="9525">
+                          <a:noFill/>
+                          <a:miter lim="800000"/>
+                          <a:headEnd/>
+                          <a:tailEnd/>
+                        </a:ln>
+                      </wps:spPr>
+                      <wps:txbx>
+                        <w:txbxContent>
+                          <w:p>
+                            <w:pPr>
+                              <w:jc w:val="center"/>
+                              <w:rPr>
+                                <w:rFonts w:asciiTheme="minorHAnsi" w:hAnsiTheme="minorHAnsi"/>
+                                <w:i/>
+                                <w:sz w:val="20"/>
+                                <w:lang w:val="bg-BG"/>
+                              </w:rPr>
+                            </w:pPr>
+                            <w:r>
+                              <w:rPr>
+                                <w:rFonts w:asciiTheme="minorHAnsi" w:hAnsiTheme="minorHAnsi"/>
+                                <w:i/>
+                                <w:sz w:val="20"/>
+                                <w:lang w:val="bg-BG"/>
+                              </w:rPr>
+                              <w:t>Фиг Х.ХХ</w:t>
+                            </w:r>
+                          </w:p>
+                        </w:txbxContent>
+                      </wps:txbx>
+                      <wps:bodyPr rot="0" vert="horz" wrap="square" lIns="91440" tIns="45720" rIns="91440" bIns="45720" anchor="t" anchorCtr="0">
+                        <a:spAutoFit/>
+                      </wps:bodyPr>
+                    </wps:wsp>
+                  </a:graphicData>
+                </a:graphic>
+                <wp14:sizeRelH relativeFrom="margin">
+                  <wp14:pctWidth>0</wp14:pctWidth>
+                </wp14:sizeRelH>
+                <wp14:sizeRelV relativeFrom="margin">
+                  <wp14:pctHeight>20000</wp14:pctHeight>
+                </wp14:sizeRelV>
+              </wp:anchor>
+            </w:drawing>
+          </mc:Choice>
+          <mc:Fallback>
+            <w:pict>
+              <v:shape w14:anchorId="103C4562" id="_x0000_s1095" type="#_x0000_t202" style="position:absolute;left:0;text-align:left;margin-left:0;margin-top:221.6pt;width:219.2pt;height:110.6pt;z-index:251853824;visibility:visible;mso-wrap-style:square;mso-width-percent:0;mso-height-percent:200;mso-wrap-distance-left:9pt;mso-wrap-distance-top:3.6pt;mso-wrap-distance-right:9pt;mso-wrap-distance-bottom:3.6pt;mso-position-horizontal:absolute;mso-position-horizontal-relative:margin;mso-position-vertical:absolute;mso-position-vertical-relative:text;mso-width-percent:0;mso-height-percent:200;mso-width-relative:margin;mso-height-relative:margin;v-text-anchor:top" o:gfxdata="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" filled="f" stroked="f">
+                <v:textbox style="mso-fit-shape-to-text:t">
+                  <w:txbxContent>
+                    <w:p>
+                      <w:pPr>
+                        <w:jc w:val="center"/>
+                        <w:rPr>
+                          <w:rFonts w:asciiTheme="minorHAnsi" w:hAnsiTheme="minorHAnsi"/>
+                          <w:i/>
+                          <w:sz w:val="20"/>
+                          <w:lang w:val="bg-BG"/>
+                        </w:rPr>
+                      </w:pPr>
+                      <w:r>
+                        <w:rPr>
+                          <w:rFonts w:asciiTheme="minorHAnsi" w:hAnsiTheme="minorHAnsi"/>
+                          <w:i/>
+                          <w:sz w:val="20"/>
+                          <w:lang w:val="bg-BG"/>
+                        </w:rPr>
+                        <w:t>Фиг Х.ХХ</w:t>
+                      </w:r>
+                    </w:p>
+                  </w:txbxContent>
+                </v:textbox>
+                <w10:wrap type="topAndBottom" anchorx="margin"/>
+              </v:shape>
+            </w:pict>
+          </mc:Fallback>
+        </mc:AlternateContent>
+      </w:r>
+      <w:r>
+        <w:rPr>
+          <w:rFonts w:asciiTheme="majorHAnsi" w:hAnsiTheme="majorHAnsi" w:cstheme="majorHAnsi"/>
+          <w:sz w:val="28"/>
+          <w:lang w:val="bg-BG"/>
+        </w:rPr>
+        <w:t>Приложението позволява построяването на ъглополовяща на даден ъгъл.</w:t>
+      </w:r>
+      <w:r>
+        <w:rPr>
+          <w:rFonts w:asciiTheme="majorHAnsi" w:hAnsiTheme="majorHAnsi" w:cstheme="majorHAnsi"/>
+          <w:sz w:val="28"/>
+        </w:rPr>
+        <w:t xml:space="preserve"> </w:t>
+      </w:r>
+      <w:r>
+        <w:rPr>
+          <w:rFonts w:asciiTheme="majorHAnsi" w:hAnsiTheme="majorHAnsi" w:cstheme="majorHAnsi"/>
+          <w:sz w:val="28"/>
+          <w:lang w:val="bg-BG"/>
+        </w:rPr>
+        <w:t>При селектиране на ъгъл, неговата ъглополовяща бива спусната от върха му. За да се постигне това първо се създава нова точка на позицията на някоя от крайните точки на ъгъла. (Фиг Х</w:t>
+      </w:r>
+      <w:r>
+        <w:rPr>
+          <w:rFonts w:asciiTheme="majorHAnsi" w:hAnsiTheme="majorHAnsi" w:cstheme="majorHAnsi"/>
+          <w:sz w:val="28"/>
+          <w:lang w:val="bg-BG"/>
+        </w:rPr>
+        <w:t>.</w:t>
+      </w:r>
+      <w:r>
+        <w:rPr>
+          <w:rFonts w:asciiTheme="majorHAnsi" w:hAnsiTheme="majorHAnsi" w:cstheme="majorHAnsi"/>
+          <w:sz w:val="28"/>
+          <w:lang w:val="bg-BG"/>
+        </w:rPr>
+        <w:t>ХХ</w:t>
+      </w:r>
+      <w:r>
+        <w:rPr>
+          <w:rFonts w:asciiTheme="majorHAnsi" w:hAnsiTheme="majorHAnsi" w:cstheme="majorHAnsi"/>
+          <w:sz w:val="28"/>
+          <w:lang w:val="bg-BG"/>
+        </w:rPr>
+        <w:t>)</w:t>
+      </w:r>
+    </w:p>
+    <w:p>
+      <w:pPr>
+        <w:pStyle w:val="ListParagraph"/>
+        <w:tabs>
+          <w:tab w:val="left" w:pos="1440"/>
+        </w:tabs>
+        <w:ind w:left="540" w:firstLine="810"/>
+        <w:rPr>
+          <w:rFonts w:asciiTheme="majorHAnsi" w:hAnsiTheme="majorHAnsi" w:cstheme="majorHAnsi"/>
+          <w:sz w:val="28"/>
+          <w:lang w:val="bg-BG"/>
+        </w:rPr>
+      </w:pPr>
+      <w:r>
+        <w:rPr>
+          <w:rFonts w:asciiTheme="majorHAnsi" w:hAnsiTheme="majorHAnsi" w:cstheme="majorHAnsi"/>
+          <w:sz w:val="28"/>
+          <w:lang w:val="bg-BG"/>
+        </w:rPr>
+        <w:t xml:space="preserve"> </w:t>
+      </w:r>
+    </w:p>
+    <w:p>
+      <w:pPr>
+        <w:pStyle w:val="ListParagraph"/>
+        <w:tabs>
+          <w:tab w:val="left" w:pos="1440"/>
+        </w:tabs>
+        <w:ind w:left="540" w:firstLine="810"/>
+        <w:rPr>
+          <w:rFonts w:asciiTheme="majorHAnsi" w:hAnsiTheme="majorHAnsi" w:cstheme="majorHAnsi"/>
+          <w:sz w:val="28"/>
+          <w:lang w:val="bg-BG"/>
+        </w:rPr>
+      </w:pPr>
+      <w:r>
+        <w:rPr>
+          <w:rFonts w:asciiTheme="majorHAnsi" w:hAnsiTheme="majorHAnsi" w:cstheme="majorHAnsi"/>
+          <w:sz w:val="28"/>
+          <w:lang w:val="bg-BG"/>
+        </w:rPr>
+        <w:t xml:space="preserve">След това се </w:t>
+      </w:r>
+      <w:r>
+        <w:rPr>
+          <w:rFonts w:asciiTheme="majorHAnsi" w:hAnsiTheme="majorHAnsi" w:cstheme="majorHAnsi"/>
+          <w:sz w:val="28"/>
+          <w:lang w:val="bg-BG"/>
+        </w:rPr>
+        <w:t xml:space="preserve">изчислява с колко точката трябва да се транслира по правата </w:t>
+      </w:r>
+      <w:r>
+        <w:rPr>
+          <w:rFonts w:asciiTheme="majorHAnsi" w:hAnsiTheme="majorHAnsi" w:cstheme="majorHAnsi"/>
+          <w:sz w:val="28"/>
+        </w:rPr>
+        <w:t xml:space="preserve">CB </w:t>
+      </w:r>
+      <w:r>
+        <w:rPr>
+          <w:rFonts w:asciiTheme="majorHAnsi" w:hAnsiTheme="majorHAnsi" w:cstheme="majorHAnsi"/>
+          <w:sz w:val="28"/>
+          <w:lang w:val="bg-BG"/>
+        </w:rPr>
+        <w:t>за да застане в позиция, където свързана с върха на ъгъла би образувала ъглополовяща. (Фиг. Х.ХХ)</w:t>
+      </w:r>
+    </w:p>
+    <w:p>
+      <w:pPr>
+        <w:pStyle w:val="ListParagraph"/>
+        <w:tabs>
+          <w:tab w:val="left" w:pos="1440"/>
+        </w:tabs>
+        <w:ind w:left="540" w:firstLine="810"/>
+        <w:rPr>
+          <w:rFonts w:asciiTheme="majorHAnsi" w:hAnsiTheme="majorHAnsi" w:cstheme="majorHAnsi"/>
+          <w:sz w:val="28"/>
+          <w:lang w:val="bg-BG"/>
+        </w:rPr>
+      </w:pPr>
+      <w:r>
+        <w:rPr>
+          <w:rFonts w:asciiTheme="majorHAnsi" w:hAnsiTheme="majorHAnsi" w:cstheme="majorHAnsi"/>
+          <w:sz w:val="28"/>
+          <w:lang w:val="bg-BG"/>
+        </w:rPr>
+        <w:t>Изчислението става по следния начин:</w:t>
+      </w:r>
+    </w:p>
+    <w:p>
+      <w:pPr>
+        <w:pStyle w:val="ListParagraph"/>
+        <w:tabs>
+          <w:tab w:val="left" w:pos="1440"/>
+        </w:tabs>
+        <w:ind w:left="540" w:firstLine="810"/>
+        <w:rPr>
+          <w:rFonts w:asciiTheme="majorHAnsi" w:hAnsiTheme="majorHAnsi" w:cstheme="majorHAnsi"/>
+          <w:sz w:val="28"/>
+          <w:lang w:val="bg-BG"/>
+        </w:rPr>
+      </w:pPr>
+    </w:p>
+    <w:p>
+      <w:pPr>
+        <w:pStyle w:val="ListParagraph"/>
+        <w:tabs>
+          <w:tab w:val="left" w:pos="1440"/>
+        </w:tabs>
+        <w:ind w:left="540" w:hanging="180"/>
+        <w:rPr>
+          <w:rFonts w:asciiTheme="majorHAnsi" w:hAnsiTheme="majorHAnsi" w:cstheme="majorHAnsi"/>
+          <w:sz w:val="28"/>
+          <w:lang w:val="bg-BG"/>
+        </w:rPr>
+      </w:pPr>
+      <w:r>
+        <w:rPr>
+          <w:rFonts w:asciiTheme="majorHAnsi" w:hAnsiTheme="majorHAnsi" w:cstheme="majorHAnsi"/>
+          <w:sz w:val="28"/>
+          <w:lang w:val="bg-BG"/>
+        </w:rPr>
+        <w:lastRenderedPageBreak/>
+        <w:t xml:space="preserve">След като </w:t>
+      </w:r>
+      <w:r>
+        <w:rPr>
+          <w:rFonts w:asciiTheme="majorHAnsi" w:hAnsiTheme="majorHAnsi" w:cstheme="majorHAnsi"/>
+          <w:sz w:val="28"/>
+        </w:rPr>
+        <w:t xml:space="preserve">CL </w:t>
+      </w:r>
+      <w:r>
+        <w:rPr>
+          <w:rFonts w:asciiTheme="majorHAnsi" w:hAnsiTheme="majorHAnsi" w:cstheme="majorHAnsi"/>
+          <w:sz w:val="28"/>
+          <w:lang w:val="bg-BG"/>
+        </w:rPr>
+        <w:t>е ъглополовяща, следва следната теорема:</w:t>
+      </w:r>
+    </w:p>
+    <w:p>
+      <w:pPr>
+        <w:pStyle w:val="ListParagraph"/>
+        <w:tabs>
+          <w:tab w:val="left" w:pos="1440"/>
+        </w:tabs>
+        <w:ind w:left="540" w:firstLine="810"/>
+        <w:rPr>
+          <w:rFonts w:asciiTheme="majorHAnsi" w:hAnsiTheme="majorHAnsi" w:cstheme="majorHAnsi"/>
+          <w:sz w:val="28"/>
+          <w:lang w:val="bg-BG"/>
+        </w:rPr>
+      </w:pPr>
+    </w:p>
+    <w:p>
+      <w:pPr>
+        <w:pStyle w:val="ListParagraph"/>
+        <w:tabs>
+          <w:tab w:val="left" w:pos="1440"/>
+        </w:tabs>
+        <w:ind w:left="540" w:firstLine="810"/>
+        <w:rPr>
+          <w:rFonts w:asciiTheme="majorHAnsi" w:hAnsiTheme="majorHAnsi" w:cstheme="majorHAnsi"/>
+          <w:sz w:val="28"/>
+        </w:rPr>
+      </w:pPr>
+      <m:oMathPara>
+        <m:oMath>
+          <m:f>
+            <m:fPr>
+              <m:ctrlPr>
+                <w:rPr>
+                  <w:rFonts w:ascii="Cambria Math" w:hAnsi="Cambria Math" w:cstheme="majorHAnsi"/>
+                  <w:i/>
+                  <w:sz w:val="28"/>
+                </w:rPr>
+              </m:ctrlPr>
+            </m:fPr>
+            <m:num>
+              <m:r>
+                <w:rPr>
+                  <w:rFonts w:ascii="Cambria Math" w:hAnsi="Cambria Math" w:cstheme="majorHAnsi"/>
+                  <w:sz w:val="28"/>
+                </w:rPr>
+                <m:t>CL</m:t>
+              </m:r>
+            </m:num>
+            <m:den>
+              <m:r>
+                <w:rPr>
+                  <w:rFonts w:ascii="Cambria Math" w:hAnsi="Cambria Math" w:cstheme="majorHAnsi"/>
+                  <w:sz w:val="28"/>
+                </w:rPr>
+                <m:t>LB</m:t>
+              </m:r>
+            </m:den>
+          </m:f>
+          <m:r>
+            <w:rPr>
+              <w:rFonts w:ascii="Cambria Math" w:hAnsi="Cambria Math" w:cstheme="majorHAnsi"/>
+              <w:sz w:val="28"/>
+            </w:rPr>
+            <m:t>=</m:t>
+          </m:r>
+          <m:f>
+            <m:fPr>
+              <m:ctrlPr>
+                <w:rPr>
+                  <w:rFonts w:ascii="Cambria Math" w:hAnsi="Cambria Math" w:cstheme="majorHAnsi"/>
+                  <w:i/>
+                  <w:sz w:val="28"/>
+                </w:rPr>
+              </m:ctrlPr>
+            </m:fPr>
+            <m:num>
+              <m:r>
+                <w:rPr>
+                  <w:rFonts w:ascii="Cambria Math" w:hAnsi="Cambria Math" w:cstheme="majorHAnsi"/>
+                  <w:sz w:val="28"/>
+                </w:rPr>
+                <m:t>AC</m:t>
+              </m:r>
+            </m:num>
+            <m:den>
+              <m:r>
+                <w:rPr>
+                  <w:rFonts w:ascii="Cambria Math" w:hAnsi="Cambria Math" w:cstheme="majorHAnsi"/>
+                  <w:sz w:val="28"/>
+                </w:rPr>
+                <m:t>AB</m:t>
+              </m:r>
+            </m:den>
+          </m:f>
+        </m:oMath>
+      </m:oMathPara>
+    </w:p>
+    <w:p>
+      <w:pPr>
+        <w:pStyle w:val="ListParagraph"/>
+        <w:tabs>
+          <w:tab w:val="left" w:pos="1440"/>
+        </w:tabs>
+        <w:ind w:left="540" w:firstLine="810"/>
+        <w:rPr>
+          <w:rFonts w:asciiTheme="majorHAnsi" w:hAnsiTheme="majorHAnsi" w:cstheme="majorHAnsi"/>
+          <w:sz w:val="28"/>
+        </w:rPr>
+      </w:pPr>
+    </w:p>
+    <w:p>
+      <w:pPr>
+        <w:pStyle w:val="ListParagraph"/>
+        <w:ind w:left="360"/>
+        <w:rPr>
+          <w:rFonts w:asciiTheme="majorHAnsi" w:hAnsiTheme="majorHAnsi" w:cstheme="majorHAnsi"/>
+          <w:sz w:val="28"/>
+          <w:lang w:val="bg-BG"/>
+        </w:rPr>
+      </w:pPr>
+      <w:r>
+        <w:rPr>
+          <w:rFonts w:asciiTheme="majorHAnsi" w:hAnsiTheme="majorHAnsi" w:cstheme="majorHAnsi"/>
+          <w:sz w:val="28"/>
+          <w:lang w:val="bg-BG"/>
+        </w:rPr>
+        <w:t xml:space="preserve">От чертежа може да заключим че </w:t>
+      </w:r>
+      <m:oMath>
+        <m:r>
+          <w:rPr>
+            <w:rFonts w:ascii="Cambria Math" w:hAnsi="Cambria Math" w:cstheme="majorHAnsi"/>
+            <w:sz w:val="28"/>
+            <w:lang w:val="bg-BG"/>
+          </w:rPr>
+          <m:t>CL+LB=CB</m:t>
+        </m:r>
+      </m:oMath>
+      <w:r>
+        <w:rPr>
+          <w:rFonts w:asciiTheme="majorHAnsi" w:hAnsiTheme="majorHAnsi" w:cstheme="majorHAnsi"/>
+          <w:sz w:val="28"/>
+          <w:lang w:val="bg-BG"/>
+        </w:rPr>
+        <w:t xml:space="preserve">, или </w:t>
+      </w:r>
+      <w:r>
+        <w:rPr>
+          <w:rFonts w:asciiTheme="majorHAnsi" w:hAnsiTheme="majorHAnsi" w:cstheme="majorHAnsi"/>
+          <w:sz w:val="28"/>
+          <w:lang w:val="bg-BG"/>
+        </w:rPr>
+        <w:t xml:space="preserve">ако прехвърлим получаваме че </w:t>
+      </w:r>
+      <m:oMath>
+        <m:r>
+          <w:rPr>
+            <w:rFonts w:ascii="Cambria Math" w:hAnsi="Cambria Math" w:cstheme="majorHAnsi"/>
+            <w:sz w:val="28"/>
+            <w:lang w:val="bg-BG"/>
+          </w:rPr>
+          <m:t>LB=CB-CL</m:t>
+        </m:r>
+      </m:oMath>
+      <w:r>
+        <w:rPr>
+          <w:rFonts w:asciiTheme="majorHAnsi" w:hAnsiTheme="majorHAnsi" w:cstheme="majorHAnsi"/>
+          <w:sz w:val="28"/>
+          <w:lang w:val="bg-BG"/>
+        </w:rPr>
+        <w:t>. След заместване в горната формула вече имаме че</w:t>
+      </w:r>
+    </w:p>
+    <w:p>
+      <w:pPr>
+        <w:pStyle w:val="ListParagraph"/>
+        <w:tabs>
+          <w:tab w:val="left" w:pos="1440"/>
+        </w:tabs>
+        <w:ind w:left="540" w:firstLine="810"/>
+        <w:rPr>
+          <w:rFonts w:asciiTheme="majorHAnsi" w:hAnsiTheme="majorHAnsi" w:cstheme="majorHAnsi"/>
+          <w:sz w:val="28"/>
+          <w:lang w:val="bg-BG"/>
+        </w:rPr>
+      </w:pPr>
+    </w:p>
+    <w:p>
+      <w:pPr>
+        <w:pStyle w:val="ListParagraph"/>
+        <w:tabs>
+          <w:tab w:val="left" w:pos="1440"/>
+        </w:tabs>
+        <w:ind w:left="540" w:firstLine="810"/>
+        <w:jc w:val="center"/>
+        <w:rPr>
+          <w:rFonts w:asciiTheme="majorHAnsi" w:hAnsiTheme="majorHAnsi" w:cstheme="majorHAnsi"/>
+          <w:i/>
+          <w:sz w:val="28"/>
+          <w:lang w:val="bg-BG"/>
+        </w:rPr>
+      </w:pPr>
+      <m:oMathPara>
+        <m:oMath>
+          <m:f>
+            <m:fPr>
+              <m:ctrlPr>
+                <w:rPr>
+                  <w:rFonts w:ascii="Cambria Math" w:hAnsi="Cambria Math" w:cstheme="majorHAnsi"/>
+                  <w:i/>
+                  <w:sz w:val="28"/>
+                  <w:lang w:val="bg-BG"/>
+                </w:rPr>
+              </m:ctrlPr>
+            </m:fPr>
+            <m:num>
+              <m:r>
+                <w:rPr>
+                  <w:rFonts w:ascii="Cambria Math" w:hAnsi="Cambria Math" w:cstheme="majorHAnsi"/>
+                  <w:sz w:val="28"/>
+                  <w:lang w:val="bg-BG"/>
+                </w:rPr>
+                <m:t>CL</m:t>
+              </m:r>
+            </m:num>
+            <m:den>
+              <m:r>
+                <w:rPr>
+                  <w:rFonts w:ascii="Cambria Math" w:hAnsi="Cambria Math" w:cstheme="majorHAnsi"/>
+                  <w:sz w:val="28"/>
+                  <w:lang w:val="bg-BG"/>
+                </w:rPr>
+                <m:t>CB-CL</m:t>
+              </m:r>
+            </m:den>
+          </m:f>
+          <m:r>
+            <w:rPr>
+              <w:rFonts w:ascii="Cambria Math" w:hAnsi="Cambria Math" w:cstheme="majorHAnsi"/>
+              <w:sz w:val="28"/>
+              <w:lang w:val="bg-BG"/>
+            </w:rPr>
+            <m:t>=</m:t>
+          </m:r>
+          <m:f>
+            <m:fPr>
+              <m:ctrlPr>
+                <w:rPr>
+                  <w:rFonts w:ascii="Cambria Math" w:hAnsi="Cambria Math" w:cstheme="majorHAnsi"/>
+                  <w:i/>
+                  <w:sz w:val="28"/>
+                  <w:lang w:val="bg-BG"/>
+                </w:rPr>
+              </m:ctrlPr>
+            </m:fPr>
+            <m:num>
+              <m:r>
+                <w:rPr>
+                  <w:rFonts w:ascii="Cambria Math" w:hAnsi="Cambria Math" w:cstheme="majorHAnsi"/>
+                  <w:sz w:val="28"/>
+                  <w:lang w:val="bg-BG"/>
+                </w:rPr>
+                <m:t>AC</m:t>
+              </m:r>
+            </m:num>
+            <m:den>
+              <m:r>
+                <w:rPr>
+                  <w:rFonts w:ascii="Cambria Math" w:hAnsi="Cambria Math" w:cstheme="majorHAnsi"/>
+                  <w:sz w:val="28"/>
+                  <w:lang w:val="bg-BG"/>
+                </w:rPr>
+                <m:t>AB</m:t>
+              </m:r>
+            </m:den>
+          </m:f>
+        </m:oMath>
+      </m:oMathPara>
+    </w:p>
+    <w:p>
+      <w:pPr>
+        <w:tabs>
+          <w:tab w:val="left" w:pos="1350"/>
+        </w:tabs>
+        <w:ind w:left="450"/>
+        <w:rPr>
+          <w:rFonts w:asciiTheme="majorHAnsi" w:hAnsiTheme="majorHAnsi" w:cstheme="majorHAnsi"/>
+          <w:sz w:val="28"/>
+          <w:lang w:val="bg-BG"/>
+        </w:rPr>
+      </w:pPr>
+    </w:p>
+    <w:p>
+      <w:pPr>
+        <w:tabs>
+          <w:tab w:val="left" w:pos="1350"/>
+        </w:tabs>
+        <w:ind w:left="450"/>
+        <w:rPr>
+          <w:rFonts w:asciiTheme="majorHAnsi" w:hAnsiTheme="majorHAnsi" w:cstheme="majorHAnsi"/>
+          <w:sz w:val="28"/>
+        </w:rPr>
+      </w:pPr>
+      <w:r>
+        <w:rPr>
+          <w:rFonts w:asciiTheme="majorHAnsi" w:hAnsiTheme="majorHAnsi" w:cstheme="majorHAnsi"/>
+          <w:sz w:val="28"/>
+          <w:lang w:val="bg-BG"/>
+        </w:rPr>
+        <w:t xml:space="preserve">От тук след умножение на кръст следва че </w:t>
+      </w:r>
+      <m:oMath>
+        <m:r>
+          <w:rPr>
+            <w:rFonts w:ascii="Cambria Math" w:hAnsi="Cambria Math" w:cstheme="majorHAnsi"/>
+            <w:sz w:val="28"/>
+            <w:lang w:val="bg-BG"/>
+          </w:rPr>
+          <m:t>CL×AB=AC×CB-AC×CL</m:t>
+        </m:r>
+      </m:oMath>
+      <w:r>
+        <w:rPr>
+          <w:rFonts w:asciiTheme="majorHAnsi" w:hAnsiTheme="majorHAnsi" w:cstheme="majorHAnsi"/>
+          <w:sz w:val="28"/>
+        </w:rPr>
+        <w:t>,</w:t>
+      </w:r>
+    </w:p>
+    <w:p>
+      <w:pPr>
+        <w:tabs>
+          <w:tab w:val="left" w:pos="1350"/>
+        </w:tabs>
+        <w:ind w:left="450"/>
+        <w:rPr>
+          <w:rFonts w:asciiTheme="majorHAnsi" w:hAnsiTheme="majorHAnsi" w:cstheme="majorHAnsi"/>
+          <w:sz w:val="28"/>
+        </w:rPr>
+      </w:pPr>
+      <w:r>
+        <w:rPr>
+          <w:rFonts w:asciiTheme="majorHAnsi" w:hAnsiTheme="majorHAnsi" w:cstheme="majorHAnsi"/>
+          <w:sz w:val="28"/>
+          <w:lang w:val="bg-BG"/>
+        </w:rPr>
+        <w:t xml:space="preserve">но след прехвърляне получаваме </w:t>
+      </w:r>
+      <m:oMath>
+        <m:r>
+          <w:rPr>
+            <w:rFonts w:ascii="Cambria Math" w:hAnsi="Cambria Math" w:cstheme="majorHAnsi"/>
+            <w:sz w:val="28"/>
+            <w:lang w:val="bg-BG"/>
+          </w:rPr>
+          <m:t>CL×AB+CL×AC=AC×CB</m:t>
+        </m:r>
+      </m:oMath>
+      <w:r>
+        <w:rPr>
+          <w:rFonts w:asciiTheme="majorHAnsi" w:hAnsiTheme="majorHAnsi" w:cstheme="majorHAnsi"/>
+          <w:sz w:val="28"/>
+        </w:rPr>
+        <w:t xml:space="preserve">. </w:t>
+      </w:r>
+      <w:r>
+        <w:rPr>
+          <w:rFonts w:asciiTheme="majorHAnsi" w:hAnsiTheme="majorHAnsi" w:cstheme="majorHAnsi"/>
+          <w:sz w:val="28"/>
+          <w:lang w:val="bg-BG"/>
+        </w:rPr>
+        <w:t xml:space="preserve">Изнасяме общия множител пред скоби </w:t>
+      </w:r>
+      <m:oMath>
+        <m:r>
+          <w:rPr>
+            <w:rFonts w:ascii="Cambria Math" w:hAnsi="Cambria Math" w:cstheme="majorHAnsi"/>
+            <w:sz w:val="28"/>
+            <w:lang w:val="bg-BG"/>
+          </w:rPr>
+          <m:t>CL×</m:t>
+        </m:r>
+        <m:d>
+          <m:dPr>
+            <m:ctrlPr>
+              <w:rPr>
+                <w:rFonts w:ascii="Cambria Math" w:hAnsi="Cambria Math" w:cstheme="majorHAnsi"/>
+                <w:i/>
+                <w:sz w:val="28"/>
+                <w:lang w:val="bg-BG"/>
+              </w:rPr>
+            </m:ctrlPr>
+          </m:dPr>
+          <m:e>
+            <m:r>
+              <w:rPr>
+                <w:rFonts w:ascii="Cambria Math" w:hAnsi="Cambria Math" w:cstheme="majorHAnsi"/>
+                <w:sz w:val="28"/>
+                <w:lang w:val="bg-BG"/>
+              </w:rPr>
+              <m:t>AB+AC</m:t>
+            </m:r>
+          </m:e>
+        </m:d>
+        <m:r>
+          <w:rPr>
+            <w:rFonts w:ascii="Cambria Math" w:hAnsi="Cambria Math" w:cstheme="majorHAnsi"/>
+            <w:sz w:val="28"/>
+            <w:lang w:val="bg-BG"/>
+          </w:rPr>
+          <m:t>=AC×CB</m:t>
+        </m:r>
+      </m:oMath>
+      <w:r>
+        <w:rPr>
+          <w:rFonts w:asciiTheme="majorHAnsi" w:hAnsiTheme="majorHAnsi" w:cstheme="majorHAnsi"/>
+          <w:sz w:val="28"/>
+        </w:rPr>
+        <w:t xml:space="preserve"> </w:t>
+      </w:r>
+      <w:r>
+        <w:rPr>
+          <w:rFonts w:asciiTheme="majorHAnsi" w:hAnsiTheme="majorHAnsi" w:cstheme="majorHAnsi"/>
+          <w:sz w:val="28"/>
+          <w:lang w:val="bg-BG"/>
+        </w:rPr>
+        <w:t xml:space="preserve">и изразяваме </w:t>
+      </w:r>
+      <w:r>
+        <w:rPr>
+          <w:rFonts w:asciiTheme="majorHAnsi" w:hAnsiTheme="majorHAnsi" w:cstheme="majorHAnsi"/>
+          <w:sz w:val="28"/>
+        </w:rPr>
+        <w:t>CL</w:t>
+      </w:r>
+      <w:r>
+        <w:rPr>
+          <w:rFonts w:asciiTheme="majorHAnsi" w:hAnsiTheme="majorHAnsi" w:cstheme="majorHAnsi"/>
+          <w:sz w:val="28"/>
+          <w:lang w:val="bg-BG"/>
+        </w:rPr>
+        <w:t xml:space="preserve">: </w:t>
+      </w:r>
+      <m:oMath>
+        <m:r>
+          <w:rPr>
+            <w:rFonts w:ascii="Cambria Math" w:hAnsi="Cambria Math" w:cstheme="majorHAnsi"/>
+            <w:sz w:val="28"/>
+            <w:lang w:val="bg-BG"/>
+          </w:rPr>
+          <m:t>CL=</m:t>
+        </m:r>
+        <m:f>
+          <m:fPr>
+            <m:ctrlPr>
+              <w:rPr>
+                <w:rFonts w:ascii="Cambria Math" w:hAnsi="Cambria Math" w:cstheme="majorHAnsi"/>
+                <w:i/>
+                <w:sz w:val="28"/>
+                <w:lang w:val="bg-BG"/>
+              </w:rPr>
+            </m:ctrlPr>
+          </m:fPr>
+          <m:num>
+            <m:r>
+              <w:rPr>
+                <w:rFonts w:ascii="Cambria Math" w:hAnsi="Cambria Math" w:cstheme="majorHAnsi"/>
+                <w:sz w:val="28"/>
+                <w:lang w:val="bg-BG"/>
+              </w:rPr>
+              <m:t>AC×CB</m:t>
+            </m:r>
+          </m:num>
+          <m:den>
+            <m:r>
+              <w:rPr>
+                <w:rFonts w:ascii="Cambria Math" w:hAnsi="Cambria Math" w:cstheme="majorHAnsi"/>
+                <w:sz w:val="28"/>
+                <w:lang w:val="bg-BG"/>
+              </w:rPr>
+              <m:t>AB+AC</m:t>
+            </m:r>
+          </m:den>
+        </m:f>
+      </m:oMath>
+      <w:r>
+        <w:rPr>
+          <w:rFonts w:asciiTheme="majorHAnsi" w:hAnsiTheme="majorHAnsi" w:cstheme="majorHAnsi"/>
+          <w:sz w:val="28"/>
+        </w:rPr>
+        <w:t xml:space="preserve">. </w:t>
+      </w:r>
+      <w:r>
+        <w:rPr>
+          <w:rFonts w:asciiTheme="majorHAnsi" w:hAnsiTheme="majorHAnsi" w:cstheme="majorHAnsi"/>
+          <w:sz w:val="28"/>
+          <w:lang w:val="bg-BG"/>
+        </w:rPr>
+        <w:t xml:space="preserve">По този начин получаваме дължината с която да транслираме точката по правата </w:t>
+      </w:r>
+      <w:r>
+        <w:rPr>
+          <w:rFonts w:asciiTheme="majorHAnsi" w:hAnsiTheme="majorHAnsi" w:cstheme="majorHAnsi"/>
+          <w:sz w:val="28"/>
+        </w:rPr>
+        <w:t>CB.</w:t>
+      </w:r>
+    </w:p>
+    <w:p>
+      <w:pPr>
+        <w:tabs>
+          <w:tab w:val="left" w:pos="1350"/>
+        </w:tabs>
+        <w:ind w:left="450"/>
+        <w:rPr>
+          <w:rFonts w:asciiTheme="majorHAnsi" w:hAnsiTheme="majorHAnsi" w:cstheme="majorHAnsi"/>
+          <w:i/>
+          <w:sz w:val="28"/>
+          <w:lang w:val="bg-BG"/>
+        </w:rPr>
+      </w:pPr>
+      <w:r>
+        <w:rPr>
+          <w:rFonts w:asciiTheme="majorHAnsi" w:hAnsiTheme="majorHAnsi" w:cstheme="majorHAnsi"/>
+          <w:sz w:val="28"/>
+        </w:rPr>
+        <w:tab/>
+      </w:r>
+      <w:r>
+        <w:rPr>
+          <w:rFonts w:asciiTheme="majorHAnsi" w:hAnsiTheme="majorHAnsi" w:cstheme="majorHAnsi"/>
+          <w:sz w:val="28"/>
+          <w:lang w:val="bg-BG"/>
+        </w:rPr>
+        <w:t xml:space="preserve">Остава само </w:t>
+      </w:r>
+      <w:r>
+        <w:rPr>
+          <w:rFonts w:asciiTheme="majorHAnsi" w:hAnsiTheme="majorHAnsi" w:cstheme="majorHAnsi"/>
+          <w:sz w:val="28"/>
+          <w:lang w:val="bg-BG"/>
+        </w:rPr>
+        <w:t>самата ъглополовяща да бъде построена чрез свързването на новосъздадената точка и върха на ъгъла.</w:t>
+      </w:r>
+      <w:bookmarkStart w:id="0" w:name="_GoBack"/>
+      <w:bookmarkEnd w:id="0"/>
+    </w:p>
+    <w:p>
+      <w:pPr>
+        <w:tabs>
+          <w:tab w:val="left" w:pos="1530"/>
+        </w:tabs>
+        <w:rPr>
+          <w:rFonts w:asciiTheme="majorHAnsi" w:hAnsiTheme="majorHAnsi" w:cstheme="majorHAnsi"/>
+          <w:b/>
+          <w:sz w:val="28"/>
+        </w:rPr>
+      </w:pPr>
     </w:p>
     <w:p>
       <w:pPr>
@@ -34302,7 +35022,7 @@
           </mc:Choice>
           <mc:Fallback>
             <w:pict>
-              <v:shape w14:anchorId="7E317AD2" id="_x0000_s1094" type="#_x0000_t202" style="position:absolute;left:0;text-align:left;margin-left:0;margin-top:195.75pt;width:219.2pt;height:110.6pt;z-index:251840512;visibility:visible;mso-wrap-style:square;mso-width-percent:0;mso-height-percent:200;mso-wrap-distance-left:9pt;mso-wrap-distance-top:3.6pt;mso-wrap-distance-right:9pt;mso-wrap-distance-bottom:3.6pt;mso-position-horizontal:center;mso-position-horizontal-relative:margin;mso-position-vertical:absolute;mso-position-vertical-relative:text;mso-width-percent:0;mso-height-percent:200;mso-width-relative:margin;mso-height-relative:margin;v-text-anchor:top" o:gfxdata="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" filled="f" stroked="f">
+              <v:shape w14:anchorId="7E317AD2" id="_x0000_s1096" type="#_x0000_t202" style="position:absolute;left:0;text-align:left;margin-left:0;margin-top:195.75pt;width:219.2pt;height:110.6pt;z-index:251840512;visibility:visible;mso-wrap-style:square;mso-width-percent:0;mso-height-percent:200;mso-wrap-distance-left:9pt;mso-wrap-distance-top:3.6pt;mso-wrap-distance-right:9pt;mso-wrap-distance-bottom:3.6pt;mso-position-horizontal:center;mso-position-horizontal-relative:margin;mso-position-vertical:absolute;mso-position-vertical-relative:text;mso-width-percent:0;mso-height-percent:200;mso-width-relative:margin;mso-height-relative:margin;v-text-anchor:top" o:gfxdata="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" filled="f" stroked="f">
                 <v:textbox style="mso-fit-shape-to-text:t">
                   <w:txbxContent>
                     <w:p>
@@ -34371,7 +35091,7 @@
                     <pic:cNvPicPr/>
                   </pic:nvPicPr>
                   <pic:blipFill>
-                    <a:blip r:embed="rId59">
+                    <a:blip r:embed="rId61">
                       <a:extLst>
                         <a:ext uri="{28A0092B-C50C-407E-A947-70E740481C1C}">
                           <a14:useLocalDpi xmlns:a14="http://schemas.microsoft.com/office/drawing/2010/main" val="0"/>
@@ -34425,17 +35145,7 @@
           <w:sz w:val="28"/>
           <w:lang w:val="bg-BG"/>
         </w:rPr>
-        <w:t>точка, линия и ъгъл една единствена окръжност бива дефинирана. Тази окръжн</w:t>
-      </w:r>
-      <w:bookmarkStart w:id="0" w:name="_GoBack"/>
-      <w:bookmarkEnd w:id="0"/>
-      <w:r>
-        <w:rPr>
-          <w:rFonts w:asciiTheme="majorHAnsi" w:hAnsiTheme="majorHAnsi" w:cstheme="majorHAnsi"/>
-          <w:sz w:val="28"/>
-          <w:lang w:val="bg-BG"/>
-        </w:rPr>
-        <w:t>ост бива създадена с център селектираната точка, радиус – селектираната права и ротация – избрания ъгъл.</w:t>
+        <w:t>точка, линия и ъгъл една единствена окръжност бива дефинирана. Тази окръжност бива създадена с център селектираната точка, радиус – селектираната права и ротация – избрания ъгъл.</w:t>
       </w:r>
       <w:r>
         <w:rPr>
@@ -34546,7 +35256,16 @@
           <w:sz w:val="28"/>
           <w:lang w:val="bg-BG"/>
         </w:rPr>
-        <w:t xml:space="preserve"> който е перпендикулярен на равнината</w:t>
+        <w:t xml:space="preserve"> който е перпендикулярен на </w:t>
+      </w:r>
+      <w:r>
+        <w:rPr>
+          <w:rFonts w:asciiTheme="majorHAnsi" w:hAnsiTheme="majorHAnsi" w:cstheme="majorHAnsi"/>
+          <w:sz w:val="28"/>
+          <w:lang w:val="bg-BG"/>
+        </w:rPr>
+        <w:lastRenderedPageBreak/>
+        <w:t>равнината</w:t>
       </w:r>
       <w:r>
         <w:rPr>
@@ -34821,6 +35540,7 @@
           <w:tab w:val="left" w:pos="1350"/>
         </w:tabs>
         <w:ind w:left="540"/>
+        <w:jc w:val="both"/>
         <w:rPr>
           <w:rFonts w:asciiTheme="majorHAnsi" w:hAnsiTheme="majorHAnsi" w:cstheme="majorHAnsi"/>
           <w:i/>
@@ -34979,13 +35699,13 @@
           <w:lang w:val="bg-BG"/>
         </w:rPr>
         <w:drawing>
-          <wp:anchor distT="0" distB="0" distL="114300" distR="114300" simplePos="0" relativeHeight="251848704" behindDoc="0" locked="0" layoutInCell="1" allowOverlap="1" wp14:anchorId="63CABFD1" wp14:editId="742D943B">
+          <wp:anchor distT="0" distB="0" distL="114300" distR="114300" simplePos="0" relativeHeight="251848704" behindDoc="0" locked="0" layoutInCell="1" allowOverlap="1" wp14:anchorId="514805D8" wp14:editId="53150E1A">
             <wp:simplePos x="0" y="0"/>
             <wp:positionH relativeFrom="margin">
-              <wp:posOffset>1397635</wp:posOffset>
+              <wp:posOffset>1397000</wp:posOffset>
             </wp:positionH>
             <wp:positionV relativeFrom="paragraph">
-              <wp:posOffset>2410724</wp:posOffset>
+              <wp:posOffset>2420249</wp:posOffset>
             </wp:positionV>
             <wp:extent cx="3148330" cy="2218055"/>
             <wp:effectExtent l="0" t="0" r="0" b="0"/>
@@ -35002,7 +35722,7 @@
                     <pic:cNvPicPr/>
                   </pic:nvPicPr>
                   <pic:blipFill>
-                    <a:blip r:embed="rId60">
+                    <a:blip r:embed="rId62">
                       <a:extLst>
                         <a:ext uri="{28A0092B-C50C-407E-A947-70E740481C1C}">
                           <a14:useLocalDpi xmlns:a14="http://schemas.microsoft.com/office/drawing/2010/main" val="0"/>
@@ -35039,7 +35759,7 @@
         <mc:AlternateContent>
           <mc:Choice Requires="wps">
             <w:drawing>
-              <wp:anchor distT="45720" distB="45720" distL="114300" distR="114300" simplePos="0" relativeHeight="251850752" behindDoc="0" locked="0" layoutInCell="1" allowOverlap="1" wp14:anchorId="0714C7C8" wp14:editId="4340F70F">
+              <wp:anchor distT="45720" distB="45720" distL="114300" distR="114300" simplePos="0" relativeHeight="251850752" behindDoc="0" locked="0" layoutInCell="1" allowOverlap="1" wp14:anchorId="4A6D4A44" wp14:editId="5DC6FEFA">
                 <wp:simplePos x="0" y="0"/>
                 <wp:positionH relativeFrom="margin">
                   <wp:align>center</wp:align>
@@ -35126,7 +35846,7 @@
           </mc:Choice>
           <mc:Fallback>
             <w:pict>
-              <v:shape w14:anchorId="0714C7C8" id="_x0000_s1095" type="#_x0000_t202" style="position:absolute;margin-left:0;margin-top:353.85pt;width:219.2pt;height:110.6pt;z-index:251850752;visibility:visible;mso-wrap-style:square;mso-width-percent:0;mso-height-percent:200;mso-wrap-distance-left:9pt;mso-wrap-distance-top:3.6pt;mso-wrap-distance-right:9pt;mso-wrap-distance-bottom:3.6pt;mso-position-horizontal:center;mso-position-horizontal-relative:margin;mso-position-vertical:absolute;mso-position-vertical-relative:text;mso-width-percent:0;mso-height-percent:200;mso-width-relative:margin;mso-height-relative:margin;v-text-anchor:top" o:gfxdata="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" filled="f" stroked="f">
+              <v:shape w14:anchorId="4A6D4A44" id="_x0000_s1097" type="#_x0000_t202" style="position:absolute;margin-left:0;margin-top:353.85pt;width:219.2pt;height:110.6pt;z-index:251850752;visibility:visible;mso-wrap-style:square;mso-width-percent:0;mso-height-percent:200;mso-wrap-distance-left:9pt;mso-wrap-distance-top:3.6pt;mso-wrap-distance-right:9pt;mso-wrap-distance-bottom:3.6pt;mso-position-horizontal:center;mso-position-horizontal-relative:margin;mso-position-vertical:absolute;mso-position-vertical-relative:text;mso-width-percent:0;mso-height-percent:200;mso-width-relative:margin;mso-height-relative:margin;v-text-anchor:top" o:gfxdata="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" filled="f" stroked="f">
                 <v:textbox style="mso-fit-shape-to-text:t">
                   <w:txbxContent>
                     <w:p>
@@ -35177,7 +35897,7 @@
         <mc:AlternateContent>
           <mc:Choice Requires="wps">
             <w:drawing>
-              <wp:anchor distT="0" distB="0" distL="114300" distR="114300" simplePos="0" relativeHeight="251847680" behindDoc="0" locked="0" layoutInCell="1" allowOverlap="1" wp14:anchorId="180EF539" wp14:editId="10E24E9F">
+              <wp:anchor distT="0" distB="0" distL="114300" distR="114300" simplePos="0" relativeHeight="251847680" behindDoc="0" locked="0" layoutInCell="1" allowOverlap="1" wp14:anchorId="3630995C" wp14:editId="01781E6A">
                 <wp:simplePos x="0" y="0"/>
                 <wp:positionH relativeFrom="column">
                   <wp:posOffset>4555267</wp:posOffset>
@@ -35237,7 +35957,7 @@
           </mc:Choice>
           <mc:Fallback>
             <w:pict>
-              <v:shapetype w14:anchorId="2E879464" id="_x0000_t38" coordsize="21600,21600" o:spt="38" o:oned="t" path="m,c@0,0@1,5400@1,10800@1,16200@2,21600,21600,21600e" filled="f">
+              <v:shapetype w14:anchorId="08E84F0D" id="_x0000_t38" coordsize="21600,21600" o:spt="38" o:oned="t" path="m,c@0,0@1,5400@1,10800@1,16200@2,21600,21600,21600e" filled="f">
                 <v:formulas>
                   <v:f eqn="mid #0 0"/>
                   <v:f eqn="val #0"/>
@@ -35263,7 +35983,7 @@
           <w:sz w:val="28"/>
         </w:rPr>
         <w:drawing>
-          <wp:anchor distT="0" distB="0" distL="114300" distR="114300" simplePos="0" relativeHeight="251842560" behindDoc="0" locked="0" layoutInCell="1" allowOverlap="1" wp14:anchorId="54EEE51B" wp14:editId="6BD81140">
+          <wp:anchor distT="0" distB="0" distL="114300" distR="114300" simplePos="0" relativeHeight="251842560" behindDoc="0" locked="0" layoutInCell="1" allowOverlap="1" wp14:anchorId="783380A0" wp14:editId="6ADA7C33">
             <wp:simplePos x="0" y="0"/>
             <wp:positionH relativeFrom="margin">
               <wp:posOffset>3238500</wp:posOffset>
@@ -35286,7 +36006,7 @@
                     <pic:cNvPicPr/>
                   </pic:nvPicPr>
                   <pic:blipFill>
-                    <a:blip r:embed="rId61" cstate="print">
+                    <a:blip r:embed="rId63" cstate="print">
                       <a:extLst>
                         <a:ext uri="{28A0092B-C50C-407E-A947-70E740481C1C}">
                           <a14:useLocalDpi xmlns:a14="http://schemas.microsoft.com/office/drawing/2010/main" val="0"/>
@@ -35329,7 +36049,7 @@
         <mc:AlternateContent>
           <mc:Choice Requires="wps">
             <w:drawing>
-              <wp:anchor distT="45720" distB="45720" distL="114300" distR="114300" simplePos="0" relativeHeight="251846656" behindDoc="0" locked="0" layoutInCell="1" allowOverlap="1" wp14:anchorId="3F0B265F" wp14:editId="29CBF1B1">
+              <wp:anchor distT="45720" distB="45720" distL="114300" distR="114300" simplePos="0" relativeHeight="251846656" behindDoc="0" locked="0" layoutInCell="1" allowOverlap="1" wp14:anchorId="5ADBA27E" wp14:editId="36F5A041">
                 <wp:simplePos x="0" y="0"/>
                 <wp:positionH relativeFrom="margin">
                   <wp:posOffset>3238500</wp:posOffset>
@@ -35416,7 +36136,7 @@
           </mc:Choice>
           <mc:Fallback>
             <w:pict>
-              <v:shape w14:anchorId="3F0B265F" id="_x0000_s1096" type="#_x0000_t202" style="position:absolute;margin-left:255pt;margin-top:167.25pt;width:219.2pt;height:110.6pt;z-index:251846656;visibility:visible;mso-wrap-style:square;mso-width-percent:0;mso-height-percent:200;mso-wrap-distance-left:9pt;mso-wrap-distance-top:3.6pt;mso-wrap-distance-right:9pt;mso-wrap-distance-bottom:3.6pt;mso-position-horizontal:absolute;mso-position-horizontal-relative:margin;mso-position-vertical:absolute;mso-position-vertical-relative:text;mso-width-percent:0;mso-height-percent:200;mso-width-relative:margin;mso-height-relative:margin;v-text-anchor:top" o:gfxdata="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" filled="f" stroked="f">
+              <v:shape w14:anchorId="5ADBA27E" id="_x0000_s1098" type="#_x0000_t202" style="position:absolute;margin-left:255pt;margin-top:167.25pt;width:219.2pt;height:110.6pt;z-index:251846656;visibility:visible;mso-wrap-style:square;mso-width-percent:0;mso-height-percent:200;mso-wrap-distance-left:9pt;mso-wrap-distance-top:3.6pt;mso-wrap-distance-right:9pt;mso-wrap-distance-bottom:3.6pt;mso-position-horizontal:absolute;mso-position-horizontal-relative:margin;mso-position-vertical:absolute;mso-position-vertical-relative:text;mso-width-percent:0;mso-height-percent:200;mso-width-relative:margin;mso-height-relative:margin;v-text-anchor:top" o:gfxdata="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" filled="f" stroked="f">
                 <v:textbox style="mso-fit-shape-to-text:t">
                   <w:txbxContent>
                     <w:p>
@@ -35467,7 +36187,7 @@
         <mc:AlternateContent>
           <mc:Choice Requires="wps">
             <w:drawing>
-              <wp:anchor distT="45720" distB="45720" distL="114300" distR="114300" simplePos="0" relativeHeight="251844608" behindDoc="0" locked="0" layoutInCell="1" allowOverlap="1" wp14:anchorId="2637AD9B" wp14:editId="410BCB5B">
+              <wp:anchor distT="45720" distB="45720" distL="114300" distR="114300" simplePos="0" relativeHeight="251844608" behindDoc="0" locked="0" layoutInCell="1" allowOverlap="1" wp14:anchorId="0811A759" wp14:editId="284DAA9F">
                 <wp:simplePos x="0" y="0"/>
                 <wp:positionH relativeFrom="margin">
                   <wp:posOffset>-19050</wp:posOffset>
@@ -35554,7 +36274,7 @@
           </mc:Choice>
           <mc:Fallback>
             <w:pict>
-              <v:shape w14:anchorId="2637AD9B" id="_x0000_s1097" type="#_x0000_t202" style="position:absolute;margin-left:-1.5pt;margin-top:167.55pt;width:219.2pt;height:110.6pt;z-index:251844608;visibility:visible;mso-wrap-style:square;mso-width-percent:0;mso-height-percent:200;mso-wrap-distance-left:9pt;mso-wrap-distance-top:3.6pt;mso-wrap-distance-right:9pt;mso-wrap-distance-bottom:3.6pt;mso-position-horizontal:absolute;mso-position-horizontal-relative:margin;mso-position-vertical:absolute;mso-position-vertical-relative:text;mso-width-percent:0;mso-height-percent:200;mso-width-relative:margin;mso-height-relative:margin;v-text-anchor:top" o:gfxdata="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" filled="f" stroked="f">
+              <v:shape w14:anchorId="0811A759" id="_x0000_s1099" type="#_x0000_t202" style="position:absolute;margin-left:-1.5pt;margin-top:167.55pt;width:219.2pt;height:110.6pt;z-index:251844608;visibility:visible;mso-wrap-style:square;mso-width-percent:0;mso-height-percent:200;mso-wrap-distance-left:9pt;mso-wrap-distance-top:3.6pt;mso-wrap-distance-right:9pt;mso-wrap-distance-bottom:3.6pt;mso-position-horizontal:absolute;mso-position-horizontal-relative:margin;mso-position-vertical:absolute;mso-position-vertical-relative:text;mso-width-percent:0;mso-height-percent:200;mso-width-relative:margin;mso-height-relative:margin;v-text-anchor:top" o:gfxdata="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" filled="f" stroked="f">
                 <v:textbox style="mso-fit-shape-to-text:t">
                   <w:txbxContent>
                     <w:p>
@@ -35601,7 +36321,7 @@
           <w:sz w:val="28"/>
         </w:rPr>
         <w:drawing>
-          <wp:anchor distT="0" distB="0" distL="114300" distR="114300" simplePos="0" relativeHeight="251841536" behindDoc="0" locked="0" layoutInCell="1" allowOverlap="1" wp14:anchorId="7C8536CD" wp14:editId="1D944106">
+          <wp:anchor distT="0" distB="0" distL="114300" distR="114300" simplePos="0" relativeHeight="251841536" behindDoc="0" locked="0" layoutInCell="1" allowOverlap="1" wp14:anchorId="46974C76" wp14:editId="355D1546">
             <wp:simplePos x="0" y="0"/>
             <wp:positionH relativeFrom="margin">
               <wp:align>left</wp:align>
@@ -35624,7 +36344,7 @@
                     <pic:cNvPicPr/>
                   </pic:nvPicPr>
                   <pic:blipFill>
-                    <a:blip r:embed="rId62" cstate="print">
+                    <a:blip r:embed="rId64" cstate="print">
                       <a:extLst>
                         <a:ext uri="{28A0092B-C50C-407E-A947-70E740481C1C}">
                           <a14:useLocalDpi xmlns:a14="http://schemas.microsoft.com/office/drawing/2010/main" val="0"/>
@@ -36663,8 +37383,8 @@
       </w:pPr>
     </w:p>
     <w:sectPr>
-      <w:footerReference w:type="even" r:id="rId63"/>
-      <w:footerReference w:type="default" r:id="rId64"/>
+      <w:footerReference w:type="even" r:id="rId65"/>
+      <w:footerReference w:type="default" r:id="rId66"/>
       <w:pgSz w:w="12240" w:h="15840"/>
       <w:pgMar w:top="1440" w:right="1440" w:bottom="1440" w:left="1440" w:header="720" w:footer="720" w:gutter="0"/>
       <w:pgNumType w:start="1"/>
@@ -36804,7 +37524,7 @@
                                     <w:noProof/>
                                     <w:color w:val="8C8C8C" w:themeColor="background1" w:themeShade="8C"/>
                                   </w:rPr>
-                                  <w:t>32</w:t>
+                                  <w:t>34</w:t>
                                 </w:r>
                                 <w:r>
                                   <w:rPr>
@@ -36916,12 +37636,12 @@
             </mc:Choice>
             <mc:Fallback>
               <w:pict>
-                <v:group id="Group 11" o:spid="_x0000_s1098" style="position:absolute;margin-left:0;margin-top:0;width:610.5pt;height:15pt;z-index:251661312;mso-width-percent:1000;mso-position-horizontal:center;mso-position-horizontal-relative:page;mso-position-vertical:center;mso-position-vertical-relative:bottom-margin-area;mso-width-percent:1000" coordorigin="-8,14978" coordsize="12255,300" o:gfxdata="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">
+                <v:group id="Group 11" o:spid="_x0000_s1100" style="position:absolute;margin-left:0;margin-top:0;width:610.5pt;height:15pt;z-index:251661312;mso-width-percent:1000;mso-position-horizontal:center;mso-position-horizontal-relative:page;mso-position-vertical:center;mso-position-vertical-relative:bottom-margin-area;mso-width-percent:1000" coordorigin="-8,14978" coordsize="12255,300" o:gfxdata="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">
                   <v:shapetype id="_x0000_t202" coordsize="21600,21600" o:spt="202" path="m,l,21600r21600,l21600,xe">
                     <v:stroke joinstyle="miter"/>
                     <v:path gradientshapeok="t" o:connecttype="rect"/>
                   </v:shapetype>
-                  <v:shape id="Text Box 25" o:spid="_x0000_s1099" type="#_x0000_t202" style="position:absolute;left:782;top:14990;width:659;height:288;visibility:visible;mso-wrap-style:square;v-text-anchor:top" o:gfxdata="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" filled="f" stroked="f">
+                  <v:shape id="Text Box 25" o:spid="_x0000_s1101" type="#_x0000_t202" style="position:absolute;left:782;top:14990;width:659;height:288;visibility:visible;mso-wrap-style:square;v-text-anchor:top" o:gfxdata="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" filled="f" stroked="f">
                     <v:textbox inset="0,0,0,0">
                       <w:txbxContent>
                         <w:p>
@@ -36942,7 +37662,7 @@
                               <w:noProof/>
                               <w:color w:val="8C8C8C" w:themeColor="background1" w:themeShade="8C"/>
                             </w:rPr>
-                            <w:t>32</w:t>
+                            <w:t>34</w:t>
                           </w:r>
                           <w:r>
                             <w:rPr>
@@ -36955,7 +37675,7 @@
                       </w:txbxContent>
                     </v:textbox>
                   </v:shape>
-                  <v:group id="Group 31" o:spid="_x0000_s1100" style="position:absolute;left:-8;top:14978;width:12255;height:230" coordorigin="-8,14978" coordsize="12255,230" o:gfxdata="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">
+                  <v:group id="Group 31" o:spid="_x0000_s1102" style="position:absolute;left:-8;top:14978;width:12255;height:230" coordorigin="-8,14978" coordsize="12255,230" o:gfxdata="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">
                     <v:shapetype id="_x0000_t34" coordsize="21600,21600" o:spt="34" o:oned="t" adj="10800" path="m,l@0,0@0,21600,21600,21600e" filled="f">
                       <v:stroke joinstyle="miter"/>
                       <v:formulas>
@@ -36967,8 +37687,8 @@
                       </v:handles>
                       <o:lock v:ext="edit" shapetype="t"/>
                     </v:shapetype>
-                    <v:shape id="AutoShape 27" o:spid="_x0000_s1101" type="#_x0000_t34" style="position:absolute;left:-8;top:14978;width:1260;height:230;flip:y;visibility:visible;mso-wrap-style:square" o:connectortype="elbow" o:gfxdata="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" strokecolor="#a5a5a5"/>
-                    <v:shape id="AutoShape 28" o:spid="_x0000_s1102" type="#_x0000_t34" style="position:absolute;left:1252;top:14978;width:10995;height:230;rotation:180;visibility:visible;mso-wrap-style:square" o:connectortype="elbow" o:gfxdata="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" adj="20904" strokecolor="#a5a5a5"/>
+                    <v:shape id="AutoShape 27" o:spid="_x0000_s1103" type="#_x0000_t34" style="position:absolute;left:-8;top:14978;width:1260;height:230;flip:y;visibility:visible;mso-wrap-style:square" o:connectortype="elbow" o:gfxdata="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" strokecolor="#a5a5a5"/>
+                    <v:shape id="AutoShape 28" o:spid="_x0000_s1104" type="#_x0000_t34" style="position:absolute;left:1252;top:14978;width:10995;height:230;rotation:180;visibility:visible;mso-wrap-style:square" o:connectortype="elbow" o:gfxdata="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" adj="20904" strokecolor="#a5a5a5"/>
                   </v:group>
                   <w10:wrap anchorx="page" anchory="margin"/>
                 </v:group>
@@ -37203,12 +37923,12 @@
             </mc:Choice>
             <mc:Fallback>
               <w:pict>
-                <v:group id="Group 1" o:spid="_x0000_s1103" style="position:absolute;margin-left:0;margin-top:0;width:610.5pt;height:15pt;z-index:251659264;mso-width-percent:1000;mso-position-horizontal:center;mso-position-horizontal-relative:page;mso-position-vertical:center;mso-position-vertical-relative:bottom-margin-area;mso-width-percent:1000" coordorigin=",14970" coordsize="12255,300" o:gfxdata="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">
+                <v:group id="Group 1" o:spid="_x0000_s1105" style="position:absolute;margin-left:0;margin-top:0;width:610.5pt;height:15pt;z-index:251659264;mso-width-percent:1000;mso-position-horizontal:center;mso-position-horizontal-relative:page;mso-position-vertical:center;mso-position-vertical-relative:bottom-margin-area;mso-width-percent:1000" coordorigin=",14970" coordsize="12255,300" o:gfxdata="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">
                   <v:shapetype id="_x0000_t202" coordsize="21600,21600" o:spt="202" path="m,l,21600r21600,l21600,xe">
                     <v:stroke joinstyle="miter"/>
                     <v:path gradientshapeok="t" o:connecttype="rect"/>
                   </v:shapetype>
-                  <v:shape id="Text Box 25" o:spid="_x0000_s1104" type="#_x0000_t202" style="position:absolute;left:10803;top:14982;width:659;height:288;visibility:visible;mso-wrap-style:square;v-text-anchor:top" o:gfxdata="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" filled="f" stroked="f">
+                  <v:shape id="Text Box 25" o:spid="_x0000_s1106" type="#_x0000_t202" style="position:absolute;left:10803;top:14982;width:659;height:288;visibility:visible;mso-wrap-style:square;v-text-anchor:top" o:gfxdata="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" filled="f" stroked="f">
                     <v:textbox inset="0,0,0,0">
                       <w:txbxContent>
                         <w:p>
@@ -37242,7 +37962,7 @@
                       </w:txbxContent>
                     </v:textbox>
                   </v:shape>
-                  <v:group id="Group 31" o:spid="_x0000_s1105" style="position:absolute;top:14970;width:12255;height:230;flip:x" coordorigin="-8,14978" coordsize="12255,230" o:gfxdata="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">
+                  <v:group id="Group 31" o:spid="_x0000_s1107" style="position:absolute;top:14970;width:12255;height:230;flip:x" coordorigin="-8,14978" coordsize="12255,230" o:gfxdata="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">
                     <v:shapetype id="_x0000_t34" coordsize="21600,21600" o:spt="34" o:oned="t" adj="10800" path="m,l@0,0@0,21600,21600,21600e" filled="f">
                       <v:stroke joinstyle="miter"/>
                       <v:formulas>
@@ -37254,8 +37974,8 @@
                       </v:handles>
                       <o:lock v:ext="edit" shapetype="t"/>
                     </v:shapetype>
-                    <v:shape id="AutoShape 27" o:spid="_x0000_s1106" type="#_x0000_t34" style="position:absolute;left:-8;top:14978;width:1260;height:230;flip:y;visibility:visible;mso-wrap-style:square" o:connectortype="elbow" o:gfxdata="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" strokecolor="#a5a5a5"/>
-                    <v:shape id="AutoShape 28" o:spid="_x0000_s1107" type="#_x0000_t34" style="position:absolute;left:1252;top:14978;width:10995;height:230;rotation:180;visibility:visible;mso-wrap-style:square" o:connectortype="elbow" o:gfxdata="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" adj="20904" strokecolor="#a5a5a5"/>
+                    <v:shape id="AutoShape 27" o:spid="_x0000_s1108" type="#_x0000_t34" style="position:absolute;left:-8;top:14978;width:1260;height:230;flip:y;visibility:visible;mso-wrap-style:square" o:connectortype="elbow" o:gfxdata="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" strokecolor="#a5a5a5"/>
+                    <v:shape id="AutoShape 28" o:spid="_x0000_s1109" type="#_x0000_t34" style="position:absolute;left:1252;top:14978;width:10995;height:230;rotation:180;visibility:visible;mso-wrap-style:square" o:connectortype="elbow" o:gfxdata="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" adj="20904" strokecolor="#a5a5a5"/>
                   </v:group>
                   <w10:wrap anchorx="page" anchory="margin"/>
                 </v:group>
@@ -40750,7 +41470,7 @@
 </file>
 
 <file path=customXml/itemProps1.xml><?xml version="1.0" encoding="utf-8"?>
-<ds:datastoreItem xmlns:ds="http://schemas.openxmlformats.org/officeDocument/2006/customXml" ds:itemID="{473CEEB5-2DB5-473B-A08B-FA6D532D618A}">
+<ds:datastoreItem xmlns:ds="http://schemas.openxmlformats.org/officeDocument/2006/customXml" ds:itemID="{49FAADA0-9C32-4D7A-9791-E530D0ADCB45}">
   <ds:schemaRefs>
     <ds:schemaRef ds:uri="http://schemas.openxmlformats.org/officeDocument/2006/bibliography"/>
   </ds:schemaRefs>

</xml_diff>

<commit_message>
Ability to add line length
And a small documentation update
</commit_message>
<xml_diff>
--- a/Paperwork/Documentation.docx
+++ b/Paperwork/Documentation.docx
@@ -13,8 +13,6 @@
           <w:lang w:val="ru-RU"/>
         </w:rPr>
       </w:pPr>
-      <w:bookmarkStart w:id="0" w:name="_GoBack"/>
-      <w:bookmarkEnd w:id="0"/>
       <w:r>
         <w:rPr>
           <w:rFonts w:ascii="Times New Roman" w:hAnsi="Times New Roman"/>
@@ -4661,6 +4659,7 @@
         </w:rPr>
         <w:t>„</w:t>
       </w:r>
+      <w:proofErr w:type="gramStart"/>
       <w:r>
         <w:rPr>
           <w:rFonts w:asciiTheme="majorHAnsi" w:hAnsiTheme="majorHAnsi" w:cstheme="majorHAnsi"/>
@@ -4679,6 +4678,7 @@
         </w:rPr>
         <w:t>“</w:t>
       </w:r>
+      <w:proofErr w:type="gramEnd"/>
       <w:r>
         <w:rPr>
           <w:rFonts w:asciiTheme="majorHAnsi" w:hAnsiTheme="majorHAnsi" w:cstheme="majorHAnsi"/>
@@ -6036,7 +6036,27 @@
           <w:szCs w:val="28"/>
           <w:lang w:val="bg-BG"/>
         </w:rPr>
-        <w:t>(„Си Шарп“)</w:t>
+        <w:t xml:space="preserve">(„Си </w:t>
+      </w:r>
+      <w:proofErr w:type="gramStart"/>
+      <w:r>
+        <w:rPr>
+          <w:rFonts w:asciiTheme="majorHAnsi" w:hAnsiTheme="majorHAnsi" w:cstheme="majorHAnsi"/>
+          <w:sz w:val="28"/>
+          <w:szCs w:val="28"/>
+          <w:lang w:val="bg-BG"/>
+        </w:rPr>
+        <w:t>Шарп“</w:t>
+      </w:r>
+      <w:proofErr w:type="gramEnd"/>
+      <w:r>
+        <w:rPr>
+          <w:rFonts w:asciiTheme="majorHAnsi" w:hAnsiTheme="majorHAnsi" w:cstheme="majorHAnsi"/>
+          <w:sz w:val="28"/>
+          <w:szCs w:val="28"/>
+          <w:lang w:val="bg-BG"/>
+        </w:rPr>
+        <w:t>)</w:t>
       </w:r>
       <w:r>
         <w:rPr>
@@ -6214,7 +6234,43 @@
           <w:sz w:val="28"/>
           <w:szCs w:val="28"/>
         </w:rPr>
-        <w:t xml:space="preserve">C#, както за </w:t>
+        <w:t xml:space="preserve">C#, </w:t>
+      </w:r>
+      <w:proofErr w:type="spellStart"/>
+      <w:r>
+        <w:rPr>
+          <w:rFonts w:asciiTheme="majorHAnsi" w:hAnsiTheme="majorHAnsi" w:cstheme="majorHAnsi"/>
+          <w:sz w:val="28"/>
+          <w:szCs w:val="28"/>
+        </w:rPr>
+        <w:t>както</w:t>
+      </w:r>
+      <w:proofErr w:type="spellEnd"/>
+      <w:r>
+        <w:rPr>
+          <w:rFonts w:asciiTheme="majorHAnsi" w:hAnsiTheme="majorHAnsi" w:cstheme="majorHAnsi"/>
+          <w:sz w:val="28"/>
+          <w:szCs w:val="28"/>
+        </w:rPr>
+        <w:t xml:space="preserve"> </w:t>
+      </w:r>
+      <w:proofErr w:type="spellStart"/>
+      <w:r>
+        <w:rPr>
+          <w:rFonts w:asciiTheme="majorHAnsi" w:hAnsiTheme="majorHAnsi" w:cstheme="majorHAnsi"/>
+          <w:sz w:val="28"/>
+          <w:szCs w:val="28"/>
+        </w:rPr>
+        <w:t>за</w:t>
+      </w:r>
+      <w:proofErr w:type="spellEnd"/>
+      <w:r>
+        <w:rPr>
+          <w:rFonts w:asciiTheme="majorHAnsi" w:hAnsiTheme="majorHAnsi" w:cstheme="majorHAnsi"/>
+          <w:sz w:val="28"/>
+          <w:szCs w:val="28"/>
+        </w:rPr>
+        <w:t xml:space="preserve"> </w:t>
       </w:r>
       <w:r>
         <w:rPr>
@@ -7147,8 +7203,19 @@
           <w:szCs w:val="28"/>
           <w:lang w:val="bg-BG"/>
         </w:rPr>
-        <w:t>„Андроид“</w:t>
-      </w:r>
+        <w:t>„</w:t>
+      </w:r>
+      <w:proofErr w:type="gramStart"/>
+      <w:r>
+        <w:rPr>
+          <w:rFonts w:asciiTheme="majorHAnsi" w:hAnsiTheme="majorHAnsi" w:cstheme="majorHAnsi"/>
+          <w:sz w:val="28"/>
+          <w:szCs w:val="28"/>
+          <w:lang w:val="bg-BG"/>
+        </w:rPr>
+        <w:t>Андроид“</w:t>
+      </w:r>
+      <w:proofErr w:type="gramEnd"/>
       <w:r>
         <w:rPr>
           <w:rFonts w:asciiTheme="majorHAnsi" w:hAnsiTheme="majorHAnsi" w:cstheme="majorHAnsi"/>
@@ -7250,7 +7317,27 @@
           <w:szCs w:val="28"/>
           <w:lang w:val="bg-BG"/>
         </w:rPr>
-        <w:t xml:space="preserve">(или „отворен код“) модел като повечето устройства съдържат </w:t>
+        <w:t xml:space="preserve">(или „отворен </w:t>
+      </w:r>
+      <w:proofErr w:type="gramStart"/>
+      <w:r>
+        <w:rPr>
+          <w:rFonts w:asciiTheme="majorHAnsi" w:hAnsiTheme="majorHAnsi" w:cstheme="majorHAnsi"/>
+          <w:sz w:val="28"/>
+          <w:szCs w:val="28"/>
+          <w:lang w:val="bg-BG"/>
+        </w:rPr>
+        <w:t>код“</w:t>
+      </w:r>
+      <w:proofErr w:type="gramEnd"/>
+      <w:r>
+        <w:rPr>
+          <w:rFonts w:asciiTheme="majorHAnsi" w:hAnsiTheme="majorHAnsi" w:cstheme="majorHAnsi"/>
+          <w:sz w:val="28"/>
+          <w:szCs w:val="28"/>
+          <w:lang w:val="bg-BG"/>
+        </w:rPr>
+        <w:t xml:space="preserve">) модел като повечето устройства съдържат </w:t>
       </w:r>
       <w:r>
         <w:rPr>
@@ -9685,8 +9772,17 @@
           <w:rFonts w:asciiTheme="majorHAnsi" w:hAnsiTheme="majorHAnsi" w:cstheme="majorHAnsi"/>
           <w:sz w:val="28"/>
         </w:rPr>
-        <w:t>Google Cardboard визьора</w:t>
-      </w:r>
+        <w:t xml:space="preserve">Google Cardboard </w:t>
+      </w:r>
+      <w:proofErr w:type="spellStart"/>
+      <w:r>
+        <w:rPr>
+          <w:rFonts w:asciiTheme="majorHAnsi" w:hAnsiTheme="majorHAnsi" w:cstheme="majorHAnsi"/>
+          <w:sz w:val="28"/>
+        </w:rPr>
+        <w:t>визьора</w:t>
+      </w:r>
+      <w:proofErr w:type="spellEnd"/>
       <w:r>
         <w:rPr>
           <w:rFonts w:asciiTheme="majorHAnsi" w:hAnsiTheme="majorHAnsi" w:cstheme="majorHAnsi"/>
@@ -11051,12 +11147,21 @@
         </w:rPr>
         <w:t xml:space="preserve"> е на </w:t>
       </w:r>
-      <w:r>
-        <w:rPr>
-          <w:rFonts w:asciiTheme="majorHAnsi" w:hAnsiTheme="majorHAnsi" w:cstheme="majorHAnsi"/>
-          <w:sz w:val="28"/>
-        </w:rPr>
-        <w:t xml:space="preserve">Git </w:t>
+      <w:proofErr w:type="spellStart"/>
+      <w:r>
+        <w:rPr>
+          <w:rFonts w:asciiTheme="majorHAnsi" w:hAnsiTheme="majorHAnsi" w:cstheme="majorHAnsi"/>
+          <w:sz w:val="28"/>
+        </w:rPr>
+        <w:t>Git</w:t>
+      </w:r>
+      <w:proofErr w:type="spellEnd"/>
+      <w:r>
+        <w:rPr>
+          <w:rFonts w:asciiTheme="majorHAnsi" w:hAnsiTheme="majorHAnsi" w:cstheme="majorHAnsi"/>
+          <w:sz w:val="28"/>
+        </w:rPr>
+        <w:t xml:space="preserve"> </w:t>
       </w:r>
       <w:r>
         <w:rPr>
@@ -13014,6 +13119,7 @@
                 <w:sz w:val="28"/>
               </w:rPr>
             </w:pPr>
+            <w:proofErr w:type="spellStart"/>
             <w:r>
               <w:rPr>
                 <w:rFonts w:asciiTheme="majorHAnsi" w:hAnsiTheme="majorHAnsi" w:cstheme="majorHAnsi"/>
@@ -13021,6 +13127,7 @@
               </w:rPr>
               <w:t>ToolButton.cs</w:t>
             </w:r>
+            <w:proofErr w:type="spellEnd"/>
           </w:p>
         </w:tc>
       </w:tr>
@@ -13064,6 +13171,7 @@
                 <w:sz w:val="28"/>
               </w:rPr>
             </w:pPr>
+            <w:proofErr w:type="spellStart"/>
             <w:r>
               <w:rPr>
                 <w:rFonts w:asciiTheme="majorHAnsi" w:hAnsiTheme="majorHAnsi" w:cstheme="majorHAnsi"/>
@@ -13071,6 +13179,7 @@
               </w:rPr>
               <w:t>CreateLine.cs</w:t>
             </w:r>
+            <w:proofErr w:type="spellEnd"/>
           </w:p>
         </w:tc>
       </w:tr>
@@ -13117,6 +13226,7 @@
                 <w:sz w:val="28"/>
               </w:rPr>
             </w:pPr>
+            <w:proofErr w:type="spellStart"/>
             <w:r>
               <w:rPr>
                 <w:rFonts w:asciiTheme="majorHAnsi" w:hAnsiTheme="majorHAnsi" w:cstheme="majorHAnsi"/>
@@ -13131,6 +13241,7 @@
               </w:rPr>
               <w:t>.cs</w:t>
             </w:r>
+            <w:proofErr w:type="spellEnd"/>
           </w:p>
         </w:tc>
       </w:tr>
@@ -13174,6 +13285,7 @@
                 <w:sz w:val="28"/>
               </w:rPr>
             </w:pPr>
+            <w:proofErr w:type="spellStart"/>
             <w:r>
               <w:rPr>
                 <w:rFonts w:asciiTheme="majorHAnsi" w:hAnsiTheme="majorHAnsi" w:cstheme="majorHAnsi"/>
@@ -13195,6 +13307,7 @@
               </w:rPr>
               <w:t>.cs</w:t>
             </w:r>
+            <w:proofErr w:type="spellEnd"/>
           </w:p>
         </w:tc>
       </w:tr>
@@ -13241,6 +13354,7 @@
                 <w:sz w:val="28"/>
               </w:rPr>
             </w:pPr>
+            <w:proofErr w:type="spellStart"/>
             <w:r>
               <w:rPr>
                 <w:rFonts w:asciiTheme="majorHAnsi" w:hAnsiTheme="majorHAnsi" w:cstheme="majorHAnsi"/>
@@ -13255,6 +13369,7 @@
               </w:rPr>
               <w:t>videLine.cs</w:t>
             </w:r>
+            <w:proofErr w:type="spellEnd"/>
           </w:p>
         </w:tc>
       </w:tr>
@@ -13298,6 +13413,7 @@
                 <w:sz w:val="28"/>
               </w:rPr>
             </w:pPr>
+            <w:proofErr w:type="spellStart"/>
             <w:r>
               <w:rPr>
                 <w:rFonts w:asciiTheme="majorHAnsi" w:hAnsiTheme="majorHAnsi" w:cstheme="majorHAnsi"/>
@@ -13305,6 +13421,7 @@
               </w:rPr>
               <w:t>CreatePerpendicular.cs</w:t>
             </w:r>
+            <w:proofErr w:type="spellEnd"/>
           </w:p>
         </w:tc>
       </w:tr>
@@ -13351,6 +13468,7 @@
                 <w:sz w:val="28"/>
               </w:rPr>
             </w:pPr>
+            <w:proofErr w:type="spellStart"/>
             <w:r>
               <w:rPr>
                 <w:rFonts w:asciiTheme="majorHAnsi" w:hAnsiTheme="majorHAnsi" w:cstheme="majorHAnsi"/>
@@ -13358,6 +13476,7 @@
               </w:rPr>
               <w:t>CreateAngle.cs</w:t>
             </w:r>
+            <w:proofErr w:type="spellEnd"/>
           </w:p>
         </w:tc>
       </w:tr>
@@ -13401,6 +13520,7 @@
                 <w:sz w:val="28"/>
               </w:rPr>
             </w:pPr>
+            <w:proofErr w:type="spellStart"/>
             <w:r>
               <w:rPr>
                 <w:rFonts w:asciiTheme="majorHAnsi" w:hAnsiTheme="majorHAnsi" w:cstheme="majorHAnsi"/>
@@ -13415,6 +13535,7 @@
               </w:rPr>
               <w:t>.cs</w:t>
             </w:r>
+            <w:proofErr w:type="spellEnd"/>
           </w:p>
         </w:tc>
       </w:tr>
@@ -13461,6 +13582,7 @@
                 <w:sz w:val="28"/>
               </w:rPr>
             </w:pPr>
+            <w:proofErr w:type="spellStart"/>
             <w:r>
               <w:rPr>
                 <w:rFonts w:asciiTheme="majorHAnsi" w:hAnsiTheme="majorHAnsi" w:cstheme="majorHAnsi"/>
@@ -13468,6 +13590,7 @@
               </w:rPr>
               <w:t>Delete.cs</w:t>
             </w:r>
+            <w:proofErr w:type="spellEnd"/>
           </w:p>
         </w:tc>
       </w:tr>
@@ -13511,6 +13634,7 @@
                 <w:sz w:val="28"/>
               </w:rPr>
             </w:pPr>
+            <w:proofErr w:type="spellStart"/>
             <w:r>
               <w:rPr>
                 <w:rFonts w:asciiTheme="majorHAnsi" w:hAnsiTheme="majorHAnsi" w:cstheme="majorHAnsi"/>
@@ -13518,6 +13642,7 @@
               </w:rPr>
               <w:t>ExtrudeFace.cs</w:t>
             </w:r>
+            <w:proofErr w:type="spellEnd"/>
           </w:p>
         </w:tc>
       </w:tr>
@@ -13564,6 +13689,7 @@
                 <w:sz w:val="28"/>
               </w:rPr>
             </w:pPr>
+            <w:proofErr w:type="spellStart"/>
             <w:r>
               <w:rPr>
                 <w:rFonts w:asciiTheme="majorHAnsi" w:hAnsiTheme="majorHAnsi" w:cstheme="majorHAnsi"/>
@@ -13571,6 +13697,7 @@
               </w:rPr>
               <w:t>Move.cs</w:t>
             </w:r>
+            <w:proofErr w:type="spellEnd"/>
           </w:p>
         </w:tc>
       </w:tr>
@@ -13614,6 +13741,7 @@
                 <w:sz w:val="28"/>
               </w:rPr>
             </w:pPr>
+            <w:proofErr w:type="spellStart"/>
             <w:r>
               <w:rPr>
                 <w:rFonts w:asciiTheme="majorHAnsi" w:hAnsiTheme="majorHAnsi" w:cstheme="majorHAnsi"/>
@@ -13621,6 +13749,7 @@
               </w:rPr>
               <w:t>Keyboard.cs</w:t>
             </w:r>
+            <w:proofErr w:type="spellEnd"/>
           </w:p>
         </w:tc>
       </w:tr>
@@ -13683,6 +13812,7 @@
                 <w:sz w:val="28"/>
               </w:rPr>
             </w:pPr>
+            <w:proofErr w:type="spellStart"/>
             <w:r>
               <w:rPr>
                 <w:rFonts w:asciiTheme="majorHAnsi" w:hAnsiTheme="majorHAnsi" w:cstheme="majorHAnsi"/>
@@ -13690,6 +13820,7 @@
               </w:rPr>
               <w:t>CreatePolygon.cs</w:t>
             </w:r>
+            <w:proofErr w:type="spellEnd"/>
           </w:p>
         </w:tc>
       </w:tr>
@@ -13733,6 +13864,7 @@
                 <w:sz w:val="28"/>
               </w:rPr>
             </w:pPr>
+            <w:proofErr w:type="spellStart"/>
             <w:r>
               <w:rPr>
                 <w:rFonts w:asciiTheme="majorHAnsi" w:hAnsiTheme="majorHAnsi" w:cstheme="majorHAnsi"/>
@@ -13740,6 +13872,7 @@
               </w:rPr>
               <w:t>SelectOrDeselectAll.cs</w:t>
             </w:r>
+            <w:proofErr w:type="spellEnd"/>
           </w:p>
         </w:tc>
       </w:tr>
@@ -13786,6 +13919,7 @@
                 <w:sz w:val="28"/>
               </w:rPr>
             </w:pPr>
+            <w:proofErr w:type="spellStart"/>
             <w:r>
               <w:rPr>
                 <w:rFonts w:asciiTheme="majorHAnsi" w:hAnsiTheme="majorHAnsi" w:cstheme="majorHAnsi"/>
@@ -13793,6 +13927,7 @@
               </w:rPr>
               <w:t>CreateBisector.cs</w:t>
             </w:r>
+            <w:proofErr w:type="spellEnd"/>
           </w:p>
         </w:tc>
       </w:tr>
@@ -14005,6 +14140,7 @@
           <w:sz w:val="28"/>
         </w:rPr>
       </w:pPr>
+      <w:proofErr w:type="spellStart"/>
       <w:r>
         <w:rPr>
           <w:rFonts w:asciiTheme="majorHAnsi" w:hAnsiTheme="majorHAnsi" w:cstheme="majorHAnsi"/>
@@ -14013,6 +14149,7 @@
         </w:rPr>
         <w:t>Tool.cs</w:t>
       </w:r>
+      <w:proofErr w:type="spellEnd"/>
     </w:p>
     <w:p>
       <w:pPr>
@@ -14032,12 +14169,21 @@
         </w:rPr>
         <w:t xml:space="preserve">Основният клас, който всички действия наследяват е </w:t>
       </w:r>
-      <w:r>
-        <w:rPr>
-          <w:rFonts w:asciiTheme="majorHAnsi" w:hAnsiTheme="majorHAnsi" w:cstheme="majorHAnsi"/>
-          <w:sz w:val="28"/>
-        </w:rPr>
-        <w:t xml:space="preserve">Tool.cs. </w:t>
+      <w:proofErr w:type="spellStart"/>
+      <w:r>
+        <w:rPr>
+          <w:rFonts w:asciiTheme="majorHAnsi" w:hAnsiTheme="majorHAnsi" w:cstheme="majorHAnsi"/>
+          <w:sz w:val="28"/>
+        </w:rPr>
+        <w:t>Tool.cs</w:t>
+      </w:r>
+      <w:proofErr w:type="spellEnd"/>
+      <w:r>
+        <w:rPr>
+          <w:rFonts w:asciiTheme="majorHAnsi" w:hAnsiTheme="majorHAnsi" w:cstheme="majorHAnsi"/>
+          <w:sz w:val="28"/>
+        </w:rPr>
+        <w:t xml:space="preserve">. </w:t>
       </w:r>
       <w:r>
         <w:rPr>
@@ -14182,6 +14328,7 @@
           <w:sz w:val="28"/>
         </w:rPr>
       </w:pPr>
+      <w:proofErr w:type="spellStart"/>
       <w:r>
         <w:rPr>
           <w:rFonts w:asciiTheme="majorHAnsi" w:hAnsiTheme="majorHAnsi" w:cstheme="majorHAnsi"/>
@@ -14190,6 +14337,7 @@
         </w:rPr>
         <w:t>GetObjects</w:t>
       </w:r>
+      <w:proofErr w:type="spellEnd"/>
     </w:p>
     <w:p>
       <w:pPr>
@@ -14290,6 +14438,7 @@
           <w:sz w:val="28"/>
         </w:rPr>
       </w:pPr>
+      <w:proofErr w:type="spellStart"/>
       <w:r>
         <w:rPr>
           <w:rFonts w:asciiTheme="majorHAnsi" w:hAnsiTheme="majorHAnsi" w:cstheme="majorHAnsi"/>
@@ -14298,6 +14447,7 @@
         </w:rPr>
         <w:t>ReportMessage</w:t>
       </w:r>
+      <w:proofErr w:type="spellEnd"/>
     </w:p>
     <w:p>
       <w:pPr>
@@ -14357,6 +14507,7 @@
         </w:rPr>
         <w:t xml:space="preserve">скрития метод </w:t>
       </w:r>
+      <w:proofErr w:type="spellStart"/>
       <w:r>
         <w:rPr>
           <w:rFonts w:asciiTheme="majorHAnsi" w:hAnsiTheme="majorHAnsi" w:cstheme="majorHAnsi"/>
@@ -14364,6 +14515,7 @@
         </w:rPr>
         <w:t>CleanMessage</w:t>
       </w:r>
+      <w:proofErr w:type="spellEnd"/>
       <w:r>
         <w:rPr>
           <w:rFonts w:asciiTheme="majorHAnsi" w:hAnsiTheme="majorHAnsi" w:cstheme="majorHAnsi"/>
@@ -14405,6 +14557,7 @@
           <w:sz w:val="28"/>
         </w:rPr>
       </w:pPr>
+      <w:proofErr w:type="spellStart"/>
       <w:r>
         <w:rPr>
           <w:rFonts w:asciiTheme="majorHAnsi" w:hAnsiTheme="majorHAnsi" w:cstheme="majorHAnsi"/>
@@ -14413,6 +14566,7 @@
         </w:rPr>
         <w:t>CleanMessage</w:t>
       </w:r>
+      <w:proofErr w:type="spellEnd"/>
     </w:p>
     <w:p>
       <w:pPr>
@@ -14432,12 +14586,21 @@
         </w:rPr>
         <w:t xml:space="preserve">Метод от тип </w:t>
       </w:r>
-      <w:r>
-        <w:rPr>
-          <w:rFonts w:asciiTheme="majorHAnsi" w:hAnsiTheme="majorHAnsi" w:cstheme="majorHAnsi"/>
-          <w:sz w:val="28"/>
-        </w:rPr>
-        <w:t xml:space="preserve">IEnumerator </w:t>
+      <w:proofErr w:type="spellStart"/>
+      <w:r>
+        <w:rPr>
+          <w:rFonts w:asciiTheme="majorHAnsi" w:hAnsiTheme="majorHAnsi" w:cstheme="majorHAnsi"/>
+          <w:sz w:val="28"/>
+        </w:rPr>
+        <w:t>IEnumerator</w:t>
+      </w:r>
+      <w:proofErr w:type="spellEnd"/>
+      <w:r>
+        <w:rPr>
+          <w:rFonts w:asciiTheme="majorHAnsi" w:hAnsiTheme="majorHAnsi" w:cstheme="majorHAnsi"/>
+          <w:sz w:val="28"/>
+        </w:rPr>
+        <w:t xml:space="preserve"> </w:t>
       </w:r>
       <w:r>
         <w:rPr>
@@ -14447,12 +14610,21 @@
         </w:rPr>
         <w:t xml:space="preserve">и извикван чрез </w:t>
       </w:r>
-      <w:r>
-        <w:rPr>
-          <w:rFonts w:asciiTheme="majorHAnsi" w:hAnsiTheme="majorHAnsi" w:cstheme="majorHAnsi"/>
-          <w:sz w:val="28"/>
-        </w:rPr>
-        <w:t xml:space="preserve">StartCoroutine(). </w:t>
+      <w:proofErr w:type="spellStart"/>
+      <w:r>
+        <w:rPr>
+          <w:rFonts w:asciiTheme="majorHAnsi" w:hAnsiTheme="majorHAnsi" w:cstheme="majorHAnsi"/>
+          <w:sz w:val="28"/>
+        </w:rPr>
+        <w:t>StartCoroutine</w:t>
+      </w:r>
+      <w:proofErr w:type="spellEnd"/>
+      <w:r>
+        <w:rPr>
+          <w:rFonts w:asciiTheme="majorHAnsi" w:hAnsiTheme="majorHAnsi" w:cstheme="majorHAnsi"/>
+          <w:sz w:val="28"/>
+        </w:rPr>
+        <w:t xml:space="preserve">(). </w:t>
       </w:r>
       <w:r>
         <w:rPr>
@@ -14489,6 +14661,7 @@
           <w:sz w:val="28"/>
         </w:rPr>
       </w:pPr>
+      <w:proofErr w:type="spellStart"/>
       <w:r>
         <w:rPr>
           <w:rFonts w:asciiTheme="majorHAnsi" w:hAnsiTheme="majorHAnsi" w:cstheme="majorHAnsi"/>
@@ -14497,6 +14670,7 @@
         </w:rPr>
         <w:t>GetTaskTransform</w:t>
       </w:r>
+      <w:proofErr w:type="spellEnd"/>
     </w:p>
     <w:p>
       <w:pPr>
@@ -14655,6 +14829,7 @@
           <w:sz w:val="28"/>
         </w:rPr>
       </w:pPr>
+      <w:proofErr w:type="spellStart"/>
       <w:r>
         <w:rPr>
           <w:rFonts w:asciiTheme="majorHAnsi" w:hAnsiTheme="majorHAnsi" w:cstheme="majorHAnsi"/>
@@ -14663,6 +14838,7 @@
         </w:rPr>
         <w:t>CreatedObject.cs</w:t>
       </w:r>
+      <w:proofErr w:type="spellEnd"/>
     </w:p>
     <w:p>
       <w:pPr>
@@ -14698,12 +14874,14 @@
           <w:ilvl w:val="3"/>
           <w:numId w:val="10"/>
         </w:numPr>
-        <w:rPr>
-          <w:rFonts w:asciiTheme="majorHAnsi" w:hAnsiTheme="majorHAnsi" w:cstheme="majorHAnsi"/>
-          <w:b/>
-          <w:sz w:val="28"/>
-        </w:rPr>
-      </w:pPr>
+        <w:ind w:left="1980" w:hanging="900"/>
+        <w:rPr>
+          <w:rFonts w:asciiTheme="majorHAnsi" w:hAnsiTheme="majorHAnsi" w:cstheme="majorHAnsi"/>
+          <w:b/>
+          <w:sz w:val="28"/>
+        </w:rPr>
+      </w:pPr>
+      <w:proofErr w:type="spellStart"/>
       <w:r>
         <w:rPr>
           <w:rFonts w:asciiTheme="majorHAnsi" w:hAnsiTheme="majorHAnsi" w:cstheme="majorHAnsi"/>
@@ -14712,6 +14890,7 @@
         </w:rPr>
         <w:t>ChangeColor</w:t>
       </w:r>
+      <w:proofErr w:type="spellEnd"/>
     </w:p>
     <w:p>
       <w:pPr>
@@ -14748,6 +14927,7 @@
           <w:ilvl w:val="3"/>
           <w:numId w:val="10"/>
         </w:numPr>
+        <w:ind w:left="1890"/>
         <w:rPr>
           <w:rFonts w:asciiTheme="majorHAnsi" w:hAnsiTheme="majorHAnsi" w:cstheme="majorHAnsi"/>
           <w:b/>
@@ -14765,7 +14945,7 @@
     </w:p>
     <w:p>
       <w:pPr>
-        <w:ind w:left="720" w:firstLine="360"/>
+        <w:ind w:left="720" w:firstLine="540"/>
         <w:jc w:val="both"/>
         <w:rPr>
           <w:rFonts w:asciiTheme="majorHAnsi" w:hAnsiTheme="majorHAnsi" w:cstheme="majorHAnsi"/>
@@ -14796,12 +14976,21 @@
         </w:rPr>
         <w:t xml:space="preserve">роменя стойността на </w:t>
       </w:r>
-      <w:r>
-        <w:rPr>
-          <w:rFonts w:asciiTheme="majorHAnsi" w:hAnsiTheme="majorHAnsi" w:cstheme="majorHAnsi"/>
-          <w:sz w:val="28"/>
-        </w:rPr>
-        <w:t xml:space="preserve">isSelected </w:t>
+      <w:proofErr w:type="spellStart"/>
+      <w:r>
+        <w:rPr>
+          <w:rFonts w:asciiTheme="majorHAnsi" w:hAnsiTheme="majorHAnsi" w:cstheme="majorHAnsi"/>
+          <w:sz w:val="28"/>
+        </w:rPr>
+        <w:t>isSelected</w:t>
+      </w:r>
+      <w:proofErr w:type="spellEnd"/>
+      <w:r>
+        <w:rPr>
+          <w:rFonts w:asciiTheme="majorHAnsi" w:hAnsiTheme="majorHAnsi" w:cstheme="majorHAnsi"/>
+          <w:sz w:val="28"/>
+        </w:rPr>
+        <w:t xml:space="preserve"> </w:t>
       </w:r>
       <w:r>
         <w:rPr>
@@ -14882,6 +15071,7 @@
           <w:ilvl w:val="3"/>
           <w:numId w:val="10"/>
         </w:numPr>
+        <w:ind w:left="1890"/>
         <w:rPr>
           <w:rFonts w:asciiTheme="majorHAnsi" w:hAnsiTheme="majorHAnsi" w:cstheme="majorHAnsi"/>
           <w:b/>
@@ -14932,12 +15122,21 @@
         </w:rPr>
         <w:t xml:space="preserve">изключва обекта от това да бъде избран. Поставя променливата </w:t>
       </w:r>
-      <w:r>
-        <w:rPr>
-          <w:rFonts w:asciiTheme="majorHAnsi" w:hAnsiTheme="majorHAnsi" w:cstheme="majorHAnsi"/>
-          <w:sz w:val="28"/>
-        </w:rPr>
-        <w:t xml:space="preserve">isSelected </w:t>
+      <w:proofErr w:type="spellStart"/>
+      <w:r>
+        <w:rPr>
+          <w:rFonts w:asciiTheme="majorHAnsi" w:hAnsiTheme="majorHAnsi" w:cstheme="majorHAnsi"/>
+          <w:sz w:val="28"/>
+        </w:rPr>
+        <w:t>isSelected</w:t>
+      </w:r>
+      <w:proofErr w:type="spellEnd"/>
+      <w:r>
+        <w:rPr>
+          <w:rFonts w:asciiTheme="majorHAnsi" w:hAnsiTheme="majorHAnsi" w:cstheme="majorHAnsi"/>
+          <w:sz w:val="28"/>
+        </w:rPr>
+        <w:t xml:space="preserve"> </w:t>
       </w:r>
       <w:r>
         <w:rPr>
@@ -14995,12 +15194,14 @@
           <w:ilvl w:val="3"/>
           <w:numId w:val="10"/>
         </w:numPr>
-        <w:rPr>
-          <w:rFonts w:asciiTheme="majorHAnsi" w:hAnsiTheme="majorHAnsi" w:cstheme="majorHAnsi"/>
-          <w:b/>
-          <w:sz w:val="28"/>
-        </w:rPr>
-      </w:pPr>
+        <w:ind w:left="2160" w:hanging="900"/>
+        <w:rPr>
+          <w:rFonts w:asciiTheme="majorHAnsi" w:hAnsiTheme="majorHAnsi" w:cstheme="majorHAnsi"/>
+          <w:b/>
+          <w:sz w:val="28"/>
+        </w:rPr>
+      </w:pPr>
+      <w:proofErr w:type="spellStart"/>
       <w:r>
         <w:rPr>
           <w:rFonts w:asciiTheme="majorHAnsi" w:hAnsiTheme="majorHAnsi" w:cstheme="majorHAnsi"/>
@@ -15009,10 +15210,11 @@
         </w:rPr>
         <w:t>SelectClick</w:t>
       </w:r>
-    </w:p>
-    <w:p>
-      <w:pPr>
-        <w:ind w:left="720" w:firstLine="360"/>
+      <w:proofErr w:type="spellEnd"/>
+    </w:p>
+    <w:p>
+      <w:pPr>
+        <w:ind w:left="720" w:firstLine="540"/>
         <w:jc w:val="both"/>
         <w:rPr>
           <w:rFonts w:asciiTheme="majorHAnsi" w:hAnsiTheme="majorHAnsi" w:cstheme="majorHAnsi"/>
@@ -15097,12 +15299,21 @@
         </w:rPr>
         <w:t xml:space="preserve">симост от стойността на </w:t>
       </w:r>
-      <w:r>
-        <w:rPr>
-          <w:rFonts w:asciiTheme="majorHAnsi" w:hAnsiTheme="majorHAnsi" w:cstheme="majorHAnsi"/>
-          <w:sz w:val="28"/>
-        </w:rPr>
-        <w:t xml:space="preserve">isSelected </w:t>
+      <w:proofErr w:type="spellStart"/>
+      <w:r>
+        <w:rPr>
+          <w:rFonts w:asciiTheme="majorHAnsi" w:hAnsiTheme="majorHAnsi" w:cstheme="majorHAnsi"/>
+          <w:sz w:val="28"/>
+        </w:rPr>
+        <w:t>isSelected</w:t>
+      </w:r>
+      <w:proofErr w:type="spellEnd"/>
+      <w:r>
+        <w:rPr>
+          <w:rFonts w:asciiTheme="majorHAnsi" w:hAnsiTheme="majorHAnsi" w:cstheme="majorHAnsi"/>
+          <w:sz w:val="28"/>
+        </w:rPr>
+        <w:t xml:space="preserve"> </w:t>
       </w:r>
       <w:r>
         <w:rPr>
@@ -15186,6 +15397,7 @@
           <w:sz w:val="28"/>
         </w:rPr>
       </w:pPr>
+      <w:proofErr w:type="spellStart"/>
       <w:r>
         <w:rPr>
           <w:rFonts w:asciiTheme="majorHAnsi" w:hAnsiTheme="majorHAnsi" w:cstheme="majorHAnsi"/>
@@ -15194,6 +15406,7 @@
         </w:rPr>
         <w:t>PointObject</w:t>
       </w:r>
+      <w:proofErr w:type="spellEnd"/>
     </w:p>
     <w:p>
       <w:pPr>
@@ -15208,6 +15421,7 @@
           <w:sz w:val="28"/>
         </w:rPr>
       </w:pPr>
+      <w:proofErr w:type="spellStart"/>
       <w:r>
         <w:rPr>
           <w:rFonts w:asciiTheme="majorHAnsi" w:hAnsiTheme="majorHAnsi" w:cstheme="majorHAnsi"/>
@@ -15216,6 +15430,7 @@
         </w:rPr>
         <w:t>LineObject</w:t>
       </w:r>
+      <w:proofErr w:type="spellEnd"/>
     </w:p>
     <w:p>
       <w:pPr>
@@ -15230,6 +15445,7 @@
           <w:sz w:val="28"/>
         </w:rPr>
       </w:pPr>
+      <w:proofErr w:type="spellStart"/>
       <w:r>
         <w:rPr>
           <w:rFonts w:asciiTheme="majorHAnsi" w:hAnsiTheme="majorHAnsi" w:cstheme="majorHAnsi"/>
@@ -15238,6 +15454,276 @@
         </w:rPr>
         <w:t>AngleObject</w:t>
       </w:r>
+      <w:proofErr w:type="spellEnd"/>
+    </w:p>
+    <w:p>
+      <w:pPr>
+        <w:ind w:left="720"/>
+        <w:rPr>
+          <w:rFonts w:asciiTheme="majorHAnsi" w:hAnsiTheme="majorHAnsi" w:cstheme="majorHAnsi"/>
+          <w:sz w:val="28"/>
+          <w:lang w:val="bg-BG"/>
+        </w:rPr>
+      </w:pPr>
+      <w:r>
+        <w:rPr>
+          <w:rFonts w:asciiTheme="majorHAnsi" w:hAnsiTheme="majorHAnsi" w:cstheme="majorHAnsi"/>
+          <w:sz w:val="28"/>
+          <w:lang w:val="bg-BG"/>
+        </w:rPr>
+        <w:t>В класа, представляващ ъгъла се поместват следните методи:</w:t>
+      </w:r>
+    </w:p>
+    <w:p>
+      <w:pPr>
+        <w:ind w:left="720"/>
+        <w:rPr>
+          <w:rFonts w:asciiTheme="majorHAnsi" w:hAnsiTheme="majorHAnsi" w:cstheme="majorHAnsi"/>
+          <w:sz w:val="28"/>
+          <w:lang w:val="bg-BG"/>
+        </w:rPr>
+      </w:pPr>
+    </w:p>
+    <w:p>
+      <w:pPr>
+        <w:pStyle w:val="ListParagraph"/>
+        <w:numPr>
+          <w:ilvl w:val="3"/>
+          <w:numId w:val="10"/>
+        </w:numPr>
+        <w:ind w:left="1890"/>
+        <w:rPr>
+          <w:rFonts w:asciiTheme="majorHAnsi" w:hAnsiTheme="majorHAnsi" w:cstheme="majorHAnsi"/>
+          <w:b/>
+          <w:sz w:val="28"/>
+        </w:rPr>
+      </w:pPr>
+      <w:r>
+        <w:rPr>
+          <w:rFonts w:asciiTheme="majorHAnsi" w:hAnsiTheme="majorHAnsi" w:cstheme="majorHAnsi"/>
+          <w:b/>
+          <w:sz w:val="28"/>
+        </w:rPr>
+        <w:t>Connect</w:t>
+      </w:r>
+    </w:p>
+    <w:p>
+      <w:pPr>
+        <w:ind w:left="1242"/>
+        <w:rPr>
+          <w:rFonts w:asciiTheme="majorHAnsi" w:hAnsiTheme="majorHAnsi" w:cstheme="majorHAnsi"/>
+          <w:sz w:val="28"/>
+          <w:lang w:val="bg-BG"/>
+        </w:rPr>
+      </w:pPr>
+      <w:r>
+        <w:rPr>
+          <w:rFonts w:asciiTheme="majorHAnsi" w:hAnsiTheme="majorHAnsi" w:cstheme="majorHAnsi"/>
+          <w:sz w:val="28"/>
+          <w:lang w:val="bg-BG"/>
+        </w:rPr>
+        <w:t>Този метод запазва линиите, които обуславят ъгловия обект в променливи.</w:t>
+      </w:r>
+    </w:p>
+    <w:p>
+      <w:pPr>
+        <w:ind w:left="1242"/>
+        <w:rPr>
+          <w:rFonts w:asciiTheme="majorHAnsi" w:hAnsiTheme="majorHAnsi" w:cstheme="majorHAnsi"/>
+          <w:sz w:val="28"/>
+          <w:lang w:val="bg-BG"/>
+        </w:rPr>
+      </w:pPr>
+    </w:p>
+    <w:p>
+      <w:pPr>
+        <w:pStyle w:val="ListParagraph"/>
+        <w:numPr>
+          <w:ilvl w:val="3"/>
+          <w:numId w:val="10"/>
+        </w:numPr>
+        <w:ind w:left="1890"/>
+        <w:rPr>
+          <w:rFonts w:asciiTheme="majorHAnsi" w:hAnsiTheme="majorHAnsi" w:cstheme="majorHAnsi"/>
+          <w:b/>
+          <w:sz w:val="28"/>
+        </w:rPr>
+      </w:pPr>
+      <w:proofErr w:type="spellStart"/>
+      <w:r>
+        <w:rPr>
+          <w:rFonts w:asciiTheme="majorHAnsi" w:hAnsiTheme="majorHAnsi" w:cstheme="majorHAnsi"/>
+          <w:b/>
+          <w:sz w:val="28"/>
+        </w:rPr>
+        <w:t>SwitchLine</w:t>
+      </w:r>
+      <w:proofErr w:type="spellEnd"/>
+    </w:p>
+    <w:p>
+      <w:pPr>
+        <w:ind w:left="1242"/>
+        <w:rPr>
+          <w:rFonts w:asciiTheme="majorHAnsi" w:hAnsiTheme="majorHAnsi" w:cstheme="majorHAnsi"/>
+          <w:sz w:val="28"/>
+          <w:lang w:val="bg-BG"/>
+        </w:rPr>
+      </w:pPr>
+      <w:r>
+        <w:rPr>
+          <w:rFonts w:asciiTheme="majorHAnsi" w:hAnsiTheme="majorHAnsi" w:cstheme="majorHAnsi"/>
+          <w:sz w:val="28"/>
+          <w:lang w:val="bg-BG"/>
+        </w:rPr>
+        <w:t>След подаване на две линии, ако първата от тях е част от ъгъла то този метод я заменя за втората подадена.</w:t>
+      </w:r>
+    </w:p>
+    <w:p>
+      <w:pPr>
+        <w:rPr>
+          <w:rFonts w:asciiTheme="majorHAnsi" w:hAnsiTheme="majorHAnsi" w:cstheme="majorHAnsi"/>
+          <w:b/>
+          <w:sz w:val="28"/>
+        </w:rPr>
+      </w:pPr>
+    </w:p>
+    <w:p>
+      <w:pPr>
+        <w:pStyle w:val="ListParagraph"/>
+        <w:numPr>
+          <w:ilvl w:val="3"/>
+          <w:numId w:val="10"/>
+        </w:numPr>
+        <w:ind w:left="1890"/>
+        <w:rPr>
+          <w:rFonts w:asciiTheme="majorHAnsi" w:hAnsiTheme="majorHAnsi" w:cstheme="majorHAnsi"/>
+          <w:b/>
+          <w:sz w:val="28"/>
+        </w:rPr>
+      </w:pPr>
+      <w:proofErr w:type="spellStart"/>
+      <w:r>
+        <w:rPr>
+          <w:rFonts w:asciiTheme="majorHAnsi" w:hAnsiTheme="majorHAnsi" w:cstheme="majorHAnsi"/>
+          <w:b/>
+          <w:sz w:val="28"/>
+        </w:rPr>
+        <w:t>OnDestroy</w:t>
+      </w:r>
+      <w:proofErr w:type="spellEnd"/>
+    </w:p>
+    <w:p>
+      <w:pPr>
+        <w:ind w:left="1242"/>
+        <w:rPr>
+          <w:rFonts w:asciiTheme="majorHAnsi" w:hAnsiTheme="majorHAnsi" w:cstheme="majorHAnsi"/>
+          <w:sz w:val="28"/>
+          <w:lang w:val="bg-BG"/>
+        </w:rPr>
+      </w:pPr>
+      <w:r>
+        <w:rPr>
+          <w:rFonts w:asciiTheme="majorHAnsi" w:hAnsiTheme="majorHAnsi" w:cstheme="majorHAnsi"/>
+          <w:sz w:val="28"/>
+          <w:lang w:val="bg-BG"/>
+        </w:rPr>
+        <w:t xml:space="preserve">При изтриване на ъгъла се вика метода </w:t>
+      </w:r>
+      <w:proofErr w:type="spellStart"/>
+      <w:r>
+        <w:rPr>
+          <w:rFonts w:asciiTheme="majorHAnsi" w:hAnsiTheme="majorHAnsi" w:cstheme="majorHAnsi"/>
+          <w:sz w:val="28"/>
+        </w:rPr>
+        <w:t>OnDestroy</w:t>
+      </w:r>
+      <w:proofErr w:type="spellEnd"/>
+      <w:r>
+        <w:rPr>
+          <w:rFonts w:asciiTheme="majorHAnsi" w:hAnsiTheme="majorHAnsi" w:cstheme="majorHAnsi"/>
+          <w:sz w:val="28"/>
+        </w:rPr>
+        <w:t xml:space="preserve">. </w:t>
+      </w:r>
+      <w:r>
+        <w:rPr>
+          <w:rFonts w:asciiTheme="majorHAnsi" w:hAnsiTheme="majorHAnsi" w:cstheme="majorHAnsi"/>
+          <w:sz w:val="28"/>
+          <w:lang w:val="bg-BG"/>
+        </w:rPr>
+        <w:t>Той се грижи за правилното разкачане на ъгъла от правите преди той да бъде изтрит.</w:t>
+      </w:r>
+      <w:bookmarkStart w:id="0" w:name="_GoBack"/>
+      <w:bookmarkEnd w:id="0"/>
+    </w:p>
+    <w:p>
+      <w:pPr>
+        <w:rPr>
+          <w:rFonts w:asciiTheme="majorHAnsi" w:hAnsiTheme="majorHAnsi" w:cstheme="majorHAnsi"/>
+          <w:b/>
+          <w:sz w:val="28"/>
+        </w:rPr>
+      </w:pPr>
+    </w:p>
+    <w:p>
+      <w:pPr>
+        <w:pStyle w:val="ListParagraph"/>
+        <w:numPr>
+          <w:ilvl w:val="3"/>
+          <w:numId w:val="10"/>
+        </w:numPr>
+        <w:ind w:left="1890"/>
+        <w:rPr>
+          <w:rFonts w:asciiTheme="majorHAnsi" w:hAnsiTheme="majorHAnsi" w:cstheme="majorHAnsi"/>
+          <w:b/>
+          <w:sz w:val="28"/>
+        </w:rPr>
+      </w:pPr>
+      <w:proofErr w:type="spellStart"/>
+      <w:r>
+        <w:rPr>
+          <w:rFonts w:asciiTheme="majorHAnsi" w:hAnsiTheme="majorHAnsi" w:cstheme="majorHAnsi"/>
+          <w:b/>
+          <w:sz w:val="28"/>
+        </w:rPr>
+        <w:t>UpdateAngle</w:t>
+      </w:r>
+      <w:proofErr w:type="spellEnd"/>
+    </w:p>
+    <w:p>
+      <w:pPr>
+        <w:pStyle w:val="ListParagraph"/>
+        <w:numPr>
+          <w:ilvl w:val="3"/>
+          <w:numId w:val="10"/>
+        </w:numPr>
+        <w:ind w:left="1890"/>
+        <w:rPr>
+          <w:rFonts w:asciiTheme="majorHAnsi" w:hAnsiTheme="majorHAnsi" w:cstheme="majorHAnsi"/>
+          <w:b/>
+          <w:sz w:val="28"/>
+        </w:rPr>
+      </w:pPr>
+      <w:proofErr w:type="spellStart"/>
+      <w:r>
+        <w:rPr>
+          <w:rFonts w:asciiTheme="majorHAnsi" w:hAnsiTheme="majorHAnsi" w:cstheme="majorHAnsi"/>
+          <w:b/>
+          <w:sz w:val="28"/>
+        </w:rPr>
+        <w:t>BuildTorus</w:t>
+      </w:r>
+      <w:proofErr w:type="spellEnd"/>
+    </w:p>
+    <w:p>
+      <w:pPr>
+        <w:ind w:left="720"/>
+        <w:rPr>
+          <w:rFonts w:asciiTheme="majorHAnsi" w:hAnsiTheme="majorHAnsi" w:cstheme="majorHAnsi"/>
+          <w:sz w:val="28"/>
+          <w:lang w:val="bg-BG"/>
+        </w:rPr>
+      </w:pPr>
     </w:p>
     <w:p>
       <w:pPr>
@@ -15338,6 +15824,7 @@
           <w:b/>
           <w:sz w:val="28"/>
         </w:rPr>
+        <w:lastRenderedPageBreak/>
         <w:t xml:space="preserve"> </w:t>
       </w:r>
       <w:r>
@@ -15469,6 +15956,7 @@
           <w:sz w:val="28"/>
         </w:rPr>
       </w:pPr>
+      <w:proofErr w:type="spellStart"/>
       <w:r>
         <w:rPr>
           <w:rFonts w:asciiTheme="majorHAnsi" w:hAnsiTheme="majorHAnsi" w:cstheme="majorHAnsi"/>
@@ -15477,6 +15965,7 @@
         </w:rPr>
         <w:t>GvrEventSystem</w:t>
       </w:r>
+      <w:proofErr w:type="spellEnd"/>
     </w:p>
     <w:p>
       <w:pPr>
@@ -15496,12 +15985,21 @@
         </w:rPr>
         <w:t xml:space="preserve">Този обект съдържа в себе си класа </w:t>
       </w:r>
-      <w:r>
-        <w:rPr>
-          <w:rFonts w:asciiTheme="majorHAnsi" w:hAnsiTheme="majorHAnsi" w:cstheme="majorHAnsi"/>
-          <w:sz w:val="28"/>
-        </w:rPr>
-        <w:t>GvrPointerInputModule,</w:t>
+      <w:proofErr w:type="spellStart"/>
+      <w:r>
+        <w:rPr>
+          <w:rFonts w:asciiTheme="majorHAnsi" w:hAnsiTheme="majorHAnsi" w:cstheme="majorHAnsi"/>
+          <w:sz w:val="28"/>
+        </w:rPr>
+        <w:t>GvrPointerInputModule</w:t>
+      </w:r>
+      <w:proofErr w:type="spellEnd"/>
+      <w:r>
+        <w:rPr>
+          <w:rFonts w:asciiTheme="majorHAnsi" w:hAnsiTheme="majorHAnsi" w:cstheme="majorHAnsi"/>
+          <w:sz w:val="28"/>
+        </w:rPr>
+        <w:t>,</w:t>
       </w:r>
       <w:r>
         <w:rPr>
@@ -15511,12 +16009,21 @@
         </w:rPr>
         <w:t xml:space="preserve"> който се използва заедно с </w:t>
       </w:r>
-      <w:r>
-        <w:rPr>
-          <w:rFonts w:asciiTheme="majorHAnsi" w:hAnsiTheme="majorHAnsi" w:cstheme="majorHAnsi"/>
-          <w:sz w:val="28"/>
-        </w:rPr>
-        <w:t xml:space="preserve">GvrBasePointer </w:t>
+      <w:proofErr w:type="spellStart"/>
+      <w:r>
+        <w:rPr>
+          <w:rFonts w:asciiTheme="majorHAnsi" w:hAnsiTheme="majorHAnsi" w:cstheme="majorHAnsi"/>
+          <w:sz w:val="28"/>
+        </w:rPr>
+        <w:t>GvrBasePointer</w:t>
+      </w:r>
+      <w:proofErr w:type="spellEnd"/>
+      <w:r>
+        <w:rPr>
+          <w:rFonts w:asciiTheme="majorHAnsi" w:hAnsiTheme="majorHAnsi" w:cstheme="majorHAnsi"/>
+          <w:sz w:val="28"/>
+        </w:rPr>
+        <w:t xml:space="preserve"> </w:t>
       </w:r>
       <w:r>
         <w:rPr>
@@ -15549,12 +16056,37 @@
         </w:rPr>
         <w:t xml:space="preserve">потребителска интеракция – </w:t>
       </w:r>
-      <w:r>
-        <w:rPr>
-          <w:rFonts w:asciiTheme="majorHAnsi" w:hAnsiTheme="majorHAnsi" w:cstheme="majorHAnsi"/>
-          <w:sz w:val="28"/>
-        </w:rPr>
-        <w:t xml:space="preserve">BaseInputModule. GvrInputModule </w:t>
+      <w:proofErr w:type="spellStart"/>
+      <w:r>
+        <w:rPr>
+          <w:rFonts w:asciiTheme="majorHAnsi" w:hAnsiTheme="majorHAnsi" w:cstheme="majorHAnsi"/>
+          <w:sz w:val="28"/>
+        </w:rPr>
+        <w:t>BaseInputModule</w:t>
+      </w:r>
+      <w:proofErr w:type="spellEnd"/>
+      <w:r>
+        <w:rPr>
+          <w:rFonts w:asciiTheme="majorHAnsi" w:hAnsiTheme="majorHAnsi" w:cstheme="majorHAnsi"/>
+          <w:sz w:val="28"/>
+        </w:rPr>
+        <w:t xml:space="preserve">. </w:t>
+      </w:r>
+      <w:proofErr w:type="spellStart"/>
+      <w:r>
+        <w:rPr>
+          <w:rFonts w:asciiTheme="majorHAnsi" w:hAnsiTheme="majorHAnsi" w:cstheme="majorHAnsi"/>
+          <w:sz w:val="28"/>
+        </w:rPr>
+        <w:t>GvrInputModule</w:t>
+      </w:r>
+      <w:proofErr w:type="spellEnd"/>
+      <w:r>
+        <w:rPr>
+          <w:rFonts w:asciiTheme="majorHAnsi" w:hAnsiTheme="majorHAnsi" w:cstheme="majorHAnsi"/>
+          <w:sz w:val="28"/>
+        </w:rPr>
+        <w:t xml:space="preserve"> </w:t>
       </w:r>
       <w:r>
         <w:rPr>
@@ -15569,7 +16101,23 @@
           <w:rFonts w:asciiTheme="majorHAnsi" w:hAnsiTheme="majorHAnsi" w:cstheme="majorHAnsi"/>
           <w:sz w:val="28"/>
         </w:rPr>
-        <w:t xml:space="preserve">Canvas(uGUI) </w:t>
+        <w:t>Canvas(</w:t>
+      </w:r>
+      <w:proofErr w:type="spellStart"/>
+      <w:r>
+        <w:rPr>
+          <w:rFonts w:asciiTheme="majorHAnsi" w:hAnsiTheme="majorHAnsi" w:cstheme="majorHAnsi"/>
+          <w:sz w:val="28"/>
+        </w:rPr>
+        <w:t>uGUI</w:t>
+      </w:r>
+      <w:proofErr w:type="spellEnd"/>
+      <w:r>
+        <w:rPr>
+          <w:rFonts w:asciiTheme="majorHAnsi" w:hAnsiTheme="majorHAnsi" w:cstheme="majorHAnsi"/>
+          <w:sz w:val="28"/>
+        </w:rPr>
+        <w:t xml:space="preserve">) </w:t>
       </w:r>
       <w:r>
         <w:rPr>
@@ -15633,6 +16181,7 @@
           <w:lang w:val="bg-BG"/>
         </w:rPr>
       </w:pPr>
+      <w:proofErr w:type="spellStart"/>
       <w:r>
         <w:rPr>
           <w:rFonts w:asciiTheme="majorHAnsi" w:hAnsiTheme="majorHAnsi" w:cstheme="majorHAnsi"/>
@@ -15641,6 +16190,7 @@
         </w:rPr>
         <w:t>GvrEditorEmulator</w:t>
       </w:r>
+      <w:proofErr w:type="spellEnd"/>
     </w:p>
     <w:p>
       <w:pPr>
@@ -15668,6 +16218,7 @@
         </w:rPr>
         <w:t xml:space="preserve">от мобилно устройство. Но процеса по качване на приложението на смартфон всеки път беше доста времеемка задача. Затова обектът </w:t>
       </w:r>
+      <w:proofErr w:type="spellStart"/>
       <w:r>
         <w:rPr>
           <w:rFonts w:asciiTheme="majorHAnsi" w:hAnsiTheme="majorHAnsi" w:cstheme="majorHAnsi"/>
@@ -15675,6 +16226,7 @@
         </w:rPr>
         <w:t>GvrEditorEmulator</w:t>
       </w:r>
+      <w:proofErr w:type="spellEnd"/>
       <w:r>
         <w:rPr>
           <w:rFonts w:asciiTheme="majorHAnsi" w:hAnsiTheme="majorHAnsi" w:cstheme="majorHAnsi"/>
@@ -15726,16 +16278,7 @@
           <w:sz w:val="28"/>
           <w:lang w:val="bg-BG"/>
         </w:rPr>
-        <w:t xml:space="preserve">движение на мишката се симулира </w:t>
-      </w:r>
-      <w:r>
-        <w:rPr>
-          <w:rFonts w:asciiTheme="majorHAnsi" w:hAnsiTheme="majorHAnsi" w:cstheme="majorHAnsi"/>
-          <w:sz w:val="28"/>
-          <w:lang w:val="bg-BG"/>
-        </w:rPr>
-        <w:lastRenderedPageBreak/>
-        <w:t>въртене на устройството, а чрез натискане на левия бутон – допир до сензорния екран.</w:t>
+        <w:t>движение на мишката се симулира въртене на устройството, а чрез натискане на левия бутон – допир до сензорния екран.</w:t>
       </w:r>
     </w:p>
     <w:p>
@@ -15788,6 +16331,7 @@
         </w:rPr>
         <w:t xml:space="preserve">Този клас наследява от </w:t>
       </w:r>
+      <w:proofErr w:type="spellStart"/>
       <w:r>
         <w:rPr>
           <w:rFonts w:asciiTheme="majorHAnsi" w:hAnsiTheme="majorHAnsi" w:cstheme="majorHAnsi"/>
@@ -15795,6 +16339,7 @@
         </w:rPr>
         <w:t>GvrBasePointer</w:t>
       </w:r>
+      <w:proofErr w:type="spellEnd"/>
       <w:r>
         <w:rPr>
           <w:rFonts w:asciiTheme="majorHAnsi" w:hAnsiTheme="majorHAnsi" w:cstheme="majorHAnsi"/>
@@ -16290,6 +16835,7 @@
           <w:sz w:val="28"/>
           <w:lang w:val="bg-BG"/>
         </w:rPr>
+        <w:lastRenderedPageBreak/>
         <w:t>За да работи правилно приложението, трябва да бъде направена и допълнителна конфигурация, включваща:</w:t>
       </w:r>
     </w:p>
@@ -16327,14 +16873,52 @@
         </w:rPr>
         <w:t xml:space="preserve"> </w:t>
       </w:r>
-      <w:r>
-        <w:rPr>
-          <w:rFonts w:asciiTheme="majorHAnsi" w:hAnsiTheme="majorHAnsi" w:cstheme="majorHAnsi"/>
-          <w:b/>
-          <w:sz w:val="28"/>
-        </w:rPr>
-        <w:t>Избор на платформа</w:t>
-      </w:r>
+      <w:proofErr w:type="spellStart"/>
+      <w:r>
+        <w:rPr>
+          <w:rFonts w:asciiTheme="majorHAnsi" w:hAnsiTheme="majorHAnsi" w:cstheme="majorHAnsi"/>
+          <w:b/>
+          <w:sz w:val="28"/>
+        </w:rPr>
+        <w:t>Избор</w:t>
+      </w:r>
+      <w:proofErr w:type="spellEnd"/>
+      <w:r>
+        <w:rPr>
+          <w:rFonts w:asciiTheme="majorHAnsi" w:hAnsiTheme="majorHAnsi" w:cstheme="majorHAnsi"/>
+          <w:b/>
+          <w:sz w:val="28"/>
+        </w:rPr>
+        <w:t xml:space="preserve"> </w:t>
+      </w:r>
+      <w:proofErr w:type="spellStart"/>
+      <w:r>
+        <w:rPr>
+          <w:rFonts w:asciiTheme="majorHAnsi" w:hAnsiTheme="majorHAnsi" w:cstheme="majorHAnsi"/>
+          <w:b/>
+          <w:sz w:val="28"/>
+        </w:rPr>
+        <w:t>на</w:t>
+      </w:r>
+      <w:proofErr w:type="spellEnd"/>
+      <w:r>
+        <w:rPr>
+          <w:rFonts w:asciiTheme="majorHAnsi" w:hAnsiTheme="majorHAnsi" w:cstheme="majorHAnsi"/>
+          <w:b/>
+          <w:sz w:val="28"/>
+        </w:rPr>
+        <w:t xml:space="preserve"> </w:t>
+      </w:r>
+      <w:proofErr w:type="spellStart"/>
+      <w:r>
+        <w:rPr>
+          <w:rFonts w:asciiTheme="majorHAnsi" w:hAnsiTheme="majorHAnsi" w:cstheme="majorHAnsi"/>
+          <w:b/>
+          <w:sz w:val="28"/>
+        </w:rPr>
+        <w:t>платформа</w:t>
+      </w:r>
+      <w:proofErr w:type="spellEnd"/>
     </w:p>
     <w:p>
       <w:pPr>
@@ -16567,7 +17151,6 @@
           <w:szCs w:val="28"/>
           <w:lang w:eastAsia="en-US"/>
         </w:rPr>
-        <w:lastRenderedPageBreak/>
         <mc:AlternateContent>
           <mc:Choice Requires="wps">
             <w:drawing>
@@ -16946,6 +17529,7 @@
           <w:noProof/>
           <w:lang w:eastAsia="en-US"/>
         </w:rPr>
+        <w:lastRenderedPageBreak/>
         <w:drawing>
           <wp:anchor distT="0" distB="0" distL="114300" distR="114300" simplePos="0" relativeHeight="251728896" behindDoc="0" locked="0" layoutInCell="1" allowOverlap="1" wp14:anchorId="4401BE5C" wp14:editId="11F0ABF6">
             <wp:simplePos x="0" y="0"/>
@@ -17324,7 +17908,6 @@
           <w:sz w:val="28"/>
           <w:lang w:eastAsia="en-US"/>
         </w:rPr>
-        <w:lastRenderedPageBreak/>
         <w:drawing>
           <wp:inline distT="0" distB="0" distL="0" distR="0" wp14:anchorId="7F36A4E7" wp14:editId="6E611BF0">
             <wp:extent cx="3305636" cy="1133633"/>
@@ -17586,13 +18169,23 @@
         </w:rPr>
         <w:t xml:space="preserve"> Графично представяне на елементите (</w:t>
       </w:r>
-      <w:r>
-        <w:rPr>
-          <w:rFonts w:asciiTheme="majorHAnsi" w:hAnsiTheme="majorHAnsi" w:cstheme="majorHAnsi"/>
-          <w:b/>
-          <w:sz w:val="28"/>
-        </w:rPr>
-        <w:t>shaders n such</w:t>
+      <w:proofErr w:type="spellStart"/>
+      <w:r>
+        <w:rPr>
+          <w:rFonts w:asciiTheme="majorHAnsi" w:hAnsiTheme="majorHAnsi" w:cstheme="majorHAnsi"/>
+          <w:b/>
+          <w:sz w:val="28"/>
+        </w:rPr>
+        <w:t>shaders</w:t>
+      </w:r>
+      <w:proofErr w:type="spellEnd"/>
+      <w:r>
+        <w:rPr>
+          <w:rFonts w:asciiTheme="majorHAnsi" w:hAnsiTheme="majorHAnsi" w:cstheme="majorHAnsi"/>
+          <w:b/>
+          <w:sz w:val="28"/>
+        </w:rPr>
+        <w:t xml:space="preserve"> n such</w:t>
       </w:r>
       <w:r>
         <w:rPr>
@@ -17824,6 +18417,7 @@
           <w:b/>
           <w:sz w:val="28"/>
         </w:rPr>
+        <w:lastRenderedPageBreak/>
         <w:t>Select Tool</w:t>
       </w:r>
     </w:p>
@@ -17984,6 +18578,7 @@
           <w:sz w:val="28"/>
         </w:rPr>
       </w:pPr>
+      <w:proofErr w:type="spellStart"/>
       <w:r>
         <w:rPr>
           <w:rFonts w:asciiTheme="majorHAnsi" w:hAnsiTheme="majorHAnsi" w:cstheme="majorHAnsi"/>
@@ -17992,6 +18587,7 @@
         </w:rPr>
         <w:t>BuildLine</w:t>
       </w:r>
+      <w:proofErr w:type="spellEnd"/>
     </w:p>
     <w:p>
       <w:pPr>
@@ -18114,7 +18710,6 @@
           <w:sz w:val="28"/>
           <w:lang w:eastAsia="en-US"/>
         </w:rPr>
-        <w:lastRenderedPageBreak/>
         <w:drawing>
           <wp:anchor distT="0" distB="0" distL="114300" distR="114300" simplePos="0" relativeHeight="251741184" behindDoc="1" locked="0" layoutInCell="1" allowOverlap="1" wp14:anchorId="7311C432" wp14:editId="0BA0B6A4">
             <wp:simplePos x="0" y="0"/>
@@ -18749,6 +19344,7 @@
           <w:lang w:val="bg-BG"/>
         </w:rPr>
       </w:pPr>
+      <w:proofErr w:type="spellStart"/>
       <w:r>
         <w:rPr>
           <w:rFonts w:asciiTheme="majorHAnsi" w:hAnsiTheme="majorHAnsi" w:cstheme="majorHAnsi"/>
@@ -18757,6 +19353,7 @@
         </w:rPr>
         <w:t>IsBetween</w:t>
       </w:r>
+      <w:proofErr w:type="spellEnd"/>
     </w:p>
     <w:p>
       <w:pPr>
@@ -18791,12 +19388,21 @@
         </w:rPr>
         <w:t xml:space="preserve"> Той не се използва при построяването на линия, но бива извикван от класовете, наследяващи </w:t>
       </w:r>
-      <w:r>
-        <w:rPr>
-          <w:rFonts w:asciiTheme="majorHAnsi" w:hAnsiTheme="majorHAnsi" w:cstheme="majorHAnsi"/>
-          <w:sz w:val="28"/>
-        </w:rPr>
-        <w:t>CreateLine.</w:t>
+      <w:proofErr w:type="spellStart"/>
+      <w:r>
+        <w:rPr>
+          <w:rFonts w:asciiTheme="majorHAnsi" w:hAnsiTheme="majorHAnsi" w:cstheme="majorHAnsi"/>
+          <w:sz w:val="28"/>
+        </w:rPr>
+        <w:t>CreateLine</w:t>
+      </w:r>
+      <w:proofErr w:type="spellEnd"/>
+      <w:r>
+        <w:rPr>
+          <w:rFonts w:asciiTheme="majorHAnsi" w:hAnsiTheme="majorHAnsi" w:cstheme="majorHAnsi"/>
+          <w:sz w:val="28"/>
+        </w:rPr>
+        <w:t>.</w:t>
       </w:r>
     </w:p>
     <w:p>
@@ -18858,6 +19464,7 @@
           <w:sz w:val="28"/>
           <w:lang w:val="bg-BG"/>
         </w:rPr>
+        <w:lastRenderedPageBreak/>
         <w:t xml:space="preserve">Ако искаме да проверим дали точка </w:t>
       </w:r>
       <w:r>
@@ -19558,7 +20165,6 @@
           <w:sz w:val="28"/>
           <w:lang w:val="bg-BG"/>
         </w:rPr>
-        <w:lastRenderedPageBreak/>
         <w:t xml:space="preserve">Произведението на </w:t>
       </w:r>
       <m:oMath>
@@ -21245,6 +21851,7 @@
           <w:szCs w:val="28"/>
           <w:lang w:eastAsia="en-US"/>
         </w:rPr>
+        <w:lastRenderedPageBreak/>
         <mc:AlternateContent>
           <mc:Choice Requires="wps">
             <w:drawing>
@@ -21647,6 +22254,7 @@
         </w:rPr>
         <w:t xml:space="preserve">Инструментът се използва за разделяне на линия на няколко еднакви части. Диапазона е от 2 до 10 равни </w:t>
       </w:r>
+      <w:proofErr w:type="spellStart"/>
       <w:r>
         <w:rPr>
           <w:rFonts w:asciiTheme="majorHAnsi" w:hAnsiTheme="majorHAnsi" w:cstheme="majorHAnsi"/>
@@ -21654,6 +22262,7 @@
         </w:rPr>
         <w:t>сегмента</w:t>
       </w:r>
+      <w:proofErr w:type="spellEnd"/>
       <w:r>
         <w:rPr>
           <w:rFonts w:asciiTheme="majorHAnsi" w:hAnsiTheme="majorHAnsi" w:cstheme="majorHAnsi"/>
@@ -21762,16 +22371,7 @@
           <w:sz w:val="28"/>
           <w:lang w:val="bg-BG"/>
         </w:rPr>
-        <w:t xml:space="preserve">. След това се създава нова </w:t>
-      </w:r>
-      <w:r>
-        <w:rPr>
-          <w:rFonts w:asciiTheme="majorHAnsi" w:hAnsiTheme="majorHAnsi" w:cstheme="majorHAnsi"/>
-          <w:sz w:val="28"/>
-          <w:lang w:val="bg-BG"/>
-        </w:rPr>
-        <w:lastRenderedPageBreak/>
-        <w:t xml:space="preserve">точка </w:t>
+        <w:t xml:space="preserve">. След това се създава нова точка </w:t>
       </w:r>
       <w:r>
         <w:rPr>
@@ -22882,16 +23482,7 @@
           <w:sz w:val="28"/>
           <w:lang w:val="bg-BG"/>
         </w:rPr>
-        <w:t xml:space="preserve"> Ако знаем координатите на всички точки, можем да намерим и съответната </w:t>
-      </w:r>
-      <w:r>
-        <w:rPr>
-          <w:rFonts w:asciiTheme="majorHAnsi" w:hAnsiTheme="majorHAnsi" w:cstheme="majorHAnsi"/>
-          <w:sz w:val="28"/>
-          <w:lang w:val="bg-BG"/>
-        </w:rPr>
-        <w:lastRenderedPageBreak/>
-        <w:t xml:space="preserve">позиция на точка </w:t>
+        <w:t xml:space="preserve"> Ако знаем координатите на всички точки, можем да намерим и съответната позиция на точка </w:t>
       </w:r>
       <w:r>
         <w:rPr>
@@ -23337,6 +23928,7 @@
           <w:sz w:val="28"/>
           <w:lang w:val="bg-BG"/>
         </w:rPr>
+        <w:lastRenderedPageBreak/>
         <w:t xml:space="preserve">Но </w:t>
       </w:r>
       <m:oMath>
@@ -28266,6 +28858,7 @@
           <w:szCs w:val="28"/>
           <w:lang w:eastAsia="en-US"/>
         </w:rPr>
+        <w:lastRenderedPageBreak/>
         <mc:AlternateContent>
           <mc:Choice Requires="wps">
             <w:drawing>
@@ -28902,12 +29495,21 @@
         </w:rPr>
         <w:t xml:space="preserve">За създаването на обекти от типа ъгъл, се грижи класът </w:t>
       </w:r>
-      <w:r>
-        <w:rPr>
-          <w:rFonts w:asciiTheme="majorHAnsi" w:hAnsiTheme="majorHAnsi" w:cstheme="majorHAnsi"/>
-          <w:sz w:val="28"/>
-        </w:rPr>
-        <w:t>CreateAngle.</w:t>
+      <w:proofErr w:type="spellStart"/>
+      <w:r>
+        <w:rPr>
+          <w:rFonts w:asciiTheme="majorHAnsi" w:hAnsiTheme="majorHAnsi" w:cstheme="majorHAnsi"/>
+          <w:sz w:val="28"/>
+        </w:rPr>
+        <w:t>CreateAngle</w:t>
+      </w:r>
+      <w:proofErr w:type="spellEnd"/>
+      <w:r>
+        <w:rPr>
+          <w:rFonts w:asciiTheme="majorHAnsi" w:hAnsiTheme="majorHAnsi" w:cstheme="majorHAnsi"/>
+          <w:sz w:val="28"/>
+        </w:rPr>
+        <w:t>.</w:t>
       </w:r>
       <w:r>
         <w:rPr>
@@ -28925,12 +29527,21 @@
         </w:rPr>
         <w:t xml:space="preserve"> и му бива зададена определената форма и позиция чрез </w:t>
       </w:r>
-      <w:r>
-        <w:rPr>
-          <w:rFonts w:asciiTheme="majorHAnsi" w:hAnsiTheme="majorHAnsi" w:cstheme="majorHAnsi"/>
-          <w:sz w:val="28"/>
-        </w:rPr>
-        <w:t xml:space="preserve">UpdateAngle </w:t>
+      <w:proofErr w:type="spellStart"/>
+      <w:r>
+        <w:rPr>
+          <w:rFonts w:asciiTheme="majorHAnsi" w:hAnsiTheme="majorHAnsi" w:cstheme="majorHAnsi"/>
+          <w:sz w:val="28"/>
+        </w:rPr>
+        <w:t>UpdateAngle</w:t>
+      </w:r>
+      <w:proofErr w:type="spellEnd"/>
+      <w:r>
+        <w:rPr>
+          <w:rFonts w:asciiTheme="majorHAnsi" w:hAnsiTheme="majorHAnsi" w:cstheme="majorHAnsi"/>
+          <w:sz w:val="28"/>
+        </w:rPr>
+        <w:t xml:space="preserve"> </w:t>
       </w:r>
       <w:r>
         <w:rPr>
@@ -29119,6 +29730,7 @@
         </w:rPr>
         <w:t xml:space="preserve"> </w:t>
       </w:r>
+      <w:proofErr w:type="spellStart"/>
       <w:r>
         <w:rPr>
           <w:rFonts w:asciiTheme="majorHAnsi" w:hAnsiTheme="majorHAnsi" w:cstheme="majorHAnsi"/>
@@ -29126,6 +29738,7 @@
         </w:rPr>
         <w:t>LineSplit</w:t>
       </w:r>
+      <w:proofErr w:type="spellEnd"/>
       <w:r>
         <w:rPr>
           <w:rFonts w:asciiTheme="majorHAnsi" w:hAnsiTheme="majorHAnsi" w:cstheme="majorHAnsi"/>
@@ -29134,6 +29747,7 @@
         </w:rPr>
         <w:t xml:space="preserve"> и </w:t>
       </w:r>
+      <w:proofErr w:type="spellStart"/>
       <w:r>
         <w:rPr>
           <w:rFonts w:asciiTheme="majorHAnsi" w:hAnsiTheme="majorHAnsi" w:cstheme="majorHAnsi"/>
@@ -29141,6 +29755,7 @@
         </w:rPr>
         <w:t>LineHover</w:t>
       </w:r>
+      <w:proofErr w:type="spellEnd"/>
       <w:r>
         <w:rPr>
           <w:rFonts w:asciiTheme="majorHAnsi" w:hAnsiTheme="majorHAnsi" w:cstheme="majorHAnsi"/>
@@ -29180,6 +29795,7 @@
           <w:sz w:val="28"/>
         </w:rPr>
       </w:pPr>
+      <w:proofErr w:type="spellStart"/>
       <w:r>
         <w:rPr>
           <w:rFonts w:asciiTheme="majorHAnsi" w:hAnsiTheme="majorHAnsi" w:cstheme="majorHAnsi"/>
@@ -29188,6 +29804,7 @@
         </w:rPr>
         <w:t>LineSplit</w:t>
       </w:r>
+      <w:proofErr w:type="spellEnd"/>
     </w:p>
     <w:p>
       <w:pPr>
@@ -29758,16 +30375,7 @@
           <w:sz w:val="28"/>
           <w:lang w:val="bg-BG"/>
         </w:rPr>
-        <w:t xml:space="preserve"> правата (Фиг. </w:t>
-      </w:r>
-      <w:r>
-        <w:rPr>
-          <w:rFonts w:asciiTheme="majorHAnsi" w:hAnsiTheme="majorHAnsi" w:cstheme="majorHAnsi"/>
-          <w:sz w:val="28"/>
-          <w:lang w:val="bg-BG"/>
-        </w:rPr>
-        <w:lastRenderedPageBreak/>
-        <w:t>3.24)</w:t>
+        <w:t xml:space="preserve"> правата (Фиг. 3.24)</w:t>
       </w:r>
       <w:r>
         <w:rPr>
@@ -30543,6 +31151,7 @@
           <w:sz w:val="28"/>
         </w:rPr>
       </w:pPr>
+      <w:proofErr w:type="spellStart"/>
       <w:r>
         <w:rPr>
           <w:rFonts w:asciiTheme="majorHAnsi" w:hAnsiTheme="majorHAnsi" w:cstheme="majorHAnsi"/>
@@ -30551,6 +31160,7 @@
         </w:rPr>
         <w:t>LineHover</w:t>
       </w:r>
+      <w:proofErr w:type="spellEnd"/>
     </w:p>
     <w:p>
       <w:pPr>
@@ -30600,7 +31210,16 @@
           <w:sz w:val="28"/>
           <w:lang w:val="bg-BG"/>
         </w:rPr>
-        <w:t xml:space="preserve">. След потвърждение от страна на потребителя, новата точка бива създадена и ако позицията ѝ е извън правата бива свързана с по-близката от двете точки, ограничаващи линията. Ако точката се падне да лежи на линията, самата </w:t>
+        <w:t xml:space="preserve">. След потвърждение от страна на потребителя, новата точка бива създадена и ако позицията ѝ е извън </w:t>
+      </w:r>
+      <w:r>
+        <w:rPr>
+          <w:rFonts w:asciiTheme="majorHAnsi" w:hAnsiTheme="majorHAnsi" w:cstheme="majorHAnsi"/>
+          <w:sz w:val="28"/>
+          <w:lang w:val="bg-BG"/>
+        </w:rPr>
+        <w:lastRenderedPageBreak/>
+        <w:t xml:space="preserve">правата бива свързана с по-близката от двете точки, ограничаващи линията. Ако точката се падне да лежи на линията, самата </w:t>
       </w:r>
       <w:r>
         <w:rPr>
@@ -30684,6 +31303,7 @@
         </w:rPr>
         <w:t xml:space="preserve">, като обаче това може да повлияе е свързаните към него други части. Поведението на всеки един обект при неговото изтриване е дефинирано в </w:t>
       </w:r>
+      <w:proofErr w:type="spellStart"/>
       <w:r>
         <w:rPr>
           <w:rFonts w:asciiTheme="majorHAnsi" w:hAnsiTheme="majorHAnsi" w:cstheme="majorHAnsi"/>
@@ -30691,6 +31311,7 @@
         </w:rPr>
         <w:t>OnDestroy</w:t>
       </w:r>
+      <w:proofErr w:type="spellEnd"/>
       <w:r>
         <w:rPr>
           <w:rFonts w:asciiTheme="majorHAnsi" w:hAnsiTheme="majorHAnsi" w:cstheme="majorHAnsi"/>
@@ -30863,12 +31484,37 @@
         </w:rPr>
         <w:t xml:space="preserve">. Има опция и тази </w:t>
       </w:r>
-      <w:r>
-        <w:rPr>
-          <w:rFonts w:asciiTheme="majorHAnsi" w:hAnsiTheme="majorHAnsi" w:cstheme="majorHAnsi"/>
-          <w:sz w:val="28"/>
-        </w:rPr>
-        <w:t xml:space="preserve">допълнителна двуизмерна </w:t>
+      <w:proofErr w:type="spellStart"/>
+      <w:r>
+        <w:rPr>
+          <w:rFonts w:asciiTheme="majorHAnsi" w:hAnsiTheme="majorHAnsi" w:cstheme="majorHAnsi"/>
+          <w:sz w:val="28"/>
+        </w:rPr>
+        <w:t>допълнителна</w:t>
+      </w:r>
+      <w:proofErr w:type="spellEnd"/>
+      <w:r>
+        <w:rPr>
+          <w:rFonts w:asciiTheme="majorHAnsi" w:hAnsiTheme="majorHAnsi" w:cstheme="majorHAnsi"/>
+          <w:sz w:val="28"/>
+        </w:rPr>
+        <w:t xml:space="preserve"> </w:t>
+      </w:r>
+      <w:proofErr w:type="spellStart"/>
+      <w:r>
+        <w:rPr>
+          <w:rFonts w:asciiTheme="majorHAnsi" w:hAnsiTheme="majorHAnsi" w:cstheme="majorHAnsi"/>
+          <w:sz w:val="28"/>
+        </w:rPr>
+        <w:t>двуизмерна</w:t>
+      </w:r>
+      <w:proofErr w:type="spellEnd"/>
+      <w:r>
+        <w:rPr>
+          <w:rFonts w:asciiTheme="majorHAnsi" w:hAnsiTheme="majorHAnsi" w:cstheme="majorHAnsi"/>
+          <w:sz w:val="28"/>
+        </w:rPr>
+        <w:t xml:space="preserve"> </w:t>
       </w:r>
       <w:r>
         <w:rPr>
@@ -31858,6 +32504,7 @@
           <w:sz w:val="28"/>
         </w:rPr>
       </w:pPr>
+      <w:proofErr w:type="spellStart"/>
       <w:r>
         <w:rPr>
           <w:rFonts w:asciiTheme="majorHAnsi" w:hAnsiTheme="majorHAnsi" w:cstheme="majorHAnsi"/>
@@ -31866,6 +32513,7 @@
         </w:rPr>
         <w:t>HasLoop</w:t>
       </w:r>
+      <w:proofErr w:type="spellEnd"/>
     </w:p>
     <w:p>
       <w:pPr>
@@ -31977,16 +32625,7 @@
           <w:sz w:val="28"/>
           <w:lang w:val="bg-BG"/>
         </w:rPr>
-        <w:t xml:space="preserve">След като всяка линия бива определена от две точки, тези точки трябва да се застъпват при затворения контур. Ако всяка точка се среща по два пъти – имаме </w:t>
-      </w:r>
-      <w:r>
-        <w:rPr>
-          <w:rFonts w:asciiTheme="majorHAnsi" w:hAnsiTheme="majorHAnsi" w:cstheme="majorHAnsi"/>
-          <w:sz w:val="28"/>
-          <w:lang w:val="bg-BG"/>
-        </w:rPr>
-        <w:lastRenderedPageBreak/>
-        <w:t>затворен контур.</w:t>
+        <w:t>След като всяка линия бива определена от две точки, тези точки трябва да се застъпват при затворения контур. Ако всяка точка се среща по два пъти – имаме затворен контур.</w:t>
       </w:r>
       <w:r>
         <w:rPr>
@@ -32542,6 +33181,7 @@
           <w:sz w:val="28"/>
         </w:rPr>
       </w:pPr>
+      <w:proofErr w:type="spellStart"/>
       <w:r>
         <w:rPr>
           <w:rFonts w:asciiTheme="majorHAnsi" w:hAnsiTheme="majorHAnsi" w:cstheme="majorHAnsi"/>
@@ -32550,6 +33190,7 @@
         </w:rPr>
         <w:t>GetPoints</w:t>
       </w:r>
+      <w:proofErr w:type="spellEnd"/>
     </w:p>
     <w:p>
       <w:pPr>
@@ -32567,8 +33208,10 @@
           <w:sz w:val="28"/>
           <w:lang w:val="bg-BG"/>
         </w:rPr>
+        <w:lastRenderedPageBreak/>
         <w:t xml:space="preserve">Метода </w:t>
       </w:r>
+      <w:proofErr w:type="spellStart"/>
       <w:r>
         <w:rPr>
           <w:rFonts w:asciiTheme="majorHAnsi" w:hAnsiTheme="majorHAnsi" w:cstheme="majorHAnsi"/>
@@ -32576,6 +33219,7 @@
         </w:rPr>
         <w:t>GetPoints</w:t>
       </w:r>
+      <w:proofErr w:type="spellEnd"/>
       <w:r>
         <w:rPr>
           <w:rFonts w:asciiTheme="majorHAnsi" w:hAnsiTheme="majorHAnsi" w:cstheme="majorHAnsi"/>
@@ -32616,6 +33260,7 @@
           <w:sz w:val="28"/>
         </w:rPr>
       </w:pPr>
+      <w:proofErr w:type="spellStart"/>
       <w:r>
         <w:rPr>
           <w:rFonts w:asciiTheme="majorHAnsi" w:hAnsiTheme="majorHAnsi" w:cstheme="majorHAnsi"/>
@@ -32624,6 +33269,7 @@
         </w:rPr>
         <w:t>ChangePos</w:t>
       </w:r>
+      <w:proofErr w:type="spellEnd"/>
     </w:p>
     <w:p>
       <w:pPr>
@@ -32641,16 +33287,7 @@
           <w:sz w:val="28"/>
           <w:lang w:val="bg-BG"/>
         </w:rPr>
-        <w:t xml:space="preserve">След активиране на инструмента при правилно селектиран затворен контур, на чертежа се появява т.нар. точка-маркер. Тя се използва за </w:t>
-      </w:r>
-      <w:r>
-        <w:rPr>
-          <w:rFonts w:asciiTheme="majorHAnsi" w:hAnsiTheme="majorHAnsi" w:cstheme="majorHAnsi"/>
-          <w:sz w:val="28"/>
-          <w:lang w:val="bg-BG"/>
-        </w:rPr>
-        <w:lastRenderedPageBreak/>
-        <w:t xml:space="preserve">насочване на вектора, пуснат от центъра на фигурата (Фиг. 3.38), като </w:t>
+        <w:t xml:space="preserve">След активиране на инструмента при правилно селектиран затворен контур, на чертежа се появява т.нар. точка-маркер. Тя се използва за насочване на вектора, пуснат от центъра на фигурата (Фиг. 3.38), като </w:t>
       </w:r>
       <w:r>
         <w:rPr>
@@ -32861,12 +33498,21 @@
         </w:rPr>
         <w:t xml:space="preserve">позицията ѝ може да се изменя в триизмерното пространство чрез </w:t>
       </w:r>
-      <w:r>
-        <w:rPr>
-          <w:rFonts w:asciiTheme="majorHAnsi" w:hAnsiTheme="majorHAnsi" w:cstheme="majorHAnsi"/>
-          <w:sz w:val="28"/>
-        </w:rPr>
-        <w:t xml:space="preserve">ChangePos </w:t>
+      <w:proofErr w:type="spellStart"/>
+      <w:r>
+        <w:rPr>
+          <w:rFonts w:asciiTheme="majorHAnsi" w:hAnsiTheme="majorHAnsi" w:cstheme="majorHAnsi"/>
+          <w:sz w:val="28"/>
+        </w:rPr>
+        <w:t>ChangePos</w:t>
+      </w:r>
+      <w:proofErr w:type="spellEnd"/>
+      <w:r>
+        <w:rPr>
+          <w:rFonts w:asciiTheme="majorHAnsi" w:hAnsiTheme="majorHAnsi" w:cstheme="majorHAnsi"/>
+          <w:sz w:val="28"/>
+        </w:rPr>
+        <w:t xml:space="preserve"> </w:t>
       </w:r>
       <w:r>
         <w:rPr>
@@ -33117,7 +33763,16 @@
           <w:sz w:val="28"/>
           <w:lang w:val="bg-BG"/>
         </w:rPr>
-        <w:t>След избиране на съответно ѝ местоположение съответната фигура може да бъде преобразувана както в призма, така и в пирамида. За да бъде „избутана“ формата в пространството се създава копие на фигурата, точките на което се транслират по посока вектора с неговата дължина (Фиг. 3.39).</w:t>
+        <w:t xml:space="preserve">След избиране на съответно ѝ местоположение съответната фигура може да бъде преобразувана както в призма, така и в пирамида. За да бъде „избутана“ формата в пространството се създава копие на фигурата, </w:t>
+      </w:r>
+      <w:r>
+        <w:rPr>
+          <w:rFonts w:asciiTheme="majorHAnsi" w:hAnsiTheme="majorHAnsi" w:cstheme="majorHAnsi"/>
+          <w:sz w:val="28"/>
+          <w:lang w:val="bg-BG"/>
+        </w:rPr>
+        <w:lastRenderedPageBreak/>
+        <w:t>точките на което се транслират по посока вектора с неговата дължина (Фиг. 3.39).</w:t>
       </w:r>
       <w:r>
         <w:rPr>
@@ -33198,7 +33853,6 @@
           <w:szCs w:val="28"/>
           <w:lang w:eastAsia="en-US"/>
         </w:rPr>
-        <w:lastRenderedPageBreak/>
         <mc:AlternateContent>
           <mc:Choice Requires="wps">
             <w:drawing>
@@ -33720,12 +34374,21 @@
         </w:rPr>
         <w:t xml:space="preserve">За селектиране/деселектиране на всички обекти на чертежа се използва класът </w:t>
       </w:r>
-      <w:r>
-        <w:rPr>
-          <w:rFonts w:asciiTheme="majorHAnsi" w:hAnsiTheme="majorHAnsi" w:cstheme="majorHAnsi"/>
-          <w:sz w:val="28"/>
-        </w:rPr>
-        <w:t xml:space="preserve">SelectOrDeselectAll. </w:t>
+      <w:proofErr w:type="spellStart"/>
+      <w:r>
+        <w:rPr>
+          <w:rFonts w:asciiTheme="majorHAnsi" w:hAnsiTheme="majorHAnsi" w:cstheme="majorHAnsi"/>
+          <w:sz w:val="28"/>
+        </w:rPr>
+        <w:t>SelectOrDeselectAll</w:t>
+      </w:r>
+      <w:proofErr w:type="spellEnd"/>
+      <w:r>
+        <w:rPr>
+          <w:rFonts w:asciiTheme="majorHAnsi" w:hAnsiTheme="majorHAnsi" w:cstheme="majorHAnsi"/>
+          <w:sz w:val="28"/>
+        </w:rPr>
+        <w:t xml:space="preserve">. </w:t>
       </w:r>
       <w:r>
         <w:rPr>
@@ -33803,6 +34466,7 @@
           <w:sz w:val="28"/>
           <w:lang w:eastAsia="en-US"/>
         </w:rPr>
+        <w:lastRenderedPageBreak/>
         <w:drawing>
           <wp:anchor distT="0" distB="0" distL="114300" distR="114300" simplePos="0" relativeHeight="251657215" behindDoc="0" locked="0" layoutInCell="1" allowOverlap="1" wp14:anchorId="01D708CD" wp14:editId="317945A3">
             <wp:simplePos x="0" y="0"/>
@@ -33987,7 +34651,16 @@
                                 <w:sz w:val="20"/>
                                 <w:lang w:val="bg-BG"/>
                               </w:rPr>
-                              <w:t>Фиг Х.ХХ</w:t>
+                              <w:t xml:space="preserve">Фиг </w:t>
+                            </w:r>
+                            <w:r>
+                              <w:rPr>
+                                <w:rFonts w:asciiTheme="minorHAnsi" w:hAnsiTheme="minorHAnsi"/>
+                                <w:i/>
+                                <w:sz w:val="20"/>
+                                <w:lang w:val="bg-BG"/>
+                              </w:rPr>
+                              <w:t>Х.ХХ</w:t>
                             </w:r>
                           </w:p>
                         </w:txbxContent>
@@ -34029,7 +34702,16 @@
                           <w:sz w:val="20"/>
                           <w:lang w:val="bg-BG"/>
                         </w:rPr>
-                        <w:t>Фиг Х.ХХ</w:t>
+                        <w:t xml:space="preserve">Фиг </w:t>
+                      </w:r>
+                      <w:r>
+                        <w:rPr>
+                          <w:rFonts w:asciiTheme="minorHAnsi" w:hAnsiTheme="minorHAnsi"/>
+                          <w:i/>
+                          <w:sz w:val="20"/>
+                          <w:lang w:val="bg-BG"/>
+                        </w:rPr>
+                        <w:t>Х.ХХ</w:t>
                       </w:r>
                     </w:p>
                   </w:txbxContent>
@@ -34105,7 +34787,16 @@
                                 <w:sz w:val="20"/>
                                 <w:lang w:val="bg-BG"/>
                               </w:rPr>
-                              <w:t>Фиг Х.ХХ</w:t>
+                              <w:t xml:space="preserve">Фиг </w:t>
+                            </w:r>
+                            <w:r>
+                              <w:rPr>
+                                <w:rFonts w:asciiTheme="minorHAnsi" w:hAnsiTheme="minorHAnsi"/>
+                                <w:i/>
+                                <w:sz w:val="20"/>
+                                <w:lang w:val="bg-BG"/>
+                              </w:rPr>
+                              <w:t>Х.ХХ</w:t>
                             </w:r>
                           </w:p>
                         </w:txbxContent>
@@ -34147,7 +34838,16 @@
                           <w:sz w:val="20"/>
                           <w:lang w:val="bg-BG"/>
                         </w:rPr>
-                        <w:t>Фиг Х.ХХ</w:t>
+                        <w:t xml:space="preserve">Фиг </w:t>
+                      </w:r>
+                      <w:r>
+                        <w:rPr>
+                          <w:rFonts w:asciiTheme="minorHAnsi" w:hAnsiTheme="minorHAnsi"/>
+                          <w:i/>
+                          <w:sz w:val="20"/>
+                          <w:lang w:val="bg-BG"/>
+                        </w:rPr>
+                        <w:t>Х.ХХ</w:t>
                       </w:r>
                     </w:p>
                   </w:txbxContent>
@@ -34247,7 +34947,6 @@
           <w:sz w:val="28"/>
           <w:lang w:val="bg-BG"/>
         </w:rPr>
-        <w:lastRenderedPageBreak/>
         <w:t xml:space="preserve">След това се </w:t>
       </w:r>
       <w:r>
@@ -34872,6 +35571,7 @@
           <w:rFonts w:asciiTheme="majorHAnsi" w:hAnsiTheme="majorHAnsi" w:cstheme="majorHAnsi"/>
           <w:sz w:val="28"/>
         </w:rPr>
+        <w:lastRenderedPageBreak/>
         <w:tab/>
       </w:r>
       <w:r>
@@ -34890,6 +35590,18 @@
         </w:rPr>
         <w:t>самата ъглополовяща да бъде построена чрез свързването на новосъздадената точка и върха на ъгъла.</w:t>
       </w:r>
+    </w:p>
+    <w:p>
+      <w:pPr>
+        <w:tabs>
+          <w:tab w:val="left" w:pos="1530"/>
+        </w:tabs>
+        <w:rPr>
+          <w:rFonts w:asciiTheme="majorHAnsi" w:hAnsiTheme="majorHAnsi" w:cstheme="majorHAnsi"/>
+          <w:b/>
+          <w:sz w:val="28"/>
+        </w:rPr>
+      </w:pPr>
     </w:p>
     <w:p>
       <w:pPr>
@@ -34941,34 +35653,31 @@
     <w:p>
       <w:pPr>
         <w:tabs>
-          <w:tab w:val="left" w:pos="1350"/>
+          <w:tab w:val="left" w:pos="1530"/>
         </w:tabs>
-        <w:ind w:left="540"/>
-        <w:jc w:val="both"/>
-        <w:rPr>
-          <w:rFonts w:asciiTheme="majorHAnsi" w:hAnsiTheme="majorHAnsi" w:cstheme="majorHAnsi"/>
-          <w:sz w:val="28"/>
-        </w:rPr>
-      </w:pPr>
-      <w:r>
-        <w:rPr>
-          <w:rFonts w:asciiTheme="majorHAnsi" w:hAnsiTheme="majorHAnsi" w:cstheme="majorHAnsi"/>
+        <w:ind w:left="450"/>
+        <w:rPr>
+          <w:rFonts w:asciiTheme="majorHAnsi" w:hAnsiTheme="majorHAnsi" w:cstheme="majorHAnsi"/>
+          <w:b/>
+          <w:sz w:val="28"/>
+        </w:rPr>
+      </w:pPr>
+      <w:r>
+        <w:rPr>
           <w:noProof/>
-          <w:sz w:val="28"/>
           <w:szCs w:val="28"/>
           <w:lang w:eastAsia="en-US"/>
         </w:rPr>
-        <w:lastRenderedPageBreak/>
         <mc:AlternateContent>
           <mc:Choice Requires="wps">
             <w:drawing>
-              <wp:anchor distT="45720" distB="45720" distL="114300" distR="114300" simplePos="0" relativeHeight="251840512" behindDoc="0" locked="0" layoutInCell="1" allowOverlap="1" wp14:anchorId="7E317AD2" wp14:editId="4B41BC41">
+              <wp:anchor distT="45720" distB="45720" distL="114300" distR="114300" simplePos="0" relativeHeight="251840512" behindDoc="0" locked="0" layoutInCell="1" allowOverlap="1" wp14:anchorId="567772E0" wp14:editId="3F7EE001">
                 <wp:simplePos x="0" y="0"/>
                 <wp:positionH relativeFrom="margin">
                   <wp:align>center</wp:align>
                 </wp:positionH>
                 <wp:positionV relativeFrom="paragraph">
-                  <wp:posOffset>2486025</wp:posOffset>
+                  <wp:posOffset>2470390</wp:posOffset>
                 </wp:positionV>
                 <wp:extent cx="2783840" cy="1404620"/>
                 <wp:effectExtent l="0" t="0" r="0" b="0"/>
@@ -35049,7 +35758,7 @@
           </mc:Choice>
           <mc:Fallback>
             <w:pict>
-              <v:shape w14:anchorId="7E317AD2" id="_x0000_s1096" type="#_x0000_t202" style="position:absolute;left:0;text-align:left;margin-left:0;margin-top:195.75pt;width:219.2pt;height:110.6pt;z-index:251840512;visibility:visible;mso-wrap-style:square;mso-width-percent:0;mso-height-percent:200;mso-wrap-distance-left:9pt;mso-wrap-distance-top:3.6pt;mso-wrap-distance-right:9pt;mso-wrap-distance-bottom:3.6pt;mso-position-horizontal:center;mso-position-horizontal-relative:margin;mso-position-vertical:absolute;mso-position-vertical-relative:text;mso-width-percent:0;mso-height-percent:200;mso-width-relative:margin;mso-height-relative:margin;v-text-anchor:top" o:gfxdata="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" filled="f" stroked="f">
+              <v:shape w14:anchorId="567772E0" id="_x0000_s1096" type="#_x0000_t202" style="position:absolute;left:0;text-align:left;margin-left:0;margin-top:194.5pt;width:219.2pt;height:110.6pt;z-index:251840512;visibility:visible;mso-wrap-style:square;mso-width-percent:0;mso-height-percent:200;mso-wrap-distance-left:9pt;mso-wrap-distance-top:3.6pt;mso-wrap-distance-right:9pt;mso-wrap-distance-bottom:3.6pt;mso-position-horizontal:center;mso-position-horizontal-relative:margin;mso-position-vertical:absolute;mso-position-vertical-relative:text;mso-width-percent:0;mso-height-percent:200;mso-width-relative:margin;mso-height-relative:margin;v-text-anchor:top" o:gfxdata="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" filled="f" stroked="f">
                 <v:textbox style="mso-fit-shape-to-text:t">
                   <w:txbxContent>
                     <w:p>
@@ -35092,18 +35801,48 @@
       <w:r>
         <w:rPr>
           <w:rFonts w:asciiTheme="majorHAnsi" w:hAnsiTheme="majorHAnsi" w:cstheme="majorHAnsi"/>
+          <w:sz w:val="28"/>
+          <w:lang w:val="bg-BG"/>
+        </w:rPr>
+        <w:t xml:space="preserve">При селектиране на </w:t>
+      </w:r>
+      <w:r>
+        <w:rPr>
+          <w:rFonts w:asciiTheme="majorHAnsi" w:hAnsiTheme="majorHAnsi" w:cstheme="majorHAnsi"/>
+          <w:sz w:val="28"/>
+          <w:lang w:val="bg-BG"/>
+        </w:rPr>
+        <w:t>точка, линия и ъгъл една единствена окръжност бива дефинирана. Тази окръжност бива създадена с център</w:t>
+      </w:r>
+      <w:r>
+        <w:rPr>
+          <w:rFonts w:asciiTheme="majorHAnsi" w:hAnsiTheme="majorHAnsi" w:cstheme="majorHAnsi"/>
+          <w:sz w:val="28"/>
+          <w:lang w:val="bg-BG"/>
+        </w:rPr>
+        <w:t xml:space="preserve"> </w:t>
+      </w:r>
+      <w:r>
+        <w:rPr>
+          <w:rFonts w:asciiTheme="majorHAnsi" w:hAnsiTheme="majorHAnsi" w:cstheme="majorHAnsi"/>
+          <w:sz w:val="28"/>
+          <w:lang w:val="bg-BG"/>
+        </w:rPr>
+        <w:t xml:space="preserve">селектираната точка, радиус – селектираната права и ротация – избрания </w:t>
+      </w:r>
+      <w:r>
+        <w:rPr>
           <w:noProof/>
-          <w:sz w:val="28"/>
           <w:lang w:eastAsia="en-US"/>
         </w:rPr>
         <w:drawing>
-          <wp:anchor distT="0" distB="0" distL="114300" distR="114300" simplePos="0" relativeHeight="251838464" behindDoc="0" locked="0" layoutInCell="1" allowOverlap="1" wp14:anchorId="445698AC" wp14:editId="492BC8E3">
+          <wp:anchor distT="0" distB="0" distL="114300" distR="114300" simplePos="0" relativeHeight="251838464" behindDoc="0" locked="0" layoutInCell="1" allowOverlap="1" wp14:anchorId="64BE162A" wp14:editId="6B6536F3">
             <wp:simplePos x="0" y="0"/>
             <wp:positionH relativeFrom="margin">
-              <wp:posOffset>1466850</wp:posOffset>
+              <wp:posOffset>1362710</wp:posOffset>
             </wp:positionH>
             <wp:positionV relativeFrom="paragraph">
-              <wp:posOffset>657225</wp:posOffset>
+              <wp:posOffset>488950</wp:posOffset>
             </wp:positionV>
             <wp:extent cx="3000375" cy="1951990"/>
             <wp:effectExtent l="0" t="0" r="9525" b="0"/>
@@ -35158,23 +35897,7 @@
           <w:sz w:val="28"/>
           <w:lang w:val="bg-BG"/>
         </w:rPr>
-        <w:tab/>
-      </w:r>
-      <w:r>
-        <w:rPr>
-          <w:rFonts w:asciiTheme="majorHAnsi" w:hAnsiTheme="majorHAnsi" w:cstheme="majorHAnsi"/>
-          <w:sz w:val="28"/>
-          <w:lang w:val="bg-BG"/>
-        </w:rPr>
-        <w:t xml:space="preserve">При селектиране на </w:t>
-      </w:r>
-      <w:r>
-        <w:rPr>
-          <w:rFonts w:asciiTheme="majorHAnsi" w:hAnsiTheme="majorHAnsi" w:cstheme="majorHAnsi"/>
-          <w:sz w:val="28"/>
-          <w:lang w:val="bg-BG"/>
-        </w:rPr>
-        <w:t>точка, линия и ъгъл една единствена окръжност бива дефинирана. Тази окръжност бива създадена с център селектираната точка, радиус – селектираната права и ротация – избрания ъгъл.</w:t>
+        <w:t>ъгъл.</w:t>
       </w:r>
       <w:r>
         <w:rPr>
@@ -35686,7 +36409,18 @@
           <w:szCs w:val="28"/>
           <w:lang w:val="bg-BG" w:eastAsia="en-US"/>
         </w:rPr>
-        <w:t>, като индексът започва от 1 и се увеличава с единица за всяка следваща точка (Фиг. 3.44). Накрая всички създадени точки биват свързани помежду си чрез линии. (Фиг. 3.45)</w:t>
+        <w:t xml:space="preserve">, като индексът започва от 1 и се увеличава с единица </w:t>
+      </w:r>
+      <w:r>
+        <w:rPr>
+          <w:rFonts w:asciiTheme="majorHAnsi" w:hAnsiTheme="majorHAnsi" w:cstheme="majorHAnsi"/>
+          <w:noProof/>
+          <w:sz w:val="28"/>
+          <w:szCs w:val="28"/>
+          <w:lang w:val="bg-BG" w:eastAsia="en-US"/>
+        </w:rPr>
+        <w:lastRenderedPageBreak/>
+        <w:t>за всяка следваща точка (Фиг. 3.44). Накрая всички създадени точки биват свързани помежду си чрез линии. (Фиг. 3.45)</w:t>
       </w:r>
     </w:p>
     <w:p>
@@ -35703,7 +36437,6 @@
           <w:noProof/>
           <w:lang w:eastAsia="en-US"/>
         </w:rPr>
-        <w:lastRenderedPageBreak/>
         <w:drawing>
           <wp:anchor distT="0" distB="0" distL="114300" distR="114300" simplePos="0" relativeHeight="251848704" behindDoc="0" locked="0" layoutInCell="1" allowOverlap="1" wp14:anchorId="2BE25E0B" wp14:editId="263E8851">
             <wp:simplePos x="0" y="0"/>
@@ -36592,7 +37325,6 @@
           <w:sz w:val="28"/>
           <w:lang w:val="bg-BG"/>
         </w:rPr>
-        <w:lastRenderedPageBreak/>
         <w:t xml:space="preserve">След влизане в </w:t>
       </w:r>
       <w:r>
@@ -37117,7 +37849,6 @@
           <w:sz w:val="28"/>
           <w:lang w:val="bg-BG"/>
         </w:rPr>
-        <w:lastRenderedPageBreak/>
         <w:t xml:space="preserve">Премахването на приложението става по стандартния за </w:t>
       </w:r>
       <w:r>
@@ -37527,7 +38258,7 @@
                                     <w:noProof/>
                                     <w:color w:val="8C8C8C" w:themeColor="background1" w:themeShade="8C"/>
                                   </w:rPr>
-                                  <w:t>10</w:t>
+                                  <w:t>28</w:t>
                                 </w:r>
                                 <w:r>
                                   <w:rPr>
@@ -37665,7 +38396,7 @@
                               <w:noProof/>
                               <w:color w:val="8C8C8C" w:themeColor="background1" w:themeShade="8C"/>
                             </w:rPr>
-                            <w:t>10</w:t>
+                            <w:t>28</w:t>
                           </w:r>
                           <w:r>
                             <w:rPr>
@@ -37814,7 +38545,7 @@
                                     <w:noProof/>
                                     <w:color w:val="8C8C8C" w:themeColor="background1" w:themeShade="8C"/>
                                   </w:rPr>
-                                  <w:t>11</w:t>
+                                  <w:t>27</w:t>
                                 </w:r>
                                 <w:r>
                                   <w:rPr>
@@ -37952,7 +38683,7 @@
                               <w:noProof/>
                               <w:color w:val="8C8C8C" w:themeColor="background1" w:themeShade="8C"/>
                             </w:rPr>
-                            <w:t>11</w:t>
+                            <w:t>27</w:t>
                           </w:r>
                           <w:r>
                             <w:rPr>
@@ -40929,7 +41660,7 @@
 </file>
 
 <file path=customXml/itemProps1.xml><?xml version="1.0" encoding="utf-8"?>
-<ds:datastoreItem xmlns:ds="http://schemas.openxmlformats.org/officeDocument/2006/customXml" ds:itemID="{52E75836-24CE-4B72-AB19-6A7626D9BCAD}">
+<ds:datastoreItem xmlns:ds="http://schemas.openxmlformats.org/officeDocument/2006/customXml" ds:itemID="{B23D6C2C-6381-4B4F-9C73-904D34976533}">
   <ds:schemaRefs>
     <ds:schemaRef ds:uri="http://schemas.openxmlformats.org/officeDocument/2006/bibliography"/>
   </ds:schemaRefs>

</xml_diff>